<commit_message>
static home page with slider
</commit_message>
<xml_diff>
--- a/nextjs.docx
+++ b/nextjs.docx
@@ -2813,9 +2813,235 @@
       <w:pPr>
         <w:pStyle w:val="NoSpacing"/>
         <w:rPr>
-          <w:rFonts w:eastAsia="Times New Roman"/>
-          <w:kern w:val="36"/>
-        </w:rPr>
+          <w:rFonts w:ascii="Consolas" w:hAnsi="Consolas"/>
+          <w:color w:val="F8F8F2"/>
+          <w:sz w:val="21"/>
+          <w:szCs w:val="21"/>
+          <w:shd w:val="clear" w:color="auto" w:fill="23241F"/>
+        </w:rPr>
+      </w:pPr>
+      <w:r>
+        <w:rPr>
+          <w:rFonts w:ascii="Consolas" w:hAnsi="Consolas"/>
+          <w:color w:val="F8F8F2"/>
+          <w:sz w:val="21"/>
+          <w:szCs w:val="21"/>
+          <w:shd w:val="clear" w:color="auto" w:fill="23241F"/>
+        </w:rPr>
+        <w:t>npm install react-slick --save</w:t>
+      </w:r>
+    </w:p>
+    <w:p>
+      <w:pPr>
+        <w:pStyle w:val="NoSpacing"/>
+      </w:pPr>
+      <w:r>
+        <w:t>then install the type</w:t>
+      </w:r>
+    </w:p>
+    <w:p>
+      <w:pPr>
+        <w:pStyle w:val="NoSpacing"/>
+      </w:pPr>
+      <w:r>
+        <w:t>npm i --save-dev @types/react-slick</w:t>
+      </w:r>
+    </w:p>
+    <w:p>
+      <w:pPr>
+        <w:pStyle w:val="NoSpacing"/>
+      </w:pPr>
+    </w:p>
+    <w:p>
+      <w:pPr>
+        <w:pStyle w:val="NormalWeb"/>
+        <w:shd w:val="clear" w:color="auto" w:fill="FFFFFF"/>
+        <w:spacing w:before="0" w:beforeAutospacing="0" w:after="217" w:afterAutospacing="0"/>
+        <w:rPr>
+          <w:rStyle w:val="Strong"/>
+          <w:rFonts w:ascii="Arial" w:hAnsi="Arial" w:cs="Arial"/>
+          <w:color w:val="000000"/>
+          <w:spacing w:val="1"/>
+          <w:sz w:val="25"/>
+          <w:szCs w:val="25"/>
+        </w:rPr>
+      </w:pPr>
+    </w:p>
+    <w:p>
+      <w:pPr>
+        <w:pStyle w:val="NormalWeb"/>
+        <w:shd w:val="clear" w:color="auto" w:fill="FFFFFF"/>
+        <w:spacing w:before="0" w:beforeAutospacing="0" w:after="217" w:afterAutospacing="0"/>
+        <w:rPr>
+          <w:rFonts w:ascii="Arial" w:hAnsi="Arial" w:cs="Arial"/>
+          <w:color w:val="333333"/>
+          <w:spacing w:val="1"/>
+          <w:sz w:val="25"/>
+          <w:szCs w:val="25"/>
+        </w:rPr>
+      </w:pPr>
+      <w:r>
+        <w:rPr>
+          <w:rStyle w:val="Strong"/>
+          <w:rFonts w:ascii="Arial" w:hAnsi="Arial" w:cs="Arial"/>
+          <w:color w:val="000000"/>
+          <w:spacing w:val="1"/>
+          <w:sz w:val="25"/>
+          <w:szCs w:val="25"/>
+        </w:rPr>
+        <w:lastRenderedPageBreak/>
+        <w:t>Also install slick-carousel for css and font</w:t>
+      </w:r>
+    </w:p>
+    <w:p>
+      <w:pPr>
+        <w:pStyle w:val="NoSpacing"/>
+        <w:rPr>
+          <w:sz w:val="24"/>
+          <w:szCs w:val="24"/>
+        </w:rPr>
+      </w:pPr>
+      <w:r>
+        <w:rPr>
+          <w:sz w:val="24"/>
+          <w:szCs w:val="24"/>
+        </w:rPr>
+        <w:t>npm install slick-carousel</w:t>
+      </w:r>
+    </w:p>
+    <w:p>
+      <w:pPr>
+        <w:pStyle w:val="NoSpacing"/>
+        <w:rPr>
+          <w:sz w:val="24"/>
+          <w:szCs w:val="24"/>
+        </w:rPr>
+      </w:pPr>
+    </w:p>
+    <w:p>
+      <w:pPr>
+        <w:pStyle w:val="NoSpacing"/>
+        <w:rPr>
+          <w:sz w:val="24"/>
+          <w:szCs w:val="24"/>
+        </w:rPr>
+      </w:pPr>
+      <w:r>
+        <w:rPr>
+          <w:sz w:val="24"/>
+          <w:szCs w:val="24"/>
+        </w:rPr>
+        <w:t>// Import css files</w:t>
+      </w:r>
+    </w:p>
+    <w:p>
+      <w:pPr>
+        <w:pStyle w:val="NoSpacing"/>
+        <w:rPr>
+          <w:sz w:val="24"/>
+          <w:szCs w:val="24"/>
+        </w:rPr>
+      </w:pPr>
+      <w:r>
+        <w:rPr>
+          <w:sz w:val="24"/>
+          <w:szCs w:val="24"/>
+        </w:rPr>
+        <w:t xml:space="preserve">import </w:t>
+      </w:r>
+      <w:r>
+        <w:rPr>
+          <w:rStyle w:val="pl-pds"/>
+          <w:color w:val="032F62"/>
+          <w:sz w:val="24"/>
+          <w:szCs w:val="24"/>
+        </w:rPr>
+        <w:t>"</w:t>
+      </w:r>
+      <w:r>
+        <w:rPr>
+          <w:rStyle w:val="pl-s"/>
+          <w:color w:val="032F62"/>
+          <w:sz w:val="24"/>
+          <w:szCs w:val="24"/>
+        </w:rPr>
+        <w:t>slick-carousel/slick/slick.css</w:t>
+      </w:r>
+      <w:r>
+        <w:rPr>
+          <w:rStyle w:val="pl-pds"/>
+          <w:color w:val="032F62"/>
+          <w:sz w:val="24"/>
+          <w:szCs w:val="24"/>
+        </w:rPr>
+        <w:t>"</w:t>
+      </w:r>
+      <w:r>
+        <w:rPr>
+          <w:rStyle w:val="pl-k"/>
+          <w:color w:val="D73A49"/>
+          <w:sz w:val="24"/>
+          <w:szCs w:val="24"/>
+        </w:rPr>
+        <w:t>;</w:t>
+      </w:r>
+    </w:p>
+    <w:p>
+      <w:pPr>
+        <w:pStyle w:val="NoSpacing"/>
+        <w:rPr>
+          <w:rFonts w:ascii="Courier New" w:hAnsi="Courier New" w:cs="Courier New"/>
+          <w:sz w:val="24"/>
+          <w:szCs w:val="24"/>
+        </w:rPr>
+      </w:pPr>
+      <w:r>
+        <w:rPr>
+          <w:sz w:val="24"/>
+          <w:szCs w:val="24"/>
+        </w:rPr>
+        <w:t xml:space="preserve">import </w:t>
+      </w:r>
+      <w:r>
+        <w:rPr>
+          <w:rStyle w:val="pl-pds"/>
+          <w:color w:val="032F62"/>
+          <w:sz w:val="24"/>
+          <w:szCs w:val="24"/>
+        </w:rPr>
+        <w:t>"</w:t>
+      </w:r>
+      <w:r>
+        <w:rPr>
+          <w:rStyle w:val="pl-s"/>
+          <w:color w:val="032F62"/>
+          <w:sz w:val="24"/>
+          <w:szCs w:val="24"/>
+        </w:rPr>
+        <w:t>slick-carousel/slick/slick-theme.css</w:t>
+      </w:r>
+      <w:r>
+        <w:rPr>
+          <w:rStyle w:val="pl-pds"/>
+          <w:color w:val="032F62"/>
+          <w:sz w:val="24"/>
+          <w:szCs w:val="24"/>
+        </w:rPr>
+        <w:t>"</w:t>
+      </w:r>
+      <w:r>
+        <w:rPr>
+          <w:rStyle w:val="pl-k"/>
+          <w:color w:val="D73A49"/>
+          <w:sz w:val="24"/>
+          <w:szCs w:val="24"/>
+        </w:rPr>
+        <w:t>;</w:t>
+      </w:r>
+    </w:p>
+    <w:p>
+      <w:pPr>
+        <w:pStyle w:val="NoSpacing"/>
       </w:pPr>
     </w:p>
     <w:sectPr>
@@ -3977,6 +4203,21 @@
       <w:iCs/>
     </w:rPr>
   </w:style>
+  <w:style w:type="character" w:customStyle="1" w:styleId="pl-s">
+    <w:name w:val="pl-s"/>
+    <w:basedOn w:val="DefaultParagraphFont"/>
+    <w:rsid w:val="00352CC4"/>
+  </w:style>
+  <w:style w:type="character" w:customStyle="1" w:styleId="pl-pds">
+    <w:name w:val="pl-pds"/>
+    <w:basedOn w:val="DefaultParagraphFont"/>
+    <w:rsid w:val="00352CC4"/>
+  </w:style>
+  <w:style w:type="character" w:customStyle="1" w:styleId="pl-k">
+    <w:name w:val="pl-k"/>
+    <w:basedOn w:val="DefaultParagraphFont"/>
+    <w:rsid w:val="00352CC4"/>
+  </w:style>
 </w:styles>
 </file>
 

</xml_diff>

<commit_message>
Slider data show with rc-table
</commit_message>
<xml_diff>
--- a/nextjs.docx
+++ b/nextjs.docx
@@ -3037,6 +3037,562 @@
           <w:szCs w:val="24"/>
         </w:rPr>
         <w:t>;</w:t>
+      </w:r>
+    </w:p>
+    <w:p>
+      <w:pPr>
+        <w:pStyle w:val="NoSpacing"/>
+      </w:pPr>
+    </w:p>
+    <w:p>
+      <w:pPr>
+        <w:pStyle w:val="NoSpacing"/>
+        <w:rPr>
+          <w:rFonts w:eastAsia="Times New Roman"/>
+          <w:kern w:val="36"/>
+          <w:sz w:val="28"/>
+        </w:rPr>
+      </w:pPr>
+      <w:r>
+        <w:rPr>
+          <w:rFonts w:eastAsia="Times New Roman"/>
+          <w:kern w:val="36"/>
+          <w:sz w:val="28"/>
+        </w:rPr>
+        <w:t>JavaScript Array map()</w:t>
+      </w:r>
+    </w:p>
+    <w:p>
+      <w:pPr>
+        <w:pStyle w:val="NoSpacing"/>
+        <w:rPr>
+          <w:rFonts w:eastAsia="Times New Roman"/>
+          <w:kern w:val="36"/>
+          <w:sz w:val="24"/>
+          <w:szCs w:val="24"/>
+        </w:rPr>
+      </w:pPr>
+      <w:hyperlink r:id="rId19" w:history="1">
+        <w:r>
+          <w:rPr>
+            <w:rStyle w:val="Hyperlink"/>
+            <w:rFonts w:eastAsia="Times New Roman"/>
+            <w:kern w:val="36"/>
+            <w:sz w:val="24"/>
+            <w:szCs w:val="24"/>
+          </w:rPr>
+          <w:t>https://www.w3schools.com/jsref/jsref_map.asp</w:t>
+        </w:r>
+      </w:hyperlink>
+    </w:p>
+    <w:p>
+      <w:pPr>
+        <w:pStyle w:val="NoSpacing"/>
+        <w:rPr>
+          <w:rFonts w:eastAsia="Times New Roman"/>
+          <w:kern w:val="36"/>
+          <w:sz w:val="24"/>
+          <w:szCs w:val="24"/>
+        </w:rPr>
+      </w:pPr>
+      <w:hyperlink r:id="rId20" w:history="1">
+        <w:r>
+          <w:rPr>
+            <w:rStyle w:val="Hyperlink"/>
+            <w:rFonts w:eastAsia="Times New Roman"/>
+            <w:kern w:val="36"/>
+            <w:sz w:val="24"/>
+            <w:szCs w:val="24"/>
+          </w:rPr>
+          <w:t>https://www.geeksforgeeks.org/typescript-array-map-method/</w:t>
+        </w:r>
+      </w:hyperlink>
+    </w:p>
+    <w:p>
+      <w:pPr>
+        <w:pStyle w:val="NoSpacing"/>
+        <w:rPr>
+          <w:rFonts w:eastAsia="Times New Roman"/>
+          <w:kern w:val="36"/>
+          <w:sz w:val="28"/>
+        </w:rPr>
+      </w:pPr>
+    </w:p>
+    <w:p>
+      <w:pPr>
+        <w:spacing w:after="0" w:line="240" w:lineRule="auto"/>
+        <w:rPr>
+          <w:rFonts w:ascii="Consolas" w:eastAsia="Times New Roman" w:hAnsi="Consolas" w:cs="Times New Roman"/>
+          <w:color w:val="273239"/>
+          <w:spacing w:val="2"/>
+          <w:sz w:val="24"/>
+          <w:szCs w:val="24"/>
+        </w:rPr>
+      </w:pPr>
+      <w:r>
+        <w:rPr>
+          <w:rFonts w:ascii="Courier New" w:eastAsia="Times New Roman" w:hAnsi="Courier New" w:cs="Courier New"/>
+          <w:color w:val="273239"/>
+          <w:spacing w:val="2"/>
+          <w:sz w:val="20"/>
+        </w:rPr>
+        <w:t>// language is TypeScript</w:t>
+      </w:r>
+    </w:p>
+    <w:p>
+      <w:pPr>
+        <w:spacing w:after="0" w:line="240" w:lineRule="auto"/>
+        <w:rPr>
+          <w:rFonts w:ascii="Consolas" w:eastAsia="Times New Roman" w:hAnsi="Consolas" w:cs="Times New Roman"/>
+          <w:color w:val="273239"/>
+          <w:spacing w:val="2"/>
+          <w:sz w:val="24"/>
+          <w:szCs w:val="24"/>
+        </w:rPr>
+      </w:pPr>
+      <w:r>
+        <w:rPr>
+          <w:rFonts w:ascii="Consolas" w:eastAsia="Times New Roman" w:hAnsi="Consolas" w:cs="Times New Roman"/>
+          <w:color w:val="273239"/>
+          <w:spacing w:val="2"/>
+          <w:sz w:val="24"/>
+          <w:szCs w:val="24"/>
+        </w:rPr>
+        <w:t> </w:t>
+      </w:r>
+    </w:p>
+    <w:p>
+      <w:pPr>
+        <w:spacing w:after="0" w:line="240" w:lineRule="auto"/>
+        <w:rPr>
+          <w:rFonts w:ascii="Consolas" w:eastAsia="Times New Roman" w:hAnsi="Consolas" w:cs="Times New Roman"/>
+          <w:color w:val="273239"/>
+          <w:spacing w:val="2"/>
+          <w:sz w:val="24"/>
+          <w:szCs w:val="24"/>
+        </w:rPr>
+      </w:pPr>
+      <w:r>
+        <w:rPr>
+          <w:rFonts w:ascii="Courier New" w:eastAsia="Times New Roman" w:hAnsi="Courier New" w:cs="Courier New"/>
+          <w:color w:val="273239"/>
+          <w:spacing w:val="2"/>
+          <w:sz w:val="20"/>
+        </w:rPr>
+        <w:t>    // Driver code</w:t>
+      </w:r>
+    </w:p>
+    <w:p>
+      <w:pPr>
+        <w:spacing w:after="0" w:line="240" w:lineRule="auto"/>
+        <w:rPr>
+          <w:rFonts w:ascii="Consolas" w:eastAsia="Times New Roman" w:hAnsi="Consolas" w:cs="Times New Roman"/>
+          <w:color w:val="273239"/>
+          <w:spacing w:val="2"/>
+          <w:sz w:val="24"/>
+          <w:szCs w:val="24"/>
+        </w:rPr>
+      </w:pPr>
+      <w:r>
+        <w:rPr>
+          <w:rFonts w:ascii="Courier New" w:eastAsia="Times New Roman" w:hAnsi="Courier New" w:cs="Courier New"/>
+          <w:color w:val="273239"/>
+          <w:spacing w:val="2"/>
+          <w:sz w:val="20"/>
+        </w:rPr>
+        <w:t>    var</w:t>
+      </w:r>
+      <w:r>
+        <w:rPr>
+          <w:rFonts w:ascii="Consolas" w:eastAsia="Times New Roman" w:hAnsi="Consolas" w:cs="Times New Roman"/>
+          <w:color w:val="273239"/>
+          <w:spacing w:val="2"/>
+          <w:sz w:val="24"/>
+          <w:szCs w:val="24"/>
+        </w:rPr>
+        <w:t xml:space="preserve"> </w:t>
+      </w:r>
+      <w:r>
+        <w:rPr>
+          <w:rFonts w:ascii="Courier New" w:eastAsia="Times New Roman" w:hAnsi="Courier New" w:cs="Courier New"/>
+          <w:color w:val="273239"/>
+          <w:spacing w:val="2"/>
+          <w:sz w:val="20"/>
+        </w:rPr>
+        <w:t xml:space="preserve">arr = [2, 5, 6, 3, 8, 9]; </w:t>
+      </w:r>
+    </w:p>
+    <w:p>
+      <w:pPr>
+        <w:spacing w:after="0" w:line="240" w:lineRule="auto"/>
+        <w:rPr>
+          <w:rFonts w:ascii="Consolas" w:eastAsia="Times New Roman" w:hAnsi="Consolas" w:cs="Times New Roman"/>
+          <w:color w:val="273239"/>
+          <w:spacing w:val="2"/>
+          <w:sz w:val="24"/>
+          <w:szCs w:val="24"/>
+        </w:rPr>
+      </w:pPr>
+      <w:r>
+        <w:rPr>
+          <w:rFonts w:ascii="Consolas" w:eastAsia="Times New Roman" w:hAnsi="Consolas" w:cs="Times New Roman"/>
+          <w:color w:val="273239"/>
+          <w:spacing w:val="2"/>
+          <w:sz w:val="24"/>
+          <w:szCs w:val="24"/>
+        </w:rPr>
+        <w:t> </w:t>
+      </w:r>
+    </w:p>
+    <w:p>
+      <w:pPr>
+        <w:spacing w:after="0" w:line="240" w:lineRule="auto"/>
+        <w:rPr>
+          <w:rFonts w:ascii="Consolas" w:eastAsia="Times New Roman" w:hAnsi="Consolas" w:cs="Times New Roman"/>
+          <w:color w:val="273239"/>
+          <w:spacing w:val="2"/>
+          <w:sz w:val="24"/>
+          <w:szCs w:val="24"/>
+        </w:rPr>
+      </w:pPr>
+      <w:r>
+        <w:rPr>
+          <w:rFonts w:ascii="Courier New" w:eastAsia="Times New Roman" w:hAnsi="Courier New" w:cs="Courier New"/>
+          <w:color w:val="273239"/>
+          <w:spacing w:val="2"/>
+          <w:sz w:val="20"/>
+        </w:rPr>
+        <w:t xml:space="preserve">    // use of map() method    </w:t>
+      </w:r>
+    </w:p>
+    <w:p>
+      <w:pPr>
+        <w:spacing w:after="0" w:line="240" w:lineRule="auto"/>
+        <w:rPr>
+          <w:rFonts w:ascii="Consolas" w:eastAsia="Times New Roman" w:hAnsi="Consolas" w:cs="Times New Roman"/>
+          <w:color w:val="273239"/>
+          <w:spacing w:val="2"/>
+          <w:sz w:val="24"/>
+          <w:szCs w:val="24"/>
+        </w:rPr>
+      </w:pPr>
+      <w:r>
+        <w:rPr>
+          <w:rFonts w:ascii="Consolas" w:eastAsia="Times New Roman" w:hAnsi="Consolas" w:cs="Times New Roman"/>
+          <w:color w:val="273239"/>
+          <w:spacing w:val="2"/>
+          <w:sz w:val="24"/>
+          <w:szCs w:val="24"/>
+        </w:rPr>
+        <w:t> </w:t>
+      </w:r>
+    </w:p>
+    <w:p>
+      <w:pPr>
+        <w:spacing w:after="0" w:line="240" w:lineRule="auto"/>
+        <w:rPr>
+          <w:rFonts w:ascii="Consolas" w:eastAsia="Times New Roman" w:hAnsi="Consolas" w:cs="Times New Roman"/>
+          <w:color w:val="273239"/>
+          <w:spacing w:val="2"/>
+          <w:sz w:val="24"/>
+          <w:szCs w:val="24"/>
+        </w:rPr>
+      </w:pPr>
+      <w:r>
+        <w:rPr>
+          <w:rFonts w:ascii="Courier New" w:eastAsia="Times New Roman" w:hAnsi="Courier New" w:cs="Courier New"/>
+          <w:color w:val="273239"/>
+          <w:spacing w:val="2"/>
+          <w:sz w:val="20"/>
+        </w:rPr>
+        <w:t>    var</w:t>
+      </w:r>
+      <w:r>
+        <w:rPr>
+          <w:rFonts w:ascii="Consolas" w:eastAsia="Times New Roman" w:hAnsi="Consolas" w:cs="Times New Roman"/>
+          <w:color w:val="273239"/>
+          <w:spacing w:val="2"/>
+          <w:sz w:val="24"/>
+          <w:szCs w:val="24"/>
+        </w:rPr>
+        <w:t xml:space="preserve"> </w:t>
+      </w:r>
+      <w:r>
+        <w:rPr>
+          <w:rFonts w:ascii="Courier New" w:eastAsia="Times New Roman" w:hAnsi="Courier New" w:cs="Courier New"/>
+          <w:color w:val="273239"/>
+          <w:spacing w:val="2"/>
+          <w:sz w:val="20"/>
+        </w:rPr>
+        <w:t>newArr = arr.map(function(val, index){</w:t>
+      </w:r>
+    </w:p>
+    <w:p>
+      <w:pPr>
+        <w:spacing w:after="0" w:line="240" w:lineRule="auto"/>
+        <w:rPr>
+          <w:rFonts w:ascii="Consolas" w:eastAsia="Times New Roman" w:hAnsi="Consolas" w:cs="Times New Roman"/>
+          <w:color w:val="273239"/>
+          <w:spacing w:val="2"/>
+          <w:sz w:val="24"/>
+          <w:szCs w:val="24"/>
+        </w:rPr>
+      </w:pPr>
+      <w:r>
+        <w:rPr>
+          <w:rFonts w:ascii="Consolas" w:eastAsia="Times New Roman" w:hAnsi="Consolas" w:cs="Times New Roman"/>
+          <w:color w:val="273239"/>
+          <w:spacing w:val="2"/>
+          <w:sz w:val="24"/>
+          <w:szCs w:val="24"/>
+        </w:rPr>
+        <w:t> </w:t>
+      </w:r>
+    </w:p>
+    <w:p>
+      <w:pPr>
+        <w:spacing w:after="0" w:line="240" w:lineRule="auto"/>
+        <w:rPr>
+          <w:rFonts w:ascii="Consolas" w:eastAsia="Times New Roman" w:hAnsi="Consolas" w:cs="Times New Roman"/>
+          <w:color w:val="273239"/>
+          <w:spacing w:val="2"/>
+          <w:sz w:val="24"/>
+          <w:szCs w:val="24"/>
+        </w:rPr>
+      </w:pPr>
+      <w:r>
+        <w:rPr>
+          <w:rFonts w:ascii="Courier New" w:eastAsia="Times New Roman" w:hAnsi="Courier New" w:cs="Courier New"/>
+          <w:color w:val="273239"/>
+          <w:spacing w:val="2"/>
+          <w:sz w:val="20"/>
+        </w:rPr>
+        <w:t>      // printing element</w:t>
+      </w:r>
+    </w:p>
+    <w:p>
+      <w:pPr>
+        <w:spacing w:after="0" w:line="240" w:lineRule="auto"/>
+        <w:rPr>
+          <w:rFonts w:ascii="Consolas" w:eastAsia="Times New Roman" w:hAnsi="Consolas" w:cs="Times New Roman"/>
+          <w:color w:val="273239"/>
+          <w:spacing w:val="2"/>
+          <w:sz w:val="24"/>
+          <w:szCs w:val="24"/>
+        </w:rPr>
+      </w:pPr>
+      <w:r>
+        <w:rPr>
+          <w:rFonts w:ascii="Courier New" w:eastAsia="Times New Roman" w:hAnsi="Courier New" w:cs="Courier New"/>
+          <w:color w:val="273239"/>
+          <w:spacing w:val="2"/>
+          <w:sz w:val="20"/>
+        </w:rPr>
+        <w:t>      console.log("key : ",index, "value : ",val*val);</w:t>
+      </w:r>
+    </w:p>
+    <w:p>
+      <w:pPr>
+        <w:spacing w:after="0" w:line="240" w:lineRule="auto"/>
+        <w:rPr>
+          <w:rFonts w:ascii="Courier New" w:eastAsia="Times New Roman" w:hAnsi="Courier New" w:cs="Courier New"/>
+          <w:color w:val="273239"/>
+          <w:spacing w:val="2"/>
+          <w:sz w:val="20"/>
+        </w:rPr>
+      </w:pPr>
+      <w:r>
+        <w:rPr>
+          <w:rFonts w:ascii="Courier New" w:eastAsia="Times New Roman" w:hAnsi="Courier New" w:cs="Courier New"/>
+          <w:color w:val="273239"/>
+          <w:spacing w:val="2"/>
+          <w:sz w:val="20"/>
+        </w:rPr>
+        <w:t>    })</w:t>
+      </w:r>
+    </w:p>
+    <w:p>
+      <w:pPr>
+        <w:spacing w:after="0" w:line="240" w:lineRule="auto"/>
+        <w:rPr>
+          <w:rFonts w:ascii="Courier New" w:eastAsia="Times New Roman" w:hAnsi="Courier New" w:cs="Courier New"/>
+          <w:color w:val="273239"/>
+          <w:spacing w:val="2"/>
+          <w:sz w:val="20"/>
+        </w:rPr>
+      </w:pPr>
+    </w:p>
+    <w:p>
+      <w:pPr>
+        <w:spacing w:after="0" w:line="240" w:lineRule="auto"/>
+        <w:rPr>
+          <w:rFonts w:ascii="Arial" w:hAnsi="Arial" w:cs="Arial"/>
+          <w:b/>
+          <w:bCs/>
+          <w:color w:val="000000"/>
+          <w:spacing w:val="-11"/>
+          <w:sz w:val="33"/>
+          <w:szCs w:val="33"/>
+          <w:shd w:val="clear" w:color="auto" w:fill="FFFFFF"/>
+        </w:rPr>
+      </w:pPr>
+      <w:r>
+        <w:rPr>
+          <w:rFonts w:ascii="Arial" w:hAnsi="Arial" w:cs="Arial"/>
+          <w:b/>
+          <w:bCs/>
+          <w:color w:val="000000"/>
+          <w:spacing w:val="-11"/>
+          <w:sz w:val="33"/>
+          <w:szCs w:val="33"/>
+          <w:shd w:val="clear" w:color="auto" w:fill="FFFFFF"/>
+        </w:rPr>
+        <w:t>rc-table</w:t>
+      </w:r>
+    </w:p>
+    <w:p>
+      <w:pPr>
+        <w:spacing w:after="0" w:line="240" w:lineRule="auto"/>
+        <w:rPr>
+          <w:rFonts w:ascii="Courier New" w:eastAsia="Times New Roman" w:hAnsi="Courier New" w:cs="Courier New"/>
+          <w:color w:val="273239"/>
+          <w:spacing w:val="2"/>
+          <w:sz w:val="20"/>
+        </w:rPr>
+      </w:pPr>
+      <w:hyperlink r:id="rId21" w:history="1">
+        <w:r>
+          <w:rPr>
+            <w:rStyle w:val="Hyperlink"/>
+            <w:rFonts w:ascii="Courier New" w:eastAsia="Times New Roman" w:hAnsi="Courier New" w:cs="Courier New"/>
+            <w:spacing w:val="2"/>
+            <w:sz w:val="20"/>
+          </w:rPr>
+          <w:t>https://www.npmjs.com/package/rc-table</w:t>
+        </w:r>
+      </w:hyperlink>
+    </w:p>
+    <w:p>
+      <w:pPr>
+        <w:spacing w:after="0" w:line="240" w:lineRule="auto"/>
+        <w:rPr>
+          <w:rFonts w:ascii="Courier New" w:eastAsia="Times New Roman" w:hAnsi="Courier New" w:cs="Courier New"/>
+          <w:color w:val="273239"/>
+          <w:spacing w:val="2"/>
+          <w:sz w:val="20"/>
+        </w:rPr>
+      </w:pPr>
+    </w:p>
+    <w:p>
+      <w:pPr>
+        <w:spacing w:after="0" w:line="240" w:lineRule="auto"/>
+        <w:rPr>
+          <w:rFonts w:ascii="Courier New" w:eastAsia="Times New Roman" w:hAnsi="Courier New" w:cs="Courier New"/>
+          <w:color w:val="273239"/>
+          <w:spacing w:val="2"/>
+          <w:sz w:val="20"/>
+        </w:rPr>
+      </w:pPr>
+    </w:p>
+    <w:p>
+      <w:pPr>
+        <w:shd w:val="clear" w:color="auto" w:fill="FFFFFF"/>
+        <w:spacing w:before="100" w:beforeAutospacing="1" w:after="100" w:afterAutospacing="1" w:line="240" w:lineRule="auto"/>
+        <w:outlineLvl w:val="0"/>
+        <w:rPr>
+          <w:rFonts w:ascii="Arial" w:eastAsia="Times New Roman" w:hAnsi="Arial" w:cs="Arial"/>
+          <w:b/>
+          <w:bCs/>
+          <w:color w:val="000000"/>
+          <w:spacing w:val="-12"/>
+          <w:kern w:val="36"/>
+          <w:sz w:val="32"/>
+          <w:szCs w:val="32"/>
+        </w:rPr>
+      </w:pPr>
+      <w:r>
+        <w:rPr>
+          <w:rFonts w:ascii="Arial" w:eastAsia="Times New Roman" w:hAnsi="Arial" w:cs="Arial"/>
+          <w:b/>
+          <w:bCs/>
+          <w:color w:val="000000"/>
+          <w:spacing w:val="-11"/>
+          <w:kern w:val="36"/>
+          <w:sz w:val="32"/>
+          <w:szCs w:val="32"/>
+        </w:rPr>
+        <w:t>date-fns</w:t>
+      </w:r>
+    </w:p>
+    <w:p>
+      <w:pPr>
+        <w:spacing w:after="0" w:line="240" w:lineRule="auto"/>
+        <w:rPr>
+          <w:rFonts w:ascii="Helvetica" w:hAnsi="Helvetica"/>
+          <w:color w:val="4C193C"/>
+          <w:shd w:val="clear" w:color="auto" w:fill="FFFFFF"/>
+        </w:rPr>
+      </w:pPr>
+      <w:r>
+        <w:rPr>
+          <w:rFonts w:ascii="Helvetica" w:hAnsi="Helvetica"/>
+          <w:color w:val="4C193C"/>
+          <w:shd w:val="clear" w:color="auto" w:fill="FFFFFF"/>
+        </w:rPr>
+        <w:t>date-fns gave us the power to work directly with date objects, without worrying about conversion or mutations. It's a real game changer for dates.</w:t>
+      </w:r>
+    </w:p>
+    <w:p>
+      <w:pPr>
+        <w:spacing w:after="0" w:line="240" w:lineRule="auto"/>
+        <w:rPr>
+          <w:rFonts w:ascii="Courier New" w:eastAsia="Times New Roman" w:hAnsi="Courier New" w:cs="Courier New"/>
+          <w:color w:val="273239"/>
+          <w:spacing w:val="2"/>
+          <w:sz w:val="20"/>
+        </w:rPr>
+      </w:pPr>
+      <w:hyperlink r:id="rId22" w:history="1">
+        <w:r>
+          <w:rPr>
+            <w:rStyle w:val="Hyperlink"/>
+            <w:rFonts w:ascii="Courier New" w:eastAsia="Times New Roman" w:hAnsi="Courier New" w:cs="Courier New"/>
+            <w:spacing w:val="2"/>
+            <w:sz w:val="20"/>
+          </w:rPr>
+          <w:t>https://www.npmjs.com/package/date-fns</w:t>
+        </w:r>
+      </w:hyperlink>
+    </w:p>
+    <w:p>
+      <w:pPr>
+        <w:spacing w:after="0" w:line="240" w:lineRule="auto"/>
+        <w:rPr>
+          <w:rFonts w:ascii="Courier New" w:eastAsia="Times New Roman" w:hAnsi="Courier New" w:cs="Courier New"/>
+          <w:color w:val="273239"/>
+          <w:spacing w:val="2"/>
+          <w:sz w:val="20"/>
+        </w:rPr>
+      </w:pPr>
+    </w:p>
+    <w:p>
+      <w:pPr>
+        <w:pStyle w:val="HTMLPreformatted"/>
+        <w:shd w:val="clear" w:color="auto" w:fill="F7F7F7"/>
+        <w:spacing w:after="326"/>
+        <w:rPr>
+          <w:color w:val="000000"/>
+          <w:sz w:val="22"/>
+          <w:szCs w:val="22"/>
+        </w:rPr>
+      </w:pPr>
+      <w:r>
+        <w:rPr>
+          <w:color w:val="000000"/>
+          <w:sz w:val="22"/>
+          <w:szCs w:val="22"/>
+        </w:rPr>
+        <w:t>npm install date-fns --save</w:t>
       </w:r>
     </w:p>
     <w:p>
@@ -4149,7 +4705,6 @@
     <w:basedOn w:val="Normal"/>
     <w:link w:val="HTMLPreformattedChar"/>
     <w:uiPriority w:val="99"/>
-    <w:semiHidden/>
     <w:unhideWhenUsed/>
     <w:rsid w:val="004F70E6"/>
     <w:pPr>
@@ -4184,7 +4739,6 @@
     <w:basedOn w:val="DefaultParagraphFont"/>
     <w:link w:val="HTMLPreformatted"/>
     <w:uiPriority w:val="99"/>
-    <w:semiHidden/>
     <w:rsid w:val="004F70E6"/>
     <w:rPr>
       <w:rFonts w:ascii="Courier New" w:eastAsia="Times New Roman" w:hAnsi="Courier New" w:cs="Courier New"/>
@@ -4217,6 +4771,11 @@
     <w:name w:val="pl-k"/>
     <w:basedOn w:val="DefaultParagraphFont"/>
     <w:rsid w:val="00352CC4"/>
+  </w:style>
+  <w:style w:type="character" w:customStyle="1" w:styleId="50685029">
+    <w:name w:val="_50685029"/>
+    <w:basedOn w:val="DefaultParagraphFont"/>
+    <w:rsid w:val="0049382B"/>
   </w:style>
 </w:styles>
 </file>

</xml_diff>

<commit_message>
animation added for home section react-reveal
</commit_message>
<xml_diff>
--- a/nextjs.docx
+++ b/nextjs.docx
@@ -4024,6 +4024,490 @@
             <w:rStyle w:val="Hyperlink"/>
           </w:rPr>
           <w:t>https://formik.org/docs/tutorial</w:t>
+        </w:r>
+      </w:hyperlink>
+    </w:p>
+    <w:p>
+      <w:pPr>
+        <w:pStyle w:val="NoSpacing"/>
+      </w:pPr>
+    </w:p>
+    <w:p>
+      <w:pPr>
+        <w:pStyle w:val="Heading1"/>
+        <w:shd w:val="clear" w:color="auto" w:fill="FFFFFF"/>
+        <w:spacing w:before="0" w:beforeAutospacing="0" w:after="217" w:afterAutospacing="0"/>
+        <w:rPr>
+          <w:rFonts w:ascii="Arial" w:hAnsi="Arial" w:cs="Arial"/>
+          <w:color w:val="111111"/>
+          <w:spacing w:val="-11"/>
+        </w:rPr>
+      </w:pPr>
+      <w:r>
+        <w:rPr>
+          <w:rFonts w:ascii="Arial" w:hAnsi="Arial" w:cs="Arial"/>
+          <w:color w:val="111111"/>
+          <w:spacing w:val="-11"/>
+        </w:rPr>
+        <w:t>React Reveal</w:t>
+      </w:r>
+    </w:p>
+    <w:p>
+      <w:pPr>
+        <w:pStyle w:val="NormalWeb"/>
+        <w:shd w:val="clear" w:color="auto" w:fill="FFFFFF"/>
+        <w:spacing w:before="0" w:beforeAutospacing="0" w:after="217" w:afterAutospacing="0"/>
+        <w:rPr>
+          <w:rFonts w:ascii="Arial" w:hAnsi="Arial" w:cs="Arial"/>
+          <w:color w:val="333333"/>
+          <w:spacing w:val="1"/>
+          <w:sz w:val="25"/>
+          <w:szCs w:val="25"/>
+        </w:rPr>
+      </w:pPr>
+      <w:hyperlink r:id="rId30" w:history="1">
+        <w:r>
+          <w:rPr>
+            <w:rStyle w:val="Hyperlink"/>
+            <w:rFonts w:ascii="Arial" w:hAnsi="Arial" w:cs="Arial"/>
+            <w:b/>
+            <w:bCs/>
+            <w:color w:val="CB3837"/>
+            <w:spacing w:val="1"/>
+            <w:sz w:val="25"/>
+            <w:szCs w:val="25"/>
+          </w:rPr>
+          <w:t>React Reveal</w:t>
+        </w:r>
+      </w:hyperlink>
+      <w:r>
+        <w:rPr>
+          <w:rFonts w:ascii="Arial" w:hAnsi="Arial" w:cs="Arial"/>
+          <w:color w:val="333333"/>
+          <w:spacing w:val="1"/>
+          <w:sz w:val="25"/>
+          <w:szCs w:val="25"/>
+        </w:rPr>
+        <w:t> is an animation framework for React. It's MIT licensed, has a tiny footprint and written specifically for React in ES6. It can be used to create various cool reveal on scroll animations in your application.</w:t>
+      </w:r>
+    </w:p>
+    <w:p>
+      <w:pPr>
+        <w:pStyle w:val="NoSpacing"/>
+        <w:rPr>
+          <w:rFonts w:ascii="Courier New" w:hAnsi="Courier New" w:cs="Courier New"/>
+          <w:color w:val="000000"/>
+          <w:shd w:val="clear" w:color="auto" w:fill="F7F7F7"/>
+        </w:rPr>
+      </w:pPr>
+      <w:r>
+        <w:rPr>
+          <w:rFonts w:ascii="Courier New" w:hAnsi="Courier New" w:cs="Courier New"/>
+          <w:color w:val="000000"/>
+          <w:shd w:val="clear" w:color="auto" w:fill="F7F7F7"/>
+        </w:rPr>
+        <w:t>npm install react-reveal –save</w:t>
+      </w:r>
+    </w:p>
+    <w:p>
+      <w:pPr>
+        <w:pStyle w:val="NoSpacing"/>
+      </w:pPr>
+      <w:hyperlink r:id="rId31" w:history="1">
+        <w:r>
+          <w:rPr>
+            <w:rStyle w:val="Hyperlink"/>
+          </w:rPr>
+          <w:t>https://www.npmjs.com/package/react-reveal?activeTab=readme</w:t>
+        </w:r>
+      </w:hyperlink>
+    </w:p>
+    <w:p>
+      <w:pPr>
+        <w:pStyle w:val="NoSpacing"/>
+      </w:pPr>
+    </w:p>
+    <w:p>
+      <w:pPr>
+        <w:pStyle w:val="NoSpacing"/>
+      </w:pPr>
+      <w:r>
+        <w:t xml:space="preserve">Fixing Error: </w:t>
+      </w:r>
+      <w:hyperlink r:id="rId32" w:history="1">
+        <w:r>
+          <w:rPr>
+            <w:rStyle w:val="Hyperlink"/>
+            <w:rFonts w:ascii="Segoe UI" w:hAnsi="Segoe UI" w:cs="Segoe UI"/>
+            <w:b/>
+            <w:bCs/>
+            <w:u w:val="none"/>
+            <w:bdr w:val="none" w:sz="0" w:space="0" w:color="auto" w:frame="1"/>
+          </w:rPr>
+          <w:t>Typescript react - Could not find a declaration file for module </w:t>
+        </w:r>
+      </w:hyperlink>
+    </w:p>
+    <w:p>
+      <w:pPr>
+        <w:pStyle w:val="NoSpacing"/>
+      </w:pPr>
+    </w:p>
+    <w:p>
+      <w:pPr>
+        <w:pStyle w:val="NormalWeb"/>
+        <w:shd w:val="clear" w:color="auto" w:fill="FFFFFF"/>
+        <w:spacing w:before="0" w:beforeAutospacing="0" w:after="264" w:afterAutospacing="0"/>
+        <w:textAlignment w:val="baseline"/>
+        <w:rPr>
+          <w:rFonts w:ascii="Segoe UI" w:hAnsi="Segoe UI" w:cs="Segoe UI"/>
+          <w:color w:val="0C0D0E"/>
+          <w:sz w:val="20"/>
+          <w:szCs w:val="20"/>
+        </w:rPr>
+      </w:pPr>
+      <w:r>
+        <w:rPr>
+          <w:rFonts w:ascii="Segoe UI" w:hAnsi="Segoe UI" w:cs="Segoe UI"/>
+          <w:color w:val="0C0D0E"/>
+          <w:sz w:val="20"/>
+          <w:szCs w:val="20"/>
+        </w:rPr>
+        <w:t>Make sure to stop your react local server and start it again after doing the following:</w:t>
+      </w:r>
+    </w:p>
+    <w:p>
+      <w:pPr>
+        <w:pStyle w:val="NormalWeb"/>
+        <w:shd w:val="clear" w:color="auto" w:fill="FFFFFF"/>
+        <w:spacing w:before="0" w:beforeAutospacing="0" w:after="0" w:afterAutospacing="0"/>
+        <w:textAlignment w:val="baseline"/>
+        <w:rPr>
+          <w:rFonts w:ascii="Segoe UI" w:hAnsi="Segoe UI" w:cs="Segoe UI"/>
+          <w:color w:val="0C0D0E"/>
+          <w:sz w:val="20"/>
+          <w:szCs w:val="20"/>
+        </w:rPr>
+      </w:pPr>
+      <w:r>
+        <w:rPr>
+          <w:rFonts w:ascii="Segoe UI" w:hAnsi="Segoe UI" w:cs="Segoe UI"/>
+          <w:color w:val="0C0D0E"/>
+          <w:sz w:val="20"/>
+          <w:szCs w:val="20"/>
+        </w:rPr>
+        <w:t>1- Create </w:t>
+      </w:r>
+      <w:r>
+        <w:rPr>
+          <w:rStyle w:val="HTMLCode"/>
+          <w:rFonts w:ascii="var(--ff-mono)" w:hAnsi="var(--ff-mono)"/>
+          <w:color w:val="0C0D0E"/>
+          <w:bdr w:val="none" w:sz="0" w:space="0" w:color="auto" w:frame="1"/>
+        </w:rPr>
+        <w:t>.d.ts</w:t>
+      </w:r>
+      <w:r>
+        <w:rPr>
+          <w:rFonts w:ascii="Segoe UI" w:hAnsi="Segoe UI" w:cs="Segoe UI"/>
+          <w:color w:val="0C0D0E"/>
+          <w:sz w:val="20"/>
+          <w:szCs w:val="20"/>
+        </w:rPr>
+        <w:t> file manually, you just need to do the following:</w:t>
+      </w:r>
+    </w:p>
+    <w:p>
+      <w:pPr>
+        <w:pStyle w:val="NormalWeb"/>
+        <w:shd w:val="clear" w:color="auto" w:fill="FFFFFF"/>
+        <w:spacing w:before="0" w:beforeAutospacing="0" w:after="0" w:afterAutospacing="0"/>
+        <w:textAlignment w:val="baseline"/>
+        <w:rPr>
+          <w:rFonts w:ascii="Segoe UI" w:hAnsi="Segoe UI" w:cs="Segoe UI"/>
+          <w:color w:val="0C0D0E"/>
+          <w:sz w:val="20"/>
+          <w:szCs w:val="20"/>
+        </w:rPr>
+      </w:pPr>
+      <w:r>
+        <w:rPr>
+          <w:rFonts w:ascii="Segoe UI" w:hAnsi="Segoe UI" w:cs="Segoe UI"/>
+          <w:color w:val="0C0D0E"/>
+          <w:sz w:val="20"/>
+          <w:szCs w:val="20"/>
+        </w:rPr>
+        <w:t>2 - enter </w:t>
+      </w:r>
+      <w:r>
+        <w:rPr>
+          <w:rStyle w:val="HTMLCode"/>
+          <w:rFonts w:ascii="var(--ff-mono)" w:hAnsi="var(--ff-mono)"/>
+          <w:color w:val="0C0D0E"/>
+          <w:bdr w:val="none" w:sz="0" w:space="0" w:color="auto" w:frame="1"/>
+        </w:rPr>
+        <w:t>src folder</w:t>
+      </w:r>
+    </w:p>
+    <w:p>
+      <w:pPr>
+        <w:pStyle w:val="NormalWeb"/>
+        <w:shd w:val="clear" w:color="auto" w:fill="FFFFFF"/>
+        <w:spacing w:before="0" w:beforeAutospacing="0" w:after="0" w:afterAutospacing="0"/>
+        <w:textAlignment w:val="baseline"/>
+        <w:rPr>
+          <w:rFonts w:ascii="Segoe UI" w:hAnsi="Segoe UI" w:cs="Segoe UI"/>
+          <w:color w:val="0C0D0E"/>
+          <w:sz w:val="20"/>
+          <w:szCs w:val="20"/>
+        </w:rPr>
+      </w:pPr>
+      <w:r>
+        <w:rPr>
+          <w:rFonts w:ascii="Segoe UI" w:hAnsi="Segoe UI" w:cs="Segoe UI"/>
+          <w:color w:val="0C0D0E"/>
+          <w:sz w:val="20"/>
+          <w:szCs w:val="20"/>
+        </w:rPr>
+        <w:t>3 - create </w:t>
+      </w:r>
+      <w:r>
+        <w:rPr>
+          <w:rStyle w:val="HTMLCode"/>
+          <w:rFonts w:ascii="var(--ff-mono)" w:hAnsi="var(--ff-mono)"/>
+          <w:color w:val="0C0D0E"/>
+          <w:bdr w:val="none" w:sz="0" w:space="0" w:color="auto" w:frame="1"/>
+        </w:rPr>
+        <w:t>global.d.ts</w:t>
+      </w:r>
+      <w:r>
+        <w:rPr>
+          <w:rFonts w:ascii="Segoe UI" w:hAnsi="Segoe UI" w:cs="Segoe UI"/>
+          <w:color w:val="0C0D0E"/>
+          <w:sz w:val="20"/>
+          <w:szCs w:val="20"/>
+        </w:rPr>
+        <w:t> file</w:t>
+      </w:r>
+    </w:p>
+    <w:p>
+      <w:pPr>
+        <w:pStyle w:val="NormalWeb"/>
+        <w:shd w:val="clear" w:color="auto" w:fill="FFFFFF"/>
+        <w:spacing w:before="0" w:beforeAutospacing="0" w:after="264" w:afterAutospacing="0"/>
+        <w:textAlignment w:val="baseline"/>
+        <w:rPr>
+          <w:rFonts w:ascii="Segoe UI" w:hAnsi="Segoe UI" w:cs="Segoe UI"/>
+          <w:color w:val="0C0D0E"/>
+          <w:sz w:val="20"/>
+          <w:szCs w:val="20"/>
+        </w:rPr>
+      </w:pPr>
+      <w:r>
+        <w:rPr>
+          <w:rFonts w:ascii="Segoe UI" w:hAnsi="Segoe UI" w:cs="Segoe UI"/>
+          <w:color w:val="0C0D0E"/>
+          <w:sz w:val="20"/>
+          <w:szCs w:val="20"/>
+        </w:rPr>
+        <w:t>4 - declare modules in it like:</w:t>
+      </w:r>
+    </w:p>
+    <w:p>
+      <w:pPr>
+        <w:pStyle w:val="HTMLPreformatted"/>
+        <w:textAlignment w:val="baseline"/>
+        <w:rPr>
+          <w:rStyle w:val="HTMLCode"/>
+          <w:rFonts w:ascii="inherit" w:hAnsi="inherit"/>
+          <w:color w:val="0C0D0E"/>
+          <w:bdr w:val="none" w:sz="0" w:space="0" w:color="auto" w:frame="1"/>
+        </w:rPr>
+      </w:pPr>
+      <w:r>
+        <w:rPr>
+          <w:rStyle w:val="HTMLCode"/>
+          <w:rFonts w:ascii="inherit" w:hAnsi="inherit"/>
+          <w:color w:val="0C0D0E"/>
+          <w:bdr w:val="none" w:sz="0" w:space="0" w:color="auto" w:frame="1"/>
+        </w:rPr>
+        <w:t xml:space="preserve">declare </w:t>
+      </w:r>
+      <w:r>
+        <w:rPr>
+          <w:rStyle w:val="hljs-variable"/>
+          <w:rFonts w:ascii="inherit" w:hAnsi="inherit"/>
+          <w:color w:val="0C0D0E"/>
+          <w:sz w:val="18"/>
+          <w:szCs w:val="18"/>
+          <w:bdr w:val="none" w:sz="0" w:space="0" w:color="auto" w:frame="1"/>
+        </w:rPr>
+        <w:t>module</w:t>
+      </w:r>
+      <w:r>
+        <w:rPr>
+          <w:rStyle w:val="HTMLCode"/>
+          <w:rFonts w:ascii="inherit" w:hAnsi="inherit"/>
+          <w:color w:val="0C0D0E"/>
+          <w:bdr w:val="none" w:sz="0" w:space="0" w:color="auto" w:frame="1"/>
+        </w:rPr>
+        <w:t xml:space="preserve"> </w:t>
+      </w:r>
+      <w:r>
+        <w:rPr>
+          <w:rStyle w:val="hljs-string"/>
+          <w:rFonts w:ascii="inherit" w:hAnsi="inherit"/>
+          <w:color w:val="0C0D0E"/>
+          <w:sz w:val="18"/>
+          <w:szCs w:val="18"/>
+          <w:bdr w:val="none" w:sz="0" w:space="0" w:color="auto" w:frame="1"/>
+        </w:rPr>
+        <w:t>'module-name'</w:t>
+      </w:r>
+      <w:r>
+        <w:rPr>
+          <w:rStyle w:val="HTMLCode"/>
+          <w:rFonts w:ascii="inherit" w:hAnsi="inherit"/>
+          <w:color w:val="0C0D0E"/>
+          <w:bdr w:val="none" w:sz="0" w:space="0" w:color="auto" w:frame="1"/>
+        </w:rPr>
+        <w:t>;</w:t>
+      </w:r>
+    </w:p>
+    <w:p>
+      <w:pPr>
+        <w:shd w:val="clear" w:color="auto" w:fill="1F1F1F"/>
+        <w:spacing w:after="0" w:line="258" w:lineRule="atLeast"/>
+        <w:rPr>
+          <w:rFonts w:ascii="Consolas" w:eastAsia="Times New Roman" w:hAnsi="Consolas" w:cs="Times New Roman"/>
+          <w:color w:val="CCCCCC"/>
+          <w:sz w:val="19"/>
+          <w:szCs w:val="19"/>
+        </w:rPr>
+      </w:pPr>
+      <w:r>
+        <w:rPr>
+          <w:rFonts w:ascii="Consolas" w:eastAsia="Times New Roman" w:hAnsi="Consolas" w:cs="Times New Roman"/>
+          <w:color w:val="569CD6"/>
+          <w:sz w:val="19"/>
+          <w:szCs w:val="19"/>
+        </w:rPr>
+        <w:t>declare</w:t>
+      </w:r>
+      <w:r>
+        <w:rPr>
+          <w:rFonts w:ascii="Consolas" w:eastAsia="Times New Roman" w:hAnsi="Consolas" w:cs="Times New Roman"/>
+          <w:color w:val="CCCCCC"/>
+          <w:sz w:val="19"/>
+          <w:szCs w:val="19"/>
+        </w:rPr>
+        <w:t xml:space="preserve"> </w:t>
+      </w:r>
+      <w:r>
+        <w:rPr>
+          <w:rFonts w:ascii="Consolas" w:eastAsia="Times New Roman" w:hAnsi="Consolas" w:cs="Times New Roman"/>
+          <w:color w:val="569CD6"/>
+          <w:sz w:val="19"/>
+          <w:szCs w:val="19"/>
+        </w:rPr>
+        <w:t>module</w:t>
+      </w:r>
+      <w:r>
+        <w:rPr>
+          <w:rFonts w:ascii="Consolas" w:eastAsia="Times New Roman" w:hAnsi="Consolas" w:cs="Times New Roman"/>
+          <w:color w:val="CCCCCC"/>
+          <w:sz w:val="19"/>
+          <w:szCs w:val="19"/>
+        </w:rPr>
+        <w:t xml:space="preserve"> </w:t>
+      </w:r>
+      <w:r>
+        <w:rPr>
+          <w:rFonts w:ascii="Consolas" w:eastAsia="Times New Roman" w:hAnsi="Consolas" w:cs="Times New Roman"/>
+          <w:color w:val="CE9178"/>
+          <w:sz w:val="19"/>
+          <w:szCs w:val="19"/>
+        </w:rPr>
+        <w:t>'react-reveal/Fade'</w:t>
+      </w:r>
+    </w:p>
+    <w:p>
+      <w:pPr>
+        <w:shd w:val="clear" w:color="auto" w:fill="1F1F1F"/>
+        <w:spacing w:after="0" w:line="258" w:lineRule="atLeast"/>
+        <w:rPr>
+          <w:rFonts w:ascii="Consolas" w:eastAsia="Times New Roman" w:hAnsi="Consolas" w:cs="Times New Roman"/>
+          <w:color w:val="CCCCCC"/>
+          <w:sz w:val="19"/>
+          <w:szCs w:val="19"/>
+        </w:rPr>
+      </w:pPr>
+      <w:r>
+        <w:rPr>
+          <w:rFonts w:ascii="Consolas" w:eastAsia="Times New Roman" w:hAnsi="Consolas" w:cs="Times New Roman"/>
+          <w:color w:val="569CD6"/>
+          <w:sz w:val="19"/>
+          <w:szCs w:val="19"/>
+        </w:rPr>
+        <w:t>declare</w:t>
+      </w:r>
+      <w:r>
+        <w:rPr>
+          <w:rFonts w:ascii="Consolas" w:eastAsia="Times New Roman" w:hAnsi="Consolas" w:cs="Times New Roman"/>
+          <w:color w:val="CCCCCC"/>
+          <w:sz w:val="19"/>
+          <w:szCs w:val="19"/>
+        </w:rPr>
+        <w:t xml:space="preserve"> </w:t>
+      </w:r>
+      <w:r>
+        <w:rPr>
+          <w:rFonts w:ascii="Consolas" w:eastAsia="Times New Roman" w:hAnsi="Consolas" w:cs="Times New Roman"/>
+          <w:color w:val="569CD6"/>
+          <w:sz w:val="19"/>
+          <w:szCs w:val="19"/>
+        </w:rPr>
+        <w:t>module</w:t>
+      </w:r>
+      <w:r>
+        <w:rPr>
+          <w:rFonts w:ascii="Consolas" w:eastAsia="Times New Roman" w:hAnsi="Consolas" w:cs="Times New Roman"/>
+          <w:color w:val="CCCCCC"/>
+          <w:sz w:val="19"/>
+          <w:szCs w:val="19"/>
+        </w:rPr>
+        <w:t xml:space="preserve"> </w:t>
+      </w:r>
+      <w:r>
+        <w:rPr>
+          <w:rFonts w:ascii="Consolas" w:eastAsia="Times New Roman" w:hAnsi="Consolas" w:cs="Times New Roman"/>
+          <w:color w:val="CE9178"/>
+          <w:sz w:val="19"/>
+          <w:szCs w:val="19"/>
+        </w:rPr>
+        <w:t>'react-reveal/Zoom'</w:t>
+      </w:r>
+    </w:p>
+    <w:p>
+      <w:pPr>
+        <w:pStyle w:val="HTMLPreformatted"/>
+        <w:textAlignment w:val="baseline"/>
+        <w:rPr>
+          <w:rFonts w:ascii="var(--ff-mono)" w:hAnsi="var(--ff-mono)"/>
+          <w:color w:val="0C0D0E"/>
+        </w:rPr>
+      </w:pPr>
+    </w:p>
+    <w:p>
+      <w:pPr>
+        <w:pStyle w:val="NoSpacing"/>
+      </w:pPr>
+      <w:hyperlink r:id="rId33" w:history="1">
+        <w:r>
+          <w:rPr>
+            <w:rStyle w:val="Hyperlink"/>
+          </w:rPr>
+          <w:t>https://stackoverflow.com/questions/41462729/typescript-react-could-not-find-a-declaration-file-for-module-react-material</w:t>
         </w:r>
       </w:hyperlink>
     </w:p>
@@ -5325,6 +5809,16 @@
     <w:basedOn w:val="DefaultParagraphFont"/>
     <w:rsid w:val="0049382B"/>
   </w:style>
+  <w:style w:type="character" w:customStyle="1" w:styleId="hljs-variable">
+    <w:name w:val="hljs-variable"/>
+    <w:basedOn w:val="DefaultParagraphFont"/>
+    <w:rsid w:val="00CE379A"/>
+  </w:style>
+  <w:style w:type="character" w:customStyle="1" w:styleId="hljs-string">
+    <w:name w:val="hljs-string"/>
+    <w:basedOn w:val="DefaultParagraphFont"/>
+    <w:rsid w:val="00CE379A"/>
+  </w:style>
 </w:styles>
 </file>
 

</xml_diff>

<commit_message>
Next basic revise & work with bootstarp
</commit_message>
<xml_diff>
--- a/nextjs.docx
+++ b/nextjs.docx
@@ -14,12 +14,21 @@
           <w:sz w:val="36"/>
         </w:rPr>
       </w:pPr>
+      <w:proofErr w:type="spellStart"/>
       <w:r>
         <w:rPr>
           <w:color w:val="FFFFFF" w:themeColor="background1"/>
           <w:sz w:val="36"/>
         </w:rPr>
-        <w:t>Nextjs:</w:t>
+        <w:t>Nextjs</w:t>
+      </w:r>
+      <w:proofErr w:type="spellEnd"/>
+      <w:r>
+        <w:rPr>
+          <w:color w:val="FFFFFF" w:themeColor="background1"/>
+          <w:sz w:val="36"/>
+        </w:rPr>
+        <w:t>:</w:t>
       </w:r>
     </w:p>
     <w:p>
@@ -132,7 +141,15 @@
         </w:numPr>
       </w:pPr>
       <w:r>
-        <w:t>Loaded with a lot more features that enable you to build full fledged production ready applications. Features exactly like routing, styling, authentication, bundle optimization etc.</w:t>
+        <w:t xml:space="preserve">Loaded with a lot more features that enable you to build </w:t>
+      </w:r>
+      <w:proofErr w:type="spellStart"/>
+      <w:r>
+        <w:t>full</w:t>
+      </w:r>
+      <w:proofErr w:type="spellEnd"/>
+      <w:r>
+        <w:t xml:space="preserve"> fledged production ready applications. Features exactly like routing, styling, authentication, bundle optimization etc.</w:t>
       </w:r>
     </w:p>
     <w:p>
@@ -316,6 +333,7 @@
       <w:r>
         <w:rPr>
           <w:b/>
+          <w:highlight w:val="yellow"/>
           <w:u w:val="single"/>
         </w:rPr>
         <w:t>Installation:</w:t>
@@ -354,24 +372,50 @@
       <w:pPr>
         <w:pStyle w:val="NoSpacing"/>
       </w:pPr>
-      <w:r>
-        <w:t>npx create-next-app@latest</w:t>
-      </w:r>
-    </w:p>
-    <w:p>
-      <w:pPr>
-        <w:pStyle w:val="NoSpacing"/>
-      </w:pPr>
-      <w:r>
-        <w:t>npx create-next-app blog</w:t>
-      </w:r>
-    </w:p>
-    <w:p>
-      <w:pPr>
-        <w:pStyle w:val="NoSpacing"/>
-      </w:pPr>
-      <w:r>
-        <w:t>npx create-next-app@13.1.6</w:t>
+      <w:proofErr w:type="spellStart"/>
+      <w:proofErr w:type="gramStart"/>
+      <w:r>
+        <w:t>npx</w:t>
+      </w:r>
+      <w:proofErr w:type="spellEnd"/>
+      <w:proofErr w:type="gramEnd"/>
+      <w:r>
+        <w:t xml:space="preserve"> create-next-</w:t>
+      </w:r>
+      <w:proofErr w:type="spellStart"/>
+      <w:r>
+        <w:t>app@latest</w:t>
+      </w:r>
+      <w:proofErr w:type="spellEnd"/>
+    </w:p>
+    <w:p>
+      <w:pPr>
+        <w:pStyle w:val="NoSpacing"/>
+      </w:pPr>
+      <w:proofErr w:type="spellStart"/>
+      <w:proofErr w:type="gramStart"/>
+      <w:r>
+        <w:t>npx</w:t>
+      </w:r>
+      <w:proofErr w:type="spellEnd"/>
+      <w:proofErr w:type="gramEnd"/>
+      <w:r>
+        <w:t xml:space="preserve"> create-next-app blog</w:t>
+      </w:r>
+    </w:p>
+    <w:p>
+      <w:pPr>
+        <w:pStyle w:val="NoSpacing"/>
+      </w:pPr>
+      <w:proofErr w:type="spellStart"/>
+      <w:proofErr w:type="gramStart"/>
+      <w:r>
+        <w:t>npx</w:t>
+      </w:r>
+      <w:proofErr w:type="spellEnd"/>
+      <w:proofErr w:type="gramEnd"/>
+      <w:r>
+        <w:t xml:space="preserve"> create-next-app@13.1.6</w:t>
       </w:r>
     </w:p>
     <w:p>
@@ -399,6 +443,24 @@
       <w:pPr>
         <w:pStyle w:val="NoSpacing"/>
       </w:pPr>
+      <w:hyperlink r:id="rId6" w:history="1">
+        <w:r>
+          <w:rPr>
+            <w:rStyle w:val="Hyperlink"/>
+          </w:rPr>
+          <w:t>https://nextjs.org/docs/getting-started/installation</w:t>
+        </w:r>
+      </w:hyperlink>
+    </w:p>
+    <w:p>
+      <w:pPr>
+        <w:pStyle w:val="NoSpacing"/>
+      </w:pPr>
+    </w:p>
+    <w:p>
+      <w:pPr>
+        <w:pStyle w:val="NoSpacing"/>
+      </w:pPr>
       <w:r>
         <w:rPr>
           <w:b/>
@@ -406,7 +468,162 @@
         <w:t>Run the application:</w:t>
       </w:r>
       <w:r>
-        <w:t xml:space="preserve"> npm run dev</w:t>
+        <w:t xml:space="preserve"> </w:t>
+      </w:r>
+      <w:proofErr w:type="spellStart"/>
+      <w:r>
+        <w:t>npm</w:t>
+      </w:r>
+      <w:proofErr w:type="spellEnd"/>
+      <w:r>
+        <w:t xml:space="preserve"> run </w:t>
+      </w:r>
+      <w:proofErr w:type="gramStart"/>
+      <w:r>
+        <w:t>dev</w:t>
+      </w:r>
+      <w:r>
+        <w:t xml:space="preserve">  or</w:t>
+      </w:r>
+      <w:proofErr w:type="gramEnd"/>
+      <w:r>
+        <w:t xml:space="preserve"> yarn run dev</w:t>
+      </w:r>
+    </w:p>
+    <w:p>
+      <w:pPr>
+        <w:pStyle w:val="NoSpacing"/>
+      </w:pPr>
+    </w:p>
+    <w:p>
+      <w:pPr>
+        <w:pStyle w:val="NoSpacing"/>
+      </w:pPr>
+    </w:p>
+    <w:p>
+      <w:pPr>
+        <w:pStyle w:val="NoSpacing"/>
+      </w:pPr>
+      <w:r>
+        <w:rPr>
+          <w:b/>
+        </w:rPr>
+        <w:lastRenderedPageBreak/>
+        <w:t>Need to know the folder file structure for starting</w:t>
+      </w:r>
+      <w:r>
+        <w:t>:</w:t>
+      </w:r>
+    </w:p>
+    <w:p>
+      <w:pPr>
+        <w:pStyle w:val="NoSpacing"/>
+      </w:pPr>
+      <w:hyperlink r:id="rId7" w:history="1">
+        <w:r>
+          <w:rPr>
+            <w:rStyle w:val="Hyperlink"/>
+          </w:rPr>
+          <w:t>https://nextjs.org/docs/getting-started/project-structure</w:t>
+        </w:r>
+      </w:hyperlink>
+    </w:p>
+    <w:p>
+      <w:pPr>
+        <w:pStyle w:val="NoSpacing"/>
+      </w:pPr>
+    </w:p>
+    <w:p>
+      <w:pPr>
+        <w:shd w:val="clear" w:color="auto" w:fill="1F1F1F"/>
+        <w:spacing w:after="0" w:line="240" w:lineRule="auto"/>
+        <w:rPr>
+          <w:rFonts w:ascii="Segoe UI" w:eastAsia="Times New Roman" w:hAnsi="Segoe UI" w:cs="Segoe UI"/>
+          <w:color w:val="CCCCCC"/>
+          <w:sz w:val="13"/>
+          <w:szCs w:val="13"/>
+        </w:rPr>
+      </w:pPr>
+      <w:r>
+        <w:rPr>
+          <w:rFonts w:ascii="Segoe UI" w:eastAsia="Times New Roman" w:hAnsi="Segoe UI" w:cs="Segoe UI"/>
+          <w:b/>
+          <w:bCs/>
+          <w:color w:val="CCCCCC"/>
+          <w:sz w:val="24"/>
+          <w:szCs w:val="24"/>
+        </w:rPr>
+        <w:t>Simple React Snippets</w:t>
+      </w:r>
+      <w:r>
+        <w:rPr>
+          <w:rFonts w:ascii="var(--monaco-monospace-font)" w:eastAsia="Times New Roman" w:hAnsi="var(--monaco-monospace-font)" w:cs="Courier New"/>
+          <w:color w:val="CCCCCC"/>
+          <w:sz w:val="11"/>
+        </w:rPr>
+        <w:t>v1.2.8</w:t>
+      </w:r>
+    </w:p>
+    <w:p>
+      <w:pPr>
+        <w:shd w:val="clear" w:color="auto" w:fill="1F1F1F"/>
+        <w:spacing w:after="0" w:line="182" w:lineRule="atLeast"/>
+        <w:rPr>
+          <w:rFonts w:ascii="Segoe UI" w:eastAsia="Times New Roman" w:hAnsi="Segoe UI" w:cs="Segoe UI"/>
+          <w:color w:val="CCCCCC"/>
+          <w:sz w:val="13"/>
+          <w:szCs w:val="13"/>
+        </w:rPr>
+      </w:pPr>
+      <w:r>
+        <w:rPr>
+          <w:rFonts w:ascii="Segoe UI" w:eastAsia="Times New Roman" w:hAnsi="Segoe UI" w:cs="Segoe UI"/>
+          <w:color w:val="CCCCCC"/>
+          <w:sz w:val="13"/>
+          <w:szCs w:val="13"/>
+        </w:rPr>
+        <w:t>Burke Holland</w:t>
+      </w:r>
+    </w:p>
+    <w:p>
+      <w:pPr>
+        <w:pStyle w:val="NoSpacing"/>
+      </w:pPr>
+      <w:r>
+        <w:t xml:space="preserve">Vs code extension </w:t>
+      </w:r>
+      <w:proofErr w:type="gramStart"/>
+      <w:r>
+        <w:t>installed ,</w:t>
+      </w:r>
+      <w:proofErr w:type="gramEnd"/>
+    </w:p>
+    <w:p>
+      <w:pPr>
+        <w:pStyle w:val="NoSpacing"/>
+      </w:pPr>
+      <w:proofErr w:type="spellStart"/>
+      <w:proofErr w:type="gramStart"/>
+      <w:r>
+        <w:t>ffc</w:t>
+      </w:r>
+      <w:proofErr w:type="spellEnd"/>
+      <w:proofErr w:type="gramEnd"/>
+      <w:r>
+        <w:t xml:space="preserve"> - Function Component</w:t>
+      </w:r>
+    </w:p>
+    <w:p>
+      <w:pPr>
+        <w:pStyle w:val="NoSpacing"/>
+      </w:pPr>
+      <w:proofErr w:type="spellStart"/>
+      <w:r>
+        <w:t>sfc</w:t>
+      </w:r>
+      <w:proofErr w:type="spellEnd"/>
+      <w:r>
+        <w:t xml:space="preserve"> - Stateless Function Component (Arrow function)</w:t>
       </w:r>
     </w:p>
     <w:p>
@@ -461,7 +678,6 @@
         </w:numPr>
       </w:pPr>
       <w:r>
-        <w:lastRenderedPageBreak/>
         <w:t>Nested routes</w:t>
       </w:r>
     </w:p>
@@ -678,7 +894,15 @@
         <w:pStyle w:val="NoSpacing"/>
       </w:pPr>
       <w:r>
-        <w:t>React vs Next JS</w:t>
+        <w:t xml:space="preserve">React </w:t>
+      </w:r>
+      <w:proofErr w:type="spellStart"/>
+      <w:r>
+        <w:t>vs</w:t>
+      </w:r>
+      <w:proofErr w:type="spellEnd"/>
+      <w:r>
+        <w:t xml:space="preserve"> Next JS</w:t>
       </w:r>
     </w:p>
     <w:p>
@@ -816,6 +1040,7 @@
         <w:ind w:left="720"/>
       </w:pPr>
       <w:r>
+        <w:lastRenderedPageBreak/>
         <w:t>* With a pre-rendered page, the HTML is already generated and loads faster</w:t>
       </w:r>
     </w:p>
@@ -892,7 +1117,6 @@
         <w:pStyle w:val="NoSpacing"/>
       </w:pPr>
       <w:r>
-        <w:lastRenderedPageBreak/>
         <w:t>Pre-rendering refers to the process of generating HTML with the necessary data for a page in your application.</w:t>
       </w:r>
     </w:p>
@@ -979,8 +1203,13 @@
         </w:rPr>
         <w:t xml:space="preserve"> </w:t>
       </w:r>
-      <w:r>
-        <w:t>A method of pre-rendering where the HTML pages are generated at build time</w:t>
+      <w:proofErr w:type="gramStart"/>
+      <w:r>
+        <w:t>A method</w:t>
+      </w:r>
+      <w:proofErr w:type="gramEnd"/>
+      <w:r>
+        <w:t xml:space="preserve"> of pre-rendering where the HTML pages are generated at build time</w:t>
       </w:r>
     </w:p>
     <w:p>
@@ -1004,7 +1233,15 @@
         <w:pStyle w:val="NoSpacing"/>
       </w:pPr>
       <w:r>
-        <w:t>Page can be build once, cached by a CDN and served to the client almost instantly</w:t>
+        <w:t xml:space="preserve">Page can be build once, </w:t>
+      </w:r>
+      <w:proofErr w:type="spellStart"/>
+      <w:r>
+        <w:t>cached</w:t>
+      </w:r>
+      <w:proofErr w:type="spellEnd"/>
+      <w:r>
+        <w:t xml:space="preserve"> by a CDN and served to the client almost instantly</w:t>
       </w:r>
     </w:p>
     <w:p>
@@ -1069,20 +1306,36 @@
         <w:pStyle w:val="NoSpacing"/>
       </w:pPr>
       <w:r>
-        <w:t>Production Server:- An optimized build is created once and you deploy that build. You don’t make code changes on the go once it is deployed</w:t>
-      </w:r>
-    </w:p>
-    <w:p>
-      <w:pPr>
-        <w:pStyle w:val="NoSpacing"/>
-      </w:pPr>
-    </w:p>
-    <w:p>
-      <w:pPr>
-        <w:pStyle w:val="NoSpacing"/>
-      </w:pPr>
-      <w:r>
-        <w:t xml:space="preserve">Development Server:- </w:t>
+        <w:t>Production Server</w:t>
+      </w:r>
+      <w:proofErr w:type="gramStart"/>
+      <w:r>
+        <w:t>:-</w:t>
+      </w:r>
+      <w:proofErr w:type="gramEnd"/>
+      <w:r>
+        <w:t xml:space="preserve"> An optimized build is created once and you deploy that build. You don’t make code changes on the go once it is deployed</w:t>
+      </w:r>
+    </w:p>
+    <w:p>
+      <w:pPr>
+        <w:pStyle w:val="NoSpacing"/>
+      </w:pPr>
+    </w:p>
+    <w:p>
+      <w:pPr>
+        <w:pStyle w:val="NoSpacing"/>
+      </w:pPr>
+      <w:r>
+        <w:t>Development Server</w:t>
+      </w:r>
+      <w:proofErr w:type="gramStart"/>
+      <w:r>
+        <w:t>:-</w:t>
+      </w:r>
+      <w:proofErr w:type="gramEnd"/>
+      <w:r>
+        <w:t xml:space="preserve"> </w:t>
       </w:r>
       <w:r>
         <w:t>We should be able to make changes in our code and we want that code to immediately reflect in the browser</w:t>
@@ -1109,6 +1362,7 @@
         <w:rPr>
           <w:noProof/>
         </w:rPr>
+        <w:lastRenderedPageBreak/>
         <w:drawing>
           <wp:anchor distT="0" distB="0" distL="114300" distR="114300" simplePos="0" relativeHeight="251658240" behindDoc="0" locked="0" layoutInCell="1" allowOverlap="1">
             <wp:simplePos x="0" y="0"/>
@@ -1133,7 +1387,7 @@
                     <pic:cNvPicPr/>
                   </pic:nvPicPr>
                   <pic:blipFill>
-                    <a:blip r:embed="rId6"/>
+                    <a:blip r:embed="rId8"/>
                     <a:stretch>
                       <a:fillRect/>
                     </a:stretch>
@@ -1265,7 +1519,29 @@
           <w:szCs w:val="18"/>
           <w:shd w:val="clear" w:color="auto" w:fill="FFFFFF"/>
         </w:rPr>
-        <w:t>Does Next.js 13 use getStaticProps?</w:t>
+        <w:t xml:space="preserve">Does Next.js 13 use </w:t>
+      </w:r>
+      <w:proofErr w:type="spellStart"/>
+      <w:r>
+        <w:rPr>
+          <w:rFonts w:ascii="Arial" w:hAnsi="Arial" w:cs="Arial"/>
+          <w:color w:val="202124"/>
+          <w:sz w:val="18"/>
+          <w:szCs w:val="18"/>
+          <w:shd w:val="clear" w:color="auto" w:fill="FFFFFF"/>
+        </w:rPr>
+        <w:t>getStaticProps</w:t>
+      </w:r>
+      <w:proofErr w:type="spellEnd"/>
+      <w:r>
+        <w:rPr>
+          <w:rFonts w:ascii="Arial" w:hAnsi="Arial" w:cs="Arial"/>
+          <w:color w:val="202124"/>
+          <w:sz w:val="18"/>
+          <w:szCs w:val="18"/>
+          <w:shd w:val="clear" w:color="auto" w:fill="FFFFFF"/>
+        </w:rPr>
+        <w:t>?</w:t>
       </w:r>
     </w:p>
     <w:p>
@@ -1299,17 +1575,10 @@
           <w:szCs w:val="18"/>
           <w:shd w:val="clear" w:color="auto" w:fill="FFFFFF"/>
         </w:rPr>
-        <w:t>** The new data fetching in Next. js 13 is built on top of the fetch() Web API and makes use of async / await in Server Components. Now, </w:t>
-      </w:r>
-      <w:r>
-        <w:rPr>
-          <w:rFonts w:ascii="Arial" w:hAnsi="Arial" w:cs="Arial"/>
-          <w:color w:val="040C28"/>
-          <w:sz w:val="18"/>
-          <w:szCs w:val="18"/>
-        </w:rPr>
-        <w:t>instead of using getServerSideProps() and getStaticProps() , all fetched data is static by default, meaning it's rendered at build time</w:t>
-      </w:r>
+        <w:t xml:space="preserve">** The new data fetching in Next. </w:t>
+      </w:r>
+      <w:proofErr w:type="spellStart"/>
+      <w:proofErr w:type="gramStart"/>
       <w:r>
         <w:rPr>
           <w:rFonts w:ascii="Arial" w:hAnsi="Arial" w:cs="Arial"/>
@@ -1318,12 +1587,11 @@
           <w:szCs w:val="18"/>
           <w:shd w:val="clear" w:color="auto" w:fill="FFFFFF"/>
         </w:rPr>
-        <w:t>.</w:t>
-      </w:r>
-    </w:p>
-    <w:p>
-      <w:pPr>
-        <w:pStyle w:val="NoSpacing"/>
+        <w:t>js</w:t>
+      </w:r>
+      <w:proofErr w:type="spellEnd"/>
+      <w:proofErr w:type="gramEnd"/>
+      <w:r>
         <w:rPr>
           <w:rFonts w:ascii="Arial" w:hAnsi="Arial" w:cs="Arial"/>
           <w:color w:val="4D5156"/>
@@ -1331,11 +1599,10 @@
           <w:szCs w:val="18"/>
           <w:shd w:val="clear" w:color="auto" w:fill="FFFFFF"/>
         </w:rPr>
-      </w:pPr>
-    </w:p>
-    <w:p>
-      <w:pPr>
-        <w:pStyle w:val="NoSpacing"/>
+        <w:t xml:space="preserve"> 13 is built on top of the fetch() Web API and makes use of </w:t>
+      </w:r>
+      <w:proofErr w:type="spellStart"/>
+      <w:r>
         <w:rPr>
           <w:rFonts w:ascii="Arial" w:hAnsi="Arial" w:cs="Arial"/>
           <w:color w:val="4D5156"/>
@@ -1343,7 +1610,9 @@
           <w:szCs w:val="18"/>
           <w:shd w:val="clear" w:color="auto" w:fill="FFFFFF"/>
         </w:rPr>
-      </w:pPr>
+        <w:t>async</w:t>
+      </w:r>
+      <w:proofErr w:type="spellEnd"/>
       <w:r>
         <w:rPr>
           <w:rFonts w:ascii="Arial" w:hAnsi="Arial" w:cs="Arial"/>
@@ -1352,10 +1621,67 @@
           <w:szCs w:val="18"/>
           <w:shd w:val="clear" w:color="auto" w:fill="FFFFFF"/>
         </w:rPr>
-        <w:t>//</w:t>
-      </w:r>
-      <w:r>
-        <w:t xml:space="preserve"> </w:t>
+        <w:t xml:space="preserve"> / await in Server Components. Now, </w:t>
+      </w:r>
+      <w:r>
+        <w:rPr>
+          <w:rFonts w:ascii="Arial" w:hAnsi="Arial" w:cs="Arial"/>
+          <w:color w:val="040C28"/>
+          <w:sz w:val="18"/>
+          <w:szCs w:val="18"/>
+        </w:rPr>
+        <w:t xml:space="preserve">instead of using </w:t>
+      </w:r>
+      <w:proofErr w:type="spellStart"/>
+      <w:proofErr w:type="gramStart"/>
+      <w:r>
+        <w:rPr>
+          <w:rFonts w:ascii="Arial" w:hAnsi="Arial" w:cs="Arial"/>
+          <w:color w:val="040C28"/>
+          <w:sz w:val="18"/>
+          <w:szCs w:val="18"/>
+        </w:rPr>
+        <w:t>getServerSideProps</w:t>
+      </w:r>
+      <w:proofErr w:type="spellEnd"/>
+      <w:r>
+        <w:rPr>
+          <w:rFonts w:ascii="Arial" w:hAnsi="Arial" w:cs="Arial"/>
+          <w:color w:val="040C28"/>
+          <w:sz w:val="18"/>
+          <w:szCs w:val="18"/>
+        </w:rPr>
+        <w:t>(</w:t>
+      </w:r>
+      <w:proofErr w:type="gramEnd"/>
+      <w:r>
+        <w:rPr>
+          <w:rFonts w:ascii="Arial" w:hAnsi="Arial" w:cs="Arial"/>
+          <w:color w:val="040C28"/>
+          <w:sz w:val="18"/>
+          <w:szCs w:val="18"/>
+        </w:rPr>
+        <w:t xml:space="preserve">) and </w:t>
+      </w:r>
+      <w:proofErr w:type="spellStart"/>
+      <w:r>
+        <w:rPr>
+          <w:rFonts w:ascii="Arial" w:hAnsi="Arial" w:cs="Arial"/>
+          <w:color w:val="040C28"/>
+          <w:sz w:val="18"/>
+          <w:szCs w:val="18"/>
+        </w:rPr>
+        <w:t>getStaticProps</w:t>
+      </w:r>
+      <w:proofErr w:type="spellEnd"/>
+      <w:r>
+        <w:rPr>
+          <w:rFonts w:ascii="Arial" w:hAnsi="Arial" w:cs="Arial"/>
+          <w:color w:val="040C28"/>
+          <w:sz w:val="18"/>
+          <w:szCs w:val="18"/>
+        </w:rPr>
+        <w:t>() , all fetched data is static by default, meaning it's rendered at build time</w:t>
       </w:r>
       <w:r>
         <w:rPr>
@@ -1365,9 +1691,12 @@
           <w:szCs w:val="18"/>
           <w:shd w:val="clear" w:color="auto" w:fill="FFFFFF"/>
         </w:rPr>
-        <w:t>JSONPlaceholder</w:t>
-      </w:r>
-      <w:r>
+        <w:t>.</w:t>
+      </w:r>
+    </w:p>
+    <w:p>
+      <w:pPr>
+        <w:pStyle w:val="NoSpacing"/>
         <w:rPr>
           <w:rFonts w:ascii="Arial" w:hAnsi="Arial" w:cs="Arial"/>
           <w:color w:val="4D5156"/>
@@ -1375,9 +1704,11 @@
           <w:szCs w:val="18"/>
           <w:shd w:val="clear" w:color="auto" w:fill="FFFFFF"/>
         </w:rPr>
-        <w:t xml:space="preserve"> // </w:t>
-      </w:r>
-      <w:r>
+      </w:pPr>
+    </w:p>
+    <w:p>
+      <w:pPr>
+        <w:pStyle w:val="NoSpacing"/>
         <w:rPr>
           <w:rFonts w:ascii="Arial" w:hAnsi="Arial" w:cs="Arial"/>
           <w:color w:val="4D5156"/>
@@ -1385,6 +1716,50 @@
           <w:szCs w:val="18"/>
           <w:shd w:val="clear" w:color="auto" w:fill="FFFFFF"/>
         </w:rPr>
+      </w:pPr>
+      <w:r>
+        <w:rPr>
+          <w:rFonts w:ascii="Arial" w:hAnsi="Arial" w:cs="Arial"/>
+          <w:color w:val="4D5156"/>
+          <w:sz w:val="18"/>
+          <w:szCs w:val="18"/>
+          <w:shd w:val="clear" w:color="auto" w:fill="FFFFFF"/>
+        </w:rPr>
+        <w:t>//</w:t>
+      </w:r>
+      <w:r>
+        <w:t xml:space="preserve"> </w:t>
+      </w:r>
+      <w:proofErr w:type="spellStart"/>
+      <w:r>
+        <w:rPr>
+          <w:rFonts w:ascii="Arial" w:hAnsi="Arial" w:cs="Arial"/>
+          <w:color w:val="4D5156"/>
+          <w:sz w:val="18"/>
+          <w:szCs w:val="18"/>
+          <w:shd w:val="clear" w:color="auto" w:fill="FFFFFF"/>
+        </w:rPr>
+        <w:t>JSONPlaceholder</w:t>
+      </w:r>
+      <w:proofErr w:type="spellEnd"/>
+      <w:r>
+        <w:rPr>
+          <w:rFonts w:ascii="Arial" w:hAnsi="Arial" w:cs="Arial"/>
+          <w:color w:val="4D5156"/>
+          <w:sz w:val="18"/>
+          <w:szCs w:val="18"/>
+          <w:shd w:val="clear" w:color="auto" w:fill="FFFFFF"/>
+        </w:rPr>
+        <w:t xml:space="preserve"> // </w:t>
+      </w:r>
+      <w:r>
+        <w:rPr>
+          <w:rFonts w:ascii="Arial" w:hAnsi="Arial" w:cs="Arial"/>
+          <w:color w:val="4D5156"/>
+          <w:sz w:val="18"/>
+          <w:szCs w:val="18"/>
+          <w:shd w:val="clear" w:color="auto" w:fill="FFFFFF"/>
+        </w:rPr>
         <w:t>Free fake API for testing and prototyping.</w:t>
       </w:r>
     </w:p>
@@ -1392,7 +1767,7 @@
       <w:pPr>
         <w:pStyle w:val="NoSpacing"/>
       </w:pPr>
-      <w:hyperlink r:id="rId7" w:history="1">
+      <w:hyperlink r:id="rId9" w:history="1">
         <w:r>
           <w:rPr>
             <w:rStyle w:val="Hyperlink"/>
@@ -1451,19 +1826,39 @@
           <w:sz w:val="15"/>
           <w:szCs w:val="15"/>
         </w:rPr>
-        <w:t>   /*This is called fragment*/</w:t>
-      </w:r>
-    </w:p>
-    <w:p>
-      <w:pPr>
-        <w:pStyle w:val="NoSpacing"/>
-      </w:pPr>
-    </w:p>
-    <w:p>
-      <w:pPr>
-        <w:pStyle w:val="NoSpacing"/>
-      </w:pPr>
-      <w:hyperlink r:id="rId8" w:history="1">
+        <w:t>   /*</w:t>
+      </w:r>
+      <w:proofErr w:type="gramStart"/>
+      <w:r>
+        <w:rPr>
+          <w:rFonts w:ascii="Consolas" w:eastAsia="Times New Roman" w:hAnsi="Consolas" w:cs="Consolas"/>
+          <w:color w:val="CCCCCC"/>
+          <w:sz w:val="15"/>
+          <w:szCs w:val="15"/>
+        </w:rPr>
+        <w:t>This</w:t>
+      </w:r>
+      <w:proofErr w:type="gramEnd"/>
+      <w:r>
+        <w:rPr>
+          <w:rFonts w:ascii="Consolas" w:eastAsia="Times New Roman" w:hAnsi="Consolas" w:cs="Consolas"/>
+          <w:color w:val="CCCCCC"/>
+          <w:sz w:val="15"/>
+          <w:szCs w:val="15"/>
+        </w:rPr>
+        <w:t xml:space="preserve"> is called fragment*/</w:t>
+      </w:r>
+    </w:p>
+    <w:p>
+      <w:pPr>
+        <w:pStyle w:val="NoSpacing"/>
+      </w:pPr>
+    </w:p>
+    <w:p>
+      <w:pPr>
+        <w:pStyle w:val="NoSpacing"/>
+      </w:pPr>
+      <w:hyperlink r:id="rId10" w:history="1">
         <w:r>
           <w:rPr>
             <w:rStyle w:val="Hyperlink"/>
@@ -1564,7 +1959,7 @@
       <w:pPr>
         <w:pStyle w:val="NoSpacing"/>
       </w:pPr>
-      <w:hyperlink r:id="rId9" w:history="1">
+      <w:hyperlink r:id="rId11" w:history="1">
         <w:r>
           <w:rPr>
             <w:rStyle w:val="Hyperlink"/>
@@ -1608,7 +2003,33 @@
           <w:sz w:val="32"/>
           <w:szCs w:val="48"/>
         </w:rPr>
-        <w:t>@tailwindcss/typography</w:t>
+        <w:t>@</w:t>
+      </w:r>
+      <w:proofErr w:type="spellStart"/>
+      <w:r>
+        <w:rPr>
+          <w:rFonts w:ascii="Times New Roman" w:eastAsia="Times New Roman" w:hAnsi="Times New Roman" w:cs="Times New Roman"/>
+          <w:b/>
+          <w:bCs/>
+          <w:spacing w:val="-6"/>
+          <w:kern w:val="36"/>
+          <w:sz w:val="32"/>
+          <w:szCs w:val="48"/>
+        </w:rPr>
+        <w:t>tailwindcss</w:t>
+      </w:r>
+      <w:proofErr w:type="spellEnd"/>
+      <w:r>
+        <w:rPr>
+          <w:rFonts w:ascii="Times New Roman" w:eastAsia="Times New Roman" w:hAnsi="Times New Roman" w:cs="Times New Roman"/>
+          <w:b/>
+          <w:bCs/>
+          <w:spacing w:val="-6"/>
+          <w:kern w:val="36"/>
+          <w:sz w:val="32"/>
+          <w:szCs w:val="48"/>
+        </w:rPr>
+        <w:t>/typography</w:t>
       </w:r>
     </w:p>
     <w:p>
@@ -1657,7 +2078,28 @@
           <w:sz w:val="20"/>
           <w:szCs w:val="27"/>
         </w:rPr>
-        <w:t>The official Tailwind CSS Typography plugin provides a set of </w:t>
+        <w:lastRenderedPageBreak/>
+        <w:t xml:space="preserve">The official Tailwind CSS Typography </w:t>
+      </w:r>
+      <w:proofErr w:type="spellStart"/>
+      <w:r>
+        <w:rPr>
+          <w:rFonts w:ascii="Segoe UI" w:eastAsia="Times New Roman" w:hAnsi="Segoe UI" w:cs="Segoe UI"/>
+          <w:color w:val="334155"/>
+          <w:sz w:val="20"/>
+          <w:szCs w:val="27"/>
+        </w:rPr>
+        <w:t>plugin</w:t>
+      </w:r>
+      <w:proofErr w:type="spellEnd"/>
+      <w:r>
+        <w:rPr>
+          <w:rFonts w:ascii="Segoe UI" w:eastAsia="Times New Roman" w:hAnsi="Segoe UI" w:cs="Segoe UI"/>
+          <w:color w:val="334155"/>
+          <w:sz w:val="20"/>
+          <w:szCs w:val="27"/>
+        </w:rPr>
+        <w:t xml:space="preserve"> provides a set of </w:t>
       </w:r>
       <w:r>
         <w:rPr>
@@ -1682,7 +2124,7 @@
       <w:pPr>
         <w:pStyle w:val="NoSpacing"/>
       </w:pPr>
-      <w:hyperlink r:id="rId10" w:anchor="basic-usage" w:history="1">
+      <w:hyperlink r:id="rId12" w:anchor="basic-usage" w:history="1">
         <w:r>
           <w:rPr>
             <w:rStyle w:val="Hyperlink"/>
@@ -1708,7 +2150,51 @@
           <w:szCs w:val="18"/>
           <w:shd w:val="clear" w:color="auto" w:fill="FFFFFF"/>
         </w:rPr>
-        <w:t>Install the plugin from npm:</w:t>
+        <w:t xml:space="preserve">Install the </w:t>
+      </w:r>
+      <w:proofErr w:type="spellStart"/>
+      <w:r>
+        <w:rPr>
+          <w:rFonts w:ascii="Segoe UI" w:hAnsi="Segoe UI" w:cs="Segoe UI"/>
+          <w:color w:val="334155"/>
+          <w:sz w:val="18"/>
+          <w:szCs w:val="18"/>
+          <w:shd w:val="clear" w:color="auto" w:fill="FFFFFF"/>
+        </w:rPr>
+        <w:t>plugin</w:t>
+      </w:r>
+      <w:proofErr w:type="spellEnd"/>
+      <w:r>
+        <w:rPr>
+          <w:rFonts w:ascii="Segoe UI" w:hAnsi="Segoe UI" w:cs="Segoe UI"/>
+          <w:color w:val="334155"/>
+          <w:sz w:val="18"/>
+          <w:szCs w:val="18"/>
+          <w:shd w:val="clear" w:color="auto" w:fill="FFFFFF"/>
+        </w:rPr>
+        <w:t xml:space="preserve"> from </w:t>
+      </w:r>
+      <w:proofErr w:type="spellStart"/>
+      <w:r>
+        <w:rPr>
+          <w:rFonts w:ascii="Segoe UI" w:hAnsi="Segoe UI" w:cs="Segoe UI"/>
+          <w:color w:val="334155"/>
+          <w:sz w:val="18"/>
+          <w:szCs w:val="18"/>
+          <w:shd w:val="clear" w:color="auto" w:fill="FFFFFF"/>
+        </w:rPr>
+        <w:t>npm</w:t>
+      </w:r>
+      <w:proofErr w:type="spellEnd"/>
+      <w:r>
+        <w:rPr>
+          <w:rFonts w:ascii="Segoe UI" w:hAnsi="Segoe UI" w:cs="Segoe UI"/>
+          <w:color w:val="334155"/>
+          <w:sz w:val="18"/>
+          <w:szCs w:val="18"/>
+          <w:shd w:val="clear" w:color="auto" w:fill="FFFFFF"/>
+        </w:rPr>
+        <w:t>:</w:t>
       </w:r>
     </w:p>
     <w:p>
@@ -1722,6 +2208,8 @@
           <w:shd w:val="clear" w:color="auto" w:fill="1E293B"/>
         </w:rPr>
       </w:pPr>
+      <w:proofErr w:type="spellStart"/>
+      <w:proofErr w:type="gramStart"/>
       <w:r>
         <w:rPr>
           <w:rStyle w:val="token"/>
@@ -1734,6 +2222,8 @@
         </w:rPr>
         <w:t>npm</w:t>
       </w:r>
+      <w:proofErr w:type="spellEnd"/>
+      <w:proofErr w:type="gramEnd"/>
       <w:r>
         <w:rPr>
           <w:rFonts w:ascii="Consolas" w:hAnsi="Consolas" w:cs="Consolas"/>
@@ -1786,12 +2276,10 @@
           <w:szCs w:val="15"/>
           <w:shd w:val="clear" w:color="auto" w:fill="1E293B"/>
         </w:rPr>
-        <w:t xml:space="preserve"> @tailwindcss/typography</w:t>
-      </w:r>
-    </w:p>
-    <w:p>
-      <w:pPr>
-        <w:pStyle w:val="NoSpacing"/>
+        <w:t xml:space="preserve"> @</w:t>
+      </w:r>
+      <w:proofErr w:type="spellStart"/>
+      <w:r>
         <w:rPr>
           <w:rFonts w:ascii="Consolas" w:hAnsi="Consolas" w:cs="Consolas"/>
           <w:color w:val="F8FAFC"/>
@@ -1799,15 +2287,44 @@
           <w:szCs w:val="15"/>
           <w:shd w:val="clear" w:color="auto" w:fill="1E293B"/>
         </w:rPr>
-      </w:pPr>
-    </w:p>
-    <w:p>
-      <w:pPr>
-        <w:pStyle w:val="NoSpacing"/>
-      </w:pPr>
-      <w:r>
-        <w:t>Font awesome icons in nextjs</w:t>
-      </w:r>
+        <w:t>tailwindcss</w:t>
+      </w:r>
+      <w:proofErr w:type="spellEnd"/>
+      <w:r>
+        <w:rPr>
+          <w:rFonts w:ascii="Consolas" w:hAnsi="Consolas" w:cs="Consolas"/>
+          <w:color w:val="F8FAFC"/>
+          <w:sz w:val="15"/>
+          <w:szCs w:val="15"/>
+          <w:shd w:val="clear" w:color="auto" w:fill="1E293B"/>
+        </w:rPr>
+        <w:t>/typography</w:t>
+      </w:r>
+    </w:p>
+    <w:p>
+      <w:pPr>
+        <w:pStyle w:val="NoSpacing"/>
+        <w:rPr>
+          <w:rFonts w:ascii="Consolas" w:hAnsi="Consolas" w:cs="Consolas"/>
+          <w:color w:val="F8FAFC"/>
+          <w:sz w:val="15"/>
+          <w:szCs w:val="15"/>
+          <w:shd w:val="clear" w:color="auto" w:fill="1E293B"/>
+        </w:rPr>
+      </w:pPr>
+    </w:p>
+    <w:p>
+      <w:pPr>
+        <w:pStyle w:val="NoSpacing"/>
+      </w:pPr>
+      <w:r>
+        <w:t xml:space="preserve">Font awesome icons in </w:t>
+      </w:r>
+      <w:proofErr w:type="spellStart"/>
+      <w:r>
+        <w:t>nextjs</w:t>
+      </w:r>
+      <w:proofErr w:type="spellEnd"/>
     </w:p>
     <w:p>
       <w:pPr>
@@ -1821,8 +2338,23 @@
       <w:pPr>
         <w:pStyle w:val="NoSpacing"/>
       </w:pPr>
-      <w:r>
-        <w:t>npm i react-icons</w:t>
+      <w:proofErr w:type="spellStart"/>
+      <w:proofErr w:type="gramStart"/>
+      <w:r>
+        <w:t>npm</w:t>
+      </w:r>
+      <w:proofErr w:type="spellEnd"/>
+      <w:proofErr w:type="gramEnd"/>
+      <w:r>
+        <w:t xml:space="preserve"> </w:t>
+      </w:r>
+      <w:proofErr w:type="spellStart"/>
+      <w:r>
+        <w:t>i</w:t>
+      </w:r>
+      <w:proofErr w:type="spellEnd"/>
+      <w:r>
+        <w:t xml:space="preserve"> react-icons</w:t>
       </w:r>
     </w:p>
     <w:p>
@@ -1865,7 +2397,29 @@
           <w:szCs w:val="18"/>
           <w:shd w:val="clear" w:color="auto" w:fill="FFFFFF"/>
         </w:rPr>
-        <w:t>If you're creating an information-dense website like documentation or a blog, you're probably considering using Markdown. Most developers are familiar with Markdown from GitHub and other online communities.</w:t>
+        <w:t xml:space="preserve">If you're creating an information-dense website like documentation or a blog, you're probably considering using Markdown. Most developers are familiar with Markdown from </w:t>
+      </w:r>
+      <w:proofErr w:type="spellStart"/>
+      <w:r>
+        <w:rPr>
+          <w:rFonts w:ascii="Roboto Mono" w:hAnsi="Roboto Mono"/>
+          <w:color w:val="171717"/>
+          <w:sz w:val="20"/>
+          <w:szCs w:val="18"/>
+          <w:shd w:val="clear" w:color="auto" w:fill="FFFFFF"/>
+        </w:rPr>
+        <w:t>GitHub</w:t>
+      </w:r>
+      <w:proofErr w:type="spellEnd"/>
+      <w:r>
+        <w:rPr>
+          <w:rFonts w:ascii="Roboto Mono" w:hAnsi="Roboto Mono"/>
+          <w:color w:val="171717"/>
+          <w:sz w:val="20"/>
+          <w:szCs w:val="18"/>
+          <w:shd w:val="clear" w:color="auto" w:fill="FFFFFF"/>
+        </w:rPr>
+        <w:t xml:space="preserve"> and other online communities.</w:t>
       </w:r>
     </w:p>
     <w:p>
@@ -1877,7 +2431,7 @@
           <w:sz w:val="24"/>
         </w:rPr>
       </w:pPr>
-      <w:hyperlink r:id="rId11" w:history="1">
+      <w:hyperlink r:id="rId13" w:history="1">
         <w:r>
           <w:rPr>
             <w:rStyle w:val="Hyperlink"/>
@@ -1955,13 +2509,43 @@
           <w:sz w:val="24"/>
         </w:rPr>
       </w:pPr>
+      <w:proofErr w:type="spellStart"/>
+      <w:proofErr w:type="gramStart"/>
       <w:r>
         <w:rPr>
           <w:rFonts w:eastAsia="Times New Roman"/>
           <w:kern w:val="36"/>
           <w:sz w:val="24"/>
         </w:rPr>
-        <w:t>npm i gray-matter</w:t>
+        <w:t>npm</w:t>
+      </w:r>
+      <w:proofErr w:type="spellEnd"/>
+      <w:proofErr w:type="gramEnd"/>
+      <w:r>
+        <w:rPr>
+          <w:rFonts w:eastAsia="Times New Roman"/>
+          <w:kern w:val="36"/>
+          <w:sz w:val="24"/>
+        </w:rPr>
+        <w:t xml:space="preserve"> </w:t>
+      </w:r>
+      <w:proofErr w:type="spellStart"/>
+      <w:r>
+        <w:rPr>
+          <w:rFonts w:eastAsia="Times New Roman"/>
+          <w:kern w:val="36"/>
+          <w:sz w:val="24"/>
+        </w:rPr>
+        <w:t>i</w:t>
+      </w:r>
+      <w:proofErr w:type="spellEnd"/>
+      <w:r>
+        <w:rPr>
+          <w:rFonts w:eastAsia="Times New Roman"/>
+          <w:kern w:val="36"/>
+          <w:sz w:val="24"/>
+        </w:rPr>
+        <w:t xml:space="preserve"> gray-matter</w:t>
       </w:r>
     </w:p>
     <w:p>
@@ -1993,7 +2577,6 @@
           <w:kern w:val="36"/>
           <w:szCs w:val="48"/>
         </w:rPr>
-        <w:lastRenderedPageBreak/>
         <w:t>The most popular</w:t>
       </w:r>
       <w:r>
@@ -2016,8 +2599,9 @@
           <w:kern w:val="36"/>
           <w:szCs w:val="48"/>
         </w:rPr>
-        <w:t>component librarycomponent library</w:t>
-      </w:r>
+        <w:t xml:space="preserve">component </w:t>
+      </w:r>
+      <w:proofErr w:type="spellStart"/>
       <w:r>
         <w:rPr>
           <w:rFonts w:ascii="Arial" w:eastAsia="Times New Roman" w:hAnsi="Arial" w:cs="Arial"/>
@@ -2027,8 +2611,9 @@
           <w:kern w:val="36"/>
           <w:szCs w:val="48"/>
         </w:rPr>
-        <w:t xml:space="preserve"> </w:t>
-      </w:r>
+        <w:t>librarycomponent</w:t>
+      </w:r>
+      <w:proofErr w:type="spellEnd"/>
       <w:r>
         <w:rPr>
           <w:rFonts w:ascii="Arial" w:eastAsia="Times New Roman" w:hAnsi="Arial" w:cs="Arial"/>
@@ -2038,6 +2623,28 @@
           <w:kern w:val="36"/>
           <w:szCs w:val="48"/>
         </w:rPr>
+        <w:t xml:space="preserve"> library</w:t>
+      </w:r>
+      <w:r>
+        <w:rPr>
+          <w:rFonts w:ascii="Arial" w:eastAsia="Times New Roman" w:hAnsi="Arial" w:cs="Arial"/>
+          <w:b/>
+          <w:bCs/>
+          <w:color w:val="1F2937"/>
+          <w:kern w:val="36"/>
+          <w:szCs w:val="48"/>
+        </w:rPr>
+        <w:t xml:space="preserve"> </w:t>
+      </w:r>
+      <w:r>
+        <w:rPr>
+          <w:rFonts w:ascii="Arial" w:eastAsia="Times New Roman" w:hAnsi="Arial" w:cs="Arial"/>
+          <w:b/>
+          <w:bCs/>
+          <w:color w:val="1F2937"/>
+          <w:kern w:val="36"/>
+          <w:szCs w:val="48"/>
+        </w:rPr>
         <w:t>for Tailwind CSS</w:t>
       </w:r>
     </w:p>
@@ -2050,7 +2657,7 @@
           <w:sz w:val="24"/>
         </w:rPr>
       </w:pPr>
-      <w:hyperlink r:id="rId12" w:history="1">
+      <w:hyperlink r:id="rId14" w:history="1">
         <w:r>
           <w:rPr>
             <w:rStyle w:val="Hyperlink"/>
@@ -2092,20 +2699,30 @@
         </w:rPr>
         <w:t>//</w:t>
       </w:r>
+      <w:proofErr w:type="spellStart"/>
       <w:r>
         <w:rPr>
           <w:rFonts w:eastAsia="Times New Roman"/>
           <w:kern w:val="36"/>
           <w:sz w:val="24"/>
         </w:rPr>
-        <w:t>daisyUI adds compon</w:t>
-      </w:r>
+        <w:t>daisyUI</w:t>
+      </w:r>
+      <w:proofErr w:type="spellEnd"/>
       <w:r>
         <w:rPr>
           <w:rFonts w:eastAsia="Times New Roman"/>
           <w:kern w:val="36"/>
           <w:sz w:val="24"/>
         </w:rPr>
+        <w:t xml:space="preserve"> adds compon</w:t>
+      </w:r>
+      <w:r>
+        <w:rPr>
+          <w:rFonts w:eastAsia="Times New Roman"/>
+          <w:kern w:val="36"/>
+          <w:sz w:val="24"/>
+        </w:rPr>
         <w:t xml:space="preserve">ent class names to Tailwind CSS </w:t>
       </w:r>
       <w:r>
@@ -2157,7 +2774,7 @@
       <w:pPr>
         <w:pStyle w:val="NoSpacing"/>
       </w:pPr>
-      <w:hyperlink r:id="rId13" w:history="1">
+      <w:hyperlink r:id="rId15" w:history="1">
         <w:r>
           <w:rPr>
             <w:rStyle w:val="Hyperlink"/>
@@ -2178,7 +2795,7 @@
           <w:sz w:val="24"/>
         </w:rPr>
       </w:pPr>
-      <w:hyperlink r:id="rId14" w:history="1">
+      <w:hyperlink r:id="rId16" w:history="1">
         <w:r>
           <w:rPr>
             <w:rStyle w:val="Hyperlink"/>
@@ -2199,7 +2816,7 @@
           <w:sz w:val="24"/>
         </w:rPr>
       </w:pPr>
-      <w:hyperlink r:id="rId15" w:history="1">
+      <w:hyperlink r:id="rId17" w:history="1">
         <w:r>
           <w:rPr>
             <w:rStyle w:val="Hyperlink"/>
@@ -2272,6 +2889,7 @@
           <w:u w:val="single"/>
         </w:rPr>
       </w:pPr>
+      <w:proofErr w:type="spellStart"/>
       <w:r>
         <w:rPr>
           <w:rFonts w:eastAsia="Times New Roman"/>
@@ -2282,6 +2900,7 @@
         </w:rPr>
         <w:t>DaisyUI</w:t>
       </w:r>
+      <w:proofErr w:type="spellEnd"/>
     </w:p>
     <w:p>
       <w:pPr>
@@ -2298,35 +2917,63 @@
           <w:kern w:val="36"/>
           <w:sz w:val="24"/>
         </w:rPr>
-        <w:t>Free UI components plugin for Tailwind CSS</w:t>
-      </w:r>
-    </w:p>
-    <w:p>
-      <w:pPr>
-        <w:pStyle w:val="NoSpacing"/>
+        <w:t xml:space="preserve">Free UI components </w:t>
+      </w:r>
+      <w:proofErr w:type="spellStart"/>
+      <w:r>
         <w:rPr>
           <w:rFonts w:eastAsia="Times New Roman"/>
           <w:kern w:val="36"/>
           <w:sz w:val="24"/>
         </w:rPr>
-      </w:pPr>
-    </w:p>
-    <w:p>
-      <w:pPr>
-        <w:pStyle w:val="NoSpacing"/>
+        <w:t>plugin</w:t>
+      </w:r>
+      <w:proofErr w:type="spellEnd"/>
+      <w:r>
         <w:rPr>
           <w:rFonts w:eastAsia="Times New Roman"/>
           <w:kern w:val="36"/>
+          <w:sz w:val="24"/>
+        </w:rPr>
+        <w:t xml:space="preserve"> for Tailwind CSS</w:t>
+      </w:r>
+    </w:p>
+    <w:p>
+      <w:pPr>
+        <w:pStyle w:val="NoSpacing"/>
+        <w:rPr>
+          <w:rFonts w:eastAsia="Times New Roman"/>
+          <w:kern w:val="36"/>
+          <w:sz w:val="24"/>
+        </w:rPr>
+      </w:pPr>
+    </w:p>
+    <w:p>
+      <w:pPr>
+        <w:pStyle w:val="NoSpacing"/>
+        <w:rPr>
+          <w:rFonts w:eastAsia="Times New Roman"/>
+          <w:kern w:val="36"/>
           <w:sz w:val="32"/>
         </w:rPr>
       </w:pPr>
+      <w:proofErr w:type="gramStart"/>
       <w:r>
         <w:rPr>
           <w:rFonts w:eastAsia="Times New Roman"/>
           <w:kern w:val="36"/>
           <w:sz w:val="32"/>
         </w:rPr>
-        <w:t>React Icons:</w:t>
+        <w:t>React</w:t>
+      </w:r>
+      <w:proofErr w:type="gramEnd"/>
+      <w:r>
+        <w:rPr>
+          <w:rFonts w:eastAsia="Times New Roman"/>
+          <w:kern w:val="36"/>
+          <w:sz w:val="32"/>
+        </w:rPr>
+        <w:t xml:space="preserve"> Icons:</w:t>
       </w:r>
     </w:p>
     <w:p>
@@ -2348,7 +2995,29 @@
           <w:szCs w:val="18"/>
           <w:shd w:val="clear" w:color="auto" w:fill="FBFBFB"/>
         </w:rPr>
-        <w:t>Include popular icons in your React projects easily with react-icons, which utilizes ES6 imports that allows you to include only the icons that your project is using.</w:t>
+        <w:t xml:space="preserve">Include popular icons in your React projects easily with react-icons, which </w:t>
+      </w:r>
+      <w:proofErr w:type="gramStart"/>
+      <w:r>
+        <w:rPr>
+          <w:rFonts w:ascii="Segoe UI" w:hAnsi="Segoe UI" w:cs="Segoe UI"/>
+          <w:color w:val="172B4D"/>
+          <w:sz w:val="18"/>
+          <w:szCs w:val="18"/>
+          <w:shd w:val="clear" w:color="auto" w:fill="FBFBFB"/>
+        </w:rPr>
+        <w:t>utilizes</w:t>
+      </w:r>
+      <w:proofErr w:type="gramEnd"/>
+      <w:r>
+        <w:rPr>
+          <w:rFonts w:ascii="Segoe UI" w:hAnsi="Segoe UI" w:cs="Segoe UI"/>
+          <w:color w:val="172B4D"/>
+          <w:sz w:val="18"/>
+          <w:szCs w:val="18"/>
+          <w:shd w:val="clear" w:color="auto" w:fill="FBFBFB"/>
+        </w:rPr>
+        <w:t xml:space="preserve"> ES6 imports that allows you to include only the icons that your project is using.</w:t>
       </w:r>
     </w:p>
     <w:p>
@@ -2360,7 +3029,7 @@
           <w:sz w:val="32"/>
         </w:rPr>
       </w:pPr>
-      <w:hyperlink r:id="rId16" w:history="1">
+      <w:hyperlink r:id="rId18" w:history="1">
         <w:r>
           <w:rPr>
             <w:rStyle w:val="Hyperlink"/>
@@ -2380,6 +3049,7 @@
           <w:kern w:val="36"/>
         </w:rPr>
       </w:pPr>
+      <w:proofErr w:type="gramStart"/>
       <w:r>
         <w:rPr>
           <w:rFonts w:eastAsia="Times New Roman"/>
@@ -2387,12 +3057,45 @@
         </w:rPr>
         <w:t>install</w:t>
       </w:r>
+      <w:proofErr w:type="gramEnd"/>
       <w:r>
         <w:rPr>
           <w:rFonts w:eastAsia="Times New Roman"/>
           <w:kern w:val="36"/>
         </w:rPr>
-        <w:t>: &gt;   npm i react-icons</w:t>
+        <w:t xml:space="preserve">: &gt;   </w:t>
+      </w:r>
+      <w:proofErr w:type="spellStart"/>
+      <w:r>
+        <w:rPr>
+          <w:rFonts w:eastAsia="Times New Roman"/>
+          <w:kern w:val="36"/>
+        </w:rPr>
+        <w:t>npm</w:t>
+      </w:r>
+      <w:proofErr w:type="spellEnd"/>
+      <w:r>
+        <w:rPr>
+          <w:rFonts w:eastAsia="Times New Roman"/>
+          <w:kern w:val="36"/>
+        </w:rPr>
+        <w:t xml:space="preserve"> </w:t>
+      </w:r>
+      <w:proofErr w:type="spellStart"/>
+      <w:r>
+        <w:rPr>
+          <w:rFonts w:eastAsia="Times New Roman"/>
+          <w:kern w:val="36"/>
+        </w:rPr>
+        <w:t>i</w:t>
+      </w:r>
+      <w:proofErr w:type="spellEnd"/>
+      <w:r>
+        <w:rPr>
+          <w:rFonts w:eastAsia="Times New Roman"/>
+          <w:kern w:val="36"/>
+        </w:rPr>
+        <w:t xml:space="preserve"> react-icons</w:t>
       </w:r>
     </w:p>
     <w:p>
@@ -2533,7 +3236,7 @@
           <w:szCs w:val="24"/>
         </w:rPr>
       </w:pPr>
-      <w:hyperlink r:id="rId17" w:history="1">
+      <w:hyperlink r:id="rId19" w:history="1">
         <w:r>
           <w:rPr>
             <w:rStyle w:val="Hyperlink"/>
@@ -2559,6 +3262,8 @@
           <w:shd w:val="clear" w:color="auto" w:fill="DBFFDB"/>
         </w:rPr>
       </w:pPr>
+      <w:proofErr w:type="spellStart"/>
+      <w:proofErr w:type="gramStart"/>
       <w:r>
         <w:rPr>
           <w:rFonts w:ascii="Consolas" w:hAnsi="Consolas" w:cs="Consolas"/>
@@ -2566,7 +3271,58 @@
           <w:szCs w:val="15"/>
           <w:shd w:val="clear" w:color="auto" w:fill="DBFFDB"/>
         </w:rPr>
-        <w:t>npm i json-server</w:t>
+        <w:t>npm</w:t>
+      </w:r>
+      <w:proofErr w:type="spellEnd"/>
+      <w:proofErr w:type="gramEnd"/>
+      <w:r>
+        <w:rPr>
+          <w:rFonts w:ascii="Consolas" w:hAnsi="Consolas" w:cs="Consolas"/>
+          <w:sz w:val="15"/>
+          <w:szCs w:val="15"/>
+          <w:shd w:val="clear" w:color="auto" w:fill="DBFFDB"/>
+        </w:rPr>
+        <w:t xml:space="preserve"> </w:t>
+      </w:r>
+      <w:proofErr w:type="spellStart"/>
+      <w:r>
+        <w:rPr>
+          <w:rFonts w:ascii="Consolas" w:hAnsi="Consolas" w:cs="Consolas"/>
+          <w:sz w:val="15"/>
+          <w:szCs w:val="15"/>
+          <w:shd w:val="clear" w:color="auto" w:fill="DBFFDB"/>
+        </w:rPr>
+        <w:t>i</w:t>
+      </w:r>
+      <w:proofErr w:type="spellEnd"/>
+      <w:r>
+        <w:rPr>
+          <w:rFonts w:ascii="Consolas" w:hAnsi="Consolas" w:cs="Consolas"/>
+          <w:sz w:val="15"/>
+          <w:szCs w:val="15"/>
+          <w:shd w:val="clear" w:color="auto" w:fill="DBFFDB"/>
+        </w:rPr>
+        <w:t> </w:t>
+      </w:r>
+      <w:proofErr w:type="spellStart"/>
+      <w:r>
+        <w:rPr>
+          <w:rFonts w:ascii="Consolas" w:hAnsi="Consolas" w:cs="Consolas"/>
+          <w:sz w:val="15"/>
+          <w:szCs w:val="15"/>
+          <w:shd w:val="clear" w:color="auto" w:fill="DBFFDB"/>
+        </w:rPr>
+        <w:t>json</w:t>
+      </w:r>
+      <w:proofErr w:type="spellEnd"/>
+      <w:r>
+        <w:rPr>
+          <w:rFonts w:ascii="Consolas" w:hAnsi="Consolas" w:cs="Consolas"/>
+          <w:sz w:val="15"/>
+          <w:szCs w:val="15"/>
+          <w:shd w:val="clear" w:color="auto" w:fill="DBFFDB"/>
+        </w:rPr>
+        <w:t>-server</w:t>
       </w:r>
     </w:p>
     <w:p>
@@ -2589,6 +3345,7 @@
           <w:sz w:val="20"/>
           <w:szCs w:val="20"/>
         </w:rPr>
+        <w:lastRenderedPageBreak/>
         <w:t>Start JSON Server</w:t>
       </w:r>
     </w:p>
@@ -2621,6 +3378,8 @@
           <w:szCs w:val="18"/>
         </w:rPr>
       </w:pPr>
+      <w:proofErr w:type="spellStart"/>
+      <w:proofErr w:type="gramStart"/>
       <w:r>
         <w:rPr>
           <w:rFonts w:ascii="Courier New" w:eastAsia="Times New Roman" w:hAnsi="Courier New" w:cs="Courier New"/>
@@ -2628,8 +3387,39 @@
           <w:sz w:val="18"/>
           <w:szCs w:val="18"/>
         </w:rPr>
-        <w:t>json-server --watch db.json</w:t>
-      </w:r>
+        <w:t>json</w:t>
+      </w:r>
+      <w:proofErr w:type="spellEnd"/>
+      <w:r>
+        <w:rPr>
+          <w:rFonts w:ascii="Courier New" w:eastAsia="Times New Roman" w:hAnsi="Courier New" w:cs="Courier New"/>
+          <w:color w:val="000000"/>
+          <w:sz w:val="18"/>
+          <w:szCs w:val="18"/>
+        </w:rPr>
+        <w:t>-server</w:t>
+      </w:r>
+      <w:proofErr w:type="gramEnd"/>
+      <w:r>
+        <w:rPr>
+          <w:rFonts w:ascii="Courier New" w:eastAsia="Times New Roman" w:hAnsi="Courier New" w:cs="Courier New"/>
+          <w:color w:val="000000"/>
+          <w:sz w:val="18"/>
+          <w:szCs w:val="18"/>
+        </w:rPr>
+        <w:t xml:space="preserve"> --watch </w:t>
+      </w:r>
+      <w:proofErr w:type="spellStart"/>
+      <w:r>
+        <w:rPr>
+          <w:rFonts w:ascii="Courier New" w:eastAsia="Times New Roman" w:hAnsi="Courier New" w:cs="Courier New"/>
+          <w:color w:val="000000"/>
+          <w:sz w:val="18"/>
+          <w:szCs w:val="18"/>
+        </w:rPr>
+        <w:t>db.json</w:t>
+      </w:r>
+      <w:proofErr w:type="spellEnd"/>
     </w:p>
     <w:p>
       <w:pPr>
@@ -2644,13 +3434,31 @@
           <w:rFonts w:eastAsia="Times New Roman"/>
           <w:kern w:val="36"/>
         </w:rPr>
-        <w:t xml:space="preserve">Dummy api </w:t>
-      </w:r>
+        <w:t xml:space="preserve">Dummy </w:t>
+      </w:r>
+      <w:proofErr w:type="spellStart"/>
+      <w:proofErr w:type="gramStart"/>
       <w:r>
         <w:rPr>
           <w:rFonts w:eastAsia="Times New Roman"/>
           <w:kern w:val="36"/>
         </w:rPr>
+        <w:t>api</w:t>
+      </w:r>
+      <w:proofErr w:type="spellEnd"/>
+      <w:proofErr w:type="gramEnd"/>
+      <w:r>
+        <w:rPr>
+          <w:rFonts w:eastAsia="Times New Roman"/>
+          <w:kern w:val="36"/>
+        </w:rPr>
+        <w:t xml:space="preserve"> </w:t>
+      </w:r>
+      <w:r>
+        <w:rPr>
+          <w:rFonts w:eastAsia="Times New Roman"/>
+          <w:kern w:val="36"/>
+        </w:rPr>
         <w:t>Live:</w:t>
       </w:r>
     </w:p>
@@ -2662,7 +3470,7 @@
           <w:kern w:val="36"/>
         </w:rPr>
       </w:pPr>
-      <w:hyperlink r:id="rId18" w:history="1">
+      <w:hyperlink r:id="rId20" w:history="1">
         <w:r>
           <w:rPr>
             <w:rStyle w:val="Hyperlink"/>
@@ -2696,6 +3504,7 @@
           <w:shd w:val="clear" w:color="auto" w:fill="FFFFFF"/>
         </w:rPr>
       </w:pPr>
+      <w:proofErr w:type="gramStart"/>
       <w:r>
         <w:rPr>
           <w:rFonts w:ascii="Arial" w:hAnsi="Arial" w:cs="Arial"/>
@@ -2704,8 +3513,9 @@
           <w:u w:val="single"/>
           <w:shd w:val="clear" w:color="auto" w:fill="FFFFFF"/>
         </w:rPr>
-        <w:t>type aliases vs interfaces</w:t>
-      </w:r>
+        <w:t>type</w:t>
+      </w:r>
+      <w:proofErr w:type="gramEnd"/>
       <w:r>
         <w:rPr>
           <w:rFonts w:ascii="Arial" w:hAnsi="Arial" w:cs="Arial"/>
@@ -2714,6 +3524,38 @@
           <w:u w:val="single"/>
           <w:shd w:val="clear" w:color="auto" w:fill="FFFFFF"/>
         </w:rPr>
+        <w:t xml:space="preserve"> aliases </w:t>
+      </w:r>
+      <w:proofErr w:type="spellStart"/>
+      <w:r>
+        <w:rPr>
+          <w:rFonts w:ascii="Arial" w:hAnsi="Arial" w:cs="Arial"/>
+          <w:b/>
+          <w:color w:val="202124"/>
+          <w:u w:val="single"/>
+          <w:shd w:val="clear" w:color="auto" w:fill="FFFFFF"/>
+        </w:rPr>
+        <w:t>vs</w:t>
+      </w:r>
+      <w:proofErr w:type="spellEnd"/>
+      <w:r>
+        <w:rPr>
+          <w:rFonts w:ascii="Arial" w:hAnsi="Arial" w:cs="Arial"/>
+          <w:b/>
+          <w:color w:val="202124"/>
+          <w:u w:val="single"/>
+          <w:shd w:val="clear" w:color="auto" w:fill="FFFFFF"/>
+        </w:rPr>
+        <w:t xml:space="preserve"> interfaces</w:t>
+      </w:r>
+      <w:r>
+        <w:rPr>
+          <w:rFonts w:ascii="Arial" w:hAnsi="Arial" w:cs="Arial"/>
+          <w:b/>
+          <w:color w:val="202124"/>
+          <w:u w:val="single"/>
+          <w:shd w:val="clear" w:color="auto" w:fill="FFFFFF"/>
+        </w:rPr>
         <w:t>:</w:t>
       </w:r>
     </w:p>
@@ -2732,22 +3574,58 @@
           <w:color w:val="202124"/>
           <w:shd w:val="clear" w:color="auto" w:fill="FFFFFF"/>
         </w:rPr>
-        <w:t>// One major difference between type aliases vs interfaces are that </w:t>
-      </w:r>
-      <w:r>
-        <w:rPr>
-          <w:rFonts w:ascii="Arial" w:hAnsi="Arial" w:cs="Arial"/>
-          <w:color w:val="040C28"/>
-        </w:rPr>
-        <w:t>interfaces are open and type aliases are closed</w:t>
-      </w:r>
+        <w:t xml:space="preserve">// One major difference between type aliases </w:t>
+      </w:r>
+      <w:proofErr w:type="spellStart"/>
       <w:r>
         <w:rPr>
           <w:rFonts w:ascii="Arial" w:hAnsi="Arial" w:cs="Arial"/>
           <w:color w:val="202124"/>
           <w:shd w:val="clear" w:color="auto" w:fill="FFFFFF"/>
         </w:rPr>
-        <w:t>. This means you can extend an interface by declaring it a second time. // In the other case a type cannot be changed outside of its declaration.</w:t>
+        <w:t>vs</w:t>
+      </w:r>
+      <w:proofErr w:type="spellEnd"/>
+      <w:r>
+        <w:rPr>
+          <w:rFonts w:ascii="Arial" w:hAnsi="Arial" w:cs="Arial"/>
+          <w:color w:val="202124"/>
+          <w:shd w:val="clear" w:color="auto" w:fill="FFFFFF"/>
+        </w:rPr>
+        <w:t xml:space="preserve"> interfaces are that </w:t>
+      </w:r>
+      <w:r>
+        <w:rPr>
+          <w:rFonts w:ascii="Arial" w:hAnsi="Arial" w:cs="Arial"/>
+          <w:color w:val="040C28"/>
+        </w:rPr>
+        <w:t>interfaces are open and type aliases are closed</w:t>
+      </w:r>
+      <w:r>
+        <w:rPr>
+          <w:rFonts w:ascii="Arial" w:hAnsi="Arial" w:cs="Arial"/>
+          <w:color w:val="202124"/>
+          <w:shd w:val="clear" w:color="auto" w:fill="FFFFFF"/>
+        </w:rPr>
+        <w:t xml:space="preserve">. This means you can extend an interface by declaring it a second time. // </w:t>
+      </w:r>
+      <w:proofErr w:type="gramStart"/>
+      <w:r>
+        <w:rPr>
+          <w:rFonts w:ascii="Arial" w:hAnsi="Arial" w:cs="Arial"/>
+          <w:color w:val="202124"/>
+          <w:shd w:val="clear" w:color="auto" w:fill="FFFFFF"/>
+        </w:rPr>
+        <w:t>In</w:t>
+      </w:r>
+      <w:proofErr w:type="gramEnd"/>
+      <w:r>
+        <w:rPr>
+          <w:rFonts w:ascii="Arial" w:hAnsi="Arial" w:cs="Arial"/>
+          <w:color w:val="202124"/>
+          <w:shd w:val="clear" w:color="auto" w:fill="FFFFFF"/>
+        </w:rPr>
+        <w:t xml:space="preserve"> the other case a type cannot be changed outside of its declaration.</w:t>
       </w:r>
     </w:p>
     <w:p>
@@ -2825,6 +3703,7 @@
           <w:szCs w:val="24"/>
         </w:rPr>
       </w:pPr>
+      <w:proofErr w:type="gramStart"/>
       <w:r>
         <w:rPr>
           <w:rFonts w:ascii="Arial" w:hAnsi="Arial" w:cs="Arial"/>
@@ -2838,6 +3717,7 @@
         </w:rPr>
         <w:t>react-slick</w:t>
       </w:r>
+      <w:proofErr w:type="gramEnd"/>
     </w:p>
     <w:p>
       <w:pPr>
@@ -2847,7 +3727,7 @@
           <w:kern w:val="36"/>
         </w:rPr>
       </w:pPr>
-      <w:hyperlink r:id="rId19" w:history="1">
+      <w:hyperlink r:id="rId21" w:history="1">
         <w:r>
           <w:rPr>
             <w:rStyle w:val="Hyperlink"/>
@@ -2878,6 +3758,8 @@
           <w:shd w:val="clear" w:color="auto" w:fill="23241F"/>
         </w:rPr>
       </w:pPr>
+      <w:proofErr w:type="spellStart"/>
+      <w:proofErr w:type="gramStart"/>
       <w:r>
         <w:rPr>
           <w:rFonts w:ascii="Consolas" w:hAnsi="Consolas"/>
@@ -2886,24 +3768,55 @@
           <w:szCs w:val="21"/>
           <w:shd w:val="clear" w:color="auto" w:fill="23241F"/>
         </w:rPr>
-        <w:t>npm install react-slick --save</w:t>
-      </w:r>
-    </w:p>
-    <w:p>
-      <w:pPr>
-        <w:pStyle w:val="NoSpacing"/>
-      </w:pPr>
-      <w:r>
-        <w:t>then install the type</w:t>
-      </w:r>
-    </w:p>
-    <w:p>
-      <w:pPr>
-        <w:pStyle w:val="NoSpacing"/>
-      </w:pPr>
-      <w:r>
-        <w:lastRenderedPageBreak/>
-        <w:t>npm i --save-dev @types/react-slick</w:t>
+        <w:t>npm</w:t>
+      </w:r>
+      <w:proofErr w:type="spellEnd"/>
+      <w:proofErr w:type="gramEnd"/>
+      <w:r>
+        <w:rPr>
+          <w:rFonts w:ascii="Consolas" w:hAnsi="Consolas"/>
+          <w:color w:val="F8F8F2"/>
+          <w:sz w:val="21"/>
+          <w:szCs w:val="21"/>
+          <w:shd w:val="clear" w:color="auto" w:fill="23241F"/>
+        </w:rPr>
+        <w:t xml:space="preserve"> install react-slick --save</w:t>
+      </w:r>
+    </w:p>
+    <w:p>
+      <w:pPr>
+        <w:pStyle w:val="NoSpacing"/>
+      </w:pPr>
+      <w:proofErr w:type="gramStart"/>
+      <w:r>
+        <w:t>then</w:t>
+      </w:r>
+      <w:proofErr w:type="gramEnd"/>
+      <w:r>
+        <w:t xml:space="preserve"> install the type</w:t>
+      </w:r>
+    </w:p>
+    <w:p>
+      <w:pPr>
+        <w:pStyle w:val="NoSpacing"/>
+      </w:pPr>
+      <w:proofErr w:type="spellStart"/>
+      <w:proofErr w:type="gramStart"/>
+      <w:r>
+        <w:t>npm</w:t>
+      </w:r>
+      <w:proofErr w:type="spellEnd"/>
+      <w:proofErr w:type="gramEnd"/>
+      <w:r>
+        <w:t xml:space="preserve"> </w:t>
+      </w:r>
+      <w:proofErr w:type="spellStart"/>
+      <w:r>
+        <w:t>i</w:t>
+      </w:r>
+      <w:proofErr w:type="spellEnd"/>
+      <w:r>
+        <w:t xml:space="preserve"> --save-dev @types/react-slick</w:t>
       </w:r>
     </w:p>
     <w:p>
@@ -2948,7 +3861,31 @@
           <w:sz w:val="25"/>
           <w:szCs w:val="25"/>
         </w:rPr>
-        <w:t>Also install slick-carousel for css and font</w:t>
+        <w:t xml:space="preserve">Also install slick-carousel for </w:t>
+      </w:r>
+      <w:proofErr w:type="spellStart"/>
+      <w:r>
+        <w:rPr>
+          <w:rStyle w:val="Strong"/>
+          <w:rFonts w:ascii="Arial" w:hAnsi="Arial" w:cs="Arial"/>
+          <w:color w:val="000000"/>
+          <w:spacing w:val="1"/>
+          <w:sz w:val="25"/>
+          <w:szCs w:val="25"/>
+        </w:rPr>
+        <w:t>css</w:t>
+      </w:r>
+      <w:proofErr w:type="spellEnd"/>
+      <w:r>
+        <w:rPr>
+          <w:rStyle w:val="Strong"/>
+          <w:rFonts w:ascii="Arial" w:hAnsi="Arial" w:cs="Arial"/>
+          <w:color w:val="000000"/>
+          <w:spacing w:val="1"/>
+          <w:sz w:val="25"/>
+          <w:szCs w:val="25"/>
+        </w:rPr>
+        <w:t xml:space="preserve"> and font</w:t>
       </w:r>
     </w:p>
     <w:p>
@@ -2959,22 +3896,24 @@
           <w:szCs w:val="24"/>
         </w:rPr>
       </w:pPr>
+      <w:proofErr w:type="spellStart"/>
+      <w:proofErr w:type="gramStart"/>
       <w:r>
         <w:rPr>
           <w:sz w:val="24"/>
           <w:szCs w:val="24"/>
         </w:rPr>
-        <w:t>npm install slick-carousel</w:t>
-      </w:r>
-    </w:p>
-    <w:p>
-      <w:pPr>
-        <w:pStyle w:val="NoSpacing"/>
+        <w:t>npm</w:t>
+      </w:r>
+      <w:proofErr w:type="spellEnd"/>
+      <w:proofErr w:type="gramEnd"/>
+      <w:r>
         <w:rPr>
           <w:sz w:val="24"/>
           <w:szCs w:val="24"/>
         </w:rPr>
-      </w:pPr>
+        <w:t xml:space="preserve"> install slick-carousel</w:t>
+      </w:r>
     </w:p>
     <w:p>
       <w:pPr>
@@ -2984,28 +3923,62 @@
           <w:szCs w:val="24"/>
         </w:rPr>
       </w:pPr>
-      <w:r>
+    </w:p>
+    <w:p>
+      <w:pPr>
+        <w:pStyle w:val="NoSpacing"/>
         <w:rPr>
           <w:sz w:val="24"/>
           <w:szCs w:val="24"/>
         </w:rPr>
-        <w:t>// Import css files</w:t>
-      </w:r>
-    </w:p>
-    <w:p>
-      <w:pPr>
-        <w:pStyle w:val="NoSpacing"/>
+      </w:pPr>
+      <w:r>
         <w:rPr>
           <w:sz w:val="24"/>
           <w:szCs w:val="24"/>
         </w:rPr>
-      </w:pPr>
+        <w:t xml:space="preserve">// Import </w:t>
+      </w:r>
+      <w:proofErr w:type="spellStart"/>
       <w:r>
         <w:rPr>
           <w:sz w:val="24"/>
           <w:szCs w:val="24"/>
         </w:rPr>
-        <w:t xml:space="preserve">import </w:t>
+        <w:t>css</w:t>
+      </w:r>
+      <w:proofErr w:type="spellEnd"/>
+      <w:r>
+        <w:rPr>
+          <w:sz w:val="24"/>
+          <w:szCs w:val="24"/>
+        </w:rPr>
+        <w:t xml:space="preserve"> files</w:t>
+      </w:r>
+    </w:p>
+    <w:p>
+      <w:pPr>
+        <w:pStyle w:val="NoSpacing"/>
+        <w:rPr>
+          <w:sz w:val="24"/>
+          <w:szCs w:val="24"/>
+        </w:rPr>
+      </w:pPr>
+      <w:proofErr w:type="gramStart"/>
+      <w:r>
+        <w:rPr>
+          <w:sz w:val="24"/>
+          <w:szCs w:val="24"/>
+        </w:rPr>
+        <w:t>import</w:t>
+      </w:r>
+      <w:proofErr w:type="gramEnd"/>
+      <w:r>
+        <w:rPr>
+          <w:sz w:val="24"/>
+          <w:szCs w:val="24"/>
+        </w:rPr>
+        <w:t xml:space="preserve"> </w:t>
       </w:r>
       <w:r>
         <w:rPr>
@@ -3053,12 +4026,21 @@
           <w:szCs w:val="24"/>
         </w:rPr>
       </w:pPr>
+      <w:proofErr w:type="gramStart"/>
       <w:r>
         <w:rPr>
           <w:sz w:val="24"/>
           <w:szCs w:val="24"/>
         </w:rPr>
-        <w:t xml:space="preserve">import </w:t>
+        <w:t>import</w:t>
+      </w:r>
+      <w:proofErr w:type="gramEnd"/>
+      <w:r>
+        <w:rPr>
+          <w:sz w:val="24"/>
+          <w:szCs w:val="24"/>
+        </w:rPr>
+        <w:t xml:space="preserve"> </w:t>
       </w:r>
       <w:r>
         <w:rPr>
@@ -3117,20 +4099,30 @@
           <w:kern w:val="36"/>
           <w:sz w:val="28"/>
         </w:rPr>
-        <w:t>JavaScript Array map()</w:t>
-      </w:r>
-    </w:p>
-    <w:p>
-      <w:pPr>
-        <w:pStyle w:val="NoSpacing"/>
+        <w:t xml:space="preserve">JavaScript Array </w:t>
+      </w:r>
+      <w:proofErr w:type="gramStart"/>
+      <w:r>
         <w:rPr>
           <w:rFonts w:eastAsia="Times New Roman"/>
           <w:kern w:val="36"/>
+          <w:sz w:val="28"/>
+        </w:rPr>
+        <w:t>map()</w:t>
+      </w:r>
+      <w:proofErr w:type="gramEnd"/>
+    </w:p>
+    <w:p>
+      <w:pPr>
+        <w:pStyle w:val="NoSpacing"/>
+        <w:rPr>
+          <w:rFonts w:eastAsia="Times New Roman"/>
+          <w:kern w:val="36"/>
           <w:sz w:val="24"/>
           <w:szCs w:val="24"/>
         </w:rPr>
       </w:pPr>
-      <w:hyperlink r:id="rId20" w:history="1">
+      <w:hyperlink r:id="rId22" w:history="1">
         <w:r>
           <w:rPr>
             <w:rStyle w:val="Hyperlink"/>
@@ -3153,7 +4145,7 @@
           <w:szCs w:val="24"/>
         </w:rPr>
       </w:pPr>
-      <w:hyperlink r:id="rId21" w:history="1">
+      <w:hyperlink r:id="rId23" w:history="1">
         <w:r>
           <w:rPr>
             <w:rStyle w:val="Hyperlink"/>
@@ -3194,42 +4186,9 @@
           <w:spacing w:val="2"/>
           <w:sz w:val="20"/>
         </w:rPr>
-        <w:t>// language is TypeScript</w:t>
-      </w:r>
-    </w:p>
-    <w:p>
-      <w:pPr>
-        <w:spacing w:after="0" w:line="240" w:lineRule="auto"/>
-        <w:rPr>
-          <w:rFonts w:ascii="Consolas" w:eastAsia="Times New Roman" w:hAnsi="Consolas" w:cs="Times New Roman"/>
-          <w:color w:val="273239"/>
-          <w:spacing w:val="2"/>
-          <w:sz w:val="24"/>
-          <w:szCs w:val="24"/>
-        </w:rPr>
-      </w:pPr>
-      <w:r>
-        <w:rPr>
-          <w:rFonts w:ascii="Consolas" w:eastAsia="Times New Roman" w:hAnsi="Consolas" w:cs="Times New Roman"/>
-          <w:color w:val="273239"/>
-          <w:spacing w:val="2"/>
-          <w:sz w:val="24"/>
-          <w:szCs w:val="24"/>
-        </w:rPr>
-        <w:t> </w:t>
-      </w:r>
-    </w:p>
-    <w:p>
-      <w:pPr>
-        <w:spacing w:after="0" w:line="240" w:lineRule="auto"/>
-        <w:rPr>
-          <w:rFonts w:ascii="Consolas" w:eastAsia="Times New Roman" w:hAnsi="Consolas" w:cs="Times New Roman"/>
-          <w:color w:val="273239"/>
-          <w:spacing w:val="2"/>
-          <w:sz w:val="24"/>
-          <w:szCs w:val="24"/>
-        </w:rPr>
-      </w:pPr>
+        <w:t xml:space="preserve">// language is </w:t>
+      </w:r>
+      <w:proofErr w:type="spellStart"/>
       <w:r>
         <w:rPr>
           <w:rFonts w:ascii="Courier New" w:eastAsia="Times New Roman" w:hAnsi="Courier New" w:cs="Courier New"/>
@@ -3237,7 +4196,30 @@
           <w:spacing w:val="2"/>
           <w:sz w:val="20"/>
         </w:rPr>
-        <w:t>    // Driver code</w:t>
+        <w:t>TypeScript</w:t>
+      </w:r>
+      <w:proofErr w:type="spellEnd"/>
+    </w:p>
+    <w:p>
+      <w:pPr>
+        <w:spacing w:after="0" w:line="240" w:lineRule="auto"/>
+        <w:rPr>
+          <w:rFonts w:ascii="Consolas" w:eastAsia="Times New Roman" w:hAnsi="Consolas" w:cs="Times New Roman"/>
+          <w:color w:val="273239"/>
+          <w:spacing w:val="2"/>
+          <w:sz w:val="24"/>
+          <w:szCs w:val="24"/>
+        </w:rPr>
+      </w:pPr>
+      <w:r>
+        <w:rPr>
+          <w:rFonts w:ascii="Consolas" w:eastAsia="Times New Roman" w:hAnsi="Consolas" w:cs="Times New Roman"/>
+          <w:color w:val="273239"/>
+          <w:spacing w:val="2"/>
+          <w:sz w:val="24"/>
+          <w:szCs w:val="24"/>
+        </w:rPr>
+        <w:t> </w:t>
       </w:r>
     </w:p>
     <w:p>
@@ -3258,9 +4240,12 @@
           <w:spacing w:val="2"/>
           <w:sz w:val="20"/>
         </w:rPr>
-        <w:t>    var</w:t>
-      </w:r>
-      <w:r>
+        <w:t>    // Driver code</w:t>
+      </w:r>
+    </w:p>
+    <w:p>
+      <w:pPr>
+        <w:spacing w:after="0" w:line="240" w:lineRule="auto"/>
         <w:rPr>
           <w:rFonts w:ascii="Consolas" w:eastAsia="Times New Roman" w:hAnsi="Consolas" w:cs="Times New Roman"/>
           <w:color w:val="273239"/>
@@ -3268,8 +4253,7 @@
           <w:sz w:val="24"/>
           <w:szCs w:val="24"/>
         </w:rPr>
-        <w:t xml:space="preserve"> </w:t>
-      </w:r>
+      </w:pPr>
       <w:r>
         <w:rPr>
           <w:rFonts w:ascii="Courier New" w:eastAsia="Times New Roman" w:hAnsi="Courier New" w:cs="Courier New"/>
@@ -3277,42 +4261,10 @@
           <w:spacing w:val="2"/>
           <w:sz w:val="20"/>
         </w:rPr>
-        <w:t xml:space="preserve">arr = [2, 5, 6, 3, 8, 9]; </w:t>
-      </w:r>
-    </w:p>
-    <w:p>
-      <w:pPr>
-        <w:spacing w:after="0" w:line="240" w:lineRule="auto"/>
-        <w:rPr>
-          <w:rFonts w:ascii="Consolas" w:eastAsia="Times New Roman" w:hAnsi="Consolas" w:cs="Times New Roman"/>
-          <w:color w:val="273239"/>
-          <w:spacing w:val="2"/>
-          <w:sz w:val="24"/>
-          <w:szCs w:val="24"/>
-        </w:rPr>
-      </w:pPr>
-      <w:r>
-        <w:rPr>
-          <w:rFonts w:ascii="Consolas" w:eastAsia="Times New Roman" w:hAnsi="Consolas" w:cs="Times New Roman"/>
-          <w:color w:val="273239"/>
-          <w:spacing w:val="2"/>
-          <w:sz w:val="24"/>
-          <w:szCs w:val="24"/>
-        </w:rPr>
-        <w:t> </w:t>
-      </w:r>
-    </w:p>
-    <w:p>
-      <w:pPr>
-        <w:spacing w:after="0" w:line="240" w:lineRule="auto"/>
-        <w:rPr>
-          <w:rFonts w:ascii="Consolas" w:eastAsia="Times New Roman" w:hAnsi="Consolas" w:cs="Times New Roman"/>
-          <w:color w:val="273239"/>
-          <w:spacing w:val="2"/>
-          <w:sz w:val="24"/>
-          <w:szCs w:val="24"/>
-        </w:rPr>
-      </w:pPr>
+        <w:t>    </w:t>
+      </w:r>
+      <w:proofErr w:type="spellStart"/>
+      <w:proofErr w:type="gramStart"/>
       <w:r>
         <w:rPr>
           <w:rFonts w:ascii="Courier New" w:eastAsia="Times New Roman" w:hAnsi="Courier New" w:cs="Courier New"/>
@@ -3320,12 +4272,11 @@
           <w:spacing w:val="2"/>
           <w:sz w:val="20"/>
         </w:rPr>
-        <w:t xml:space="preserve">    // use of map() method    </w:t>
-      </w:r>
-    </w:p>
-    <w:p>
-      <w:pPr>
-        <w:spacing w:after="0" w:line="240" w:lineRule="auto"/>
+        <w:t>var</w:t>
+      </w:r>
+      <w:proofErr w:type="spellEnd"/>
+      <w:proofErr w:type="gramEnd"/>
+      <w:r>
         <w:rPr>
           <w:rFonts w:ascii="Consolas" w:eastAsia="Times New Roman" w:hAnsi="Consolas" w:cs="Times New Roman"/>
           <w:color w:val="273239"/>
@@ -3333,29 +4284,9 @@
           <w:sz w:val="24"/>
           <w:szCs w:val="24"/>
         </w:rPr>
-      </w:pPr>
-      <w:r>
-        <w:rPr>
-          <w:rFonts w:ascii="Consolas" w:eastAsia="Times New Roman" w:hAnsi="Consolas" w:cs="Times New Roman"/>
-          <w:color w:val="273239"/>
-          <w:spacing w:val="2"/>
-          <w:sz w:val="24"/>
-          <w:szCs w:val="24"/>
-        </w:rPr>
-        <w:t> </w:t>
-      </w:r>
-    </w:p>
-    <w:p>
-      <w:pPr>
-        <w:spacing w:after="0" w:line="240" w:lineRule="auto"/>
-        <w:rPr>
-          <w:rFonts w:ascii="Consolas" w:eastAsia="Times New Roman" w:hAnsi="Consolas" w:cs="Times New Roman"/>
-          <w:color w:val="273239"/>
-          <w:spacing w:val="2"/>
-          <w:sz w:val="24"/>
-          <w:szCs w:val="24"/>
-        </w:rPr>
-      </w:pPr>
+        <w:t xml:space="preserve"> </w:t>
+      </w:r>
+      <w:proofErr w:type="spellStart"/>
       <w:r>
         <w:rPr>
           <w:rFonts w:ascii="Courier New" w:eastAsia="Times New Roman" w:hAnsi="Courier New" w:cs="Courier New"/>
@@ -3363,18 +4294,9 @@
           <w:spacing w:val="2"/>
           <w:sz w:val="20"/>
         </w:rPr>
-        <w:t>    var</w:t>
-      </w:r>
-      <w:r>
-        <w:rPr>
-          <w:rFonts w:ascii="Consolas" w:eastAsia="Times New Roman" w:hAnsi="Consolas" w:cs="Times New Roman"/>
-          <w:color w:val="273239"/>
-          <w:spacing w:val="2"/>
-          <w:sz w:val="24"/>
-          <w:szCs w:val="24"/>
-        </w:rPr>
-        <w:t xml:space="preserve"> </w:t>
-      </w:r>
+        <w:t>arr</w:t>
+      </w:r>
+      <w:proofErr w:type="spellEnd"/>
       <w:r>
         <w:rPr>
           <w:rFonts w:ascii="Courier New" w:eastAsia="Times New Roman" w:hAnsi="Courier New" w:cs="Courier New"/>
@@ -3382,7 +4304,7 @@
           <w:spacing w:val="2"/>
           <w:sz w:val="20"/>
         </w:rPr>
-        <w:t>newArr = arr.map(function(val, index){</w:t>
+        <w:t xml:space="preserve"> = [2, 5, 6, 3, 8, 9]; </w:t>
       </w:r>
     </w:p>
     <w:p>
@@ -3425,20 +4347,9 @@
           <w:spacing w:val="2"/>
           <w:sz w:val="20"/>
         </w:rPr>
-        <w:t>      // printing element</w:t>
-      </w:r>
-    </w:p>
-    <w:p>
-      <w:pPr>
-        <w:spacing w:after="0" w:line="240" w:lineRule="auto"/>
-        <w:rPr>
-          <w:rFonts w:ascii="Consolas" w:eastAsia="Times New Roman" w:hAnsi="Consolas" w:cs="Times New Roman"/>
-          <w:color w:val="273239"/>
-          <w:spacing w:val="2"/>
-          <w:sz w:val="24"/>
-          <w:szCs w:val="24"/>
-        </w:rPr>
-      </w:pPr>
+        <w:t xml:space="preserve">    // use of </w:t>
+      </w:r>
+      <w:proofErr w:type="gramStart"/>
       <w:r>
         <w:rPr>
           <w:rFonts w:ascii="Courier New" w:eastAsia="Times New Roman" w:hAnsi="Courier New" w:cs="Courier New"/>
@@ -3446,7 +4357,247 @@
           <w:spacing w:val="2"/>
           <w:sz w:val="20"/>
         </w:rPr>
-        <w:t>      console.log("key : ",index, "value : ",val*val);</w:t>
+        <w:t>map(</w:t>
+      </w:r>
+      <w:proofErr w:type="gramEnd"/>
+      <w:r>
+        <w:rPr>
+          <w:rFonts w:ascii="Courier New" w:eastAsia="Times New Roman" w:hAnsi="Courier New" w:cs="Courier New"/>
+          <w:color w:val="273239"/>
+          <w:spacing w:val="2"/>
+          <w:sz w:val="20"/>
+        </w:rPr>
+        <w:t xml:space="preserve">) method    </w:t>
+      </w:r>
+    </w:p>
+    <w:p>
+      <w:pPr>
+        <w:spacing w:after="0" w:line="240" w:lineRule="auto"/>
+        <w:rPr>
+          <w:rFonts w:ascii="Consolas" w:eastAsia="Times New Roman" w:hAnsi="Consolas" w:cs="Times New Roman"/>
+          <w:color w:val="273239"/>
+          <w:spacing w:val="2"/>
+          <w:sz w:val="24"/>
+          <w:szCs w:val="24"/>
+        </w:rPr>
+      </w:pPr>
+      <w:r>
+        <w:rPr>
+          <w:rFonts w:ascii="Consolas" w:eastAsia="Times New Roman" w:hAnsi="Consolas" w:cs="Times New Roman"/>
+          <w:color w:val="273239"/>
+          <w:spacing w:val="2"/>
+          <w:sz w:val="24"/>
+          <w:szCs w:val="24"/>
+        </w:rPr>
+        <w:t> </w:t>
+      </w:r>
+    </w:p>
+    <w:p>
+      <w:pPr>
+        <w:spacing w:after="0" w:line="240" w:lineRule="auto"/>
+        <w:rPr>
+          <w:rFonts w:ascii="Consolas" w:eastAsia="Times New Roman" w:hAnsi="Consolas" w:cs="Times New Roman"/>
+          <w:color w:val="273239"/>
+          <w:spacing w:val="2"/>
+          <w:sz w:val="24"/>
+          <w:szCs w:val="24"/>
+        </w:rPr>
+      </w:pPr>
+      <w:r>
+        <w:rPr>
+          <w:rFonts w:ascii="Courier New" w:eastAsia="Times New Roman" w:hAnsi="Courier New" w:cs="Courier New"/>
+          <w:color w:val="273239"/>
+          <w:spacing w:val="2"/>
+          <w:sz w:val="20"/>
+        </w:rPr>
+        <w:t>    </w:t>
+      </w:r>
+      <w:proofErr w:type="spellStart"/>
+      <w:proofErr w:type="gramStart"/>
+      <w:r>
+        <w:rPr>
+          <w:rFonts w:ascii="Courier New" w:eastAsia="Times New Roman" w:hAnsi="Courier New" w:cs="Courier New"/>
+          <w:color w:val="273239"/>
+          <w:spacing w:val="2"/>
+          <w:sz w:val="20"/>
+        </w:rPr>
+        <w:t>var</w:t>
+      </w:r>
+      <w:proofErr w:type="spellEnd"/>
+      <w:proofErr w:type="gramEnd"/>
+      <w:r>
+        <w:rPr>
+          <w:rFonts w:ascii="Consolas" w:eastAsia="Times New Roman" w:hAnsi="Consolas" w:cs="Times New Roman"/>
+          <w:color w:val="273239"/>
+          <w:spacing w:val="2"/>
+          <w:sz w:val="24"/>
+          <w:szCs w:val="24"/>
+        </w:rPr>
+        <w:t xml:space="preserve"> </w:t>
+      </w:r>
+      <w:proofErr w:type="spellStart"/>
+      <w:r>
+        <w:rPr>
+          <w:rFonts w:ascii="Courier New" w:eastAsia="Times New Roman" w:hAnsi="Courier New" w:cs="Courier New"/>
+          <w:color w:val="273239"/>
+          <w:spacing w:val="2"/>
+          <w:sz w:val="20"/>
+        </w:rPr>
+        <w:t>newArr</w:t>
+      </w:r>
+      <w:proofErr w:type="spellEnd"/>
+      <w:r>
+        <w:rPr>
+          <w:rFonts w:ascii="Courier New" w:eastAsia="Times New Roman" w:hAnsi="Courier New" w:cs="Courier New"/>
+          <w:color w:val="273239"/>
+          <w:spacing w:val="2"/>
+          <w:sz w:val="20"/>
+        </w:rPr>
+        <w:t xml:space="preserve"> = arr.map(function(</w:t>
+      </w:r>
+      <w:proofErr w:type="spellStart"/>
+      <w:r>
+        <w:rPr>
+          <w:rFonts w:ascii="Courier New" w:eastAsia="Times New Roman" w:hAnsi="Courier New" w:cs="Courier New"/>
+          <w:color w:val="273239"/>
+          <w:spacing w:val="2"/>
+          <w:sz w:val="20"/>
+        </w:rPr>
+        <w:t>val</w:t>
+      </w:r>
+      <w:proofErr w:type="spellEnd"/>
+      <w:r>
+        <w:rPr>
+          <w:rFonts w:ascii="Courier New" w:eastAsia="Times New Roman" w:hAnsi="Courier New" w:cs="Courier New"/>
+          <w:color w:val="273239"/>
+          <w:spacing w:val="2"/>
+          <w:sz w:val="20"/>
+        </w:rPr>
+        <w:t>, index){</w:t>
+      </w:r>
+    </w:p>
+    <w:p>
+      <w:pPr>
+        <w:spacing w:after="0" w:line="240" w:lineRule="auto"/>
+        <w:rPr>
+          <w:rFonts w:ascii="Consolas" w:eastAsia="Times New Roman" w:hAnsi="Consolas" w:cs="Times New Roman"/>
+          <w:color w:val="273239"/>
+          <w:spacing w:val="2"/>
+          <w:sz w:val="24"/>
+          <w:szCs w:val="24"/>
+        </w:rPr>
+      </w:pPr>
+      <w:r>
+        <w:rPr>
+          <w:rFonts w:ascii="Consolas" w:eastAsia="Times New Roman" w:hAnsi="Consolas" w:cs="Times New Roman"/>
+          <w:color w:val="273239"/>
+          <w:spacing w:val="2"/>
+          <w:sz w:val="24"/>
+          <w:szCs w:val="24"/>
+        </w:rPr>
+        <w:t> </w:t>
+      </w:r>
+    </w:p>
+    <w:p>
+      <w:pPr>
+        <w:spacing w:after="0" w:line="240" w:lineRule="auto"/>
+        <w:rPr>
+          <w:rFonts w:ascii="Consolas" w:eastAsia="Times New Roman" w:hAnsi="Consolas" w:cs="Times New Roman"/>
+          <w:color w:val="273239"/>
+          <w:spacing w:val="2"/>
+          <w:sz w:val="24"/>
+          <w:szCs w:val="24"/>
+        </w:rPr>
+      </w:pPr>
+      <w:r>
+        <w:rPr>
+          <w:rFonts w:ascii="Courier New" w:eastAsia="Times New Roman" w:hAnsi="Courier New" w:cs="Courier New"/>
+          <w:color w:val="273239"/>
+          <w:spacing w:val="2"/>
+          <w:sz w:val="20"/>
+        </w:rPr>
+        <w:t>      // printing element</w:t>
+      </w:r>
+    </w:p>
+    <w:p>
+      <w:pPr>
+        <w:spacing w:after="0" w:line="240" w:lineRule="auto"/>
+        <w:rPr>
+          <w:rFonts w:ascii="Consolas" w:eastAsia="Times New Roman" w:hAnsi="Consolas" w:cs="Times New Roman"/>
+          <w:color w:val="273239"/>
+          <w:spacing w:val="2"/>
+          <w:sz w:val="24"/>
+          <w:szCs w:val="24"/>
+        </w:rPr>
+      </w:pPr>
+      <w:r>
+        <w:rPr>
+          <w:rFonts w:ascii="Courier New" w:eastAsia="Times New Roman" w:hAnsi="Courier New" w:cs="Courier New"/>
+          <w:color w:val="273239"/>
+          <w:spacing w:val="2"/>
+          <w:sz w:val="20"/>
+        </w:rPr>
+        <w:t>      </w:t>
+      </w:r>
+      <w:proofErr w:type="gramStart"/>
+      <w:r>
+        <w:rPr>
+          <w:rFonts w:ascii="Courier New" w:eastAsia="Times New Roman" w:hAnsi="Courier New" w:cs="Courier New"/>
+          <w:color w:val="273239"/>
+          <w:spacing w:val="2"/>
+          <w:sz w:val="20"/>
+        </w:rPr>
+        <w:t>console.log(</w:t>
+      </w:r>
+      <w:proofErr w:type="gramEnd"/>
+      <w:r>
+        <w:rPr>
+          <w:rFonts w:ascii="Courier New" w:eastAsia="Times New Roman" w:hAnsi="Courier New" w:cs="Courier New"/>
+          <w:color w:val="273239"/>
+          <w:spacing w:val="2"/>
+          <w:sz w:val="20"/>
+        </w:rPr>
+        <w:t>"key : ",index, "value : ",</w:t>
+      </w:r>
+      <w:proofErr w:type="spellStart"/>
+      <w:r>
+        <w:rPr>
+          <w:rFonts w:ascii="Courier New" w:eastAsia="Times New Roman" w:hAnsi="Courier New" w:cs="Courier New"/>
+          <w:color w:val="273239"/>
+          <w:spacing w:val="2"/>
+          <w:sz w:val="20"/>
+        </w:rPr>
+        <w:t>val</w:t>
+      </w:r>
+      <w:proofErr w:type="spellEnd"/>
+      <w:r>
+        <w:rPr>
+          <w:rFonts w:ascii="Courier New" w:eastAsia="Times New Roman" w:hAnsi="Courier New" w:cs="Courier New"/>
+          <w:color w:val="273239"/>
+          <w:spacing w:val="2"/>
+          <w:sz w:val="20"/>
+        </w:rPr>
+        <w:t>*</w:t>
+      </w:r>
+      <w:proofErr w:type="spellStart"/>
+      <w:r>
+        <w:rPr>
+          <w:rFonts w:ascii="Courier New" w:eastAsia="Times New Roman" w:hAnsi="Courier New" w:cs="Courier New"/>
+          <w:color w:val="273239"/>
+          <w:spacing w:val="2"/>
+          <w:sz w:val="20"/>
+        </w:rPr>
+        <w:t>val</w:t>
+      </w:r>
+      <w:proofErr w:type="spellEnd"/>
+      <w:r>
+        <w:rPr>
+          <w:rFonts w:ascii="Courier New" w:eastAsia="Times New Roman" w:hAnsi="Courier New" w:cs="Courier New"/>
+          <w:color w:val="273239"/>
+          <w:spacing w:val="2"/>
+          <w:sz w:val="20"/>
+        </w:rPr>
+        <w:t>);</w:t>
       </w:r>
     </w:p>
     <w:p>
@@ -3494,6 +4645,8 @@
           <w:shd w:val="clear" w:color="auto" w:fill="FFFFFF"/>
         </w:rPr>
       </w:pPr>
+      <w:proofErr w:type="spellStart"/>
+      <w:proofErr w:type="gramStart"/>
       <w:r>
         <w:rPr>
           <w:rFonts w:ascii="Arial" w:hAnsi="Arial" w:cs="Arial"/>
@@ -3505,8 +4658,24 @@
           <w:szCs w:val="33"/>
           <w:shd w:val="clear" w:color="auto" w:fill="FFFFFF"/>
         </w:rPr>
-        <w:t>rc-table</w:t>
-      </w:r>
+        <w:lastRenderedPageBreak/>
+        <w:t>rc</w:t>
+      </w:r>
+      <w:proofErr w:type="spellEnd"/>
+      <w:r>
+        <w:rPr>
+          <w:rFonts w:ascii="Arial" w:hAnsi="Arial" w:cs="Arial"/>
+          <w:b/>
+          <w:bCs/>
+          <w:color w:val="000000"/>
+          <w:spacing w:val="-11"/>
+          <w:sz w:val="33"/>
+          <w:szCs w:val="33"/>
+          <w:shd w:val="clear" w:color="auto" w:fill="FFFFFF"/>
+        </w:rPr>
+        <w:t>-table</w:t>
+      </w:r>
+      <w:proofErr w:type="gramEnd"/>
     </w:p>
     <w:p>
       <w:pPr>
@@ -3518,7 +4687,7 @@
           <w:sz w:val="20"/>
         </w:rPr>
       </w:pPr>
-      <w:hyperlink r:id="rId22" w:history="1">
+      <w:hyperlink r:id="rId24" w:history="1">
         <w:r>
           <w:rPr>
             <w:rStyle w:val="Hyperlink"/>
@@ -3555,6 +4724,8 @@
           <w:shd w:val="clear" w:color="auto" w:fill="FFFFFF"/>
         </w:rPr>
       </w:pPr>
+      <w:proofErr w:type="spellStart"/>
+      <w:proofErr w:type="gramStart"/>
       <w:r>
         <w:rPr>
           <w:rFonts w:ascii="Arial" w:hAnsi="Arial" w:cs="Arial"/>
@@ -3566,8 +4737,23 @@
           <w:szCs w:val="33"/>
           <w:shd w:val="clear" w:color="auto" w:fill="FFFFFF"/>
         </w:rPr>
-        <w:t>rc-pagination</w:t>
-      </w:r>
+        <w:t>rc</w:t>
+      </w:r>
+      <w:proofErr w:type="spellEnd"/>
+      <w:r>
+        <w:rPr>
+          <w:rFonts w:ascii="Arial" w:hAnsi="Arial" w:cs="Arial"/>
+          <w:b/>
+          <w:bCs/>
+          <w:color w:val="000000"/>
+          <w:spacing w:val="-11"/>
+          <w:sz w:val="33"/>
+          <w:szCs w:val="33"/>
+          <w:shd w:val="clear" w:color="auto" w:fill="FFFFFF"/>
+        </w:rPr>
+        <w:t>-pagination</w:t>
+      </w:r>
+      <w:proofErr w:type="gramEnd"/>
     </w:p>
     <w:p>
       <w:pPr>
@@ -3579,7 +4765,7 @@
           <w:sz w:val="20"/>
         </w:rPr>
       </w:pPr>
-      <w:hyperlink r:id="rId23" w:history="1">
+      <w:hyperlink r:id="rId25" w:history="1">
         <w:r>
           <w:rPr>
             <w:rStyle w:val="Hyperlink"/>
@@ -3601,7 +4787,7 @@
           <w:sz w:val="20"/>
         </w:rPr>
       </w:pPr>
-      <w:hyperlink r:id="rId24" w:history="1">
+      <w:hyperlink r:id="rId26" w:history="1">
         <w:r>
           <w:rPr>
             <w:rStyle w:val="Hyperlink"/>
@@ -3640,6 +4826,7 @@
           <w:szCs w:val="36"/>
         </w:rPr>
       </w:pPr>
+      <w:proofErr w:type="gramStart"/>
       <w:r>
         <w:rPr>
           <w:rFonts w:ascii="Arial" w:eastAsia="Times New Roman" w:hAnsi="Arial" w:cs="Arial"/>
@@ -3653,6 +4840,7 @@
         </w:rPr>
         <w:t>react-data-table-component</w:t>
       </w:r>
+      <w:proofErr w:type="gramEnd"/>
     </w:p>
     <w:p>
       <w:pPr>
@@ -3662,7 +4850,7 @@
           <w:kern w:val="36"/>
         </w:rPr>
       </w:pPr>
-      <w:hyperlink r:id="rId25" w:history="1">
+      <w:hyperlink r:id="rId27" w:history="1">
         <w:r>
           <w:rPr>
             <w:rStyle w:val="Hyperlink"/>
@@ -3681,7 +4869,7 @@
           <w:kern w:val="36"/>
         </w:rPr>
       </w:pPr>
-      <w:hyperlink r:id="rId26" w:history="1">
+      <w:hyperlink r:id="rId28" w:history="1">
         <w:r>
           <w:rPr>
             <w:rStyle w:val="Hyperlink"/>
@@ -3700,7 +4888,7 @@
           <w:kern w:val="36"/>
         </w:rPr>
       </w:pPr>
-      <w:hyperlink r:id="rId27" w:history="1">
+      <w:hyperlink r:id="rId29" w:history="1">
         <w:r>
           <w:rPr>
             <w:rStyle w:val="Hyperlink"/>
@@ -3772,6 +4960,7 @@
           <w:szCs w:val="32"/>
         </w:rPr>
       </w:pPr>
+      <w:proofErr w:type="gramStart"/>
       <w:r>
         <w:rPr>
           <w:rFonts w:ascii="Arial" w:eastAsia="Times New Roman" w:hAnsi="Arial" w:cs="Arial"/>
@@ -3783,9 +4972,9 @@
           <w:sz w:val="32"/>
           <w:szCs w:val="32"/>
         </w:rPr>
-        <w:lastRenderedPageBreak/>
         <w:t>date-fns</w:t>
       </w:r>
+      <w:proofErr w:type="gramEnd"/>
     </w:p>
     <w:p>
       <w:pPr>
@@ -3796,13 +4985,23 @@
           <w:shd w:val="clear" w:color="auto" w:fill="FFFFFF"/>
         </w:rPr>
       </w:pPr>
+      <w:proofErr w:type="gramStart"/>
       <w:r>
         <w:rPr>
           <w:rFonts w:ascii="Helvetica" w:hAnsi="Helvetica"/>
           <w:color w:val="4C193C"/>
           <w:shd w:val="clear" w:color="auto" w:fill="FFFFFF"/>
         </w:rPr>
-        <w:t>date-fns gave us the power to work directly with date objects, without worrying about conversion or mutations. It's a real game changer for dates.</w:t>
+        <w:t>date-fns</w:t>
+      </w:r>
+      <w:proofErr w:type="gramEnd"/>
+      <w:r>
+        <w:rPr>
+          <w:rFonts w:ascii="Helvetica" w:hAnsi="Helvetica"/>
+          <w:color w:val="4C193C"/>
+          <w:shd w:val="clear" w:color="auto" w:fill="FFFFFF"/>
+        </w:rPr>
+        <w:t xml:space="preserve"> gave us the power to work directly with date objects, without worrying about conversion or mutations. It's a real game changer for dates.</w:t>
       </w:r>
     </w:p>
     <w:p>
@@ -3815,7 +5014,7 @@
           <w:sz w:val="20"/>
         </w:rPr>
       </w:pPr>
-      <w:hyperlink r:id="rId28" w:history="1">
+      <w:hyperlink r:id="rId30" w:history="1">
         <w:r>
           <w:rPr>
             <w:rStyle w:val="Hyperlink"/>
@@ -3849,13 +5048,25 @@
           <w:szCs w:val="22"/>
         </w:rPr>
       </w:pPr>
+      <w:proofErr w:type="spellStart"/>
+      <w:proofErr w:type="gramStart"/>
       <w:r>
         <w:rPr>
           <w:color w:val="000000"/>
           <w:sz w:val="22"/>
           <w:szCs w:val="22"/>
         </w:rPr>
-        <w:t>npm install date-fns --save</w:t>
+        <w:t>npm</w:t>
+      </w:r>
+      <w:proofErr w:type="spellEnd"/>
+      <w:proofErr w:type="gramEnd"/>
+      <w:r>
+        <w:rPr>
+          <w:color w:val="000000"/>
+          <w:sz w:val="22"/>
+          <w:szCs w:val="22"/>
+        </w:rPr>
+        <w:t xml:space="preserve"> install date-fns --save</w:t>
       </w:r>
     </w:p>
     <w:p>
@@ -3867,6 +5078,7 @@
           <w:szCs w:val="36"/>
         </w:rPr>
       </w:pPr>
+      <w:proofErr w:type="spellStart"/>
       <w:r>
         <w:rPr>
           <w:rFonts w:eastAsia="Times New Roman"/>
@@ -3875,6 +5087,7 @@
         </w:rPr>
         <w:t>Formik</w:t>
       </w:r>
+      <w:proofErr w:type="spellEnd"/>
       <w:r>
         <w:rPr>
           <w:rFonts w:eastAsia="Times New Roman"/>
@@ -3898,12 +5111,21 @@
           <w:color w:val="374151"/>
         </w:rPr>
       </w:pPr>
+      <w:proofErr w:type="spellStart"/>
       <w:r>
         <w:rPr>
           <w:rFonts w:ascii="__Inter_Fallback_0ec1f4" w:eastAsia="Times New Roman" w:hAnsi="__Inter_Fallback_0ec1f4" w:cs="Times New Roman"/>
           <w:color w:val="374151"/>
         </w:rPr>
-        <w:t>Formik is a small library that helps you with the 3 most annoying parts:</w:t>
+        <w:t>Formik</w:t>
+      </w:r>
+      <w:proofErr w:type="spellEnd"/>
+      <w:r>
+        <w:rPr>
+          <w:rFonts w:ascii="__Inter_Fallback_0ec1f4" w:eastAsia="Times New Roman" w:hAnsi="__Inter_Fallback_0ec1f4" w:cs="Times New Roman"/>
+          <w:color w:val="374151"/>
+        </w:rPr>
+        <w:t xml:space="preserve"> is a small library that helps you with the 3 most annoying parts:</w:t>
       </w:r>
     </w:p>
     <w:p>
@@ -3997,6 +5219,8 @@
           <w:shd w:val="clear" w:color="auto" w:fill="F9FAFB"/>
         </w:rPr>
       </w:pPr>
+      <w:proofErr w:type="spellStart"/>
+      <w:proofErr w:type="gramStart"/>
       <w:r>
         <w:rPr>
           <w:rStyle w:val="token"/>
@@ -4007,8 +5231,10 @@
           <w:bdr w:val="single" w:sz="2" w:space="0" w:color="E5E7EB" w:frame="1"/>
           <w:shd w:val="clear" w:color="auto" w:fill="F9FAFB"/>
         </w:rPr>
-        <w:t xml:space="preserve">npm install formik </w:t>
-      </w:r>
+        <w:t>npm</w:t>
+      </w:r>
+      <w:proofErr w:type="spellEnd"/>
+      <w:proofErr w:type="gramEnd"/>
       <w:r>
         <w:rPr>
           <w:rStyle w:val="token"/>
@@ -4019,8 +5245,9 @@
           <w:bdr w:val="single" w:sz="2" w:space="0" w:color="E5E7EB" w:frame="1"/>
           <w:shd w:val="clear" w:color="auto" w:fill="F9FAFB"/>
         </w:rPr>
-        <w:t>–</w:t>
-      </w:r>
+        <w:t xml:space="preserve"> install </w:t>
+      </w:r>
+      <w:proofErr w:type="spellStart"/>
       <w:r>
         <w:rPr>
           <w:rStyle w:val="token"/>
@@ -4031,12 +5258,10 @@
           <w:bdr w:val="single" w:sz="2" w:space="0" w:color="E5E7EB" w:frame="1"/>
           <w:shd w:val="clear" w:color="auto" w:fill="F9FAFB"/>
         </w:rPr>
-        <w:t>save</w:t>
-      </w:r>
-    </w:p>
-    <w:p>
-      <w:pPr>
-        <w:pStyle w:val="NoSpacing"/>
+        <w:t>formik</w:t>
+      </w:r>
+      <w:proofErr w:type="spellEnd"/>
+      <w:r>
         <w:rPr>
           <w:rStyle w:val="token"/>
           <w:rFonts w:ascii="Consolas" w:hAnsi="Consolas"/>
@@ -4046,13 +5271,52 @@
           <w:bdr w:val="single" w:sz="2" w:space="0" w:color="E5E7EB" w:frame="1"/>
           <w:shd w:val="clear" w:color="auto" w:fill="F9FAFB"/>
         </w:rPr>
-      </w:pPr>
-    </w:p>
-    <w:p>
-      <w:pPr>
-        <w:pStyle w:val="NoSpacing"/>
-      </w:pPr>
-      <w:hyperlink r:id="rId29" w:history="1">
+        <w:t xml:space="preserve"> </w:t>
+      </w:r>
+      <w:r>
+        <w:rPr>
+          <w:rStyle w:val="token"/>
+          <w:rFonts w:ascii="Consolas" w:hAnsi="Consolas"/>
+          <w:color w:val="293742"/>
+          <w:sz w:val="19"/>
+          <w:szCs w:val="19"/>
+          <w:bdr w:val="single" w:sz="2" w:space="0" w:color="E5E7EB" w:frame="1"/>
+          <w:shd w:val="clear" w:color="auto" w:fill="F9FAFB"/>
+        </w:rPr>
+        <w:t>–</w:t>
+      </w:r>
+      <w:r>
+        <w:rPr>
+          <w:rStyle w:val="token"/>
+          <w:rFonts w:ascii="Consolas" w:hAnsi="Consolas"/>
+          <w:color w:val="293742"/>
+          <w:sz w:val="19"/>
+          <w:szCs w:val="19"/>
+          <w:bdr w:val="single" w:sz="2" w:space="0" w:color="E5E7EB" w:frame="1"/>
+          <w:shd w:val="clear" w:color="auto" w:fill="F9FAFB"/>
+        </w:rPr>
+        <w:t>save</w:t>
+      </w:r>
+    </w:p>
+    <w:p>
+      <w:pPr>
+        <w:pStyle w:val="NoSpacing"/>
+        <w:rPr>
+          <w:rStyle w:val="token"/>
+          <w:rFonts w:ascii="Consolas" w:hAnsi="Consolas"/>
+          <w:color w:val="293742"/>
+          <w:sz w:val="19"/>
+          <w:szCs w:val="19"/>
+          <w:bdr w:val="single" w:sz="2" w:space="0" w:color="E5E7EB" w:frame="1"/>
+          <w:shd w:val="clear" w:color="auto" w:fill="F9FAFB"/>
+        </w:rPr>
+      </w:pPr>
+    </w:p>
+    <w:p>
+      <w:pPr>
+        <w:pStyle w:val="NoSpacing"/>
+      </w:pPr>
+      <w:hyperlink r:id="rId31" w:history="1">
         <w:r>
           <w:rPr>
             <w:rStyle w:val="Hyperlink"/>
@@ -4099,7 +5363,7 @@
           <w:szCs w:val="25"/>
         </w:rPr>
       </w:pPr>
-      <w:hyperlink r:id="rId30" w:history="1">
+      <w:hyperlink r:id="rId32" w:history="1">
         <w:r>
           <w:rPr>
             <w:rStyle w:val="Hyperlink"/>
@@ -4122,7 +5386,29 @@
           <w:sz w:val="25"/>
           <w:szCs w:val="25"/>
         </w:rPr>
-        <w:t> is an animation framework for React. It's MIT licensed, has a tiny footprint and written specifically for React in ES6. It can be used to create various cool reveal on scroll animations in your application.</w:t>
+        <w:t xml:space="preserve"> is an animation framework for React. </w:t>
+      </w:r>
+      <w:proofErr w:type="gramStart"/>
+      <w:r>
+        <w:rPr>
+          <w:rFonts w:ascii="Arial" w:hAnsi="Arial" w:cs="Arial"/>
+          <w:color w:val="333333"/>
+          <w:spacing w:val="1"/>
+          <w:sz w:val="25"/>
+          <w:szCs w:val="25"/>
+        </w:rPr>
+        <w:t>It's</w:t>
+      </w:r>
+      <w:proofErr w:type="gramEnd"/>
+      <w:r>
+        <w:rPr>
+          <w:rFonts w:ascii="Arial" w:hAnsi="Arial" w:cs="Arial"/>
+          <w:color w:val="333333"/>
+          <w:spacing w:val="1"/>
+          <w:sz w:val="25"/>
+          <w:szCs w:val="25"/>
+        </w:rPr>
+        <w:t xml:space="preserve"> MIT licensed, has a tiny footprint and written specifically for React in ES6. It can be used to create various cool reveal on scroll animations in your application.</w:t>
       </w:r>
     </w:p>
     <w:p>
@@ -4134,20 +5420,33 @@
           <w:shd w:val="clear" w:color="auto" w:fill="F7F7F7"/>
         </w:rPr>
       </w:pPr>
+      <w:proofErr w:type="spellStart"/>
+      <w:proofErr w:type="gramStart"/>
       <w:r>
         <w:rPr>
           <w:rFonts w:ascii="Courier New" w:hAnsi="Courier New" w:cs="Courier New"/>
           <w:color w:val="000000"/>
           <w:shd w:val="clear" w:color="auto" w:fill="F7F7F7"/>
         </w:rPr>
-        <w:t>npm install react-reveal –save</w:t>
-      </w:r>
-    </w:p>
-    <w:p>
-      <w:pPr>
-        <w:pStyle w:val="NoSpacing"/>
-      </w:pPr>
-      <w:hyperlink r:id="rId31" w:history="1">
+        <w:lastRenderedPageBreak/>
+        <w:t>npm</w:t>
+      </w:r>
+      <w:proofErr w:type="spellEnd"/>
+      <w:proofErr w:type="gramEnd"/>
+      <w:r>
+        <w:rPr>
+          <w:rFonts w:ascii="Courier New" w:hAnsi="Courier New" w:cs="Courier New"/>
+          <w:color w:val="000000"/>
+          <w:shd w:val="clear" w:color="auto" w:fill="F7F7F7"/>
+        </w:rPr>
+        <w:t> install react-reveal –save</w:t>
+      </w:r>
+    </w:p>
+    <w:p>
+      <w:pPr>
+        <w:pStyle w:val="NoSpacing"/>
+      </w:pPr>
+      <w:hyperlink r:id="rId33" w:history="1">
         <w:r>
           <w:rPr>
             <w:rStyle w:val="Hyperlink"/>
@@ -4168,7 +5467,7 @@
       <w:r>
         <w:t xml:space="preserve">Fixing Error: </w:t>
       </w:r>
-      <w:hyperlink r:id="rId32" w:history="1">
+      <w:hyperlink r:id="rId34" w:history="1">
         <w:r>
           <w:rPr>
             <w:rStyle w:val="Hyperlink"/>
@@ -4239,8 +5538,19 @@
           <w:color w:val="0C0D0E"/>
           <w:bdr w:val="none" w:sz="0" w:space="0" w:color="auto" w:frame="1"/>
         </w:rPr>
-        <w:t>.d.ts</w:t>
-      </w:r>
+        <w:t>.</w:t>
+      </w:r>
+      <w:proofErr w:type="spellStart"/>
+      <w:r>
+        <w:rPr>
+          <w:rStyle w:val="HTMLCode"/>
+          <w:rFonts w:ascii="var(--ff-mono)" w:hAnsi="var(--ff-mono)"/>
+          <w:color w:val="0C0D0E"/>
+          <w:bdr w:val="none" w:sz="0" w:space="0" w:color="auto" w:frame="1"/>
+        </w:rPr>
+        <w:t>d.ts</w:t>
+      </w:r>
+      <w:proofErr w:type="spellEnd"/>
       <w:r>
         <w:rPr>
           <w:rFonts w:ascii="Segoe UI" w:hAnsi="Segoe UI" w:cs="Segoe UI"/>
@@ -4271,8 +5581,29 @@
           <w:sz w:val="20"/>
           <w:szCs w:val="20"/>
         </w:rPr>
-        <w:t>2 - enter </w:t>
-      </w:r>
+        <w:t xml:space="preserve">2 - </w:t>
+      </w:r>
+      <w:proofErr w:type="gramStart"/>
+      <w:r>
+        <w:rPr>
+          <w:rFonts w:ascii="Segoe UI" w:hAnsi="Segoe UI" w:cs="Segoe UI"/>
+          <w:color w:val="0C0D0E"/>
+          <w:sz w:val="20"/>
+          <w:szCs w:val="20"/>
+        </w:rPr>
+        <w:t>enter</w:t>
+      </w:r>
+      <w:proofErr w:type="gramEnd"/>
+      <w:r>
+        <w:rPr>
+          <w:rFonts w:ascii="Segoe UI" w:hAnsi="Segoe UI" w:cs="Segoe UI"/>
+          <w:color w:val="0C0D0E"/>
+          <w:sz w:val="20"/>
+          <w:szCs w:val="20"/>
+        </w:rPr>
+        <w:t> </w:t>
+      </w:r>
+      <w:proofErr w:type="spellStart"/>
       <w:r>
         <w:rPr>
           <w:rStyle w:val="HTMLCode"/>
@@ -4280,7 +5611,17 @@
           <w:color w:val="0C0D0E"/>
           <w:bdr w:val="none" w:sz="0" w:space="0" w:color="auto" w:frame="1"/>
         </w:rPr>
-        <w:t>src folder</w:t>
+        <w:t>src</w:t>
+      </w:r>
+      <w:proofErr w:type="spellEnd"/>
+      <w:r>
+        <w:rPr>
+          <w:rStyle w:val="HTMLCode"/>
+          <w:rFonts w:ascii="var(--ff-mono)" w:hAnsi="var(--ff-mono)"/>
+          <w:color w:val="0C0D0E"/>
+          <w:bdr w:val="none" w:sz="0" w:space="0" w:color="auto" w:frame="1"/>
+        </w:rPr>
+        <w:t xml:space="preserve"> folder</w:t>
       </w:r>
     </w:p>
     <w:p>
@@ -4303,8 +5644,29 @@
           <w:sz w:val="20"/>
           <w:szCs w:val="20"/>
         </w:rPr>
-        <w:t>3 - create </w:t>
-      </w:r>
+        <w:t xml:space="preserve">3 - </w:t>
+      </w:r>
+      <w:proofErr w:type="gramStart"/>
+      <w:r>
+        <w:rPr>
+          <w:rFonts w:ascii="Segoe UI" w:hAnsi="Segoe UI" w:cs="Segoe UI"/>
+          <w:color w:val="0C0D0E"/>
+          <w:sz w:val="20"/>
+          <w:szCs w:val="20"/>
+        </w:rPr>
+        <w:t>create</w:t>
+      </w:r>
+      <w:proofErr w:type="gramEnd"/>
+      <w:r>
+        <w:rPr>
+          <w:rFonts w:ascii="Segoe UI" w:hAnsi="Segoe UI" w:cs="Segoe UI"/>
+          <w:color w:val="0C0D0E"/>
+          <w:sz w:val="20"/>
+          <w:szCs w:val="20"/>
+        </w:rPr>
+        <w:t> </w:t>
+      </w:r>
+      <w:proofErr w:type="spellStart"/>
       <w:r>
         <w:rPr>
           <w:rStyle w:val="HTMLCode"/>
@@ -4314,6 +5676,7 @@
         </w:rPr>
         <w:t>global.d.ts</w:t>
       </w:r>
+      <w:proofErr w:type="spellEnd"/>
       <w:r>
         <w:rPr>
           <w:rFonts w:ascii="Segoe UI" w:hAnsi="Segoe UI" w:cs="Segoe UI"/>
@@ -4344,7 +5707,27 @@
           <w:sz w:val="20"/>
           <w:szCs w:val="20"/>
         </w:rPr>
-        <w:t>4 - declare modules in it like:</w:t>
+        <w:t xml:space="preserve">4 - </w:t>
+      </w:r>
+      <w:proofErr w:type="gramStart"/>
+      <w:r>
+        <w:rPr>
+          <w:rFonts w:ascii="Segoe UI" w:hAnsi="Segoe UI" w:cs="Segoe UI"/>
+          <w:color w:val="0C0D0E"/>
+          <w:sz w:val="20"/>
+          <w:szCs w:val="20"/>
+        </w:rPr>
+        <w:t>declare</w:t>
+      </w:r>
+      <w:proofErr w:type="gramEnd"/>
+      <w:r>
+        <w:rPr>
+          <w:rFonts w:ascii="Segoe UI" w:hAnsi="Segoe UI" w:cs="Segoe UI"/>
+          <w:color w:val="0C0D0E"/>
+          <w:sz w:val="20"/>
+          <w:szCs w:val="20"/>
+        </w:rPr>
+        <w:t xml:space="preserve"> modules in it like:</w:t>
       </w:r>
     </w:p>
     <w:p>
@@ -4358,6 +5741,7 @@
           <w:bdr w:val="none" w:sz="0" w:space="0" w:color="auto" w:frame="1"/>
         </w:rPr>
       </w:pPr>
+      <w:proofErr w:type="gramStart"/>
       <w:r>
         <w:rPr>
           <w:rStyle w:val="HTMLCode"/>
@@ -4365,7 +5749,17 @@
           <w:color w:val="0C0D0E"/>
           <w:bdr w:val="none" w:sz="0" w:space="0" w:color="auto" w:frame="1"/>
         </w:rPr>
-        <w:t xml:space="preserve">declare </w:t>
+        <w:t>declare</w:t>
+      </w:r>
+      <w:proofErr w:type="gramEnd"/>
+      <w:r>
+        <w:rPr>
+          <w:rStyle w:val="HTMLCode"/>
+          <w:rFonts w:ascii="inherit" w:hAnsi="inherit"/>
+          <w:color w:val="0C0D0E"/>
+          <w:bdr w:val="none" w:sz="0" w:space="0" w:color="auto" w:frame="1"/>
+        </w:rPr>
+        <w:t xml:space="preserve"> </w:t>
       </w:r>
       <w:r>
         <w:rPr>
@@ -4419,6 +5813,7 @@
           <w:szCs w:val="19"/>
         </w:rPr>
       </w:pPr>
+      <w:proofErr w:type="gramStart"/>
       <w:r>
         <w:rPr>
           <w:rFonts w:ascii="Consolas" w:eastAsia="Times New Roman" w:hAnsi="Consolas" w:cs="Times New Roman"/>
@@ -4428,6 +5823,7 @@
         </w:rPr>
         <w:t>declare</w:t>
       </w:r>
+      <w:proofErr w:type="gramEnd"/>
       <w:r>
         <w:rPr>
           <w:rFonts w:ascii="Consolas" w:eastAsia="Times New Roman" w:hAnsi="Consolas" w:cs="Times New Roman"/>
@@ -4476,6 +5872,7 @@
           <w:szCs w:val="19"/>
         </w:rPr>
       </w:pPr>
+      <w:proofErr w:type="gramStart"/>
       <w:r>
         <w:rPr>
           <w:rFonts w:ascii="Consolas" w:eastAsia="Times New Roman" w:hAnsi="Consolas" w:cs="Times New Roman"/>
@@ -4485,6 +5882,7 @@
         </w:rPr>
         <w:t>declare</w:t>
       </w:r>
+      <w:proofErr w:type="gramEnd"/>
       <w:r>
         <w:rPr>
           <w:rFonts w:ascii="Consolas" w:eastAsia="Times New Roman" w:hAnsi="Consolas" w:cs="Times New Roman"/>
@@ -4536,7 +5934,7 @@
       <w:pPr>
         <w:pStyle w:val="NoSpacing"/>
       </w:pPr>
-      <w:hyperlink r:id="rId33" w:history="1">
+      <w:hyperlink r:id="rId35" w:history="1">
         <w:r>
           <w:rPr>
             <w:rStyle w:val="Hyperlink"/>
@@ -4571,16 +5969,25 @@
           <w:sz w:val="40"/>
         </w:rPr>
       </w:pPr>
+      <w:proofErr w:type="gramStart"/>
       <w:r>
         <w:rPr>
           <w:b/>
           <w:color w:val="111111"/>
           <w:sz w:val="40"/>
         </w:rPr>
-        <w:lastRenderedPageBreak/>
-        <w:t>react-tabs </w:t>
-      </w:r>
-      <w:hyperlink r:id="rId34" w:history="1">
+        <w:t>react-tabs</w:t>
+      </w:r>
+      <w:proofErr w:type="gramEnd"/>
+      <w:r>
+        <w:rPr>
+          <w:b/>
+          <w:color w:val="111111"/>
+          <w:sz w:val="40"/>
+        </w:rPr>
+        <w:t> </w:t>
+      </w:r>
+      <w:hyperlink r:id="rId36" w:history="1">
         <w:r>
           <w:rPr>
             <w:b/>
@@ -4606,7 +6013,7 @@
               <v:path o:extrusionok="f" gradientshapeok="t" o:connecttype="rect"/>
               <o:lock v:ext="edit" aspectratio="t"/>
             </v:shapetype>
-            <v:shape id="_x0000_i1025" type="#_x0000_t75" alt="npm version" href="https://www.npmjs.com/package/react-tabs" style="width:23.75pt;height:23.75pt" o:button="t"/>
+            <v:shape id="_x0000_i1025" type="#_x0000_t75" alt="npm version" href="https://www.npmjs.com/package/react-tabs" style="width:23.7pt;height:23.7pt" o:button="t"/>
           </w:pict>
         </w:r>
       </w:hyperlink>
@@ -4631,15 +6038,25 @@
       <w:pPr>
         <w:pStyle w:val="NoSpacing"/>
       </w:pPr>
-      <w:r>
-        <w:t>An accessible and easy tab component for ReactJS.</w:t>
-      </w:r>
-    </w:p>
-    <w:p>
-      <w:pPr>
-        <w:pStyle w:val="NoSpacing"/>
-      </w:pPr>
-      <w:hyperlink r:id="rId35" w:history="1">
+      <w:proofErr w:type="gramStart"/>
+      <w:r>
+        <w:t xml:space="preserve">An accessible and easy tab component for </w:t>
+      </w:r>
+      <w:proofErr w:type="spellStart"/>
+      <w:r>
+        <w:t>ReactJS</w:t>
+      </w:r>
+      <w:proofErr w:type="spellEnd"/>
+      <w:r>
+        <w:t>.</w:t>
+      </w:r>
+      <w:proofErr w:type="gramEnd"/>
+    </w:p>
+    <w:p>
+      <w:pPr>
+        <w:pStyle w:val="NoSpacing"/>
+      </w:pPr>
+      <w:hyperlink r:id="rId37" w:history="1">
         <w:r>
           <w:rPr>
             <w:rStyle w:val="Hyperlink"/>
@@ -4665,7 +6082,7 @@
       <w:pPr>
         <w:pStyle w:val="NoSpacing"/>
       </w:pPr>
-      <w:hyperlink r:id="rId36" w:history="1">
+      <w:hyperlink r:id="rId38" w:history="1">
         <w:r>
           <w:rPr>
             <w:rStyle w:val="Hyperlink"/>
@@ -4678,7 +6095,7 @@
       <w:pPr>
         <w:pStyle w:val="NoSpacing"/>
       </w:pPr>
-      <w:hyperlink r:id="rId37" w:history="1">
+      <w:hyperlink r:id="rId39" w:history="1">
         <w:r>
           <w:rPr>
             <w:rStyle w:val="Hyperlink"/>
@@ -5995,6 +7412,11 @@
     <w:basedOn w:val="DefaultParagraphFont"/>
     <w:rsid w:val="00CE379A"/>
   </w:style>
+  <w:style w:type="character" w:customStyle="1" w:styleId="name">
+    <w:name w:val="name"/>
+    <w:basedOn w:val="DefaultParagraphFont"/>
+    <w:rsid w:val="005E33A2"/>
+  </w:style>
 </w:styles>
 </file>
 

</xml_diff>

<commit_message>
Parallax scroll gallery implemented with Aceternity UI
</commit_message>
<xml_diff>
--- a/nextjs.docx
+++ b/nextjs.docx
@@ -7496,7 +7496,8 @@
       <w:r>
         <w:rPr>
           <w:rFonts w:ascii="Segoe UI" w:hAnsi="Segoe UI" w:cs="Segoe UI"/>
-          <w:sz w:val="20"/>
+          <w:b/>
+          <w:sz w:val="30"/>
           <w:szCs w:val="20"/>
         </w:rPr>
         <w:t>Swiper</w:t>
@@ -7505,10 +7506,27 @@
       <w:r>
         <w:rPr>
           <w:rFonts w:ascii="Segoe UI" w:hAnsi="Segoe UI" w:cs="Segoe UI"/>
-          <w:sz w:val="20"/>
-          <w:szCs w:val="20"/>
-        </w:rPr>
-        <w:t xml:space="preserve"> - is the free and most modern mobile touch slider</w:t>
+          <w:b/>
+          <w:sz w:val="30"/>
+          <w:szCs w:val="20"/>
+        </w:rPr>
+        <w:t xml:space="preserve"> - is</w:t>
+      </w:r>
+      <w:r>
+        <w:rPr>
+          <w:rFonts w:ascii="Segoe UI" w:hAnsi="Segoe UI" w:cs="Segoe UI"/>
+          <w:sz w:val="30"/>
+          <w:szCs w:val="20"/>
+        </w:rPr>
+        <w:t xml:space="preserve"> </w:t>
+      </w:r>
+      <w:r>
+        <w:rPr>
+          <w:rFonts w:ascii="Segoe UI" w:hAnsi="Segoe UI" w:cs="Segoe UI"/>
+          <w:sz w:val="20"/>
+          <w:szCs w:val="20"/>
+        </w:rPr>
+        <w:t>the free and most modern mobile touch slider</w:t>
       </w:r>
     </w:p>
     <w:p>
@@ -7721,6 +7739,7 @@
           <w:sz w:val="20"/>
           <w:szCs w:val="20"/>
         </w:rPr>
+        <w:lastRenderedPageBreak/>
         <w:t>@tailwind components;</w:t>
       </w:r>
     </w:p>
@@ -7739,7 +7758,6 @@
           <w:sz w:val="20"/>
           <w:szCs w:val="20"/>
         </w:rPr>
-        <w:lastRenderedPageBreak/>
         <w:t>@tailwind utilities;</w:t>
       </w:r>
     </w:p>
@@ -8260,6 +8278,75 @@
         </w:rPr>
         <w:t>="w-full h-42 overflow-y-scroll no-scrollbar"&gt;...&lt;/div&gt;</w:t>
       </w:r>
+    </w:p>
+    <w:p>
+      <w:pPr>
+        <w:pStyle w:val="NoSpacing"/>
+        <w:rPr>
+          <w:rFonts w:ascii="Segoe UI" w:hAnsi="Segoe UI" w:cs="Segoe UI"/>
+          <w:sz w:val="20"/>
+          <w:szCs w:val="20"/>
+        </w:rPr>
+      </w:pPr>
+    </w:p>
+    <w:p>
+      <w:pPr>
+        <w:pStyle w:val="NoSpacing"/>
+        <w:rPr>
+          <w:rFonts w:ascii="Segoe UI" w:hAnsi="Segoe UI" w:cs="Segoe UI"/>
+          <w:b/>
+          <w:szCs w:val="20"/>
+        </w:rPr>
+      </w:pPr>
+      <w:proofErr w:type="spellStart"/>
+      <w:r>
+        <w:rPr>
+          <w:rFonts w:ascii="Segoe UI" w:hAnsi="Segoe UI" w:cs="Segoe UI"/>
+          <w:b/>
+          <w:szCs w:val="20"/>
+        </w:rPr>
+        <w:t>Aceternity</w:t>
+      </w:r>
+      <w:proofErr w:type="spellEnd"/>
+      <w:r>
+        <w:rPr>
+          <w:rFonts w:ascii="Segoe UI" w:hAnsi="Segoe UI" w:cs="Segoe UI"/>
+          <w:b/>
+          <w:szCs w:val="20"/>
+        </w:rPr>
+        <w:t xml:space="preserve"> UI</w:t>
+      </w:r>
+    </w:p>
+    <w:p>
+      <w:pPr>
+        <w:pStyle w:val="NoSpacing"/>
+        <w:rPr>
+          <w:rFonts w:ascii="Segoe UI" w:hAnsi="Segoe UI" w:cs="Segoe UI"/>
+          <w:sz w:val="20"/>
+          <w:szCs w:val="20"/>
+        </w:rPr>
+      </w:pPr>
+      <w:hyperlink r:id="rId44" w:history="1">
+        <w:r>
+          <w:rPr>
+            <w:rStyle w:val="Hyperlink"/>
+            <w:rFonts w:ascii="Segoe UI" w:hAnsi="Segoe UI" w:cs="Segoe UI"/>
+            <w:sz w:val="20"/>
+            <w:szCs w:val="20"/>
+          </w:rPr>
+          <w:t>https://ui.aceternity.com/components/parallax-scroll</w:t>
+        </w:r>
+      </w:hyperlink>
+    </w:p>
+    <w:p>
+      <w:pPr>
+        <w:pStyle w:val="NoSpacing"/>
+        <w:rPr>
+          <w:rFonts w:ascii="Segoe UI" w:hAnsi="Segoe UI" w:cs="Segoe UI"/>
+          <w:sz w:val="20"/>
+          <w:szCs w:val="20"/>
+        </w:rPr>
+      </w:pPr>
     </w:p>
     <w:sectPr>
       <w:pgSz w:w="12240" w:h="15840"/>

</xml_diff>

<commit_message>
Aceternity UI Animated Modal implemented
</commit_message>
<xml_diff>
--- a/nextjs.docx
+++ b/nextjs.docx
@@ -8347,6 +8347,98 @@
           <w:szCs w:val="20"/>
         </w:rPr>
       </w:pPr>
+      <w:r>
+        <w:rPr>
+          <w:rFonts w:ascii="Segoe UI" w:hAnsi="Segoe UI" w:cs="Segoe UI"/>
+          <w:sz w:val="20"/>
+          <w:szCs w:val="20"/>
+        </w:rPr>
+        <w:t>Install dependencies</w:t>
+      </w:r>
+    </w:p>
+    <w:p>
+      <w:pPr>
+        <w:pStyle w:val="NoSpacing"/>
+        <w:rPr>
+          <w:rFonts w:ascii="Segoe UI" w:hAnsi="Segoe UI" w:cs="Segoe UI"/>
+          <w:sz w:val="20"/>
+          <w:szCs w:val="20"/>
+        </w:rPr>
+      </w:pPr>
+      <w:proofErr w:type="spellStart"/>
+      <w:proofErr w:type="gramStart"/>
+      <w:r>
+        <w:rPr>
+          <w:rFonts w:ascii="Segoe UI" w:hAnsi="Segoe UI" w:cs="Segoe UI"/>
+          <w:sz w:val="20"/>
+          <w:szCs w:val="20"/>
+        </w:rPr>
+        <w:t>npm</w:t>
+      </w:r>
+      <w:proofErr w:type="spellEnd"/>
+      <w:proofErr w:type="gramEnd"/>
+      <w:r>
+        <w:rPr>
+          <w:rFonts w:ascii="Segoe UI" w:hAnsi="Segoe UI" w:cs="Segoe UI"/>
+          <w:sz w:val="20"/>
+          <w:szCs w:val="20"/>
+        </w:rPr>
+        <w:t xml:space="preserve"> </w:t>
+      </w:r>
+      <w:proofErr w:type="spellStart"/>
+      <w:r>
+        <w:rPr>
+          <w:rFonts w:ascii="Segoe UI" w:hAnsi="Segoe UI" w:cs="Segoe UI"/>
+          <w:sz w:val="20"/>
+          <w:szCs w:val="20"/>
+        </w:rPr>
+        <w:t>i</w:t>
+      </w:r>
+      <w:proofErr w:type="spellEnd"/>
+      <w:r>
+        <w:rPr>
+          <w:rFonts w:ascii="Segoe UI" w:hAnsi="Segoe UI" w:cs="Segoe UI"/>
+          <w:sz w:val="20"/>
+          <w:szCs w:val="20"/>
+        </w:rPr>
+        <w:t xml:space="preserve"> framer-motion </w:t>
+      </w:r>
+      <w:proofErr w:type="spellStart"/>
+      <w:r>
+        <w:rPr>
+          <w:rFonts w:ascii="Segoe UI" w:hAnsi="Segoe UI" w:cs="Segoe UI"/>
+          <w:sz w:val="20"/>
+          <w:szCs w:val="20"/>
+        </w:rPr>
+        <w:t>clsx</w:t>
+      </w:r>
+      <w:proofErr w:type="spellEnd"/>
+      <w:r>
+        <w:rPr>
+          <w:rFonts w:ascii="Segoe UI" w:hAnsi="Segoe UI" w:cs="Segoe UI"/>
+          <w:sz w:val="20"/>
+          <w:szCs w:val="20"/>
+        </w:rPr>
+        <w:t xml:space="preserve"> tailwind-merge</w:t>
+      </w:r>
+    </w:p>
+    <w:p>
+      <w:pPr>
+        <w:pStyle w:val="NoSpacing"/>
+        <w:rPr>
+          <w:rFonts w:ascii="Segoe UI" w:hAnsi="Segoe UI" w:cs="Segoe UI"/>
+          <w:sz w:val="20"/>
+          <w:szCs w:val="20"/>
+        </w:rPr>
+      </w:pPr>
+      <w:r>
+        <w:rPr>
+          <w:rFonts w:ascii="Segoe UI" w:hAnsi="Segoe UI" w:cs="Segoe UI"/>
+          <w:sz w:val="20"/>
+          <w:szCs w:val="20"/>
+        </w:rPr>
+        <w:t>then follow the instruction</w:t>
+      </w:r>
     </w:p>
     <w:sectPr>
       <w:pgSz w:w="12240" w:h="15840"/>

</xml_diff>

<commit_message>
hero section implemented fitbody project
</commit_message>
<xml_diff>
--- a/nextjs.docx
+++ b/nextjs.docx
@@ -15,23 +15,13 @@
           <w:sz w:val="36"/>
         </w:rPr>
       </w:pPr>
-      <w:proofErr w:type="spellStart"/>
       <w:r>
         <w:rPr>
           <w:rFonts w:ascii="Segoe UI" w:hAnsi="Segoe UI" w:cs="Segoe UI"/>
           <w:color w:val="FFFFFF" w:themeColor="background1"/>
           <w:sz w:val="36"/>
         </w:rPr>
-        <w:t>Nextjs</w:t>
-      </w:r>
-      <w:proofErr w:type="spellEnd"/>
-      <w:r>
-        <w:rPr>
-          <w:rFonts w:ascii="Segoe UI" w:hAnsi="Segoe UI" w:cs="Segoe UI"/>
-          <w:color w:val="FFFFFF" w:themeColor="background1"/>
-          <w:sz w:val="36"/>
-        </w:rPr>
-        <w:t>:</w:t>
+        <w:t>Nextjs:</w:t>
       </w:r>
     </w:p>
     <w:p>
@@ -193,21 +183,7 @@
         <w:rPr>
           <w:rFonts w:ascii="Segoe UI" w:hAnsi="Segoe UI" w:cs="Segoe UI"/>
         </w:rPr>
-        <w:t xml:space="preserve">Loaded with a lot more features that enable you to build </w:t>
-      </w:r>
-      <w:proofErr w:type="spellStart"/>
-      <w:r>
-        <w:rPr>
-          <w:rFonts w:ascii="Segoe UI" w:hAnsi="Segoe UI" w:cs="Segoe UI"/>
-        </w:rPr>
-        <w:t>full</w:t>
-      </w:r>
-      <w:proofErr w:type="spellEnd"/>
-      <w:r>
-        <w:rPr>
-          <w:rFonts w:ascii="Segoe UI" w:hAnsi="Segoe UI" w:cs="Segoe UI"/>
-        </w:rPr>
-        <w:t xml:space="preserve"> fledged production ready applications. Features exactly like routing, styling, authentication, bundle optimization etc.</w:t>
+        <w:t>Loaded with a lot more features that enable you to build full fledged production ready applications. Features exactly like routing, styling, authentication, bundle optimization etc.</w:t>
       </w:r>
     </w:p>
     <w:p>
@@ -417,51 +393,7 @@
           <w:sz w:val="24"/>
           <w:szCs w:val="24"/>
         </w:rPr>
-        <w:t xml:space="preserve">CSR </w:t>
-      </w:r>
-      <w:proofErr w:type="spellStart"/>
-      <w:r>
-        <w:rPr>
-          <w:rFonts w:ascii="Segoe UI" w:hAnsi="Segoe UI" w:cs="Segoe UI"/>
-          <w:b/>
-          <w:color w:val="131313"/>
-          <w:sz w:val="24"/>
-          <w:szCs w:val="24"/>
-        </w:rPr>
-        <w:t>vs</w:t>
-      </w:r>
-      <w:proofErr w:type="spellEnd"/>
-      <w:r>
-        <w:rPr>
-          <w:rFonts w:ascii="Segoe UI" w:hAnsi="Segoe UI" w:cs="Segoe UI"/>
-          <w:b/>
-          <w:color w:val="131313"/>
-          <w:sz w:val="24"/>
-          <w:szCs w:val="24"/>
-        </w:rPr>
-        <w:t xml:space="preserve"> SSR </w:t>
-      </w:r>
-      <w:proofErr w:type="spellStart"/>
-      <w:r>
-        <w:rPr>
-          <w:rFonts w:ascii="Segoe UI" w:hAnsi="Segoe UI" w:cs="Segoe UI"/>
-          <w:b/>
-          <w:color w:val="131313"/>
-          <w:sz w:val="24"/>
-          <w:szCs w:val="24"/>
-        </w:rPr>
-        <w:t>vs</w:t>
-      </w:r>
-      <w:proofErr w:type="spellEnd"/>
-      <w:r>
-        <w:rPr>
-          <w:rFonts w:ascii="Segoe UI" w:hAnsi="Segoe UI" w:cs="Segoe UI"/>
-          <w:b/>
-          <w:color w:val="131313"/>
-          <w:sz w:val="24"/>
-          <w:szCs w:val="24"/>
-        </w:rPr>
-        <w:t xml:space="preserve"> RSC</w:t>
+        <w:t>CSR vs SSR vs RSC</w:t>
       </w:r>
       <w:r>
         <w:rPr>
@@ -652,29 +584,7 @@
           <w:szCs w:val="14"/>
         </w:rPr>
         <w:lastRenderedPageBreak/>
-        <w:t xml:space="preserve">There are three main ways that you can render in a Next. </w:t>
-      </w:r>
-      <w:proofErr w:type="spellStart"/>
-      <w:proofErr w:type="gramStart"/>
-      <w:r>
-        <w:rPr>
-          <w:rFonts w:ascii="Segoe UI" w:hAnsi="Segoe UI" w:cs="Segoe UI"/>
-          <w:color w:val="0C0D0E"/>
-          <w:sz w:val="22"/>
-          <w:szCs w:val="14"/>
-        </w:rPr>
-        <w:t>js</w:t>
-      </w:r>
-      <w:proofErr w:type="spellEnd"/>
-      <w:proofErr w:type="gramEnd"/>
-      <w:r>
-        <w:rPr>
-          <w:rFonts w:ascii="Segoe UI" w:hAnsi="Segoe UI" w:cs="Segoe UI"/>
-          <w:color w:val="0C0D0E"/>
-          <w:sz w:val="22"/>
-          <w:szCs w:val="14"/>
-        </w:rPr>
-        <w:t xml:space="preserve"> application: pre-render with </w:t>
+        <w:t xml:space="preserve">There are three main ways that you can render in a Next. js application: pre-render with </w:t>
       </w:r>
       <w:r>
         <w:rPr>
@@ -919,129 +829,75 @@
           <w:rFonts w:ascii="Segoe UI" w:hAnsi="Segoe UI" w:cs="Segoe UI"/>
         </w:rPr>
       </w:pPr>
-      <w:proofErr w:type="spellStart"/>
-      <w:proofErr w:type="gramStart"/>
-      <w:r>
-        <w:rPr>
-          <w:rFonts w:ascii="Segoe UI" w:hAnsi="Segoe UI" w:cs="Segoe UI"/>
-        </w:rPr>
-        <w:t>npx</w:t>
-      </w:r>
-      <w:proofErr w:type="spellEnd"/>
-      <w:proofErr w:type="gramEnd"/>
-      <w:r>
-        <w:rPr>
-          <w:rFonts w:ascii="Segoe UI" w:hAnsi="Segoe UI" w:cs="Segoe UI"/>
-        </w:rPr>
-        <w:t xml:space="preserve"> create-next-</w:t>
-      </w:r>
-      <w:proofErr w:type="spellStart"/>
-      <w:r>
-        <w:rPr>
-          <w:rFonts w:ascii="Segoe UI" w:hAnsi="Segoe UI" w:cs="Segoe UI"/>
-        </w:rPr>
-        <w:t>app@latest</w:t>
-      </w:r>
-      <w:proofErr w:type="spellEnd"/>
-    </w:p>
-    <w:p>
-      <w:pPr>
-        <w:pStyle w:val="NoSpacing"/>
-        <w:rPr>
-          <w:rFonts w:ascii="Segoe UI" w:hAnsi="Segoe UI" w:cs="Segoe UI"/>
-        </w:rPr>
-      </w:pPr>
-      <w:proofErr w:type="spellStart"/>
-      <w:proofErr w:type="gramStart"/>
-      <w:r>
-        <w:rPr>
-          <w:rFonts w:ascii="Segoe UI" w:hAnsi="Segoe UI" w:cs="Segoe UI"/>
-        </w:rPr>
-        <w:t>npx</w:t>
-      </w:r>
-      <w:proofErr w:type="spellEnd"/>
-      <w:proofErr w:type="gramEnd"/>
-      <w:r>
-        <w:rPr>
-          <w:rFonts w:ascii="Segoe UI" w:hAnsi="Segoe UI" w:cs="Segoe UI"/>
-        </w:rPr>
-        <w:t xml:space="preserve"> create-next-app blog</w:t>
-      </w:r>
-    </w:p>
-    <w:p>
-      <w:pPr>
-        <w:pStyle w:val="NoSpacing"/>
-        <w:rPr>
-          <w:rFonts w:ascii="Segoe UI" w:hAnsi="Segoe UI" w:cs="Segoe UI"/>
-        </w:rPr>
-      </w:pPr>
-      <w:proofErr w:type="spellStart"/>
-      <w:proofErr w:type="gramStart"/>
-      <w:r>
-        <w:rPr>
-          <w:rFonts w:ascii="Segoe UI" w:hAnsi="Segoe UI" w:cs="Segoe UI"/>
-        </w:rPr>
-        <w:t>npx</w:t>
-      </w:r>
-      <w:proofErr w:type="spellEnd"/>
-      <w:proofErr w:type="gramEnd"/>
-      <w:r>
-        <w:rPr>
-          <w:rFonts w:ascii="Segoe UI" w:hAnsi="Segoe UI" w:cs="Segoe UI"/>
-        </w:rPr>
-        <w:t xml:space="preserve"> create-next-app@13.1.6</w:t>
-      </w:r>
-    </w:p>
-    <w:p>
-      <w:pPr>
-        <w:pStyle w:val="NoSpacing"/>
-        <w:rPr>
-          <w:rFonts w:ascii="Segoe UI" w:hAnsi="Segoe UI" w:cs="Segoe UI"/>
-        </w:rPr>
-      </w:pPr>
-    </w:p>
-    <w:p>
-      <w:pPr>
-        <w:pStyle w:val="NoSpacing"/>
-        <w:rPr>
-          <w:rFonts w:ascii="Segoe UI" w:hAnsi="Segoe UI" w:cs="Segoe UI"/>
-        </w:rPr>
-      </w:pPr>
-      <w:proofErr w:type="gramStart"/>
-      <w:r>
-        <w:rPr>
-          <w:rFonts w:ascii="Segoe UI" w:hAnsi="Segoe UI" w:cs="Segoe UI"/>
-        </w:rPr>
-        <w:t>yarn</w:t>
-      </w:r>
-      <w:proofErr w:type="gramEnd"/>
-      <w:r>
-        <w:rPr>
-          <w:rFonts w:ascii="Segoe UI" w:hAnsi="Segoe UI" w:cs="Segoe UI"/>
-        </w:rPr>
-        <w:t xml:space="preserve"> create next-app</w:t>
-      </w:r>
-    </w:p>
-    <w:p>
-      <w:pPr>
-        <w:pStyle w:val="NoSpacing"/>
-        <w:rPr>
-          <w:rFonts w:ascii="Segoe UI" w:hAnsi="Segoe UI" w:cs="Segoe UI"/>
-        </w:rPr>
-      </w:pPr>
-      <w:proofErr w:type="gramStart"/>
-      <w:r>
-        <w:rPr>
-          <w:rFonts w:ascii="Segoe UI" w:hAnsi="Segoe UI" w:cs="Segoe UI"/>
-        </w:rPr>
-        <w:t>yarn</w:t>
-      </w:r>
-      <w:proofErr w:type="gramEnd"/>
-      <w:r>
-        <w:rPr>
-          <w:rFonts w:ascii="Segoe UI" w:hAnsi="Segoe UI" w:cs="Segoe UI"/>
-        </w:rPr>
-        <w:t xml:space="preserve"> add package-name@1.2.3</w:t>
+      <w:r>
+        <w:rPr>
+          <w:rFonts w:ascii="Segoe UI" w:hAnsi="Segoe UI" w:cs="Segoe UI"/>
+        </w:rPr>
+        <w:t>npx create-next-app@latest</w:t>
+      </w:r>
+    </w:p>
+    <w:p>
+      <w:pPr>
+        <w:pStyle w:val="NoSpacing"/>
+        <w:rPr>
+          <w:rFonts w:ascii="Segoe UI" w:hAnsi="Segoe UI" w:cs="Segoe UI"/>
+        </w:rPr>
+      </w:pPr>
+      <w:r>
+        <w:rPr>
+          <w:rFonts w:ascii="Segoe UI" w:hAnsi="Segoe UI" w:cs="Segoe UI"/>
+        </w:rPr>
+        <w:t>npx create-next-app blog</w:t>
+      </w:r>
+    </w:p>
+    <w:p>
+      <w:pPr>
+        <w:pStyle w:val="NoSpacing"/>
+        <w:rPr>
+          <w:rFonts w:ascii="Segoe UI" w:hAnsi="Segoe UI" w:cs="Segoe UI"/>
+        </w:rPr>
+      </w:pPr>
+      <w:r>
+        <w:rPr>
+          <w:rFonts w:ascii="Segoe UI" w:hAnsi="Segoe UI" w:cs="Segoe UI"/>
+        </w:rPr>
+        <w:t>npx create-next-app@13.1.6</w:t>
+      </w:r>
+    </w:p>
+    <w:p>
+      <w:pPr>
+        <w:pStyle w:val="NoSpacing"/>
+        <w:rPr>
+          <w:rFonts w:ascii="Segoe UI" w:hAnsi="Segoe UI" w:cs="Segoe UI"/>
+        </w:rPr>
+      </w:pPr>
+    </w:p>
+    <w:p>
+      <w:pPr>
+        <w:pStyle w:val="NoSpacing"/>
+        <w:rPr>
+          <w:rFonts w:ascii="Segoe UI" w:hAnsi="Segoe UI" w:cs="Segoe UI"/>
+        </w:rPr>
+      </w:pPr>
+      <w:r>
+        <w:rPr>
+          <w:rFonts w:ascii="Segoe UI" w:hAnsi="Segoe UI" w:cs="Segoe UI"/>
+        </w:rPr>
+        <w:t>yarn create next-app</w:t>
+      </w:r>
+    </w:p>
+    <w:p>
+      <w:pPr>
+        <w:pStyle w:val="NoSpacing"/>
+        <w:rPr>
+          <w:rFonts w:ascii="Segoe UI" w:hAnsi="Segoe UI" w:cs="Segoe UI"/>
+        </w:rPr>
+      </w:pPr>
+      <w:r>
+        <w:rPr>
+          <w:rFonts w:ascii="Segoe UI" w:hAnsi="Segoe UI" w:cs="Segoe UI"/>
+        </w:rPr>
+        <w:t>yarn add package-name@1.2.3</w:t>
       </w:r>
     </w:p>
     <w:p>
@@ -1118,41 +974,13 @@
         <w:rPr>
           <w:rFonts w:ascii="Segoe UI" w:hAnsi="Segoe UI" w:cs="Segoe UI"/>
         </w:rPr>
-        <w:t xml:space="preserve"> </w:t>
-      </w:r>
-      <w:proofErr w:type="spellStart"/>
-      <w:r>
-        <w:rPr>
-          <w:rFonts w:ascii="Segoe UI" w:hAnsi="Segoe UI" w:cs="Segoe UI"/>
-        </w:rPr>
-        <w:t>npm</w:t>
-      </w:r>
-      <w:proofErr w:type="spellEnd"/>
-      <w:r>
-        <w:rPr>
-          <w:rFonts w:ascii="Segoe UI" w:hAnsi="Segoe UI" w:cs="Segoe UI"/>
-        </w:rPr>
-        <w:t xml:space="preserve"> run </w:t>
-      </w:r>
-      <w:proofErr w:type="gramStart"/>
-      <w:r>
-        <w:rPr>
-          <w:rFonts w:ascii="Segoe UI" w:hAnsi="Segoe UI" w:cs="Segoe UI"/>
-        </w:rPr>
-        <w:t>dev</w:t>
-      </w:r>
-      <w:r>
-        <w:rPr>
-          <w:rFonts w:ascii="Segoe UI" w:hAnsi="Segoe UI" w:cs="Segoe UI"/>
-        </w:rPr>
-        <w:t xml:space="preserve">  or</w:t>
-      </w:r>
-      <w:proofErr w:type="gramEnd"/>
-      <w:r>
-        <w:rPr>
-          <w:rFonts w:ascii="Segoe UI" w:hAnsi="Segoe UI" w:cs="Segoe UI"/>
-        </w:rPr>
-        <w:t xml:space="preserve"> yarn run dev</w:t>
+        <w:t xml:space="preserve"> npm run dev</w:t>
+      </w:r>
+      <w:r>
+        <w:rPr>
+          <w:rFonts w:ascii="Segoe UI" w:hAnsi="Segoe UI" w:cs="Segoe UI"/>
+        </w:rPr>
+        <w:t xml:space="preserve">  or yarn run dev</w:t>
       </w:r>
     </w:p>
     <w:p>
@@ -1280,63 +1108,35 @@
         <w:rPr>
           <w:rFonts w:ascii="Segoe UI" w:hAnsi="Segoe UI" w:cs="Segoe UI"/>
         </w:rPr>
-        <w:t xml:space="preserve">Vs code extension </w:t>
-      </w:r>
-      <w:proofErr w:type="gramStart"/>
-      <w:r>
-        <w:rPr>
-          <w:rFonts w:ascii="Segoe UI" w:hAnsi="Segoe UI" w:cs="Segoe UI"/>
-        </w:rPr>
-        <w:t>installed ,</w:t>
-      </w:r>
-      <w:proofErr w:type="gramEnd"/>
-    </w:p>
-    <w:p>
-      <w:pPr>
-        <w:pStyle w:val="NoSpacing"/>
-        <w:rPr>
-          <w:rFonts w:ascii="Segoe UI" w:hAnsi="Segoe UI" w:cs="Segoe UI"/>
-        </w:rPr>
-      </w:pPr>
-      <w:proofErr w:type="spellStart"/>
-      <w:proofErr w:type="gramStart"/>
-      <w:r>
-        <w:rPr>
-          <w:rFonts w:ascii="Segoe UI" w:hAnsi="Segoe UI" w:cs="Segoe UI"/>
-        </w:rPr>
-        <w:t>ffc</w:t>
-      </w:r>
-      <w:proofErr w:type="spellEnd"/>
-      <w:proofErr w:type="gramEnd"/>
-      <w:r>
-        <w:rPr>
-          <w:rFonts w:ascii="Segoe UI" w:hAnsi="Segoe UI" w:cs="Segoe UI"/>
-        </w:rPr>
-        <w:t xml:space="preserve"> - Function Component</w:t>
-      </w:r>
-    </w:p>
-    <w:p>
-      <w:pPr>
-        <w:pStyle w:val="NoSpacing"/>
-        <w:rPr>
-          <w:rFonts w:ascii="Segoe UI" w:hAnsi="Segoe UI" w:cs="Segoe UI"/>
-        </w:rPr>
-      </w:pPr>
-      <w:proofErr w:type="spellStart"/>
-      <w:proofErr w:type="gramStart"/>
-      <w:r>
-        <w:rPr>
-          <w:rFonts w:ascii="Segoe UI" w:hAnsi="Segoe UI" w:cs="Segoe UI"/>
-        </w:rPr>
-        <w:t>sfc</w:t>
-      </w:r>
-      <w:proofErr w:type="spellEnd"/>
-      <w:proofErr w:type="gramEnd"/>
-      <w:r>
-        <w:rPr>
-          <w:rFonts w:ascii="Segoe UI" w:hAnsi="Segoe UI" w:cs="Segoe UI"/>
-        </w:rPr>
-        <w:t xml:space="preserve"> - Stateless Function Component (Arrow function)</w:t>
+        <w:t>Vs code extension installed ,</w:t>
+      </w:r>
+    </w:p>
+    <w:p>
+      <w:pPr>
+        <w:pStyle w:val="NoSpacing"/>
+        <w:rPr>
+          <w:rFonts w:ascii="Segoe UI" w:hAnsi="Segoe UI" w:cs="Segoe UI"/>
+        </w:rPr>
+      </w:pPr>
+      <w:r>
+        <w:rPr>
+          <w:rFonts w:ascii="Segoe UI" w:hAnsi="Segoe UI" w:cs="Segoe UI"/>
+        </w:rPr>
+        <w:t>ffc - Function Component</w:t>
+      </w:r>
+    </w:p>
+    <w:p>
+      <w:pPr>
+        <w:pStyle w:val="NoSpacing"/>
+        <w:rPr>
+          <w:rFonts w:ascii="Segoe UI" w:hAnsi="Segoe UI" w:cs="Segoe UI"/>
+        </w:rPr>
+      </w:pPr>
+      <w:r>
+        <w:rPr>
+          <w:rFonts w:ascii="Segoe UI" w:hAnsi="Segoe UI" w:cs="Segoe UI"/>
+        </w:rPr>
+        <w:t>sfc - Stateless Function Component (Arrow function)</w:t>
       </w:r>
     </w:p>
     <w:p>
@@ -1729,21 +1529,7 @@
         <w:rPr>
           <w:rFonts w:ascii="Segoe UI" w:hAnsi="Segoe UI" w:cs="Segoe UI"/>
         </w:rPr>
-        <w:t xml:space="preserve">React </w:t>
-      </w:r>
-      <w:proofErr w:type="spellStart"/>
-      <w:r>
-        <w:rPr>
-          <w:rFonts w:ascii="Segoe UI" w:hAnsi="Segoe UI" w:cs="Segoe UI"/>
-        </w:rPr>
-        <w:t>vs</w:t>
-      </w:r>
-      <w:proofErr w:type="spellEnd"/>
-      <w:r>
-        <w:rPr>
-          <w:rFonts w:ascii="Segoe UI" w:hAnsi="Segoe UI" w:cs="Segoe UI"/>
-        </w:rPr>
-        <w:t xml:space="preserve"> Next JS</w:t>
+        <w:t>React vs Next JS</w:t>
       </w:r>
     </w:p>
     <w:p>
@@ -2206,19 +1992,11 @@
         </w:rPr>
         <w:t xml:space="preserve"> </w:t>
       </w:r>
-      <w:proofErr w:type="gramStart"/>
-      <w:r>
-        <w:rPr>
-          <w:rFonts w:ascii="Segoe UI" w:hAnsi="Segoe UI" w:cs="Segoe UI"/>
-        </w:rPr>
-        <w:t>A method</w:t>
-      </w:r>
-      <w:proofErr w:type="gramEnd"/>
-      <w:r>
-        <w:rPr>
-          <w:rFonts w:ascii="Segoe UI" w:hAnsi="Segoe UI" w:cs="Segoe UI"/>
-        </w:rPr>
-        <w:t xml:space="preserve"> of pre-rendering where the HTML pages are generated at build time</w:t>
+      <w:r>
+        <w:rPr>
+          <w:rFonts w:ascii="Segoe UI" w:hAnsi="Segoe UI" w:cs="Segoe UI"/>
+        </w:rPr>
+        <w:t>A method of pre-rendering where the HTML pages are generated at build time</w:t>
       </w:r>
     </w:p>
     <w:p>
@@ -2260,21 +2038,7 @@
         <w:rPr>
           <w:rFonts w:ascii="Segoe UI" w:hAnsi="Segoe UI" w:cs="Segoe UI"/>
         </w:rPr>
-        <w:t xml:space="preserve">Page can be build once, </w:t>
-      </w:r>
-      <w:proofErr w:type="spellStart"/>
-      <w:r>
-        <w:rPr>
-          <w:rFonts w:ascii="Segoe UI" w:hAnsi="Segoe UI" w:cs="Segoe UI"/>
-        </w:rPr>
-        <w:t>cached</w:t>
-      </w:r>
-      <w:proofErr w:type="spellEnd"/>
-      <w:r>
-        <w:rPr>
-          <w:rFonts w:ascii="Segoe UI" w:hAnsi="Segoe UI" w:cs="Segoe UI"/>
-        </w:rPr>
-        <w:t xml:space="preserve"> by a CDN and served to the client almost instantly</w:t>
+        <w:t>Page can be build once, cached by a CDN and served to the client almost instantly</w:t>
       </w:r>
     </w:p>
     <w:p>
@@ -2362,57 +2126,29 @@
         <w:rPr>
           <w:rFonts w:ascii="Segoe UI" w:hAnsi="Segoe UI" w:cs="Segoe UI"/>
         </w:rPr>
-        <w:t>Production Server</w:t>
-      </w:r>
-      <w:proofErr w:type="gramStart"/>
-      <w:r>
-        <w:rPr>
-          <w:rFonts w:ascii="Segoe UI" w:hAnsi="Segoe UI" w:cs="Segoe UI"/>
-        </w:rPr>
-        <w:t>:-</w:t>
-      </w:r>
-      <w:proofErr w:type="gramEnd"/>
-      <w:r>
-        <w:rPr>
-          <w:rFonts w:ascii="Segoe UI" w:hAnsi="Segoe UI" w:cs="Segoe UI"/>
-        </w:rPr>
-        <w:t xml:space="preserve"> An optimized build is created once and you deploy that build. You don’t make code changes on the go once it is deployed</w:t>
-      </w:r>
-    </w:p>
-    <w:p>
-      <w:pPr>
-        <w:pStyle w:val="NoSpacing"/>
-        <w:rPr>
-          <w:rFonts w:ascii="Segoe UI" w:hAnsi="Segoe UI" w:cs="Segoe UI"/>
-        </w:rPr>
-      </w:pPr>
-    </w:p>
-    <w:p>
-      <w:pPr>
-        <w:pStyle w:val="NoSpacing"/>
-        <w:rPr>
-          <w:rFonts w:ascii="Segoe UI" w:hAnsi="Segoe UI" w:cs="Segoe UI"/>
-        </w:rPr>
-      </w:pPr>
-      <w:r>
-        <w:rPr>
-          <w:rFonts w:ascii="Segoe UI" w:hAnsi="Segoe UI" w:cs="Segoe UI"/>
-        </w:rPr>
-        <w:t>Development Server</w:t>
-      </w:r>
-      <w:proofErr w:type="gramStart"/>
-      <w:r>
-        <w:rPr>
-          <w:rFonts w:ascii="Segoe UI" w:hAnsi="Segoe UI" w:cs="Segoe UI"/>
-        </w:rPr>
-        <w:t>:-</w:t>
-      </w:r>
-      <w:proofErr w:type="gramEnd"/>
-      <w:r>
-        <w:rPr>
-          <w:rFonts w:ascii="Segoe UI" w:hAnsi="Segoe UI" w:cs="Segoe UI"/>
-        </w:rPr>
-        <w:t xml:space="preserve"> </w:t>
+        <w:t>Production Server:- An optimized build is created once and you deploy that build. You don’t make code changes on the go once it is deployed</w:t>
+      </w:r>
+    </w:p>
+    <w:p>
+      <w:pPr>
+        <w:pStyle w:val="NoSpacing"/>
+        <w:rPr>
+          <w:rFonts w:ascii="Segoe UI" w:hAnsi="Segoe UI" w:cs="Segoe UI"/>
+        </w:rPr>
+      </w:pPr>
+    </w:p>
+    <w:p>
+      <w:pPr>
+        <w:pStyle w:val="NoSpacing"/>
+        <w:rPr>
+          <w:rFonts w:ascii="Segoe UI" w:hAnsi="Segoe UI" w:cs="Segoe UI"/>
+        </w:rPr>
+      </w:pPr>
+      <w:r>
+        <w:rPr>
+          <w:rFonts w:ascii="Segoe UI" w:hAnsi="Segoe UI" w:cs="Segoe UI"/>
+        </w:rPr>
+        <w:t xml:space="preserve">Development Server:- </w:t>
       </w:r>
       <w:r>
         <w:rPr>
@@ -2617,29 +2353,7 @@
           <w:szCs w:val="18"/>
           <w:shd w:val="clear" w:color="auto" w:fill="FFFFFF"/>
         </w:rPr>
-        <w:t xml:space="preserve">Does Next.js 13 use </w:t>
-      </w:r>
-      <w:proofErr w:type="spellStart"/>
-      <w:r>
-        <w:rPr>
-          <w:rFonts w:ascii="Segoe UI" w:hAnsi="Segoe UI" w:cs="Segoe UI"/>
-          <w:color w:val="202124"/>
-          <w:sz w:val="18"/>
-          <w:szCs w:val="18"/>
-          <w:shd w:val="clear" w:color="auto" w:fill="FFFFFF"/>
-        </w:rPr>
-        <w:t>getStaticProps</w:t>
-      </w:r>
-      <w:proofErr w:type="spellEnd"/>
-      <w:r>
-        <w:rPr>
-          <w:rFonts w:ascii="Segoe UI" w:hAnsi="Segoe UI" w:cs="Segoe UI"/>
-          <w:color w:val="202124"/>
-          <w:sz w:val="18"/>
-          <w:szCs w:val="18"/>
-          <w:shd w:val="clear" w:color="auto" w:fill="FFFFFF"/>
-        </w:rPr>
-        <w:t>?</w:t>
+        <w:t>Does Next.js 13 use getStaticProps?</w:t>
       </w:r>
     </w:p>
     <w:p>
@@ -2673,10 +2387,17 @@
           <w:szCs w:val="18"/>
           <w:shd w:val="clear" w:color="auto" w:fill="FFFFFF"/>
         </w:rPr>
-        <w:t xml:space="preserve">** The new data fetching in Next. </w:t>
-      </w:r>
-      <w:proofErr w:type="spellStart"/>
-      <w:proofErr w:type="gramStart"/>
+        <w:t>** The new data fetching in Next. js 13 is built on top of the fetch() Web API and makes use of async / await in Server Components. Now, </w:t>
+      </w:r>
+      <w:r>
+        <w:rPr>
+          <w:rFonts w:ascii="Segoe UI" w:hAnsi="Segoe UI" w:cs="Segoe UI"/>
+          <w:color w:val="040C28"/>
+          <w:sz w:val="18"/>
+          <w:szCs w:val="18"/>
+        </w:rPr>
+        <w:t>instead of using getServerSideProps() and getStaticProps() , all fetched data is static by default, meaning it's rendered at build time</w:t>
+      </w:r>
       <w:r>
         <w:rPr>
           <w:rFonts w:ascii="Segoe UI" w:hAnsi="Segoe UI" w:cs="Segoe UI"/>
@@ -2685,11 +2406,12 @@
           <w:szCs w:val="18"/>
           <w:shd w:val="clear" w:color="auto" w:fill="FFFFFF"/>
         </w:rPr>
-        <w:t>js</w:t>
-      </w:r>
-      <w:proofErr w:type="spellEnd"/>
-      <w:proofErr w:type="gramEnd"/>
-      <w:r>
+        <w:t>.</w:t>
+      </w:r>
+    </w:p>
+    <w:p>
+      <w:pPr>
+        <w:pStyle w:val="NoSpacing"/>
         <w:rPr>
           <w:rFonts w:ascii="Segoe UI" w:hAnsi="Segoe UI" w:cs="Segoe UI"/>
           <w:color w:val="4D5156"/>
@@ -2697,10 +2419,11 @@
           <w:szCs w:val="18"/>
           <w:shd w:val="clear" w:color="auto" w:fill="FFFFFF"/>
         </w:rPr>
-        <w:t xml:space="preserve"> 13 is built on top of the fetch() Web API and makes use of </w:t>
-      </w:r>
-      <w:proofErr w:type="spellStart"/>
-      <w:r>
+      </w:pPr>
+    </w:p>
+    <w:p>
+      <w:pPr>
+        <w:pStyle w:val="NoSpacing"/>
         <w:rPr>
           <w:rFonts w:ascii="Segoe UI" w:hAnsi="Segoe UI" w:cs="Segoe UI"/>
           <w:color w:val="4D5156"/>
@@ -2708,9 +2431,7 @@
           <w:szCs w:val="18"/>
           <w:shd w:val="clear" w:color="auto" w:fill="FFFFFF"/>
         </w:rPr>
-        <w:t>async</w:t>
-      </w:r>
-      <w:proofErr w:type="spellEnd"/>
+      </w:pPr>
       <w:r>
         <w:rPr>
           <w:rFonts w:ascii="Segoe UI" w:hAnsi="Segoe UI" w:cs="Segoe UI"/>
@@ -2719,67 +2440,13 @@
           <w:szCs w:val="18"/>
           <w:shd w:val="clear" w:color="auto" w:fill="FFFFFF"/>
         </w:rPr>
-        <w:t xml:space="preserve"> / await in Server Components. Now, </w:t>
-      </w:r>
-      <w:r>
-        <w:rPr>
-          <w:rFonts w:ascii="Segoe UI" w:hAnsi="Segoe UI" w:cs="Segoe UI"/>
-          <w:color w:val="040C28"/>
-          <w:sz w:val="18"/>
-          <w:szCs w:val="18"/>
-        </w:rPr>
-        <w:t xml:space="preserve">instead of using </w:t>
-      </w:r>
-      <w:proofErr w:type="spellStart"/>
-      <w:proofErr w:type="gramStart"/>
-      <w:r>
-        <w:rPr>
-          <w:rFonts w:ascii="Segoe UI" w:hAnsi="Segoe UI" w:cs="Segoe UI"/>
-          <w:color w:val="040C28"/>
-          <w:sz w:val="18"/>
-          <w:szCs w:val="18"/>
-        </w:rPr>
-        <w:t>getServerSideProps</w:t>
-      </w:r>
-      <w:proofErr w:type="spellEnd"/>
-      <w:r>
-        <w:rPr>
-          <w:rFonts w:ascii="Segoe UI" w:hAnsi="Segoe UI" w:cs="Segoe UI"/>
-          <w:color w:val="040C28"/>
-          <w:sz w:val="18"/>
-          <w:szCs w:val="18"/>
-        </w:rPr>
-        <w:t>(</w:t>
-      </w:r>
-      <w:proofErr w:type="gramEnd"/>
-      <w:r>
-        <w:rPr>
-          <w:rFonts w:ascii="Segoe UI" w:hAnsi="Segoe UI" w:cs="Segoe UI"/>
-          <w:color w:val="040C28"/>
-          <w:sz w:val="18"/>
-          <w:szCs w:val="18"/>
-        </w:rPr>
-        <w:t xml:space="preserve">) and </w:t>
-      </w:r>
-      <w:proofErr w:type="spellStart"/>
-      <w:r>
-        <w:rPr>
-          <w:rFonts w:ascii="Segoe UI" w:hAnsi="Segoe UI" w:cs="Segoe UI"/>
-          <w:color w:val="040C28"/>
-          <w:sz w:val="18"/>
-          <w:szCs w:val="18"/>
-        </w:rPr>
-        <w:t>getStaticProps</w:t>
-      </w:r>
-      <w:proofErr w:type="spellEnd"/>
-      <w:r>
-        <w:rPr>
-          <w:rFonts w:ascii="Segoe UI" w:hAnsi="Segoe UI" w:cs="Segoe UI"/>
-          <w:color w:val="040C28"/>
-          <w:sz w:val="18"/>
-          <w:szCs w:val="18"/>
-        </w:rPr>
-        <w:t>() , all fetched data is static by default, meaning it's rendered at build time</w:t>
+        <w:t>//</w:t>
+      </w:r>
+      <w:r>
+        <w:rPr>
+          <w:rFonts w:ascii="Segoe UI" w:hAnsi="Segoe UI" w:cs="Segoe UI"/>
+        </w:rPr>
+        <w:t xml:space="preserve"> </w:t>
       </w:r>
       <w:r>
         <w:rPr>
@@ -2789,60 +2456,8 @@
           <w:szCs w:val="18"/>
           <w:shd w:val="clear" w:color="auto" w:fill="FFFFFF"/>
         </w:rPr>
-        <w:t>.</w:t>
-      </w:r>
-    </w:p>
-    <w:p>
-      <w:pPr>
-        <w:pStyle w:val="NoSpacing"/>
-        <w:rPr>
-          <w:rFonts w:ascii="Segoe UI" w:hAnsi="Segoe UI" w:cs="Segoe UI"/>
-          <w:color w:val="4D5156"/>
-          <w:sz w:val="18"/>
-          <w:szCs w:val="18"/>
-          <w:shd w:val="clear" w:color="auto" w:fill="FFFFFF"/>
-        </w:rPr>
-      </w:pPr>
-    </w:p>
-    <w:p>
-      <w:pPr>
-        <w:pStyle w:val="NoSpacing"/>
-        <w:rPr>
-          <w:rFonts w:ascii="Segoe UI" w:hAnsi="Segoe UI" w:cs="Segoe UI"/>
-          <w:color w:val="4D5156"/>
-          <w:sz w:val="18"/>
-          <w:szCs w:val="18"/>
-          <w:shd w:val="clear" w:color="auto" w:fill="FFFFFF"/>
-        </w:rPr>
-      </w:pPr>
-      <w:r>
-        <w:rPr>
-          <w:rFonts w:ascii="Segoe UI" w:hAnsi="Segoe UI" w:cs="Segoe UI"/>
-          <w:color w:val="4D5156"/>
-          <w:sz w:val="18"/>
-          <w:szCs w:val="18"/>
-          <w:shd w:val="clear" w:color="auto" w:fill="FFFFFF"/>
-        </w:rPr>
-        <w:t>//</w:t>
-      </w:r>
-      <w:r>
-        <w:rPr>
-          <w:rFonts w:ascii="Segoe UI" w:hAnsi="Segoe UI" w:cs="Segoe UI"/>
-        </w:rPr>
-        <w:t xml:space="preserve"> </w:t>
-      </w:r>
-      <w:proofErr w:type="spellStart"/>
-      <w:r>
-        <w:rPr>
-          <w:rFonts w:ascii="Segoe UI" w:hAnsi="Segoe UI" w:cs="Segoe UI"/>
-          <w:color w:val="4D5156"/>
-          <w:sz w:val="18"/>
-          <w:szCs w:val="18"/>
-          <w:shd w:val="clear" w:color="auto" w:fill="FFFFFF"/>
-        </w:rPr>
         <w:t>JSONPlaceholder</w:t>
       </w:r>
-      <w:proofErr w:type="spellEnd"/>
       <w:r>
         <w:rPr>
           <w:rFonts w:ascii="Segoe UI" w:hAnsi="Segoe UI" w:cs="Segoe UI"/>
@@ -2906,27 +2521,7 @@
           <w:sz w:val="15"/>
           <w:szCs w:val="15"/>
         </w:rPr>
-        <w:t xml:space="preserve"> &lt;/&gt;   /*</w:t>
-      </w:r>
-      <w:proofErr w:type="gramStart"/>
-      <w:r>
-        <w:rPr>
-          <w:rFonts w:ascii="Segoe UI" w:eastAsia="Times New Roman" w:hAnsi="Segoe UI" w:cs="Segoe UI"/>
-          <w:color w:val="CCCCCC"/>
-          <w:sz w:val="15"/>
-          <w:szCs w:val="15"/>
-        </w:rPr>
-        <w:t>This</w:t>
-      </w:r>
-      <w:proofErr w:type="gramEnd"/>
-      <w:r>
-        <w:rPr>
-          <w:rFonts w:ascii="Segoe UI" w:eastAsia="Times New Roman" w:hAnsi="Segoe UI" w:cs="Segoe UI"/>
-          <w:color w:val="CCCCCC"/>
-          <w:sz w:val="15"/>
-          <w:szCs w:val="15"/>
-        </w:rPr>
-        <w:t xml:space="preserve"> is called fragment*/</w:t>
+        <w:t xml:space="preserve"> &lt;/&gt;   /*This is called fragment*/</w:t>
       </w:r>
     </w:p>
     <w:p>
@@ -3060,33 +2655,7 @@
           <w:sz w:val="29"/>
           <w:szCs w:val="29"/>
         </w:rPr>
-        <w:t xml:space="preserve">Fetch Vs. </w:t>
-      </w:r>
-      <w:proofErr w:type="spellStart"/>
-      <w:r>
-        <w:rPr>
-          <w:rFonts w:ascii="Arial" w:eastAsia="Times New Roman" w:hAnsi="Arial" w:cs="Arial"/>
-          <w:b/>
-          <w:bCs/>
-          <w:color w:val="202C45"/>
-          <w:kern w:val="36"/>
-          <w:sz w:val="29"/>
-          <w:szCs w:val="29"/>
-        </w:rPr>
-        <w:t>Axios</w:t>
-      </w:r>
-      <w:proofErr w:type="spellEnd"/>
-      <w:r>
-        <w:rPr>
-          <w:rFonts w:ascii="Arial" w:eastAsia="Times New Roman" w:hAnsi="Arial" w:cs="Arial"/>
-          <w:b/>
-          <w:bCs/>
-          <w:color w:val="202C45"/>
-          <w:kern w:val="36"/>
-          <w:sz w:val="29"/>
-          <w:szCs w:val="29"/>
-        </w:rPr>
-        <w:t xml:space="preserve"> In Next.js For HTTP Requests: Which Is Better?</w:t>
+        <w:t>Fetch Vs. Axios In Next.js For HTTP Requests: Which Is Better?</w:t>
       </w:r>
     </w:p>
     <w:p>
@@ -3202,33 +2771,7 @@
           <w:sz w:val="32"/>
           <w:szCs w:val="48"/>
         </w:rPr>
-        <w:t>@</w:t>
-      </w:r>
-      <w:proofErr w:type="spellStart"/>
-      <w:r>
-        <w:rPr>
-          <w:rFonts w:ascii="Segoe UI" w:eastAsia="Times New Roman" w:hAnsi="Segoe UI" w:cs="Segoe UI"/>
-          <w:b/>
-          <w:bCs/>
-          <w:spacing w:val="-6"/>
-          <w:kern w:val="36"/>
-          <w:sz w:val="32"/>
-          <w:szCs w:val="48"/>
-        </w:rPr>
-        <w:t>tailwindcss</w:t>
-      </w:r>
-      <w:proofErr w:type="spellEnd"/>
-      <w:r>
-        <w:rPr>
-          <w:rFonts w:ascii="Segoe UI" w:eastAsia="Times New Roman" w:hAnsi="Segoe UI" w:cs="Segoe UI"/>
-          <w:b/>
-          <w:bCs/>
-          <w:spacing w:val="-6"/>
-          <w:kern w:val="36"/>
-          <w:sz w:val="32"/>
-          <w:szCs w:val="48"/>
-        </w:rPr>
-        <w:t>/typography</w:t>
+        <w:t>@tailwindcss/typography</w:t>
       </w:r>
     </w:p>
     <w:p>
@@ -3277,27 +2820,7 @@
           <w:sz w:val="20"/>
           <w:szCs w:val="27"/>
         </w:rPr>
-        <w:t xml:space="preserve">The official Tailwind CSS Typography </w:t>
-      </w:r>
-      <w:proofErr w:type="spellStart"/>
-      <w:r>
-        <w:rPr>
-          <w:rFonts w:ascii="Segoe UI" w:eastAsia="Times New Roman" w:hAnsi="Segoe UI" w:cs="Segoe UI"/>
-          <w:color w:val="334155"/>
-          <w:sz w:val="20"/>
-          <w:szCs w:val="27"/>
-        </w:rPr>
-        <w:t>plugin</w:t>
-      </w:r>
-      <w:proofErr w:type="spellEnd"/>
-      <w:r>
-        <w:rPr>
-          <w:rFonts w:ascii="Segoe UI" w:eastAsia="Times New Roman" w:hAnsi="Segoe UI" w:cs="Segoe UI"/>
-          <w:color w:val="334155"/>
-          <w:sz w:val="20"/>
-          <w:szCs w:val="27"/>
-        </w:rPr>
-        <w:t xml:space="preserve"> provides a set of </w:t>
+        <w:t>The official Tailwind CSS Typography plugin provides a set of </w:t>
       </w:r>
       <w:r>
         <w:rPr>
@@ -3358,51 +2881,7 @@
           <w:szCs w:val="18"/>
           <w:shd w:val="clear" w:color="auto" w:fill="FFFFFF"/>
         </w:rPr>
-        <w:t xml:space="preserve">Install the </w:t>
-      </w:r>
-      <w:proofErr w:type="spellStart"/>
-      <w:r>
-        <w:rPr>
-          <w:rFonts w:ascii="Segoe UI" w:hAnsi="Segoe UI" w:cs="Segoe UI"/>
-          <w:color w:val="334155"/>
-          <w:sz w:val="18"/>
-          <w:szCs w:val="18"/>
-          <w:shd w:val="clear" w:color="auto" w:fill="FFFFFF"/>
-        </w:rPr>
-        <w:t>plugin</w:t>
-      </w:r>
-      <w:proofErr w:type="spellEnd"/>
-      <w:r>
-        <w:rPr>
-          <w:rFonts w:ascii="Segoe UI" w:hAnsi="Segoe UI" w:cs="Segoe UI"/>
-          <w:color w:val="334155"/>
-          <w:sz w:val="18"/>
-          <w:szCs w:val="18"/>
-          <w:shd w:val="clear" w:color="auto" w:fill="FFFFFF"/>
-        </w:rPr>
-        <w:t xml:space="preserve"> from </w:t>
-      </w:r>
-      <w:proofErr w:type="spellStart"/>
-      <w:r>
-        <w:rPr>
-          <w:rFonts w:ascii="Segoe UI" w:hAnsi="Segoe UI" w:cs="Segoe UI"/>
-          <w:color w:val="334155"/>
-          <w:sz w:val="18"/>
-          <w:szCs w:val="18"/>
-          <w:shd w:val="clear" w:color="auto" w:fill="FFFFFF"/>
-        </w:rPr>
-        <w:t>npm</w:t>
-      </w:r>
-      <w:proofErr w:type="spellEnd"/>
-      <w:r>
-        <w:rPr>
-          <w:rFonts w:ascii="Segoe UI" w:hAnsi="Segoe UI" w:cs="Segoe UI"/>
-          <w:color w:val="334155"/>
-          <w:sz w:val="18"/>
-          <w:szCs w:val="18"/>
-          <w:shd w:val="clear" w:color="auto" w:fill="FFFFFF"/>
-        </w:rPr>
-        <w:t>:</w:t>
+        <w:t>Install the plugin from npm:</w:t>
       </w:r>
     </w:p>
     <w:p>
@@ -3416,8 +2895,6 @@
           <w:shd w:val="clear" w:color="auto" w:fill="1E293B"/>
         </w:rPr>
       </w:pPr>
-      <w:proofErr w:type="spellStart"/>
-      <w:proofErr w:type="gramStart"/>
       <w:r>
         <w:rPr>
           <w:rStyle w:val="token"/>
@@ -3430,8 +2907,6 @@
         </w:rPr>
         <w:t>npm</w:t>
       </w:r>
-      <w:proofErr w:type="spellEnd"/>
-      <w:proofErr w:type="gramEnd"/>
       <w:r>
         <w:rPr>
           <w:rFonts w:ascii="Segoe UI" w:hAnsi="Segoe UI" w:cs="Segoe UI"/>
@@ -3484,10 +2959,12 @@
           <w:szCs w:val="15"/>
           <w:shd w:val="clear" w:color="auto" w:fill="1E293B"/>
         </w:rPr>
-        <w:t xml:space="preserve"> @</w:t>
-      </w:r>
-      <w:proofErr w:type="spellStart"/>
-      <w:r>
+        <w:t xml:space="preserve"> @tailwindcss/typography</w:t>
+      </w:r>
+    </w:p>
+    <w:p>
+      <w:pPr>
+        <w:pStyle w:val="NoSpacing"/>
         <w:rPr>
           <w:rFonts w:ascii="Segoe UI" w:hAnsi="Segoe UI" w:cs="Segoe UI"/>
           <w:color w:val="F8FAFC"/>
@@ -3495,53 +2972,21 @@
           <w:szCs w:val="15"/>
           <w:shd w:val="clear" w:color="auto" w:fill="1E293B"/>
         </w:rPr>
-        <w:t>tailwindcss</w:t>
-      </w:r>
-      <w:proofErr w:type="spellEnd"/>
-      <w:r>
-        <w:rPr>
-          <w:rFonts w:ascii="Segoe UI" w:hAnsi="Segoe UI" w:cs="Segoe UI"/>
-          <w:color w:val="F8FAFC"/>
-          <w:sz w:val="15"/>
-          <w:szCs w:val="15"/>
-          <w:shd w:val="clear" w:color="auto" w:fill="1E293B"/>
-        </w:rPr>
-        <w:t>/typography</w:t>
-      </w:r>
-    </w:p>
-    <w:p>
-      <w:pPr>
-        <w:pStyle w:val="NoSpacing"/>
-        <w:rPr>
-          <w:rFonts w:ascii="Segoe UI" w:hAnsi="Segoe UI" w:cs="Segoe UI"/>
-          <w:color w:val="F8FAFC"/>
-          <w:sz w:val="15"/>
-          <w:szCs w:val="15"/>
-          <w:shd w:val="clear" w:color="auto" w:fill="1E293B"/>
-        </w:rPr>
-      </w:pPr>
-    </w:p>
-    <w:p>
-      <w:pPr>
-        <w:pStyle w:val="NoSpacing"/>
-        <w:rPr>
-          <w:rFonts w:ascii="Segoe UI" w:hAnsi="Segoe UI" w:cs="Segoe UI"/>
-        </w:rPr>
-      </w:pPr>
-      <w:r>
-        <w:rPr>
-          <w:rFonts w:ascii="Segoe UI" w:hAnsi="Segoe UI" w:cs="Segoe UI"/>
-        </w:rPr>
-        <w:t xml:space="preserve">Font awesome icons in </w:t>
-      </w:r>
-      <w:proofErr w:type="spellStart"/>
-      <w:r>
-        <w:rPr>
-          <w:rFonts w:ascii="Segoe UI" w:hAnsi="Segoe UI" w:cs="Segoe UI"/>
-        </w:rPr>
-        <w:t>nextjs</w:t>
-      </w:r>
-      <w:proofErr w:type="spellEnd"/>
+      </w:pPr>
+    </w:p>
+    <w:p>
+      <w:pPr>
+        <w:pStyle w:val="NoSpacing"/>
+        <w:rPr>
+          <w:rFonts w:ascii="Segoe UI" w:hAnsi="Segoe UI" w:cs="Segoe UI"/>
+        </w:rPr>
+      </w:pPr>
+      <w:r>
+        <w:rPr>
+          <w:rFonts w:ascii="Segoe UI" w:hAnsi="Segoe UI" w:cs="Segoe UI"/>
+        </w:rPr>
+        <w:t>Font awesome icons in nextjs</w:t>
+      </w:r>
     </w:p>
     <w:p>
       <w:pPr>
@@ -3564,35 +3009,11 @@
           <w:rFonts w:ascii="Segoe UI" w:hAnsi="Segoe UI" w:cs="Segoe UI"/>
         </w:rPr>
       </w:pPr>
-      <w:proofErr w:type="spellStart"/>
-      <w:proofErr w:type="gramStart"/>
-      <w:r>
-        <w:rPr>
-          <w:rFonts w:ascii="Segoe UI" w:hAnsi="Segoe UI" w:cs="Segoe UI"/>
-        </w:rPr>
-        <w:t>npm</w:t>
-      </w:r>
-      <w:proofErr w:type="spellEnd"/>
-      <w:proofErr w:type="gramEnd"/>
-      <w:r>
-        <w:rPr>
-          <w:rFonts w:ascii="Segoe UI" w:hAnsi="Segoe UI" w:cs="Segoe UI"/>
-        </w:rPr>
-        <w:t xml:space="preserve"> </w:t>
-      </w:r>
-      <w:proofErr w:type="spellStart"/>
-      <w:r>
-        <w:rPr>
-          <w:rFonts w:ascii="Segoe UI" w:hAnsi="Segoe UI" w:cs="Segoe UI"/>
-        </w:rPr>
-        <w:t>i</w:t>
-      </w:r>
-      <w:proofErr w:type="spellEnd"/>
-      <w:r>
-        <w:rPr>
-          <w:rFonts w:ascii="Segoe UI" w:hAnsi="Segoe UI" w:cs="Segoe UI"/>
-        </w:rPr>
-        <w:t xml:space="preserve"> react-icons</w:t>
+      <w:r>
+        <w:rPr>
+          <w:rFonts w:ascii="Segoe UI" w:hAnsi="Segoe UI" w:cs="Segoe UI"/>
+        </w:rPr>
+        <w:t>npm i react-icons</w:t>
       </w:r>
     </w:p>
     <w:p>
@@ -3638,29 +3059,7 @@
           <w:szCs w:val="18"/>
           <w:shd w:val="clear" w:color="auto" w:fill="FFFFFF"/>
         </w:rPr>
-        <w:t xml:space="preserve">If you're creating an information-dense website like documentation or a blog, you're probably considering using Markdown. Most developers are familiar with Markdown from </w:t>
-      </w:r>
-      <w:proofErr w:type="spellStart"/>
-      <w:r>
-        <w:rPr>
-          <w:rFonts w:ascii="Segoe UI" w:hAnsi="Segoe UI" w:cs="Segoe UI"/>
-          <w:color w:val="171717"/>
-          <w:sz w:val="20"/>
-          <w:szCs w:val="18"/>
-          <w:shd w:val="clear" w:color="auto" w:fill="FFFFFF"/>
-        </w:rPr>
-        <w:t>GitHub</w:t>
-      </w:r>
-      <w:proofErr w:type="spellEnd"/>
-      <w:r>
-        <w:rPr>
-          <w:rFonts w:ascii="Segoe UI" w:hAnsi="Segoe UI" w:cs="Segoe UI"/>
-          <w:color w:val="171717"/>
-          <w:sz w:val="20"/>
-          <w:szCs w:val="18"/>
-          <w:shd w:val="clear" w:color="auto" w:fill="FFFFFF"/>
-        </w:rPr>
-        <w:t xml:space="preserve"> and other online communities.</w:t>
+        <w:t>If you're creating an information-dense website like documentation or a blog, you're probably considering using Markdown. Most developers are familiar with Markdown from GitHub and other online communities.</w:t>
       </w:r>
     </w:p>
     <w:p>
@@ -3750,43 +3149,13 @@
           <w:sz w:val="24"/>
         </w:rPr>
       </w:pPr>
-      <w:proofErr w:type="spellStart"/>
-      <w:proofErr w:type="gramStart"/>
       <w:r>
         <w:rPr>
           <w:rFonts w:ascii="Segoe UI" w:eastAsia="Times New Roman" w:hAnsi="Segoe UI" w:cs="Segoe UI"/>
           <w:kern w:val="36"/>
           <w:sz w:val="24"/>
         </w:rPr>
-        <w:t>npm</w:t>
-      </w:r>
-      <w:proofErr w:type="spellEnd"/>
-      <w:proofErr w:type="gramEnd"/>
-      <w:r>
-        <w:rPr>
-          <w:rFonts w:ascii="Segoe UI" w:eastAsia="Times New Roman" w:hAnsi="Segoe UI" w:cs="Segoe UI"/>
-          <w:kern w:val="36"/>
-          <w:sz w:val="24"/>
-        </w:rPr>
-        <w:t xml:space="preserve"> </w:t>
-      </w:r>
-      <w:proofErr w:type="spellStart"/>
-      <w:r>
-        <w:rPr>
-          <w:rFonts w:ascii="Segoe UI" w:eastAsia="Times New Roman" w:hAnsi="Segoe UI" w:cs="Segoe UI"/>
-          <w:kern w:val="36"/>
-          <w:sz w:val="24"/>
-        </w:rPr>
-        <w:t>i</w:t>
-      </w:r>
-      <w:proofErr w:type="spellEnd"/>
-      <w:r>
-        <w:rPr>
-          <w:rFonts w:ascii="Segoe UI" w:eastAsia="Times New Roman" w:hAnsi="Segoe UI" w:cs="Segoe UI"/>
-          <w:kern w:val="36"/>
-          <w:sz w:val="24"/>
-        </w:rPr>
-        <w:t xml:space="preserve"> gray-matter</w:t>
+        <w:t>npm i gray-matter</w:t>
       </w:r>
     </w:p>
     <w:p>
@@ -3818,31 +3187,7 @@
           <w:kern w:val="36"/>
           <w:szCs w:val="48"/>
         </w:rPr>
-        <w:t xml:space="preserve">The most popular component </w:t>
-      </w:r>
-      <w:proofErr w:type="spellStart"/>
-      <w:r>
-        <w:rPr>
-          <w:rFonts w:ascii="Segoe UI" w:eastAsia="Times New Roman" w:hAnsi="Segoe UI" w:cs="Segoe UI"/>
-          <w:b/>
-          <w:bCs/>
-          <w:color w:val="1F2937"/>
-          <w:kern w:val="36"/>
-          <w:szCs w:val="48"/>
-        </w:rPr>
-        <w:t>librarycomponent</w:t>
-      </w:r>
-      <w:proofErr w:type="spellEnd"/>
-      <w:r>
-        <w:rPr>
-          <w:rFonts w:ascii="Segoe UI" w:eastAsia="Times New Roman" w:hAnsi="Segoe UI" w:cs="Segoe UI"/>
-          <w:b/>
-          <w:bCs/>
-          <w:color w:val="1F2937"/>
-          <w:kern w:val="36"/>
-          <w:szCs w:val="48"/>
-        </w:rPr>
-        <w:t xml:space="preserve"> library for Tailwind CSS</w:t>
+        <w:t>The most popular component librarycomponent library for Tailwind CSS</w:t>
       </w:r>
     </w:p>
     <w:p>
@@ -3895,25 +3240,7 @@
           <w:kern w:val="36"/>
           <w:sz w:val="24"/>
         </w:rPr>
-        <w:t>//</w:t>
-      </w:r>
-      <w:proofErr w:type="spellStart"/>
-      <w:r>
-        <w:rPr>
-          <w:rFonts w:ascii="Segoe UI" w:eastAsia="Times New Roman" w:hAnsi="Segoe UI" w:cs="Segoe UI"/>
-          <w:kern w:val="36"/>
-          <w:sz w:val="24"/>
-        </w:rPr>
-        <w:t>daisyUI</w:t>
-      </w:r>
-      <w:proofErr w:type="spellEnd"/>
-      <w:r>
-        <w:rPr>
-          <w:rFonts w:ascii="Segoe UI" w:eastAsia="Times New Roman" w:hAnsi="Segoe UI" w:cs="Segoe UI"/>
-          <w:kern w:val="36"/>
-          <w:sz w:val="24"/>
-        </w:rPr>
-        <w:t xml:space="preserve"> adds component class names to Tailwind CSS so you can make beautiful websites faster than ever.</w:t>
+        <w:t>//daisyUI adds component class names to Tailwind CSS so you can make beautiful websites faster than ever.</w:t>
       </w:r>
     </w:p>
     <w:p>
@@ -4066,7 +3393,6 @@
           <w:u w:val="single"/>
         </w:rPr>
       </w:pPr>
-      <w:proofErr w:type="spellStart"/>
       <w:r>
         <w:rPr>
           <w:rFonts w:ascii="Segoe UI" w:eastAsia="Times New Roman" w:hAnsi="Segoe UI" w:cs="Segoe UI"/>
@@ -4077,7 +3403,6 @@
         </w:rPr>
         <w:t>DaisyUI</w:t>
       </w:r>
-      <w:proofErr w:type="spellEnd"/>
     </w:p>
     <w:p>
       <w:pPr>
@@ -4094,35 +3419,17 @@
           <w:kern w:val="36"/>
           <w:sz w:val="24"/>
         </w:rPr>
-        <w:t xml:space="preserve">Free UI components </w:t>
-      </w:r>
-      <w:proofErr w:type="spellStart"/>
-      <w:r>
+        <w:t>Free UI components plugin for Tailwind CSS</w:t>
+      </w:r>
+    </w:p>
+    <w:p>
+      <w:pPr>
+        <w:pStyle w:val="NoSpacing"/>
         <w:rPr>
           <w:rFonts w:ascii="Segoe UI" w:eastAsia="Times New Roman" w:hAnsi="Segoe UI" w:cs="Segoe UI"/>
           <w:kern w:val="36"/>
           <w:sz w:val="24"/>
         </w:rPr>
-        <w:t>plugin</w:t>
-      </w:r>
-      <w:proofErr w:type="spellEnd"/>
-      <w:r>
-        <w:rPr>
-          <w:rFonts w:ascii="Segoe UI" w:eastAsia="Times New Roman" w:hAnsi="Segoe UI" w:cs="Segoe UI"/>
-          <w:kern w:val="36"/>
-          <w:sz w:val="24"/>
-        </w:rPr>
-        <w:t xml:space="preserve"> for Tailwind CSS</w:t>
-      </w:r>
-    </w:p>
-    <w:p>
-      <w:pPr>
-        <w:pStyle w:val="NoSpacing"/>
-        <w:rPr>
-          <w:rFonts w:ascii="Segoe UI" w:eastAsia="Times New Roman" w:hAnsi="Segoe UI" w:cs="Segoe UI"/>
-          <w:kern w:val="36"/>
-          <w:sz w:val="24"/>
-        </w:rPr>
       </w:pPr>
     </w:p>
     <w:p>
@@ -4134,23 +3441,13 @@
           <w:sz w:val="32"/>
         </w:rPr>
       </w:pPr>
-      <w:proofErr w:type="gramStart"/>
       <w:r>
         <w:rPr>
           <w:rFonts w:ascii="Segoe UI" w:eastAsia="Times New Roman" w:hAnsi="Segoe UI" w:cs="Segoe UI"/>
           <w:kern w:val="36"/>
           <w:sz w:val="32"/>
         </w:rPr>
-        <w:t>React</w:t>
-      </w:r>
-      <w:proofErr w:type="gramEnd"/>
-      <w:r>
-        <w:rPr>
-          <w:rFonts w:ascii="Segoe UI" w:eastAsia="Times New Roman" w:hAnsi="Segoe UI" w:cs="Segoe UI"/>
-          <w:kern w:val="36"/>
-          <w:sz w:val="32"/>
-        </w:rPr>
-        <w:t xml:space="preserve"> Icons:</w:t>
+        <w:t>React Icons:</w:t>
       </w:r>
     </w:p>
     <w:p>
@@ -4172,29 +3469,7 @@
           <w:szCs w:val="18"/>
           <w:shd w:val="clear" w:color="auto" w:fill="FBFBFB"/>
         </w:rPr>
-        <w:t xml:space="preserve">Include popular icons in your React projects easily with react-icons, which </w:t>
-      </w:r>
-      <w:proofErr w:type="gramStart"/>
-      <w:r>
-        <w:rPr>
-          <w:rFonts w:ascii="Segoe UI" w:hAnsi="Segoe UI" w:cs="Segoe UI"/>
-          <w:color w:val="172B4D"/>
-          <w:sz w:val="18"/>
-          <w:szCs w:val="18"/>
-          <w:shd w:val="clear" w:color="auto" w:fill="FBFBFB"/>
-        </w:rPr>
-        <w:t>utilizes</w:t>
-      </w:r>
-      <w:proofErr w:type="gramEnd"/>
-      <w:r>
-        <w:rPr>
-          <w:rFonts w:ascii="Segoe UI" w:hAnsi="Segoe UI" w:cs="Segoe UI"/>
-          <w:color w:val="172B4D"/>
-          <w:sz w:val="18"/>
-          <w:szCs w:val="18"/>
-          <w:shd w:val="clear" w:color="auto" w:fill="FBFBFB"/>
-        </w:rPr>
-        <w:t xml:space="preserve"> ES6 imports that allows you to include only the icons that your project is using.</w:t>
+        <w:t>Include popular icons in your React projects easily with react-icons, which utilizes ES6 imports that allows you to include only the icons that your project is using.</w:t>
       </w:r>
     </w:p>
     <w:p>
@@ -4226,53 +3501,12 @@
           <w:kern w:val="36"/>
         </w:rPr>
       </w:pPr>
-      <w:proofErr w:type="gramStart"/>
       <w:r>
         <w:rPr>
           <w:rFonts w:ascii="Segoe UI" w:eastAsia="Times New Roman" w:hAnsi="Segoe UI" w:cs="Segoe UI"/>
           <w:kern w:val="36"/>
         </w:rPr>
-        <w:t>install</w:t>
-      </w:r>
-      <w:proofErr w:type="gramEnd"/>
-      <w:r>
-        <w:rPr>
-          <w:rFonts w:ascii="Segoe UI" w:eastAsia="Times New Roman" w:hAnsi="Segoe UI" w:cs="Segoe UI"/>
-          <w:kern w:val="36"/>
-        </w:rPr>
-        <w:t xml:space="preserve">: &gt;   </w:t>
-      </w:r>
-      <w:proofErr w:type="spellStart"/>
-      <w:r>
-        <w:rPr>
-          <w:rFonts w:ascii="Segoe UI" w:eastAsia="Times New Roman" w:hAnsi="Segoe UI" w:cs="Segoe UI"/>
-          <w:kern w:val="36"/>
-        </w:rPr>
-        <w:t>npm</w:t>
-      </w:r>
-      <w:proofErr w:type="spellEnd"/>
-      <w:r>
-        <w:rPr>
-          <w:rFonts w:ascii="Segoe UI" w:eastAsia="Times New Roman" w:hAnsi="Segoe UI" w:cs="Segoe UI"/>
-          <w:kern w:val="36"/>
-        </w:rPr>
-        <w:t xml:space="preserve"> </w:t>
-      </w:r>
-      <w:proofErr w:type="spellStart"/>
-      <w:r>
-        <w:rPr>
-          <w:rFonts w:ascii="Segoe UI" w:eastAsia="Times New Roman" w:hAnsi="Segoe UI" w:cs="Segoe UI"/>
-          <w:kern w:val="36"/>
-        </w:rPr>
-        <w:t>i</w:t>
-      </w:r>
-      <w:proofErr w:type="spellEnd"/>
-      <w:r>
-        <w:rPr>
-          <w:rFonts w:ascii="Segoe UI" w:eastAsia="Times New Roman" w:hAnsi="Segoe UI" w:cs="Segoe UI"/>
-          <w:kern w:val="36"/>
-        </w:rPr>
-        <w:t xml:space="preserve"> react-icons</w:t>
+        <w:t>install: &gt;   npm i react-icons</w:t>
       </w:r>
     </w:p>
     <w:p>
@@ -4426,8 +3660,6 @@
           <w:shd w:val="clear" w:color="auto" w:fill="DBFFDB"/>
         </w:rPr>
       </w:pPr>
-      <w:proofErr w:type="spellStart"/>
-      <w:proofErr w:type="gramStart"/>
       <w:r>
         <w:rPr>
           <w:rFonts w:ascii="Segoe UI" w:hAnsi="Segoe UI" w:cs="Segoe UI"/>
@@ -4435,58 +3667,7 @@
           <w:szCs w:val="15"/>
           <w:shd w:val="clear" w:color="auto" w:fill="DBFFDB"/>
         </w:rPr>
-        <w:t>npm</w:t>
-      </w:r>
-      <w:proofErr w:type="spellEnd"/>
-      <w:proofErr w:type="gramEnd"/>
-      <w:r>
-        <w:rPr>
-          <w:rFonts w:ascii="Segoe UI" w:hAnsi="Segoe UI" w:cs="Segoe UI"/>
-          <w:sz w:val="15"/>
-          <w:szCs w:val="15"/>
-          <w:shd w:val="clear" w:color="auto" w:fill="DBFFDB"/>
-        </w:rPr>
-        <w:t xml:space="preserve"> </w:t>
-      </w:r>
-      <w:proofErr w:type="spellStart"/>
-      <w:r>
-        <w:rPr>
-          <w:rFonts w:ascii="Segoe UI" w:hAnsi="Segoe UI" w:cs="Segoe UI"/>
-          <w:sz w:val="15"/>
-          <w:szCs w:val="15"/>
-          <w:shd w:val="clear" w:color="auto" w:fill="DBFFDB"/>
-        </w:rPr>
-        <w:t>i</w:t>
-      </w:r>
-      <w:proofErr w:type="spellEnd"/>
-      <w:r>
-        <w:rPr>
-          <w:rFonts w:ascii="Segoe UI" w:hAnsi="Segoe UI" w:cs="Segoe UI"/>
-          <w:sz w:val="15"/>
-          <w:szCs w:val="15"/>
-          <w:shd w:val="clear" w:color="auto" w:fill="DBFFDB"/>
-        </w:rPr>
-        <w:t> </w:t>
-      </w:r>
-      <w:proofErr w:type="spellStart"/>
-      <w:r>
-        <w:rPr>
-          <w:rFonts w:ascii="Segoe UI" w:hAnsi="Segoe UI" w:cs="Segoe UI"/>
-          <w:sz w:val="15"/>
-          <w:szCs w:val="15"/>
-          <w:shd w:val="clear" w:color="auto" w:fill="DBFFDB"/>
-        </w:rPr>
-        <w:t>json</w:t>
-      </w:r>
-      <w:proofErr w:type="spellEnd"/>
-      <w:r>
-        <w:rPr>
-          <w:rFonts w:ascii="Segoe UI" w:hAnsi="Segoe UI" w:cs="Segoe UI"/>
-          <w:sz w:val="15"/>
-          <w:szCs w:val="15"/>
-          <w:shd w:val="clear" w:color="auto" w:fill="DBFFDB"/>
-        </w:rPr>
-        <w:t>-server</w:t>
+        <w:t>npm i json-server</w:t>
       </w:r>
     </w:p>
     <w:p>
@@ -4541,8 +3722,6 @@
           <w:szCs w:val="18"/>
         </w:rPr>
       </w:pPr>
-      <w:proofErr w:type="spellStart"/>
-      <w:proofErr w:type="gramStart"/>
       <w:r>
         <w:rPr>
           <w:rFonts w:ascii="Segoe UI" w:eastAsia="Times New Roman" w:hAnsi="Segoe UI" w:cs="Segoe UI"/>
@@ -4550,39 +3729,8 @@
           <w:sz w:val="18"/>
           <w:szCs w:val="18"/>
         </w:rPr>
-        <w:t>json</w:t>
-      </w:r>
-      <w:proofErr w:type="spellEnd"/>
-      <w:r>
-        <w:rPr>
-          <w:rFonts w:ascii="Segoe UI" w:eastAsia="Times New Roman" w:hAnsi="Segoe UI" w:cs="Segoe UI"/>
-          <w:color w:val="000000"/>
-          <w:sz w:val="18"/>
-          <w:szCs w:val="18"/>
-        </w:rPr>
-        <w:t>-server</w:t>
-      </w:r>
-      <w:proofErr w:type="gramEnd"/>
-      <w:r>
-        <w:rPr>
-          <w:rFonts w:ascii="Segoe UI" w:eastAsia="Times New Roman" w:hAnsi="Segoe UI" w:cs="Segoe UI"/>
-          <w:color w:val="000000"/>
-          <w:sz w:val="18"/>
-          <w:szCs w:val="18"/>
-        </w:rPr>
-        <w:t xml:space="preserve"> --watch </w:t>
-      </w:r>
-      <w:proofErr w:type="spellStart"/>
-      <w:r>
-        <w:rPr>
-          <w:rFonts w:ascii="Segoe UI" w:eastAsia="Times New Roman" w:hAnsi="Segoe UI" w:cs="Segoe UI"/>
-          <w:color w:val="000000"/>
-          <w:sz w:val="18"/>
-          <w:szCs w:val="18"/>
-        </w:rPr>
-        <w:t>db.json</w:t>
-      </w:r>
-      <w:proofErr w:type="spellEnd"/>
+        <w:t>json-server --watch db.json</w:t>
+      </w:r>
     </w:p>
     <w:p>
       <w:pPr>
@@ -4597,25 +3745,7 @@
           <w:rFonts w:ascii="Segoe UI" w:eastAsia="Times New Roman" w:hAnsi="Segoe UI" w:cs="Segoe UI"/>
           <w:kern w:val="36"/>
         </w:rPr>
-        <w:t xml:space="preserve">Dummy </w:t>
-      </w:r>
-      <w:proofErr w:type="spellStart"/>
-      <w:proofErr w:type="gramStart"/>
-      <w:r>
-        <w:rPr>
-          <w:rFonts w:ascii="Segoe UI" w:eastAsia="Times New Roman" w:hAnsi="Segoe UI" w:cs="Segoe UI"/>
-          <w:kern w:val="36"/>
-        </w:rPr>
-        <w:t>api</w:t>
-      </w:r>
-      <w:proofErr w:type="spellEnd"/>
-      <w:proofErr w:type="gramEnd"/>
-      <w:r>
-        <w:rPr>
-          <w:rFonts w:ascii="Segoe UI" w:eastAsia="Times New Roman" w:hAnsi="Segoe UI" w:cs="Segoe UI"/>
-          <w:kern w:val="36"/>
-        </w:rPr>
-        <w:t xml:space="preserve"> Live:</w:t>
+        <w:t>Dummy api Live:</w:t>
       </w:r>
     </w:p>
     <w:p>
@@ -4660,7 +3790,6 @@
           <w:shd w:val="clear" w:color="auto" w:fill="FFFFFF"/>
         </w:rPr>
       </w:pPr>
-      <w:proofErr w:type="gramStart"/>
       <w:r>
         <w:rPr>
           <w:rFonts w:ascii="Segoe UI" w:hAnsi="Segoe UI" w:cs="Segoe UI"/>
@@ -4669,40 +3798,7 @@
           <w:u w:val="single"/>
           <w:shd w:val="clear" w:color="auto" w:fill="FFFFFF"/>
         </w:rPr>
-        <w:t>type</w:t>
-      </w:r>
-      <w:proofErr w:type="gramEnd"/>
-      <w:r>
-        <w:rPr>
-          <w:rFonts w:ascii="Segoe UI" w:hAnsi="Segoe UI" w:cs="Segoe UI"/>
-          <w:b/>
-          <w:color w:val="202124"/>
-          <w:u w:val="single"/>
-          <w:shd w:val="clear" w:color="auto" w:fill="FFFFFF"/>
-        </w:rPr>
-        <w:t xml:space="preserve"> aliases </w:t>
-      </w:r>
-      <w:proofErr w:type="spellStart"/>
-      <w:r>
-        <w:rPr>
-          <w:rFonts w:ascii="Segoe UI" w:hAnsi="Segoe UI" w:cs="Segoe UI"/>
-          <w:b/>
-          <w:color w:val="202124"/>
-          <w:u w:val="single"/>
-          <w:shd w:val="clear" w:color="auto" w:fill="FFFFFF"/>
-        </w:rPr>
-        <w:t>vs</w:t>
-      </w:r>
-      <w:proofErr w:type="spellEnd"/>
-      <w:r>
-        <w:rPr>
-          <w:rFonts w:ascii="Segoe UI" w:hAnsi="Segoe UI" w:cs="Segoe UI"/>
-          <w:b/>
-          <w:color w:val="202124"/>
-          <w:u w:val="single"/>
-          <w:shd w:val="clear" w:color="auto" w:fill="FFFFFF"/>
-        </w:rPr>
-        <w:t xml:space="preserve"> interfaces:</w:t>
+        <w:t>type aliases vs interfaces:</w:t>
       </w:r>
     </w:p>
     <w:p>
@@ -4720,58 +3816,22 @@
           <w:color w:val="202124"/>
           <w:shd w:val="clear" w:color="auto" w:fill="FFFFFF"/>
         </w:rPr>
-        <w:t xml:space="preserve">// One major difference between type aliases </w:t>
-      </w:r>
-      <w:proofErr w:type="spellStart"/>
+        <w:t>// One major difference between type aliases vs interfaces are that </w:t>
+      </w:r>
+      <w:r>
+        <w:rPr>
+          <w:rFonts w:ascii="Segoe UI" w:hAnsi="Segoe UI" w:cs="Segoe UI"/>
+          <w:color w:val="040C28"/>
+        </w:rPr>
+        <w:t>interfaces are open and type aliases are closed</w:t>
+      </w:r>
       <w:r>
         <w:rPr>
           <w:rFonts w:ascii="Segoe UI" w:hAnsi="Segoe UI" w:cs="Segoe UI"/>
           <w:color w:val="202124"/>
           <w:shd w:val="clear" w:color="auto" w:fill="FFFFFF"/>
         </w:rPr>
-        <w:t>vs</w:t>
-      </w:r>
-      <w:proofErr w:type="spellEnd"/>
-      <w:r>
-        <w:rPr>
-          <w:rFonts w:ascii="Segoe UI" w:hAnsi="Segoe UI" w:cs="Segoe UI"/>
-          <w:color w:val="202124"/>
-          <w:shd w:val="clear" w:color="auto" w:fill="FFFFFF"/>
-        </w:rPr>
-        <w:t xml:space="preserve"> interfaces are that </w:t>
-      </w:r>
-      <w:r>
-        <w:rPr>
-          <w:rFonts w:ascii="Segoe UI" w:hAnsi="Segoe UI" w:cs="Segoe UI"/>
-          <w:color w:val="040C28"/>
-        </w:rPr>
-        <w:t>interfaces are open and type aliases are closed</w:t>
-      </w:r>
-      <w:r>
-        <w:rPr>
-          <w:rFonts w:ascii="Segoe UI" w:hAnsi="Segoe UI" w:cs="Segoe UI"/>
-          <w:color w:val="202124"/>
-          <w:shd w:val="clear" w:color="auto" w:fill="FFFFFF"/>
-        </w:rPr>
-        <w:t xml:space="preserve">. This means you can extend an interface by declaring it a second time. // </w:t>
-      </w:r>
-      <w:proofErr w:type="gramStart"/>
-      <w:r>
-        <w:rPr>
-          <w:rFonts w:ascii="Segoe UI" w:hAnsi="Segoe UI" w:cs="Segoe UI"/>
-          <w:color w:val="202124"/>
-          <w:shd w:val="clear" w:color="auto" w:fill="FFFFFF"/>
-        </w:rPr>
-        <w:t>In</w:t>
-      </w:r>
-      <w:proofErr w:type="gramEnd"/>
-      <w:r>
-        <w:rPr>
-          <w:rFonts w:ascii="Segoe UI" w:hAnsi="Segoe UI" w:cs="Segoe UI"/>
-          <w:color w:val="202124"/>
-          <w:shd w:val="clear" w:color="auto" w:fill="FFFFFF"/>
-        </w:rPr>
-        <w:t xml:space="preserve"> the other case a type cannot be changed outside of its declaration.</w:t>
+        <w:t>. This means you can extend an interface by declaring it a second time. // In the other case a type cannot be changed outside of its declaration.</w:t>
       </w:r>
     </w:p>
     <w:p>
@@ -4849,7 +3909,6 @@
           <w:szCs w:val="24"/>
         </w:rPr>
       </w:pPr>
-      <w:proofErr w:type="gramStart"/>
       <w:r>
         <w:rPr>
           <w:rFonts w:ascii="Segoe UI" w:hAnsi="Segoe UI" w:cs="Segoe UI"/>
@@ -4863,7 +3922,6 @@
         </w:rPr>
         <w:t>react-slick</w:t>
       </w:r>
-      <w:proofErr w:type="gramEnd"/>
     </w:p>
     <w:p>
       <w:pPr>
@@ -4904,8 +3962,6 @@
           <w:shd w:val="clear" w:color="auto" w:fill="23241F"/>
         </w:rPr>
       </w:pPr>
-      <w:proofErr w:type="spellStart"/>
-      <w:proofErr w:type="gramStart"/>
       <w:r>
         <w:rPr>
           <w:rFonts w:ascii="Segoe UI" w:hAnsi="Segoe UI" w:cs="Segoe UI"/>
@@ -4914,79 +3970,35 @@
           <w:szCs w:val="21"/>
           <w:shd w:val="clear" w:color="auto" w:fill="23241F"/>
         </w:rPr>
-        <w:t>npm</w:t>
-      </w:r>
-      <w:proofErr w:type="spellEnd"/>
-      <w:proofErr w:type="gramEnd"/>
-      <w:r>
-        <w:rPr>
-          <w:rFonts w:ascii="Segoe UI" w:hAnsi="Segoe UI" w:cs="Segoe UI"/>
-          <w:color w:val="F8F8F2"/>
-          <w:sz w:val="21"/>
-          <w:szCs w:val="21"/>
-          <w:shd w:val="clear" w:color="auto" w:fill="23241F"/>
-        </w:rPr>
-        <w:t xml:space="preserve"> install react-slick --save</w:t>
-      </w:r>
-    </w:p>
-    <w:p>
-      <w:pPr>
-        <w:pStyle w:val="NoSpacing"/>
-        <w:rPr>
-          <w:rFonts w:ascii="Segoe UI" w:hAnsi="Segoe UI" w:cs="Segoe UI"/>
-        </w:rPr>
-      </w:pPr>
-      <w:proofErr w:type="gramStart"/>
-      <w:r>
-        <w:rPr>
-          <w:rFonts w:ascii="Segoe UI" w:hAnsi="Segoe UI" w:cs="Segoe UI"/>
-        </w:rPr>
-        <w:t>then</w:t>
-      </w:r>
-      <w:proofErr w:type="gramEnd"/>
-      <w:r>
-        <w:rPr>
-          <w:rFonts w:ascii="Segoe UI" w:hAnsi="Segoe UI" w:cs="Segoe UI"/>
-        </w:rPr>
-        <w:t xml:space="preserve"> install the type</w:t>
-      </w:r>
-    </w:p>
-    <w:p>
-      <w:pPr>
-        <w:pStyle w:val="NoSpacing"/>
-        <w:rPr>
-          <w:rFonts w:ascii="Segoe UI" w:hAnsi="Segoe UI" w:cs="Segoe UI"/>
-        </w:rPr>
-      </w:pPr>
-      <w:proofErr w:type="spellStart"/>
-      <w:proofErr w:type="gramStart"/>
-      <w:r>
-        <w:rPr>
-          <w:rFonts w:ascii="Segoe UI" w:hAnsi="Segoe UI" w:cs="Segoe UI"/>
-        </w:rPr>
-        <w:t>npm</w:t>
-      </w:r>
-      <w:proofErr w:type="spellEnd"/>
-      <w:proofErr w:type="gramEnd"/>
-      <w:r>
-        <w:rPr>
-          <w:rFonts w:ascii="Segoe UI" w:hAnsi="Segoe UI" w:cs="Segoe UI"/>
-        </w:rPr>
-        <w:t xml:space="preserve"> </w:t>
-      </w:r>
-      <w:proofErr w:type="spellStart"/>
-      <w:r>
-        <w:rPr>
-          <w:rFonts w:ascii="Segoe UI" w:hAnsi="Segoe UI" w:cs="Segoe UI"/>
-        </w:rPr>
-        <w:t>i</w:t>
-      </w:r>
-      <w:proofErr w:type="spellEnd"/>
-      <w:r>
-        <w:rPr>
-          <w:rFonts w:ascii="Segoe UI" w:hAnsi="Segoe UI" w:cs="Segoe UI"/>
-        </w:rPr>
-        <w:t xml:space="preserve"> --save-dev @types/react-slick</w:t>
+        <w:t>npm install react-slick --save</w:t>
+      </w:r>
+    </w:p>
+    <w:p>
+      <w:pPr>
+        <w:pStyle w:val="NoSpacing"/>
+        <w:rPr>
+          <w:rFonts w:ascii="Segoe UI" w:hAnsi="Segoe UI" w:cs="Segoe UI"/>
+        </w:rPr>
+      </w:pPr>
+      <w:r>
+        <w:rPr>
+          <w:rFonts w:ascii="Segoe UI" w:hAnsi="Segoe UI" w:cs="Segoe UI"/>
+        </w:rPr>
+        <w:t>then install the type</w:t>
+      </w:r>
+    </w:p>
+    <w:p>
+      <w:pPr>
+        <w:pStyle w:val="NoSpacing"/>
+        <w:rPr>
+          <w:rFonts w:ascii="Segoe UI" w:hAnsi="Segoe UI" w:cs="Segoe UI"/>
+        </w:rPr>
+      </w:pPr>
+      <w:r>
+        <w:rPr>
+          <w:rFonts w:ascii="Segoe UI" w:hAnsi="Segoe UI" w:cs="Segoe UI"/>
+        </w:rPr>
+        <w:t>npm i --save-dev @types/react-slick</w:t>
       </w:r>
     </w:p>
     <w:p>
@@ -5034,31 +4046,7 @@
           <w:sz w:val="25"/>
           <w:szCs w:val="25"/>
         </w:rPr>
-        <w:t xml:space="preserve">Also install slick-carousel for </w:t>
-      </w:r>
-      <w:proofErr w:type="spellStart"/>
-      <w:r>
-        <w:rPr>
-          <w:rStyle w:val="Strong"/>
-          <w:rFonts w:ascii="Segoe UI" w:hAnsi="Segoe UI" w:cs="Segoe UI"/>
-          <w:color w:val="000000"/>
-          <w:spacing w:val="1"/>
-          <w:sz w:val="25"/>
-          <w:szCs w:val="25"/>
-        </w:rPr>
-        <w:t>css</w:t>
-      </w:r>
-      <w:proofErr w:type="spellEnd"/>
-      <w:r>
-        <w:rPr>
-          <w:rStyle w:val="Strong"/>
-          <w:rFonts w:ascii="Segoe UI" w:hAnsi="Segoe UI" w:cs="Segoe UI"/>
-          <w:color w:val="000000"/>
-          <w:spacing w:val="1"/>
-          <w:sz w:val="25"/>
-          <w:szCs w:val="25"/>
-        </w:rPr>
-        <w:t xml:space="preserve"> and font</w:t>
+        <w:t>Also install slick-carousel for css and font</w:t>
       </w:r>
     </w:p>
     <w:p>
@@ -5070,26 +4058,24 @@
           <w:szCs w:val="24"/>
         </w:rPr>
       </w:pPr>
-      <w:proofErr w:type="spellStart"/>
-      <w:proofErr w:type="gramStart"/>
       <w:r>
         <w:rPr>
           <w:rFonts w:ascii="Segoe UI" w:hAnsi="Segoe UI" w:cs="Segoe UI"/>
           <w:sz w:val="24"/>
           <w:szCs w:val="24"/>
         </w:rPr>
-        <w:t>npm</w:t>
-      </w:r>
-      <w:proofErr w:type="spellEnd"/>
-      <w:proofErr w:type="gramEnd"/>
-      <w:r>
+        <w:t>npm install slick-carousel</w:t>
+      </w:r>
+    </w:p>
+    <w:p>
+      <w:pPr>
+        <w:pStyle w:val="NoSpacing"/>
         <w:rPr>
           <w:rFonts w:ascii="Segoe UI" w:hAnsi="Segoe UI" w:cs="Segoe UI"/>
           <w:sz w:val="24"/>
           <w:szCs w:val="24"/>
         </w:rPr>
-        <w:t xml:space="preserve"> install slick-carousel</w:t>
-      </w:r>
+      </w:pPr>
     </w:p>
     <w:p>
       <w:pPr>
@@ -5100,69 +4086,31 @@
           <w:szCs w:val="24"/>
         </w:rPr>
       </w:pPr>
-    </w:p>
-    <w:p>
-      <w:pPr>
-        <w:pStyle w:val="NoSpacing"/>
+      <w:r>
         <w:rPr>
           <w:rFonts w:ascii="Segoe UI" w:hAnsi="Segoe UI" w:cs="Segoe UI"/>
           <w:sz w:val="24"/>
           <w:szCs w:val="24"/>
         </w:rPr>
-      </w:pPr>
-      <w:r>
+        <w:t>// Import css files</w:t>
+      </w:r>
+    </w:p>
+    <w:p>
+      <w:pPr>
+        <w:pStyle w:val="NoSpacing"/>
         <w:rPr>
           <w:rFonts w:ascii="Segoe UI" w:hAnsi="Segoe UI" w:cs="Segoe UI"/>
           <w:sz w:val="24"/>
           <w:szCs w:val="24"/>
         </w:rPr>
-        <w:t xml:space="preserve">// Import </w:t>
-      </w:r>
-      <w:proofErr w:type="spellStart"/>
+      </w:pPr>
       <w:r>
         <w:rPr>
           <w:rFonts w:ascii="Segoe UI" w:hAnsi="Segoe UI" w:cs="Segoe UI"/>
           <w:sz w:val="24"/>
           <w:szCs w:val="24"/>
         </w:rPr>
-        <w:t>css</w:t>
-      </w:r>
-      <w:proofErr w:type="spellEnd"/>
-      <w:r>
-        <w:rPr>
-          <w:rFonts w:ascii="Segoe UI" w:hAnsi="Segoe UI" w:cs="Segoe UI"/>
-          <w:sz w:val="24"/>
-          <w:szCs w:val="24"/>
-        </w:rPr>
-        <w:t xml:space="preserve"> files</w:t>
-      </w:r>
-    </w:p>
-    <w:p>
-      <w:pPr>
-        <w:pStyle w:val="NoSpacing"/>
-        <w:rPr>
-          <w:rFonts w:ascii="Segoe UI" w:hAnsi="Segoe UI" w:cs="Segoe UI"/>
-          <w:sz w:val="24"/>
-          <w:szCs w:val="24"/>
-        </w:rPr>
-      </w:pPr>
-      <w:proofErr w:type="gramStart"/>
-      <w:r>
-        <w:rPr>
-          <w:rFonts w:ascii="Segoe UI" w:hAnsi="Segoe UI" w:cs="Segoe UI"/>
-          <w:sz w:val="24"/>
-          <w:szCs w:val="24"/>
-        </w:rPr>
-        <w:t>import</w:t>
-      </w:r>
-      <w:proofErr w:type="gramEnd"/>
-      <w:r>
-        <w:rPr>
-          <w:rFonts w:ascii="Segoe UI" w:hAnsi="Segoe UI" w:cs="Segoe UI"/>
-          <w:sz w:val="24"/>
-          <w:szCs w:val="24"/>
-        </w:rPr>
-        <w:t xml:space="preserve"> </w:t>
+        <w:t xml:space="preserve">import </w:t>
       </w:r>
       <w:r>
         <w:rPr>
@@ -5214,23 +4162,13 @@
           <w:szCs w:val="24"/>
         </w:rPr>
       </w:pPr>
-      <w:proofErr w:type="gramStart"/>
       <w:r>
         <w:rPr>
           <w:rFonts w:ascii="Segoe UI" w:hAnsi="Segoe UI" w:cs="Segoe UI"/>
           <w:sz w:val="24"/>
           <w:szCs w:val="24"/>
         </w:rPr>
-        <w:t>import</w:t>
-      </w:r>
-      <w:proofErr w:type="gramEnd"/>
-      <w:r>
-        <w:rPr>
-          <w:rFonts w:ascii="Segoe UI" w:hAnsi="Segoe UI" w:cs="Segoe UI"/>
-          <w:sz w:val="24"/>
-          <w:szCs w:val="24"/>
-        </w:rPr>
-        <w:t xml:space="preserve"> </w:t>
+        <w:t xml:space="preserve">import </w:t>
       </w:r>
       <w:r>
         <w:rPr>
@@ -5296,18 +4234,8 @@
           <w:kern w:val="36"/>
           <w:sz w:val="28"/>
         </w:rPr>
-        <w:t xml:space="preserve">JavaScript Array </w:t>
-      </w:r>
-      <w:proofErr w:type="gramStart"/>
-      <w:r>
-        <w:rPr>
-          <w:rFonts w:ascii="Segoe UI" w:eastAsia="Times New Roman" w:hAnsi="Segoe UI" w:cs="Segoe UI"/>
-          <w:kern w:val="36"/>
-          <w:sz w:val="28"/>
-        </w:rPr>
-        <w:t>map()</w:t>
-      </w:r>
-      <w:proofErr w:type="gramEnd"/>
+        <w:t>JavaScript Array map()</w:t>
+      </w:r>
     </w:p>
     <w:p>
       <w:pPr>
@@ -5383,19 +4311,8 @@
           <w:spacing w:val="2"/>
           <w:sz w:val="20"/>
         </w:rPr>
-        <w:t xml:space="preserve">// language is </w:t>
-      </w:r>
-      <w:proofErr w:type="spellStart"/>
-      <w:r>
-        <w:rPr>
-          <w:rFonts w:ascii="Segoe UI" w:eastAsia="Times New Roman" w:hAnsi="Segoe UI" w:cs="Segoe UI"/>
-          <w:color w:val="273239"/>
-          <w:spacing w:val="2"/>
-          <w:sz w:val="20"/>
-        </w:rPr>
-        <w:t>TypeScript</w:t>
-      </w:r>
-      <w:proofErr w:type="spellEnd"/>
+        <w:t>// language is TypeScript</w:t>
+      </w:r>
     </w:p>
     <w:p>
       <w:pPr>
@@ -5458,21 +4375,8 @@
           <w:spacing w:val="2"/>
           <w:sz w:val="20"/>
         </w:rPr>
-        <w:t>    </w:t>
-      </w:r>
-      <w:proofErr w:type="spellStart"/>
-      <w:proofErr w:type="gramStart"/>
-      <w:r>
-        <w:rPr>
-          <w:rFonts w:ascii="Segoe UI" w:eastAsia="Times New Roman" w:hAnsi="Segoe UI" w:cs="Segoe UI"/>
-          <w:color w:val="273239"/>
-          <w:spacing w:val="2"/>
-          <w:sz w:val="20"/>
-        </w:rPr>
-        <w:t>var</w:t>
-      </w:r>
-      <w:proofErr w:type="spellEnd"/>
-      <w:proofErr w:type="gramEnd"/>
+        <w:t>    var</w:t>
+      </w:r>
       <w:r>
         <w:rPr>
           <w:rFonts w:ascii="Segoe UI" w:eastAsia="Times New Roman" w:hAnsi="Segoe UI" w:cs="Segoe UI"/>
@@ -5483,7 +4387,6 @@
         </w:rPr>
         <w:t xml:space="preserve"> </w:t>
       </w:r>
-      <w:proofErr w:type="spellStart"/>
       <w:r>
         <w:rPr>
           <w:rFonts w:ascii="Segoe UI" w:eastAsia="Times New Roman" w:hAnsi="Segoe UI" w:cs="Segoe UI"/>
@@ -5491,17 +4394,7 @@
           <w:spacing w:val="2"/>
           <w:sz w:val="20"/>
         </w:rPr>
-        <w:t>arr</w:t>
-      </w:r>
-      <w:proofErr w:type="spellEnd"/>
-      <w:r>
-        <w:rPr>
-          <w:rFonts w:ascii="Segoe UI" w:eastAsia="Times New Roman" w:hAnsi="Segoe UI" w:cs="Segoe UI"/>
-          <w:color w:val="273239"/>
-          <w:spacing w:val="2"/>
-          <w:sz w:val="20"/>
-        </w:rPr>
-        <w:t xml:space="preserve"> = [2, 5, 6, 3, 8, 9]; </w:t>
+        <w:t xml:space="preserve">arr = [2, 5, 6, 3, 8, 9]; </w:t>
       </w:r>
     </w:p>
     <w:p>
@@ -5544,27 +4437,7 @@
           <w:spacing w:val="2"/>
           <w:sz w:val="20"/>
         </w:rPr>
-        <w:t xml:space="preserve">    // use of </w:t>
-      </w:r>
-      <w:proofErr w:type="gramStart"/>
-      <w:r>
-        <w:rPr>
-          <w:rFonts w:ascii="Segoe UI" w:eastAsia="Times New Roman" w:hAnsi="Segoe UI" w:cs="Segoe UI"/>
-          <w:color w:val="273239"/>
-          <w:spacing w:val="2"/>
-          <w:sz w:val="20"/>
-        </w:rPr>
-        <w:t>map(</w:t>
-      </w:r>
-      <w:proofErr w:type="gramEnd"/>
-      <w:r>
-        <w:rPr>
-          <w:rFonts w:ascii="Segoe UI" w:eastAsia="Times New Roman" w:hAnsi="Segoe UI" w:cs="Segoe UI"/>
-          <w:color w:val="273239"/>
-          <w:spacing w:val="2"/>
-          <w:sz w:val="20"/>
-        </w:rPr>
-        <w:t xml:space="preserve">) method    </w:t>
+        <w:t xml:space="preserve">    // use of map() method    </w:t>
       </w:r>
     </w:p>
     <w:p>
@@ -5607,21 +4480,8 @@
           <w:spacing w:val="2"/>
           <w:sz w:val="20"/>
         </w:rPr>
-        <w:t>    </w:t>
-      </w:r>
-      <w:proofErr w:type="spellStart"/>
-      <w:proofErr w:type="gramStart"/>
-      <w:r>
-        <w:rPr>
-          <w:rFonts w:ascii="Segoe UI" w:eastAsia="Times New Roman" w:hAnsi="Segoe UI" w:cs="Segoe UI"/>
-          <w:color w:val="273239"/>
-          <w:spacing w:val="2"/>
-          <w:sz w:val="20"/>
-        </w:rPr>
-        <w:t>var</w:t>
-      </w:r>
-      <w:proofErr w:type="spellEnd"/>
-      <w:proofErr w:type="gramEnd"/>
+        <w:t>    var</w:t>
+      </w:r>
       <w:r>
         <w:rPr>
           <w:rFonts w:ascii="Segoe UI" w:eastAsia="Times New Roman" w:hAnsi="Segoe UI" w:cs="Segoe UI"/>
@@ -5632,7 +4492,6 @@
         </w:rPr>
         <w:t xml:space="preserve"> </w:t>
       </w:r>
-      <w:proofErr w:type="spellStart"/>
       <w:r>
         <w:rPr>
           <w:rFonts w:ascii="Segoe UI" w:eastAsia="Times New Roman" w:hAnsi="Segoe UI" w:cs="Segoe UI"/>
@@ -5640,37 +4499,7 @@
           <w:spacing w:val="2"/>
           <w:sz w:val="20"/>
         </w:rPr>
-        <w:t>newArr</w:t>
-      </w:r>
-      <w:proofErr w:type="spellEnd"/>
-      <w:r>
-        <w:rPr>
-          <w:rFonts w:ascii="Segoe UI" w:eastAsia="Times New Roman" w:hAnsi="Segoe UI" w:cs="Segoe UI"/>
-          <w:color w:val="273239"/>
-          <w:spacing w:val="2"/>
-          <w:sz w:val="20"/>
-        </w:rPr>
-        <w:t xml:space="preserve"> = arr.map(function(</w:t>
-      </w:r>
-      <w:proofErr w:type="spellStart"/>
-      <w:r>
-        <w:rPr>
-          <w:rFonts w:ascii="Segoe UI" w:eastAsia="Times New Roman" w:hAnsi="Segoe UI" w:cs="Segoe UI"/>
-          <w:color w:val="273239"/>
-          <w:spacing w:val="2"/>
-          <w:sz w:val="20"/>
-        </w:rPr>
-        <w:t>val</w:t>
-      </w:r>
-      <w:proofErr w:type="spellEnd"/>
-      <w:r>
-        <w:rPr>
-          <w:rFonts w:ascii="Segoe UI" w:eastAsia="Times New Roman" w:hAnsi="Segoe UI" w:cs="Segoe UI"/>
-          <w:color w:val="273239"/>
-          <w:spacing w:val="2"/>
-          <w:sz w:val="20"/>
-        </w:rPr>
-        <w:t>, index){</w:t>
+        <w:t>newArr = arr.map(function(val, index){</w:t>
       </w:r>
     </w:p>
     <w:p>
@@ -5734,67 +4563,7 @@
           <w:spacing w:val="2"/>
           <w:sz w:val="20"/>
         </w:rPr>
-        <w:t>      </w:t>
-      </w:r>
-      <w:proofErr w:type="gramStart"/>
-      <w:r>
-        <w:rPr>
-          <w:rFonts w:ascii="Segoe UI" w:eastAsia="Times New Roman" w:hAnsi="Segoe UI" w:cs="Segoe UI"/>
-          <w:color w:val="273239"/>
-          <w:spacing w:val="2"/>
-          <w:sz w:val="20"/>
-        </w:rPr>
-        <w:t>console.log(</w:t>
-      </w:r>
-      <w:proofErr w:type="gramEnd"/>
-      <w:r>
-        <w:rPr>
-          <w:rFonts w:ascii="Segoe UI" w:eastAsia="Times New Roman" w:hAnsi="Segoe UI" w:cs="Segoe UI"/>
-          <w:color w:val="273239"/>
-          <w:spacing w:val="2"/>
-          <w:sz w:val="20"/>
-        </w:rPr>
-        <w:t>"key : ",index, "value : ",</w:t>
-      </w:r>
-      <w:proofErr w:type="spellStart"/>
-      <w:r>
-        <w:rPr>
-          <w:rFonts w:ascii="Segoe UI" w:eastAsia="Times New Roman" w:hAnsi="Segoe UI" w:cs="Segoe UI"/>
-          <w:color w:val="273239"/>
-          <w:spacing w:val="2"/>
-          <w:sz w:val="20"/>
-        </w:rPr>
-        <w:t>val</w:t>
-      </w:r>
-      <w:proofErr w:type="spellEnd"/>
-      <w:r>
-        <w:rPr>
-          <w:rFonts w:ascii="Segoe UI" w:eastAsia="Times New Roman" w:hAnsi="Segoe UI" w:cs="Segoe UI"/>
-          <w:color w:val="273239"/>
-          <w:spacing w:val="2"/>
-          <w:sz w:val="20"/>
-        </w:rPr>
-        <w:t>*</w:t>
-      </w:r>
-      <w:proofErr w:type="spellStart"/>
-      <w:r>
-        <w:rPr>
-          <w:rFonts w:ascii="Segoe UI" w:eastAsia="Times New Roman" w:hAnsi="Segoe UI" w:cs="Segoe UI"/>
-          <w:color w:val="273239"/>
-          <w:spacing w:val="2"/>
-          <w:sz w:val="20"/>
-        </w:rPr>
-        <w:t>val</w:t>
-      </w:r>
-      <w:proofErr w:type="spellEnd"/>
-      <w:r>
-        <w:rPr>
-          <w:rFonts w:ascii="Segoe UI" w:eastAsia="Times New Roman" w:hAnsi="Segoe UI" w:cs="Segoe UI"/>
-          <w:color w:val="273239"/>
-          <w:spacing w:val="2"/>
-          <w:sz w:val="20"/>
-        </w:rPr>
-        <w:t>);</w:t>
+        <w:t>      console.log("key : ",index, "value : ",val*val);</w:t>
       </w:r>
     </w:p>
     <w:p>
@@ -5842,8 +4611,6 @@
           <w:shd w:val="clear" w:color="auto" w:fill="FFFFFF"/>
         </w:rPr>
       </w:pPr>
-      <w:proofErr w:type="spellStart"/>
-      <w:proofErr w:type="gramStart"/>
       <w:r>
         <w:rPr>
           <w:rFonts w:ascii="Segoe UI" w:hAnsi="Segoe UI" w:cs="Segoe UI"/>
@@ -5856,23 +4623,8 @@
           <w:shd w:val="clear" w:color="auto" w:fill="FFFFFF"/>
         </w:rPr>
         <w:lastRenderedPageBreak/>
-        <w:t>rc</w:t>
-      </w:r>
-      <w:proofErr w:type="spellEnd"/>
-      <w:r>
-        <w:rPr>
-          <w:rFonts w:ascii="Segoe UI" w:hAnsi="Segoe UI" w:cs="Segoe UI"/>
-          <w:b/>
-          <w:bCs/>
-          <w:color w:val="000000"/>
-          <w:spacing w:val="-11"/>
-          <w:sz w:val="33"/>
-          <w:szCs w:val="33"/>
-          <w:shd w:val="clear" w:color="auto" w:fill="FFFFFF"/>
-        </w:rPr>
-        <w:t>-table</w:t>
-      </w:r>
-      <w:proofErr w:type="gramEnd"/>
+        <w:t>rc-table</w:t>
+      </w:r>
     </w:p>
     <w:p>
       <w:pPr>
@@ -5921,8 +4673,6 @@
           <w:shd w:val="clear" w:color="auto" w:fill="FFFFFF"/>
         </w:rPr>
       </w:pPr>
-      <w:proofErr w:type="spellStart"/>
-      <w:proofErr w:type="gramStart"/>
       <w:r>
         <w:rPr>
           <w:rFonts w:ascii="Segoe UI" w:hAnsi="Segoe UI" w:cs="Segoe UI"/>
@@ -5934,23 +4684,8 @@
           <w:szCs w:val="33"/>
           <w:shd w:val="clear" w:color="auto" w:fill="FFFFFF"/>
         </w:rPr>
-        <w:t>rc</w:t>
-      </w:r>
-      <w:proofErr w:type="spellEnd"/>
-      <w:r>
-        <w:rPr>
-          <w:rFonts w:ascii="Segoe UI" w:hAnsi="Segoe UI" w:cs="Segoe UI"/>
-          <w:b/>
-          <w:bCs/>
-          <w:color w:val="000000"/>
-          <w:spacing w:val="-11"/>
-          <w:sz w:val="33"/>
-          <w:szCs w:val="33"/>
-          <w:shd w:val="clear" w:color="auto" w:fill="FFFFFF"/>
-        </w:rPr>
-        <w:t>-pagination</w:t>
-      </w:r>
-      <w:proofErr w:type="gramEnd"/>
+        <w:t>rc-pagination</w:t>
+      </w:r>
     </w:p>
     <w:p>
       <w:pPr>
@@ -6023,7 +4758,6 @@
           <w:szCs w:val="36"/>
         </w:rPr>
       </w:pPr>
-      <w:proofErr w:type="gramStart"/>
       <w:r>
         <w:rPr>
           <w:rFonts w:ascii="Segoe UI" w:eastAsia="Times New Roman" w:hAnsi="Segoe UI" w:cs="Segoe UI"/>
@@ -6037,7 +4771,6 @@
         </w:rPr>
         <w:t>react-data-table-component</w:t>
       </w:r>
-      <w:proofErr w:type="gramEnd"/>
     </w:p>
     <w:p>
       <w:pPr>
@@ -6157,7 +4890,6 @@
           <w:szCs w:val="32"/>
         </w:rPr>
       </w:pPr>
-      <w:proofErr w:type="gramStart"/>
       <w:r>
         <w:rPr>
           <w:rFonts w:ascii="Segoe UI" w:eastAsia="Times New Roman" w:hAnsi="Segoe UI" w:cs="Segoe UI"/>
@@ -6171,7 +4903,6 @@
         </w:rPr>
         <w:t>date-fns</w:t>
       </w:r>
-      <w:proofErr w:type="gramEnd"/>
     </w:p>
     <w:p>
       <w:pPr>
@@ -6182,23 +4913,13 @@
           <w:shd w:val="clear" w:color="auto" w:fill="FFFFFF"/>
         </w:rPr>
       </w:pPr>
-      <w:proofErr w:type="gramStart"/>
       <w:r>
         <w:rPr>
           <w:rFonts w:ascii="Segoe UI" w:hAnsi="Segoe UI" w:cs="Segoe UI"/>
           <w:color w:val="4C193C"/>
           <w:shd w:val="clear" w:color="auto" w:fill="FFFFFF"/>
         </w:rPr>
-        <w:t>date-fns</w:t>
-      </w:r>
-      <w:proofErr w:type="gramEnd"/>
-      <w:r>
-        <w:rPr>
-          <w:rFonts w:ascii="Segoe UI" w:hAnsi="Segoe UI" w:cs="Segoe UI"/>
-          <w:color w:val="4C193C"/>
-          <w:shd w:val="clear" w:color="auto" w:fill="FFFFFF"/>
-        </w:rPr>
-        <w:t xml:space="preserve"> gave us the power to work directly with date objects, without worrying about conversion or mutations. It's a real game changer for dates.</w:t>
+        <w:t>date-fns gave us the power to work directly with date objects, without worrying about conversion or mutations. It's a real game changer for dates.</w:t>
       </w:r>
     </w:p>
     <w:p>
@@ -6246,8 +4967,6 @@
           <w:szCs w:val="22"/>
         </w:rPr>
       </w:pPr>
-      <w:proofErr w:type="spellStart"/>
-      <w:proofErr w:type="gramStart"/>
       <w:r>
         <w:rPr>
           <w:rFonts w:ascii="Segoe UI" w:hAnsi="Segoe UI" w:cs="Segoe UI"/>
@@ -6255,18 +4974,7 @@
           <w:sz w:val="22"/>
           <w:szCs w:val="22"/>
         </w:rPr>
-        <w:t>npm</w:t>
-      </w:r>
-      <w:proofErr w:type="spellEnd"/>
-      <w:proofErr w:type="gramEnd"/>
-      <w:r>
-        <w:rPr>
-          <w:rFonts w:ascii="Segoe UI" w:hAnsi="Segoe UI" w:cs="Segoe UI"/>
-          <w:color w:val="000000"/>
-          <w:sz w:val="22"/>
-          <w:szCs w:val="22"/>
-        </w:rPr>
-        <w:t xml:space="preserve"> install date-fns --save</w:t>
+        <w:t>npm install date-fns --save</w:t>
       </w:r>
     </w:p>
     <w:p>
@@ -6278,23 +4986,13 @@
           <w:szCs w:val="36"/>
         </w:rPr>
       </w:pPr>
-      <w:proofErr w:type="spellStart"/>
       <w:r>
         <w:rPr>
           <w:rFonts w:ascii="Segoe UI" w:eastAsia="Times New Roman" w:hAnsi="Segoe UI" w:cs="Segoe UI"/>
           <w:sz w:val="36"/>
           <w:szCs w:val="36"/>
         </w:rPr>
-        <w:t>Formik</w:t>
-      </w:r>
-      <w:proofErr w:type="spellEnd"/>
-      <w:r>
-        <w:rPr>
-          <w:rFonts w:ascii="Segoe UI" w:eastAsia="Times New Roman" w:hAnsi="Segoe UI" w:cs="Segoe UI"/>
-          <w:sz w:val="36"/>
-          <w:szCs w:val="36"/>
-        </w:rPr>
-        <w:t>:</w:t>
+        <w:t>Formik:</w:t>
       </w:r>
     </w:p>
     <w:p>
@@ -6311,21 +5009,12 @@
           <w:color w:val="374151"/>
         </w:rPr>
       </w:pPr>
-      <w:proofErr w:type="spellStart"/>
       <w:r>
         <w:rPr>
           <w:rFonts w:ascii="Segoe UI" w:eastAsia="Times New Roman" w:hAnsi="Segoe UI" w:cs="Segoe UI"/>
           <w:color w:val="374151"/>
         </w:rPr>
-        <w:t>Formik</w:t>
-      </w:r>
-      <w:proofErr w:type="spellEnd"/>
-      <w:r>
-        <w:rPr>
-          <w:rFonts w:ascii="Segoe UI" w:eastAsia="Times New Roman" w:hAnsi="Segoe UI" w:cs="Segoe UI"/>
-          <w:color w:val="374151"/>
-        </w:rPr>
-        <w:t xml:space="preserve"> is a small library that helps you with the 3 most annoying parts:</w:t>
+        <w:t>Formik is a small library that helps you with the 3 most annoying parts:</w:t>
       </w:r>
     </w:p>
     <w:p>
@@ -6419,8 +5108,6 @@
           <w:shd w:val="clear" w:color="auto" w:fill="F9FAFB"/>
         </w:rPr>
       </w:pPr>
-      <w:proofErr w:type="spellStart"/>
-      <w:proofErr w:type="gramStart"/>
       <w:r>
         <w:rPr>
           <w:rStyle w:val="token"/>
@@ -6431,47 +5118,7 @@
           <w:bdr w:val="single" w:sz="2" w:space="0" w:color="E5E7EB" w:frame="1"/>
           <w:shd w:val="clear" w:color="auto" w:fill="F9FAFB"/>
         </w:rPr>
-        <w:t>npm</w:t>
-      </w:r>
-      <w:proofErr w:type="spellEnd"/>
-      <w:proofErr w:type="gramEnd"/>
-      <w:r>
-        <w:rPr>
-          <w:rStyle w:val="token"/>
-          <w:rFonts w:ascii="Segoe UI" w:hAnsi="Segoe UI" w:cs="Segoe UI"/>
-          <w:color w:val="293742"/>
-          <w:sz w:val="19"/>
-          <w:szCs w:val="19"/>
-          <w:bdr w:val="single" w:sz="2" w:space="0" w:color="E5E7EB" w:frame="1"/>
-          <w:shd w:val="clear" w:color="auto" w:fill="F9FAFB"/>
-        </w:rPr>
-        <w:t xml:space="preserve"> install </w:t>
-      </w:r>
-      <w:proofErr w:type="spellStart"/>
-      <w:r>
-        <w:rPr>
-          <w:rStyle w:val="token"/>
-          <w:rFonts w:ascii="Segoe UI" w:hAnsi="Segoe UI" w:cs="Segoe UI"/>
-          <w:color w:val="293742"/>
-          <w:sz w:val="19"/>
-          <w:szCs w:val="19"/>
-          <w:bdr w:val="single" w:sz="2" w:space="0" w:color="E5E7EB" w:frame="1"/>
-          <w:shd w:val="clear" w:color="auto" w:fill="F9FAFB"/>
-        </w:rPr>
-        <w:t>formik</w:t>
-      </w:r>
-      <w:proofErr w:type="spellEnd"/>
-      <w:r>
-        <w:rPr>
-          <w:rStyle w:val="token"/>
-          <w:rFonts w:ascii="Segoe UI" w:hAnsi="Segoe UI" w:cs="Segoe UI"/>
-          <w:color w:val="293742"/>
-          <w:sz w:val="19"/>
-          <w:szCs w:val="19"/>
-          <w:bdr w:val="single" w:sz="2" w:space="0" w:color="E5E7EB" w:frame="1"/>
-          <w:shd w:val="clear" w:color="auto" w:fill="F9FAFB"/>
-        </w:rPr>
-        <w:t xml:space="preserve"> </w:t>
+        <w:t xml:space="preserve">npm install formik </w:t>
       </w:r>
       <w:r>
         <w:rPr>
@@ -6593,29 +5240,7 @@
           <w:sz w:val="25"/>
           <w:szCs w:val="25"/>
         </w:rPr>
-        <w:t xml:space="preserve"> is an animation framework for React. </w:t>
-      </w:r>
-      <w:proofErr w:type="gramStart"/>
-      <w:r>
-        <w:rPr>
-          <w:rFonts w:ascii="Segoe UI" w:hAnsi="Segoe UI" w:cs="Segoe UI"/>
-          <w:color w:val="333333"/>
-          <w:spacing w:val="1"/>
-          <w:sz w:val="25"/>
-          <w:szCs w:val="25"/>
-        </w:rPr>
-        <w:t>It's</w:t>
-      </w:r>
-      <w:proofErr w:type="gramEnd"/>
-      <w:r>
-        <w:rPr>
-          <w:rFonts w:ascii="Segoe UI" w:hAnsi="Segoe UI" w:cs="Segoe UI"/>
-          <w:color w:val="333333"/>
-          <w:spacing w:val="1"/>
-          <w:sz w:val="25"/>
-          <w:szCs w:val="25"/>
-        </w:rPr>
-        <w:t xml:space="preserve"> MIT licensed, has a tiny footprint and written specifically for React in ES6. It can be used to create various cool reveal on scroll animations in your application.</w:t>
+        <w:t> is an animation framework for React. It's MIT licensed, has a tiny footprint and written specifically for React in ES6. It can be used to create various cool reveal on scroll animations in your application.</w:t>
       </w:r>
     </w:p>
     <w:p>
@@ -6627,25 +5252,13 @@
           <w:shd w:val="clear" w:color="auto" w:fill="F7F7F7"/>
         </w:rPr>
       </w:pPr>
-      <w:proofErr w:type="spellStart"/>
-      <w:proofErr w:type="gramStart"/>
       <w:r>
         <w:rPr>
           <w:rFonts w:ascii="Segoe UI" w:hAnsi="Segoe UI" w:cs="Segoe UI"/>
           <w:color w:val="000000"/>
           <w:shd w:val="clear" w:color="auto" w:fill="F7F7F7"/>
         </w:rPr>
-        <w:t>npm</w:t>
-      </w:r>
-      <w:proofErr w:type="spellEnd"/>
-      <w:proofErr w:type="gramEnd"/>
-      <w:r>
-        <w:rPr>
-          <w:rFonts w:ascii="Segoe UI" w:hAnsi="Segoe UI" w:cs="Segoe UI"/>
-          <w:color w:val="000000"/>
-          <w:shd w:val="clear" w:color="auto" w:fill="F7F7F7"/>
-        </w:rPr>
-        <w:t> install react-reveal –save</w:t>
+        <w:t>npm install react-reveal –save</w:t>
       </w:r>
     </w:p>
     <w:p>
@@ -6760,19 +5373,8 @@
           <w:color w:val="0C0D0E"/>
           <w:bdr w:val="none" w:sz="0" w:space="0" w:color="auto" w:frame="1"/>
         </w:rPr>
-        <w:t>.</w:t>
-      </w:r>
-      <w:proofErr w:type="spellStart"/>
-      <w:r>
-        <w:rPr>
-          <w:rStyle w:val="HTMLCode"/>
-          <w:rFonts w:ascii="Segoe UI" w:hAnsi="Segoe UI" w:cs="Segoe UI"/>
-          <w:color w:val="0C0D0E"/>
-          <w:bdr w:val="none" w:sz="0" w:space="0" w:color="auto" w:frame="1"/>
-        </w:rPr>
-        <w:t>d.ts</w:t>
-      </w:r>
-      <w:proofErr w:type="spellEnd"/>
+        <w:t>.d.ts</w:t>
+      </w:r>
       <w:r>
         <w:rPr>
           <w:rFonts w:ascii="Segoe UI" w:hAnsi="Segoe UI" w:cs="Segoe UI"/>
@@ -6803,29 +5405,8 @@
           <w:sz w:val="20"/>
           <w:szCs w:val="20"/>
         </w:rPr>
-        <w:t xml:space="preserve">2 - </w:t>
-      </w:r>
-      <w:proofErr w:type="gramStart"/>
-      <w:r>
-        <w:rPr>
-          <w:rFonts w:ascii="Segoe UI" w:hAnsi="Segoe UI" w:cs="Segoe UI"/>
-          <w:color w:val="0C0D0E"/>
-          <w:sz w:val="20"/>
-          <w:szCs w:val="20"/>
-        </w:rPr>
-        <w:t>enter</w:t>
-      </w:r>
-      <w:proofErr w:type="gramEnd"/>
-      <w:r>
-        <w:rPr>
-          <w:rFonts w:ascii="Segoe UI" w:hAnsi="Segoe UI" w:cs="Segoe UI"/>
-          <w:color w:val="0C0D0E"/>
-          <w:sz w:val="20"/>
-          <w:szCs w:val="20"/>
-        </w:rPr>
-        <w:t> </w:t>
-      </w:r>
-      <w:proofErr w:type="spellStart"/>
+        <w:t>2 - enter </w:t>
+      </w:r>
       <w:r>
         <w:rPr>
           <w:rStyle w:val="HTMLCode"/>
@@ -6833,17 +5414,7 @@
           <w:color w:val="0C0D0E"/>
           <w:bdr w:val="none" w:sz="0" w:space="0" w:color="auto" w:frame="1"/>
         </w:rPr>
-        <w:t>src</w:t>
-      </w:r>
-      <w:proofErr w:type="spellEnd"/>
-      <w:r>
-        <w:rPr>
-          <w:rStyle w:val="HTMLCode"/>
-          <w:rFonts w:ascii="Segoe UI" w:hAnsi="Segoe UI" w:cs="Segoe UI"/>
-          <w:color w:val="0C0D0E"/>
-          <w:bdr w:val="none" w:sz="0" w:space="0" w:color="auto" w:frame="1"/>
-        </w:rPr>
-        <w:t xml:space="preserve"> folder</w:t>
+        <w:t>src folder</w:t>
       </w:r>
     </w:p>
     <w:p>
@@ -6866,29 +5437,8 @@
           <w:sz w:val="20"/>
           <w:szCs w:val="20"/>
         </w:rPr>
-        <w:t xml:space="preserve">3 - </w:t>
-      </w:r>
-      <w:proofErr w:type="gramStart"/>
-      <w:r>
-        <w:rPr>
-          <w:rFonts w:ascii="Segoe UI" w:hAnsi="Segoe UI" w:cs="Segoe UI"/>
-          <w:color w:val="0C0D0E"/>
-          <w:sz w:val="20"/>
-          <w:szCs w:val="20"/>
-        </w:rPr>
-        <w:t>create</w:t>
-      </w:r>
-      <w:proofErr w:type="gramEnd"/>
-      <w:r>
-        <w:rPr>
-          <w:rFonts w:ascii="Segoe UI" w:hAnsi="Segoe UI" w:cs="Segoe UI"/>
-          <w:color w:val="0C0D0E"/>
-          <w:sz w:val="20"/>
-          <w:szCs w:val="20"/>
-        </w:rPr>
-        <w:t> </w:t>
-      </w:r>
-      <w:proofErr w:type="spellStart"/>
+        <w:t>3 - create </w:t>
+      </w:r>
       <w:r>
         <w:rPr>
           <w:rStyle w:val="HTMLCode"/>
@@ -6898,7 +5448,6 @@
         </w:rPr>
         <w:t>global.d.ts</w:t>
       </w:r>
-      <w:proofErr w:type="spellEnd"/>
       <w:r>
         <w:rPr>
           <w:rFonts w:ascii="Segoe UI" w:hAnsi="Segoe UI" w:cs="Segoe UI"/>
@@ -6929,27 +5478,7 @@
           <w:sz w:val="20"/>
           <w:szCs w:val="20"/>
         </w:rPr>
-        <w:t xml:space="preserve">4 - </w:t>
-      </w:r>
-      <w:proofErr w:type="gramStart"/>
-      <w:r>
-        <w:rPr>
-          <w:rFonts w:ascii="Segoe UI" w:hAnsi="Segoe UI" w:cs="Segoe UI"/>
-          <w:color w:val="0C0D0E"/>
-          <w:sz w:val="20"/>
-          <w:szCs w:val="20"/>
-        </w:rPr>
-        <w:t>declare</w:t>
-      </w:r>
-      <w:proofErr w:type="gramEnd"/>
-      <w:r>
-        <w:rPr>
-          <w:rFonts w:ascii="Segoe UI" w:hAnsi="Segoe UI" w:cs="Segoe UI"/>
-          <w:color w:val="0C0D0E"/>
-          <w:sz w:val="20"/>
-          <w:szCs w:val="20"/>
-        </w:rPr>
-        <w:t xml:space="preserve"> modules in it like:</w:t>
+        <w:t>4 - declare modules in it like:</w:t>
       </w:r>
     </w:p>
     <w:p>
@@ -6963,7 +5492,6 @@
           <w:bdr w:val="none" w:sz="0" w:space="0" w:color="auto" w:frame="1"/>
         </w:rPr>
       </w:pPr>
-      <w:proofErr w:type="gramStart"/>
       <w:r>
         <w:rPr>
           <w:rStyle w:val="HTMLCode"/>
@@ -6971,17 +5499,7 @@
           <w:color w:val="0C0D0E"/>
           <w:bdr w:val="none" w:sz="0" w:space="0" w:color="auto" w:frame="1"/>
         </w:rPr>
-        <w:t>declare</w:t>
-      </w:r>
-      <w:proofErr w:type="gramEnd"/>
-      <w:r>
-        <w:rPr>
-          <w:rStyle w:val="HTMLCode"/>
-          <w:rFonts w:ascii="Segoe UI" w:hAnsi="Segoe UI" w:cs="Segoe UI"/>
-          <w:color w:val="0C0D0E"/>
-          <w:bdr w:val="none" w:sz="0" w:space="0" w:color="auto" w:frame="1"/>
-        </w:rPr>
-        <w:t xml:space="preserve"> </w:t>
+        <w:t xml:space="preserve">declare </w:t>
       </w:r>
       <w:r>
         <w:rPr>
@@ -7035,7 +5553,6 @@
           <w:szCs w:val="19"/>
         </w:rPr>
       </w:pPr>
-      <w:proofErr w:type="gramStart"/>
       <w:r>
         <w:rPr>
           <w:rFonts w:ascii="Segoe UI" w:eastAsia="Times New Roman" w:hAnsi="Segoe UI" w:cs="Segoe UI"/>
@@ -7045,7 +5562,6 @@
         </w:rPr>
         <w:t>declare</w:t>
       </w:r>
-      <w:proofErr w:type="gramEnd"/>
       <w:r>
         <w:rPr>
           <w:rFonts w:ascii="Segoe UI" w:eastAsia="Times New Roman" w:hAnsi="Segoe UI" w:cs="Segoe UI"/>
@@ -7094,7 +5610,6 @@
           <w:szCs w:val="19"/>
         </w:rPr>
       </w:pPr>
-      <w:proofErr w:type="gramStart"/>
       <w:r>
         <w:rPr>
           <w:rFonts w:ascii="Segoe UI" w:eastAsia="Times New Roman" w:hAnsi="Segoe UI" w:cs="Segoe UI"/>
@@ -7104,7 +5619,6 @@
         </w:rPr>
         <w:t>declare</w:t>
       </w:r>
-      <w:proofErr w:type="gramEnd"/>
       <w:r>
         <w:rPr>
           <w:rFonts w:ascii="Segoe UI" w:eastAsia="Times New Roman" w:hAnsi="Segoe UI" w:cs="Segoe UI"/>
@@ -7187,7 +5701,6 @@
           <w:sz w:val="40"/>
         </w:rPr>
       </w:pPr>
-      <w:proofErr w:type="gramStart"/>
       <w:r>
         <w:rPr>
           <w:rFonts w:ascii="Segoe UI" w:hAnsi="Segoe UI" w:cs="Segoe UI"/>
@@ -7195,17 +5708,7 @@
           <w:color w:val="111111"/>
           <w:sz w:val="40"/>
         </w:rPr>
-        <w:t>react-tabs</w:t>
-      </w:r>
-      <w:proofErr w:type="gramEnd"/>
-      <w:r>
-        <w:rPr>
-          <w:rFonts w:ascii="Segoe UI" w:hAnsi="Segoe UI" w:cs="Segoe UI"/>
-          <w:b/>
-          <w:color w:val="111111"/>
-          <w:sz w:val="40"/>
-        </w:rPr>
-        <w:t> </w:t>
+        <w:t>react-tabs </w:t>
       </w:r>
       <w:hyperlink r:id="rId37" w:history="1">
         <w:r>
@@ -7264,28 +5767,12 @@
           <w:rFonts w:ascii="Segoe UI" w:hAnsi="Segoe UI" w:cs="Segoe UI"/>
         </w:rPr>
       </w:pPr>
-      <w:proofErr w:type="gramStart"/>
-      <w:r>
-        <w:rPr>
-          <w:rFonts w:ascii="Segoe UI" w:hAnsi="Segoe UI" w:cs="Segoe UI"/>
-        </w:rPr>
-        <w:t xml:space="preserve">An accessible and easy tab component for </w:t>
-      </w:r>
-      <w:proofErr w:type="spellStart"/>
-      <w:r>
-        <w:rPr>
-          <w:rFonts w:ascii="Segoe UI" w:hAnsi="Segoe UI" w:cs="Segoe UI"/>
-        </w:rPr>
-        <w:t>ReactJS</w:t>
-      </w:r>
-      <w:proofErr w:type="spellEnd"/>
-      <w:r>
-        <w:rPr>
-          <w:rFonts w:ascii="Segoe UI" w:hAnsi="Segoe UI" w:cs="Segoe UI"/>
-        </w:rPr>
-        <w:t>.</w:t>
-      </w:r>
-      <w:proofErr w:type="gramEnd"/>
+      <w:r>
+        <w:rPr>
+          <w:rFonts w:ascii="Segoe UI" w:hAnsi="Segoe UI" w:cs="Segoe UI"/>
+        </w:rPr>
+        <w:t>An accessible and easy tab component for ReactJS.</w:t>
+      </w:r>
     </w:p>
     <w:p>
       <w:pPr>
@@ -7372,127 +5859,46 @@
         <w:rPr>
           <w:rFonts w:ascii="Segoe UI" w:hAnsi="Segoe UI" w:cs="Segoe UI"/>
         </w:rPr>
-        <w:t xml:space="preserve">// </w:t>
-      </w:r>
-      <w:proofErr w:type="gramStart"/>
-      <w:r>
-        <w:rPr>
-          <w:rFonts w:ascii="Segoe UI" w:hAnsi="Segoe UI" w:cs="Segoe UI"/>
-        </w:rPr>
-        <w:t>For</w:t>
-      </w:r>
-      <w:proofErr w:type="gramEnd"/>
-      <w:r>
-        <w:rPr>
-          <w:rFonts w:ascii="Segoe UI" w:hAnsi="Segoe UI" w:cs="Segoe UI"/>
-        </w:rPr>
-        <w:t xml:space="preserve"> the gym website</w:t>
-      </w:r>
-    </w:p>
-    <w:p>
-      <w:pPr>
-        <w:pStyle w:val="NoSpacing"/>
-        <w:rPr>
-          <w:rFonts w:ascii="Segoe UI" w:hAnsi="Segoe UI" w:cs="Segoe UI"/>
-          <w:sz w:val="20"/>
-          <w:szCs w:val="20"/>
-        </w:rPr>
-      </w:pPr>
-      <w:proofErr w:type="spellStart"/>
-      <w:proofErr w:type="gramStart"/>
-      <w:r>
-        <w:rPr>
-          <w:rFonts w:ascii="Segoe UI" w:hAnsi="Segoe UI" w:cs="Segoe UI"/>
-          <w:sz w:val="20"/>
-          <w:szCs w:val="20"/>
-        </w:rPr>
-        <w:t>npm</w:t>
-      </w:r>
-      <w:proofErr w:type="spellEnd"/>
-      <w:proofErr w:type="gramEnd"/>
-      <w:r>
-        <w:rPr>
-          <w:rFonts w:ascii="Segoe UI" w:hAnsi="Segoe UI" w:cs="Segoe UI"/>
-          <w:sz w:val="20"/>
-          <w:szCs w:val="20"/>
-        </w:rPr>
-        <w:t xml:space="preserve"> </w:t>
-      </w:r>
-      <w:proofErr w:type="spellStart"/>
-      <w:r>
-        <w:rPr>
-          <w:rFonts w:ascii="Segoe UI" w:hAnsi="Segoe UI" w:cs="Segoe UI"/>
-          <w:sz w:val="20"/>
-          <w:szCs w:val="20"/>
-        </w:rPr>
-        <w:t>i</w:t>
-      </w:r>
-      <w:proofErr w:type="spellEnd"/>
-      <w:r>
-        <w:rPr>
-          <w:rFonts w:ascii="Segoe UI" w:hAnsi="Segoe UI" w:cs="Segoe UI"/>
-          <w:sz w:val="20"/>
-          <w:szCs w:val="20"/>
-        </w:rPr>
-        <w:t xml:space="preserve"> framer-motion react-</w:t>
-      </w:r>
-      <w:proofErr w:type="spellStart"/>
-      <w:r>
-        <w:rPr>
-          <w:rFonts w:ascii="Segoe UI" w:hAnsi="Segoe UI" w:cs="Segoe UI"/>
-          <w:sz w:val="20"/>
-          <w:szCs w:val="20"/>
-        </w:rPr>
-        <w:t>countup</w:t>
-      </w:r>
-      <w:proofErr w:type="spellEnd"/>
-      <w:r>
-        <w:rPr>
-          <w:rFonts w:ascii="Segoe UI" w:hAnsi="Segoe UI" w:cs="Segoe UI"/>
-          <w:sz w:val="20"/>
-          <w:szCs w:val="20"/>
-        </w:rPr>
-        <w:t xml:space="preserve"> react-scroll @types/react-scroll react-icons react-responsive </w:t>
-      </w:r>
-      <w:proofErr w:type="spellStart"/>
-      <w:r>
-        <w:rPr>
-          <w:rFonts w:ascii="Segoe UI" w:hAnsi="Segoe UI" w:cs="Segoe UI"/>
-          <w:sz w:val="20"/>
-          <w:szCs w:val="20"/>
-        </w:rPr>
-        <w:t>swiper</w:t>
-      </w:r>
-      <w:proofErr w:type="spellEnd"/>
-      <w:r>
-        <w:rPr>
-          <w:rFonts w:ascii="Segoe UI" w:hAnsi="Segoe UI" w:cs="Segoe UI"/>
-          <w:sz w:val="20"/>
-          <w:szCs w:val="20"/>
-        </w:rPr>
-        <w:t xml:space="preserve"> </w:t>
-      </w:r>
-    </w:p>
-    <w:p>
-      <w:pPr>
-        <w:pStyle w:val="NoSpacing"/>
-        <w:rPr>
-          <w:rFonts w:ascii="Segoe UI" w:hAnsi="Segoe UI" w:cs="Segoe UI"/>
-          <w:sz w:val="20"/>
-          <w:szCs w:val="20"/>
-        </w:rPr>
-      </w:pPr>
-    </w:p>
-    <w:p>
-      <w:pPr>
-        <w:pStyle w:val="NoSpacing"/>
-        <w:rPr>
-          <w:rFonts w:ascii="Segoe UI" w:hAnsi="Segoe UI" w:cs="Segoe UI"/>
-          <w:sz w:val="20"/>
-          <w:szCs w:val="20"/>
-        </w:rPr>
-      </w:pPr>
-      <w:proofErr w:type="spellStart"/>
+        <w:t>// For the gym website</w:t>
+      </w:r>
+    </w:p>
+    <w:p>
+      <w:pPr>
+        <w:pStyle w:val="NoSpacing"/>
+        <w:rPr>
+          <w:rFonts w:ascii="Segoe UI" w:hAnsi="Segoe UI" w:cs="Segoe UI"/>
+          <w:sz w:val="20"/>
+          <w:szCs w:val="20"/>
+        </w:rPr>
+      </w:pPr>
+      <w:r>
+        <w:rPr>
+          <w:rFonts w:ascii="Segoe UI" w:hAnsi="Segoe UI" w:cs="Segoe UI"/>
+          <w:sz w:val="20"/>
+          <w:szCs w:val="20"/>
+        </w:rPr>
+        <w:t xml:space="preserve">npm i framer-motion react-countup react-scroll @types/react-scroll react-icons react-responsive swiper </w:t>
+      </w:r>
+    </w:p>
+    <w:p>
+      <w:pPr>
+        <w:pStyle w:val="NoSpacing"/>
+        <w:rPr>
+          <w:rFonts w:ascii="Segoe UI" w:hAnsi="Segoe UI" w:cs="Segoe UI"/>
+          <w:sz w:val="20"/>
+          <w:szCs w:val="20"/>
+        </w:rPr>
+      </w:pPr>
+    </w:p>
+    <w:p>
+      <w:pPr>
+        <w:pStyle w:val="NoSpacing"/>
+        <w:rPr>
+          <w:rFonts w:ascii="Segoe UI" w:hAnsi="Segoe UI" w:cs="Segoe UI"/>
+          <w:sz w:val="20"/>
+          <w:szCs w:val="20"/>
+        </w:rPr>
+      </w:pPr>
       <w:r>
         <w:rPr>
           <w:rFonts w:ascii="Segoe UI" w:hAnsi="Segoe UI" w:cs="Segoe UI"/>
@@ -7500,17 +5906,7 @@
           <w:sz w:val="30"/>
           <w:szCs w:val="20"/>
         </w:rPr>
-        <w:t>Swiper</w:t>
-      </w:r>
-      <w:proofErr w:type="spellEnd"/>
-      <w:r>
-        <w:rPr>
-          <w:rFonts w:ascii="Segoe UI" w:hAnsi="Segoe UI" w:cs="Segoe UI"/>
-          <w:b/>
-          <w:sz w:val="30"/>
-          <w:szCs w:val="20"/>
-        </w:rPr>
-        <w:t xml:space="preserve"> - is</w:t>
+        <w:t>Swiper - is</w:t>
       </w:r>
       <w:r>
         <w:rPr>
@@ -7596,19 +5992,8 @@
           <w:sz w:val="24"/>
           <w:szCs w:val="20"/>
         </w:rPr>
-        <w:t xml:space="preserve">How to hide scrollbar on your element in </w:t>
-      </w:r>
-      <w:proofErr w:type="spellStart"/>
-      <w:r>
-        <w:rPr>
-          <w:rFonts w:ascii="Segoe UI" w:hAnsi="Segoe UI" w:cs="Segoe UI"/>
-          <w:b/>
-          <w:sz w:val="24"/>
-          <w:szCs w:val="20"/>
-        </w:rPr>
-        <w:t>TailwindCSS</w:t>
-      </w:r>
-      <w:proofErr w:type="spellEnd"/>
+        <w:t>How to hide scrollbar on your element in TailwindCSS</w:t>
+      </w:r>
     </w:p>
     <w:p>
       <w:pPr>
@@ -7840,71 +6225,25 @@
           <w:sz w:val="20"/>
           <w:szCs w:val="20"/>
         </w:rPr>
-        <w:t xml:space="preserve">      .no-scrollbar</w:t>
-      </w:r>
-      <w:proofErr w:type="gramStart"/>
-      <w:r>
-        <w:rPr>
-          <w:rFonts w:ascii="Segoe UI" w:hAnsi="Segoe UI" w:cs="Segoe UI"/>
-          <w:sz w:val="20"/>
-          <w:szCs w:val="20"/>
-        </w:rPr>
-        <w:t>::-</w:t>
-      </w:r>
-      <w:proofErr w:type="spellStart"/>
-      <w:proofErr w:type="gramEnd"/>
-      <w:r>
-        <w:rPr>
-          <w:rFonts w:ascii="Segoe UI" w:hAnsi="Segoe UI" w:cs="Segoe UI"/>
-          <w:sz w:val="20"/>
-          <w:szCs w:val="20"/>
-        </w:rPr>
-        <w:t>webkit</w:t>
-      </w:r>
-      <w:proofErr w:type="spellEnd"/>
-      <w:r>
-        <w:rPr>
-          <w:rFonts w:ascii="Segoe UI" w:hAnsi="Segoe UI" w:cs="Segoe UI"/>
-          <w:sz w:val="20"/>
-          <w:szCs w:val="20"/>
-        </w:rPr>
-        <w:t>-scrollbar {</w:t>
-      </w:r>
-    </w:p>
-    <w:p>
-      <w:pPr>
-        <w:pStyle w:val="NoSpacing"/>
-        <w:rPr>
-          <w:rFonts w:ascii="Segoe UI" w:hAnsi="Segoe UI" w:cs="Segoe UI"/>
-          <w:sz w:val="20"/>
-          <w:szCs w:val="20"/>
-        </w:rPr>
-      </w:pPr>
-      <w:r>
-        <w:rPr>
-          <w:rFonts w:ascii="Segoe UI" w:hAnsi="Segoe UI" w:cs="Segoe UI"/>
-          <w:sz w:val="20"/>
-          <w:szCs w:val="20"/>
-        </w:rPr>
-        <w:t xml:space="preserve">          </w:t>
-      </w:r>
-      <w:proofErr w:type="gramStart"/>
-      <w:r>
-        <w:rPr>
-          <w:rFonts w:ascii="Segoe UI" w:hAnsi="Segoe UI" w:cs="Segoe UI"/>
-          <w:sz w:val="20"/>
-          <w:szCs w:val="20"/>
-        </w:rPr>
-        <w:t>display</w:t>
-      </w:r>
-      <w:proofErr w:type="gramEnd"/>
-      <w:r>
-        <w:rPr>
-          <w:rFonts w:ascii="Segoe UI" w:hAnsi="Segoe UI" w:cs="Segoe UI"/>
-          <w:sz w:val="20"/>
-          <w:szCs w:val="20"/>
-        </w:rPr>
-        <w:t>: none;</w:t>
+        <w:t xml:space="preserve">      .no-scrollbar::-webkit-scrollbar {</w:t>
+      </w:r>
+    </w:p>
+    <w:p>
+      <w:pPr>
+        <w:pStyle w:val="NoSpacing"/>
+        <w:rPr>
+          <w:rFonts w:ascii="Segoe UI" w:hAnsi="Segoe UI" w:cs="Segoe UI"/>
+          <w:sz w:val="20"/>
+          <w:szCs w:val="20"/>
+        </w:rPr>
+      </w:pPr>
+      <w:r>
+        <w:rPr>
+          <w:rFonts w:ascii="Segoe UI" w:hAnsi="Segoe UI" w:cs="Segoe UI"/>
+          <w:sz w:val="20"/>
+          <w:szCs w:val="20"/>
+        </w:rPr>
+        <w:t xml:space="preserve">          display: none;</w:t>
       </w:r>
     </w:p>
     <w:p>
@@ -7976,61 +6315,25 @@
           <w:sz w:val="20"/>
           <w:szCs w:val="20"/>
         </w:rPr>
-        <w:t xml:space="preserve">          -</w:t>
-      </w:r>
-      <w:proofErr w:type="gramStart"/>
-      <w:r>
-        <w:rPr>
-          <w:rFonts w:ascii="Segoe UI" w:hAnsi="Segoe UI" w:cs="Segoe UI"/>
-          <w:sz w:val="20"/>
-          <w:szCs w:val="20"/>
-        </w:rPr>
-        <w:t>ms-</w:t>
-      </w:r>
-      <w:proofErr w:type="gramEnd"/>
-      <w:r>
-        <w:rPr>
-          <w:rFonts w:ascii="Segoe UI" w:hAnsi="Segoe UI" w:cs="Segoe UI"/>
-          <w:sz w:val="20"/>
-          <w:szCs w:val="20"/>
-        </w:rPr>
-        <w:t>overflow-style: none;  /* IE and Edge */</w:t>
-      </w:r>
-    </w:p>
-    <w:p>
-      <w:pPr>
-        <w:pStyle w:val="NoSpacing"/>
-        <w:rPr>
-          <w:rFonts w:ascii="Segoe UI" w:hAnsi="Segoe UI" w:cs="Segoe UI"/>
-          <w:sz w:val="20"/>
-          <w:szCs w:val="20"/>
-        </w:rPr>
-      </w:pPr>
-      <w:r>
-        <w:rPr>
-          <w:rFonts w:ascii="Segoe UI" w:hAnsi="Segoe UI" w:cs="Segoe UI"/>
-          <w:sz w:val="20"/>
-          <w:szCs w:val="20"/>
-        </w:rPr>
-        <w:t xml:space="preserve">          </w:t>
-      </w:r>
-      <w:proofErr w:type="gramStart"/>
-      <w:r>
-        <w:rPr>
-          <w:rFonts w:ascii="Segoe UI" w:hAnsi="Segoe UI" w:cs="Segoe UI"/>
-          <w:sz w:val="20"/>
-          <w:szCs w:val="20"/>
-        </w:rPr>
-        <w:t>scrollbar-width</w:t>
-      </w:r>
-      <w:proofErr w:type="gramEnd"/>
-      <w:r>
-        <w:rPr>
-          <w:rFonts w:ascii="Segoe UI" w:hAnsi="Segoe UI" w:cs="Segoe UI"/>
-          <w:sz w:val="20"/>
-          <w:szCs w:val="20"/>
-        </w:rPr>
-        <w:t>: none;  /* Firefox */</w:t>
+        <w:t xml:space="preserve">          -ms-overflow-style: none;  /* IE and Edge */</w:t>
+      </w:r>
+    </w:p>
+    <w:p>
+      <w:pPr>
+        <w:pStyle w:val="NoSpacing"/>
+        <w:rPr>
+          <w:rFonts w:ascii="Segoe UI" w:hAnsi="Segoe UI" w:cs="Segoe UI"/>
+          <w:sz w:val="20"/>
+          <w:szCs w:val="20"/>
+        </w:rPr>
+      </w:pPr>
+      <w:r>
+        <w:rPr>
+          <w:rFonts w:ascii="Segoe UI" w:hAnsi="Segoe UI" w:cs="Segoe UI"/>
+          <w:sz w:val="20"/>
+          <w:szCs w:val="20"/>
+        </w:rPr>
+        <w:t xml:space="preserve">          scrollbar-width: none;  /* Firefox */</w:t>
       </w:r>
     </w:p>
     <w:p>
@@ -8084,117 +6387,35 @@
           <w:sz w:val="20"/>
           <w:szCs w:val="20"/>
         </w:rPr>
-        <w:t xml:space="preserve">At this point we </w:t>
-      </w:r>
-      <w:proofErr w:type="gramStart"/>
-      <w:r>
-        <w:rPr>
-          <w:rFonts w:ascii="Segoe UI" w:hAnsi="Segoe UI" w:cs="Segoe UI"/>
-          <w:sz w:val="20"/>
-          <w:szCs w:val="20"/>
-        </w:rPr>
-        <w:t>added :</w:t>
-      </w:r>
-      <w:proofErr w:type="gramEnd"/>
-      <w:r>
-        <w:rPr>
-          <w:rFonts w:ascii="Segoe UI" w:hAnsi="Segoe UI" w:cs="Segoe UI"/>
-          <w:sz w:val="20"/>
-          <w:szCs w:val="20"/>
-        </w:rPr>
-        <w:t>:-</w:t>
-      </w:r>
-      <w:proofErr w:type="spellStart"/>
-      <w:r>
-        <w:rPr>
-          <w:rFonts w:ascii="Segoe UI" w:hAnsi="Segoe UI" w:cs="Segoe UI"/>
-          <w:sz w:val="20"/>
-          <w:szCs w:val="20"/>
-        </w:rPr>
-        <w:t>webkit</w:t>
-      </w:r>
-      <w:proofErr w:type="spellEnd"/>
-      <w:r>
-        <w:rPr>
-          <w:rFonts w:ascii="Segoe UI" w:hAnsi="Segoe UI" w:cs="Segoe UI"/>
-          <w:sz w:val="20"/>
-          <w:szCs w:val="20"/>
-        </w:rPr>
-        <w:t xml:space="preserve">-scrollbar to target the scrollbar style in </w:t>
-      </w:r>
-      <w:proofErr w:type="spellStart"/>
-      <w:r>
-        <w:rPr>
-          <w:rFonts w:ascii="Segoe UI" w:hAnsi="Segoe UI" w:cs="Segoe UI"/>
-          <w:sz w:val="20"/>
-          <w:szCs w:val="20"/>
-        </w:rPr>
-        <w:t>Chrome,Safari</w:t>
-      </w:r>
-      <w:proofErr w:type="spellEnd"/>
-      <w:r>
-        <w:rPr>
-          <w:rFonts w:ascii="Segoe UI" w:hAnsi="Segoe UI" w:cs="Segoe UI"/>
-          <w:sz w:val="20"/>
-          <w:szCs w:val="20"/>
-        </w:rPr>
-        <w:t>, Edge and Opera.</w:t>
-      </w:r>
-    </w:p>
-    <w:p>
-      <w:pPr>
-        <w:pStyle w:val="NoSpacing"/>
-        <w:rPr>
-          <w:rFonts w:ascii="Segoe UI" w:hAnsi="Segoe UI" w:cs="Segoe UI"/>
-          <w:sz w:val="20"/>
-          <w:szCs w:val="20"/>
-        </w:rPr>
-      </w:pPr>
-    </w:p>
-    <w:p>
-      <w:pPr>
-        <w:pStyle w:val="NoSpacing"/>
-        <w:rPr>
-          <w:rFonts w:ascii="Segoe UI" w:hAnsi="Segoe UI" w:cs="Segoe UI"/>
-          <w:sz w:val="20"/>
-          <w:szCs w:val="20"/>
-        </w:rPr>
-      </w:pPr>
-      <w:proofErr w:type="gramStart"/>
-      <w:r>
-        <w:rPr>
-          <w:rFonts w:ascii="Segoe UI" w:hAnsi="Segoe UI" w:cs="Segoe UI"/>
-          <w:sz w:val="20"/>
-          <w:szCs w:val="20"/>
-        </w:rPr>
-        <w:t>no-scrollbar</w:t>
-      </w:r>
-      <w:proofErr w:type="gramEnd"/>
-      <w:r>
-        <w:rPr>
-          <w:rFonts w:ascii="Segoe UI" w:hAnsi="Segoe UI" w:cs="Segoe UI"/>
-          <w:sz w:val="20"/>
-          <w:szCs w:val="20"/>
-        </w:rPr>
-        <w:t xml:space="preserve"> is the class that we are going to use for </w:t>
-      </w:r>
-      <w:proofErr w:type="spellStart"/>
-      <w:r>
-        <w:rPr>
-          <w:rFonts w:ascii="Segoe UI" w:hAnsi="Segoe UI" w:cs="Segoe UI"/>
-          <w:sz w:val="20"/>
-          <w:szCs w:val="20"/>
-        </w:rPr>
-        <w:t>hidding</w:t>
-      </w:r>
-      <w:proofErr w:type="spellEnd"/>
-      <w:r>
-        <w:rPr>
-          <w:rFonts w:ascii="Segoe UI" w:hAnsi="Segoe UI" w:cs="Segoe UI"/>
-          <w:sz w:val="20"/>
-          <w:szCs w:val="20"/>
-        </w:rPr>
-        <w:t xml:space="preserve"> the scrollbar.</w:t>
+        <w:t>At this point we added ::-webkit-scrollbar to target the scrollbar style in Chrome,Safari, Edge and Opera.</w:t>
+      </w:r>
+    </w:p>
+    <w:p>
+      <w:pPr>
+        <w:pStyle w:val="NoSpacing"/>
+        <w:rPr>
+          <w:rFonts w:ascii="Segoe UI" w:hAnsi="Segoe UI" w:cs="Segoe UI"/>
+          <w:sz w:val="20"/>
+          <w:szCs w:val="20"/>
+        </w:rPr>
+      </w:pPr>
+    </w:p>
+    <w:p>
+      <w:pPr>
+        <w:pStyle w:val="NoSpacing"/>
+        <w:rPr>
+          <w:rFonts w:ascii="Segoe UI" w:hAnsi="Segoe UI" w:cs="Segoe UI"/>
+          <w:sz w:val="20"/>
+          <w:szCs w:val="20"/>
+        </w:rPr>
+      </w:pPr>
+      <w:r>
+        <w:rPr>
+          <w:rFonts w:ascii="Segoe UI" w:hAnsi="Segoe UI" w:cs="Segoe UI"/>
+          <w:sz w:val="20"/>
+          <w:szCs w:val="20"/>
+        </w:rPr>
+        <w:t>no-scrollbar is the class that we are going to use for hidding the scrollbar.</w:t>
       </w:r>
     </w:p>
     <w:p>
@@ -8258,25 +6479,7 @@
           <w:sz w:val="20"/>
           <w:szCs w:val="20"/>
         </w:rPr>
-        <w:t xml:space="preserve">&lt;div </w:t>
-      </w:r>
-      <w:proofErr w:type="spellStart"/>
-      <w:r>
-        <w:rPr>
-          <w:rFonts w:ascii="Segoe UI" w:hAnsi="Segoe UI" w:cs="Segoe UI"/>
-          <w:sz w:val="20"/>
-          <w:szCs w:val="20"/>
-        </w:rPr>
-        <w:t>className</w:t>
-      </w:r>
-      <w:proofErr w:type="spellEnd"/>
-      <w:r>
-        <w:rPr>
-          <w:rFonts w:ascii="Segoe UI" w:hAnsi="Segoe UI" w:cs="Segoe UI"/>
-          <w:sz w:val="20"/>
-          <w:szCs w:val="20"/>
-        </w:rPr>
-        <w:t>="w-full h-42 overflow-y-scroll no-scrollbar"&gt;...&lt;/div&gt;</w:t>
+        <w:t>&lt;div className="w-full h-42 overflow-y-scroll no-scrollbar"&gt;...&lt;/div&gt;</w:t>
       </w:r>
     </w:p>
     <w:p>
@@ -8298,23 +6501,13 @@
           <w:szCs w:val="20"/>
         </w:rPr>
       </w:pPr>
-      <w:proofErr w:type="spellStart"/>
       <w:r>
         <w:rPr>
           <w:rFonts w:ascii="Segoe UI" w:hAnsi="Segoe UI" w:cs="Segoe UI"/>
           <w:b/>
           <w:szCs w:val="20"/>
         </w:rPr>
-        <w:t>Aceternity</w:t>
-      </w:r>
-      <w:proofErr w:type="spellEnd"/>
-      <w:r>
-        <w:rPr>
-          <w:rFonts w:ascii="Segoe UI" w:hAnsi="Segoe UI" w:cs="Segoe UI"/>
-          <w:b/>
-          <w:szCs w:val="20"/>
-        </w:rPr>
-        <w:t xml:space="preserve"> UI</w:t>
+        <w:t>Aceternity UI</w:t>
       </w:r>
     </w:p>
     <w:p>
@@ -8365,61 +6558,13 @@
           <w:szCs w:val="20"/>
         </w:rPr>
       </w:pPr>
-      <w:proofErr w:type="spellStart"/>
-      <w:proofErr w:type="gramStart"/>
-      <w:r>
-        <w:rPr>
-          <w:rFonts w:ascii="Segoe UI" w:hAnsi="Segoe UI" w:cs="Segoe UI"/>
-          <w:sz w:val="20"/>
-          <w:szCs w:val="20"/>
-        </w:rPr>
-        <w:t>npm</w:t>
-      </w:r>
-      <w:proofErr w:type="spellEnd"/>
-      <w:proofErr w:type="gramEnd"/>
-      <w:r>
-        <w:rPr>
-          <w:rFonts w:ascii="Segoe UI" w:hAnsi="Segoe UI" w:cs="Segoe UI"/>
-          <w:sz w:val="20"/>
-          <w:szCs w:val="20"/>
-        </w:rPr>
-        <w:t xml:space="preserve"> </w:t>
-      </w:r>
-      <w:proofErr w:type="spellStart"/>
-      <w:r>
-        <w:rPr>
-          <w:rFonts w:ascii="Segoe UI" w:hAnsi="Segoe UI" w:cs="Segoe UI"/>
-          <w:sz w:val="20"/>
-          <w:szCs w:val="20"/>
-        </w:rPr>
-        <w:t>i</w:t>
-      </w:r>
-      <w:proofErr w:type="spellEnd"/>
-      <w:r>
-        <w:rPr>
-          <w:rFonts w:ascii="Segoe UI" w:hAnsi="Segoe UI" w:cs="Segoe UI"/>
-          <w:sz w:val="20"/>
-          <w:szCs w:val="20"/>
-        </w:rPr>
-        <w:t xml:space="preserve"> framer-motion </w:t>
-      </w:r>
-      <w:proofErr w:type="spellStart"/>
-      <w:r>
-        <w:rPr>
-          <w:rFonts w:ascii="Segoe UI" w:hAnsi="Segoe UI" w:cs="Segoe UI"/>
-          <w:sz w:val="20"/>
-          <w:szCs w:val="20"/>
-        </w:rPr>
-        <w:t>clsx</w:t>
-      </w:r>
-      <w:proofErr w:type="spellEnd"/>
-      <w:r>
-        <w:rPr>
-          <w:rFonts w:ascii="Segoe UI" w:hAnsi="Segoe UI" w:cs="Segoe UI"/>
-          <w:sz w:val="20"/>
-          <w:szCs w:val="20"/>
-        </w:rPr>
-        <w:t xml:space="preserve"> tailwind-merge</w:t>
+      <w:r>
+        <w:rPr>
+          <w:rFonts w:ascii="Segoe UI" w:hAnsi="Segoe UI" w:cs="Segoe UI"/>
+          <w:sz w:val="20"/>
+          <w:szCs w:val="20"/>
+        </w:rPr>
+        <w:t>npm i framer-motion clsx tailwind-merge</w:t>
       </w:r>
     </w:p>
     <w:p>
@@ -8439,6 +6584,47 @@
         </w:rPr>
         <w:t>then follow the instruction</w:t>
       </w:r>
+    </w:p>
+    <w:p>
+      <w:pPr>
+        <w:pStyle w:val="NoSpacing"/>
+        <w:rPr>
+          <w:rFonts w:ascii="Segoe UI" w:hAnsi="Segoe UI" w:cs="Segoe UI"/>
+          <w:sz w:val="20"/>
+          <w:szCs w:val="20"/>
+        </w:rPr>
+      </w:pPr>
+    </w:p>
+    <w:p>
+      <w:pPr>
+        <w:pStyle w:val="NoSpacing"/>
+        <w:rPr>
+          <w:rFonts w:ascii="Segoe UI" w:hAnsi="Segoe UI" w:cs="Segoe UI"/>
+          <w:sz w:val="20"/>
+          <w:szCs w:val="20"/>
+        </w:rPr>
+      </w:pPr>
+      <w:hyperlink r:id="rId45" w:history="1">
+        <w:r>
+          <w:rPr>
+            <w:rStyle w:val="Hyperlink"/>
+            <w:rFonts w:ascii="Segoe UI" w:hAnsi="Segoe UI" w:cs="Segoe UI"/>
+            <w:sz w:val="20"/>
+            <w:szCs w:val="20"/>
+          </w:rPr>
+          <w:t>https://ui.aceternity.com/components/animated-modal</w:t>
+        </w:r>
+      </w:hyperlink>
+    </w:p>
+    <w:p>
+      <w:pPr>
+        <w:pStyle w:val="NoSpacing"/>
+        <w:rPr>
+          <w:rFonts w:ascii="Segoe UI" w:hAnsi="Segoe UI" w:cs="Segoe UI"/>
+          <w:sz w:val="20"/>
+          <w:szCs w:val="20"/>
+        </w:rPr>
+      </w:pPr>
     </w:p>
     <w:sectPr>
       <w:pgSz w:w="12240" w:h="15840"/>

</xml_diff>

<commit_message>
fitbody blog section done
</commit_message>
<xml_diff>
--- a/nextjs.docx
+++ b/nextjs.docx
@@ -657,7 +657,7 @@
           <w:szCs w:val="14"/>
         </w:rPr>
       </w:pPr>
-      <w:hyperlink r:id="rId5" w:history="1">
+      <w:hyperlink r:id="rId7" w:history="1">
         <w:r>
           <w:rPr>
             <w:rStyle w:val="Hyperlink"/>
@@ -921,7 +921,7 @@
         </w:rPr>
         <w:t xml:space="preserve">Details: </w:t>
       </w:r>
-      <w:hyperlink r:id="rId6" w:history="1">
+      <w:hyperlink r:id="rId8" w:history="1">
         <w:r>
           <w:rPr>
             <w:rStyle w:val="Hyperlink"/>
@@ -938,7 +938,7 @@
           <w:rFonts w:ascii="Segoe UI" w:hAnsi="Segoe UI" w:cs="Segoe UI"/>
         </w:rPr>
       </w:pPr>
-      <w:hyperlink r:id="rId7" w:history="1">
+      <w:hyperlink r:id="rId9" w:history="1">
         <w:r>
           <w:rPr>
             <w:rStyle w:val="Hyperlink"/>
@@ -1027,7 +1027,7 @@
           <w:rFonts w:ascii="Segoe UI" w:hAnsi="Segoe UI" w:cs="Segoe UI"/>
         </w:rPr>
       </w:pPr>
-      <w:hyperlink r:id="rId8" w:history="1">
+      <w:hyperlink r:id="rId10" w:history="1">
         <w:r>
           <w:rPr>
             <w:rStyle w:val="Hyperlink"/>
@@ -2215,7 +2215,7 @@
                     <pic:cNvPicPr/>
                   </pic:nvPicPr>
                   <pic:blipFill>
-                    <a:blip r:embed="rId9"/>
+                    <a:blip r:embed="rId11"/>
                     <a:stretch>
                       <a:fillRect/>
                     </a:stretch>
@@ -2476,7 +2476,7 @@
           <w:rFonts w:ascii="Segoe UI" w:hAnsi="Segoe UI" w:cs="Segoe UI"/>
         </w:rPr>
       </w:pPr>
-      <w:hyperlink r:id="rId10" w:history="1">
+      <w:hyperlink r:id="rId12" w:history="1">
         <w:r>
           <w:rPr>
             <w:rStyle w:val="Hyperlink"/>
@@ -2539,7 +2539,7 @@
           <w:rFonts w:ascii="Segoe UI" w:hAnsi="Segoe UI" w:cs="Segoe UI"/>
         </w:rPr>
       </w:pPr>
-      <w:hyperlink r:id="rId11" w:history="1">
+      <w:hyperlink r:id="rId13" w:history="1">
         <w:r>
           <w:rPr>
             <w:rStyle w:val="Hyperlink"/>
@@ -2723,7 +2723,7 @@
           <w:rFonts w:ascii="Segoe UI" w:hAnsi="Segoe UI" w:cs="Segoe UI"/>
         </w:rPr>
       </w:pPr>
-      <w:hyperlink r:id="rId12" w:history="1">
+      <w:hyperlink r:id="rId14" w:history="1">
         <w:r>
           <w:rPr>
             <w:rStyle w:val="Hyperlink"/>
@@ -2848,7 +2848,7 @@
           <w:rFonts w:ascii="Segoe UI" w:hAnsi="Segoe UI" w:cs="Segoe UI"/>
         </w:rPr>
       </w:pPr>
-      <w:hyperlink r:id="rId13" w:anchor="basic-usage" w:history="1">
+      <w:hyperlink r:id="rId15" w:anchor="basic-usage" w:history="1">
         <w:r>
           <w:rPr>
             <w:rStyle w:val="Hyperlink"/>
@@ -3071,7 +3071,7 @@
           <w:sz w:val="24"/>
         </w:rPr>
       </w:pPr>
-      <w:hyperlink r:id="rId14" w:history="1">
+      <w:hyperlink r:id="rId16" w:history="1">
         <w:r>
           <w:rPr>
             <w:rStyle w:val="Hyperlink"/>
@@ -3199,7 +3199,7 @@
           <w:sz w:val="24"/>
         </w:rPr>
       </w:pPr>
-      <w:hyperlink r:id="rId15" w:history="1">
+      <w:hyperlink r:id="rId17" w:history="1">
         <w:r>
           <w:rPr>
             <w:rStyle w:val="Hyperlink"/>
@@ -3278,7 +3278,7 @@
           <w:rFonts w:ascii="Segoe UI" w:hAnsi="Segoe UI" w:cs="Segoe UI"/>
         </w:rPr>
       </w:pPr>
-      <w:hyperlink r:id="rId16" w:history="1">
+      <w:hyperlink r:id="rId18" w:history="1">
         <w:r>
           <w:rPr>
             <w:rStyle w:val="Hyperlink"/>
@@ -3299,7 +3299,7 @@
           <w:sz w:val="24"/>
         </w:rPr>
       </w:pPr>
-      <w:hyperlink r:id="rId17" w:history="1">
+      <w:hyperlink r:id="rId19" w:history="1">
         <w:r>
           <w:rPr>
             <w:rStyle w:val="Hyperlink"/>
@@ -3320,7 +3320,7 @@
           <w:sz w:val="24"/>
         </w:rPr>
       </w:pPr>
-      <w:hyperlink r:id="rId18" w:history="1">
+      <w:hyperlink r:id="rId20" w:history="1">
         <w:r>
           <w:rPr>
             <w:rStyle w:val="Hyperlink"/>
@@ -3481,7 +3481,7 @@
           <w:sz w:val="32"/>
         </w:rPr>
       </w:pPr>
-      <w:hyperlink r:id="rId19" w:history="1">
+      <w:hyperlink r:id="rId21" w:history="1">
         <w:r>
           <w:rPr>
             <w:rStyle w:val="Hyperlink"/>
@@ -3634,7 +3634,7 @@
           <w:szCs w:val="24"/>
         </w:rPr>
       </w:pPr>
-      <w:hyperlink r:id="rId20" w:history="1">
+      <w:hyperlink r:id="rId22" w:history="1">
         <w:r>
           <w:rPr>
             <w:rStyle w:val="Hyperlink"/>
@@ -3756,7 +3756,7 @@
           <w:kern w:val="36"/>
         </w:rPr>
       </w:pPr>
-      <w:hyperlink r:id="rId21" w:history="1">
+      <w:hyperlink r:id="rId23" w:history="1">
         <w:r>
           <w:rPr>
             <w:rStyle w:val="Hyperlink"/>
@@ -3931,7 +3931,7 @@
           <w:kern w:val="36"/>
         </w:rPr>
       </w:pPr>
-      <w:hyperlink r:id="rId22" w:history="1">
+      <w:hyperlink r:id="rId24" w:history="1">
         <w:r>
           <w:rPr>
             <w:rStyle w:val="Hyperlink"/>
@@ -4247,7 +4247,7 @@
           <w:szCs w:val="24"/>
         </w:rPr>
       </w:pPr>
-      <w:hyperlink r:id="rId23" w:history="1">
+      <w:hyperlink r:id="rId25" w:history="1">
         <w:r>
           <w:rPr>
             <w:rStyle w:val="Hyperlink"/>
@@ -4270,7 +4270,7 @@
           <w:szCs w:val="24"/>
         </w:rPr>
       </w:pPr>
-      <w:hyperlink r:id="rId24" w:history="1">
+      <w:hyperlink r:id="rId26" w:history="1">
         <w:r>
           <w:rPr>
             <w:rStyle w:val="Hyperlink"/>
@@ -4636,7 +4636,7 @@
           <w:sz w:val="20"/>
         </w:rPr>
       </w:pPr>
-      <w:hyperlink r:id="rId25" w:history="1">
+      <w:hyperlink r:id="rId27" w:history="1">
         <w:r>
           <w:rPr>
             <w:rStyle w:val="Hyperlink"/>
@@ -4697,7 +4697,7 @@
           <w:sz w:val="20"/>
         </w:rPr>
       </w:pPr>
-      <w:hyperlink r:id="rId26" w:history="1">
+      <w:hyperlink r:id="rId28" w:history="1">
         <w:r>
           <w:rPr>
             <w:rStyle w:val="Hyperlink"/>
@@ -4719,7 +4719,7 @@
           <w:sz w:val="20"/>
         </w:rPr>
       </w:pPr>
-      <w:hyperlink r:id="rId27" w:history="1">
+      <w:hyperlink r:id="rId29" w:history="1">
         <w:r>
           <w:rPr>
             <w:rStyle w:val="Hyperlink"/>
@@ -4780,7 +4780,7 @@
           <w:kern w:val="36"/>
         </w:rPr>
       </w:pPr>
-      <w:hyperlink r:id="rId28" w:history="1">
+      <w:hyperlink r:id="rId30" w:history="1">
         <w:r>
           <w:rPr>
             <w:rStyle w:val="Hyperlink"/>
@@ -4799,7 +4799,7 @@
           <w:kern w:val="36"/>
         </w:rPr>
       </w:pPr>
-      <w:hyperlink r:id="rId29" w:history="1">
+      <w:hyperlink r:id="rId31" w:history="1">
         <w:r>
           <w:rPr>
             <w:rStyle w:val="Hyperlink"/>
@@ -4818,7 +4818,7 @@
           <w:kern w:val="36"/>
         </w:rPr>
       </w:pPr>
-      <w:hyperlink r:id="rId30" w:history="1">
+      <w:hyperlink r:id="rId32" w:history="1">
         <w:r>
           <w:rPr>
             <w:rStyle w:val="Hyperlink"/>
@@ -4932,7 +4932,7 @@
           <w:sz w:val="20"/>
         </w:rPr>
       </w:pPr>
-      <w:hyperlink r:id="rId31" w:history="1">
+      <w:hyperlink r:id="rId33" w:history="1">
         <w:r>
           <w:rPr>
             <w:rStyle w:val="Hyperlink"/>
@@ -5166,7 +5166,7 @@
           <w:rFonts w:ascii="Segoe UI" w:hAnsi="Segoe UI" w:cs="Segoe UI"/>
         </w:rPr>
       </w:pPr>
-      <w:hyperlink r:id="rId32" w:history="1">
+      <w:hyperlink r:id="rId34" w:history="1">
         <w:r>
           <w:rPr>
             <w:rStyle w:val="Hyperlink"/>
@@ -5217,7 +5217,7 @@
           <w:szCs w:val="25"/>
         </w:rPr>
       </w:pPr>
-      <w:hyperlink r:id="rId33" w:history="1">
+      <w:hyperlink r:id="rId35" w:history="1">
         <w:r>
           <w:rPr>
             <w:rStyle w:val="Hyperlink"/>
@@ -5268,7 +5268,7 @@
           <w:rFonts w:ascii="Segoe UI" w:hAnsi="Segoe UI" w:cs="Segoe UI"/>
         </w:rPr>
       </w:pPr>
-      <w:hyperlink r:id="rId34" w:history="1">
+      <w:hyperlink r:id="rId36" w:history="1">
         <w:r>
           <w:rPr>
             <w:rStyle w:val="Hyperlink"/>
@@ -5299,7 +5299,7 @@
         </w:rPr>
         <w:t xml:space="preserve">Fixing Error: </w:t>
       </w:r>
-      <w:hyperlink r:id="rId35" w:history="1">
+      <w:hyperlink r:id="rId37" w:history="1">
         <w:r>
           <w:rPr>
             <w:rStyle w:val="Hyperlink"/>
@@ -5673,7 +5673,7 @@
           <w:rFonts w:ascii="Segoe UI" w:hAnsi="Segoe UI" w:cs="Segoe UI"/>
         </w:rPr>
       </w:pPr>
-      <w:hyperlink r:id="rId36" w:history="1">
+      <w:hyperlink r:id="rId38" w:history="1">
         <w:r>
           <w:rPr>
             <w:rStyle w:val="Hyperlink"/>
@@ -5710,7 +5710,7 @@
         </w:rPr>
         <w:t>react-tabs </w:t>
       </w:r>
-      <w:hyperlink r:id="rId37" w:history="1">
+      <w:hyperlink r:id="rId39" w:history="1">
         <w:r>
           <w:rPr>
             <w:rFonts w:ascii="Segoe UI" w:hAnsi="Segoe UI" w:cs="Segoe UI"/>
@@ -5781,7 +5781,7 @@
           <w:rFonts w:ascii="Segoe UI" w:hAnsi="Segoe UI" w:cs="Segoe UI"/>
         </w:rPr>
       </w:pPr>
-      <w:hyperlink r:id="rId38" w:history="1">
+      <w:hyperlink r:id="rId40" w:history="1">
         <w:r>
           <w:rPr>
             <w:rStyle w:val="Hyperlink"/>
@@ -5813,7 +5813,7 @@
           <w:rFonts w:ascii="Segoe UI" w:hAnsi="Segoe UI" w:cs="Segoe UI"/>
         </w:rPr>
       </w:pPr>
-      <w:hyperlink r:id="rId39" w:history="1">
+      <w:hyperlink r:id="rId41" w:history="1">
         <w:r>
           <w:rPr>
             <w:rStyle w:val="Hyperlink"/>
@@ -5830,7 +5830,7 @@
           <w:rFonts w:ascii="Segoe UI" w:hAnsi="Segoe UI" w:cs="Segoe UI"/>
         </w:rPr>
       </w:pPr>
-      <w:hyperlink r:id="rId40" w:history="1">
+      <w:hyperlink r:id="rId42" w:history="1">
         <w:r>
           <w:rPr>
             <w:rStyle w:val="Hyperlink"/>
@@ -5928,13 +5928,8 @@
     <w:p>
       <w:pPr>
         <w:pStyle w:val="NoSpacing"/>
-        <w:rPr>
-          <w:rFonts w:ascii="Segoe UI" w:hAnsi="Segoe UI" w:cs="Segoe UI"/>
-          <w:sz w:val="20"/>
-          <w:szCs w:val="20"/>
-        </w:rPr>
-      </w:pPr>
-      <w:hyperlink r:id="rId41" w:history="1">
+      </w:pPr>
+      <w:hyperlink r:id="rId43" w:history="1">
         <w:r>
           <w:rPr>
             <w:rStyle w:val="Hyperlink"/>
@@ -5953,7 +5948,7 @@
         </w:rPr>
         <w:t xml:space="preserve">            </w:t>
       </w:r>
-      <w:hyperlink r:id="rId42" w:history="1">
+      <w:hyperlink r:id="rId44" w:history="1">
         <w:r>
           <w:rPr>
             <w:rStyle w:val="Hyperlink"/>
@@ -5974,6 +5969,480 @@
           <w:szCs w:val="20"/>
         </w:rPr>
       </w:pPr>
+      <w:hyperlink r:id="rId45" w:history="1">
+        <w:r>
+          <w:rPr>
+            <w:rStyle w:val="Hyperlink"/>
+            <w:rFonts w:ascii="Segoe UI" w:hAnsi="Segoe UI" w:cs="Segoe UI"/>
+            <w:sz w:val="20"/>
+            <w:szCs w:val="20"/>
+          </w:rPr>
+          <w:t>https://swiperjs.com/demos#pagination</w:t>
+        </w:r>
+      </w:hyperlink>
+    </w:p>
+    <w:p>
+      <w:pPr>
+        <w:pStyle w:val="NoSpacing"/>
+        <w:rPr>
+          <w:rFonts w:ascii="Segoe UI" w:hAnsi="Segoe UI" w:cs="Segoe UI"/>
+          <w:sz w:val="20"/>
+          <w:szCs w:val="20"/>
+        </w:rPr>
+      </w:pPr>
+    </w:p>
+    <w:p>
+      <w:pPr>
+        <w:pStyle w:val="NoSpacing"/>
+        <w:rPr>
+          <w:rFonts w:ascii="Segoe UI" w:hAnsi="Segoe UI" w:cs="Segoe UI"/>
+          <w:b/>
+          <w:sz w:val="20"/>
+          <w:szCs w:val="20"/>
+        </w:rPr>
+      </w:pPr>
+      <w:r>
+        <w:rPr>
+          <w:rFonts w:ascii="Segoe UI" w:hAnsi="Segoe UI" w:cs="Segoe UI"/>
+          <w:b/>
+          <w:sz w:val="20"/>
+          <w:szCs w:val="20"/>
+        </w:rPr>
+        <w:t>React SwiperJs autoplay :</w:t>
+      </w:r>
+    </w:p>
+    <w:p>
+      <w:pPr>
+        <w:pStyle w:val="NoSpacing"/>
+        <w:rPr>
+          <w:rFonts w:ascii="Segoe UI" w:hAnsi="Segoe UI" w:cs="Segoe UI"/>
+          <w:sz w:val="20"/>
+          <w:szCs w:val="20"/>
+        </w:rPr>
+      </w:pPr>
+      <w:hyperlink r:id="rId46" w:history="1">
+        <w:r>
+          <w:rPr>
+            <w:rStyle w:val="Hyperlink"/>
+            <w:rFonts w:ascii="Segoe UI" w:hAnsi="Segoe UI" w:cs="Segoe UI"/>
+            <w:sz w:val="20"/>
+            <w:szCs w:val="20"/>
+          </w:rPr>
+          <w:t>https://stackoverflow.com/questions/63052586/react-swiperjs-autoplay-not-making-the-swiper-to-auto-swipe</w:t>
+        </w:r>
+      </w:hyperlink>
+    </w:p>
+    <w:p>
+      <w:pPr>
+        <w:pStyle w:val="NoSpacing"/>
+        <w:rPr>
+          <w:rFonts w:ascii="Segoe UI" w:hAnsi="Segoe UI" w:cs="Segoe UI"/>
+          <w:b/>
+          <w:sz w:val="20"/>
+          <w:szCs w:val="20"/>
+        </w:rPr>
+      </w:pPr>
+    </w:p>
+    <w:p>
+      <w:pPr>
+        <w:pStyle w:val="NoSpacing"/>
+        <w:rPr>
+          <w:rFonts w:ascii="Segoe UI" w:hAnsi="Segoe UI" w:cs="Segoe UI"/>
+          <w:sz w:val="20"/>
+          <w:szCs w:val="20"/>
+        </w:rPr>
+      </w:pPr>
+      <w:r>
+        <w:rPr>
+          <w:rFonts w:ascii="Segoe UI" w:hAnsi="Segoe UI" w:cs="Segoe UI"/>
+          <w:sz w:val="20"/>
+          <w:szCs w:val="20"/>
+        </w:rPr>
+        <w:t>for swiper version 8.3</w:t>
+      </w:r>
+    </w:p>
+    <w:p>
+      <w:pPr>
+        <w:pStyle w:val="NoSpacing"/>
+        <w:rPr>
+          <w:rFonts w:ascii="Segoe UI" w:hAnsi="Segoe UI" w:cs="Segoe UI"/>
+          <w:sz w:val="20"/>
+          <w:szCs w:val="20"/>
+        </w:rPr>
+      </w:pPr>
+      <w:r>
+        <w:rPr>
+          <w:rFonts w:ascii="Segoe UI" w:hAnsi="Segoe UI" w:cs="Segoe UI"/>
+          <w:sz w:val="20"/>
+          <w:szCs w:val="20"/>
+        </w:rPr>
+        <w:t>imports should look like this</w:t>
+      </w:r>
+    </w:p>
+    <w:p>
+      <w:pPr>
+        <w:pStyle w:val="NoSpacing"/>
+        <w:rPr>
+          <w:rFonts w:ascii="Segoe UI" w:hAnsi="Segoe UI" w:cs="Segoe UI"/>
+          <w:sz w:val="20"/>
+          <w:szCs w:val="20"/>
+        </w:rPr>
+      </w:pPr>
+      <w:r>
+        <w:rPr>
+          <w:rFonts w:ascii="Segoe UI" w:hAnsi="Segoe UI" w:cs="Segoe UI"/>
+          <w:sz w:val="20"/>
+          <w:szCs w:val="20"/>
+        </w:rPr>
+        <w:t>import { Autoplay, Pagination } from 'swiper';</w:t>
+      </w:r>
+    </w:p>
+    <w:p>
+      <w:pPr>
+        <w:pStyle w:val="NoSpacing"/>
+        <w:rPr>
+          <w:rFonts w:ascii="Segoe UI" w:hAnsi="Segoe UI" w:cs="Segoe UI"/>
+          <w:sz w:val="20"/>
+          <w:szCs w:val="20"/>
+        </w:rPr>
+      </w:pPr>
+      <w:r>
+        <w:rPr>
+          <w:rFonts w:ascii="Segoe UI" w:hAnsi="Segoe UI" w:cs="Segoe UI"/>
+          <w:sz w:val="20"/>
+          <w:szCs w:val="20"/>
+        </w:rPr>
+        <w:lastRenderedPageBreak/>
+        <w:t>import { Swiper, SwiperSlide } from 'swiper/react';</w:t>
+      </w:r>
+    </w:p>
+    <w:p>
+      <w:pPr>
+        <w:pStyle w:val="NoSpacing"/>
+        <w:rPr>
+          <w:rFonts w:ascii="Segoe UI" w:hAnsi="Segoe UI" w:cs="Segoe UI"/>
+          <w:sz w:val="20"/>
+          <w:szCs w:val="20"/>
+        </w:rPr>
+      </w:pPr>
+    </w:p>
+    <w:p>
+      <w:pPr>
+        <w:pStyle w:val="NoSpacing"/>
+        <w:rPr>
+          <w:rFonts w:ascii="Segoe UI" w:hAnsi="Segoe UI" w:cs="Segoe UI"/>
+          <w:sz w:val="20"/>
+          <w:szCs w:val="20"/>
+        </w:rPr>
+      </w:pPr>
+      <w:r>
+        <w:rPr>
+          <w:rFonts w:ascii="Segoe UI" w:hAnsi="Segoe UI" w:cs="Segoe UI"/>
+          <w:sz w:val="20"/>
+          <w:szCs w:val="20"/>
+        </w:rPr>
+        <w:t>import "swiper/css";</w:t>
+      </w:r>
+    </w:p>
+    <w:p>
+      <w:pPr>
+        <w:pStyle w:val="NoSpacing"/>
+        <w:rPr>
+          <w:rFonts w:ascii="Segoe UI" w:hAnsi="Segoe UI" w:cs="Segoe UI"/>
+          <w:sz w:val="20"/>
+          <w:szCs w:val="20"/>
+        </w:rPr>
+      </w:pPr>
+      <w:r>
+        <w:rPr>
+          <w:rFonts w:ascii="Segoe UI" w:hAnsi="Segoe UI" w:cs="Segoe UI"/>
+          <w:sz w:val="20"/>
+          <w:szCs w:val="20"/>
+        </w:rPr>
+        <w:t>import "swiper/css/pagination";</w:t>
+      </w:r>
+    </w:p>
+    <w:p>
+      <w:pPr>
+        <w:pStyle w:val="NoSpacing"/>
+        <w:rPr>
+          <w:rFonts w:ascii="Segoe UI" w:hAnsi="Segoe UI" w:cs="Segoe UI"/>
+          <w:sz w:val="20"/>
+          <w:szCs w:val="20"/>
+        </w:rPr>
+      </w:pPr>
+      <w:r>
+        <w:rPr>
+          <w:rFonts w:ascii="Segoe UI" w:hAnsi="Segoe UI" w:cs="Segoe UI"/>
+          <w:sz w:val="20"/>
+          <w:szCs w:val="20"/>
+        </w:rPr>
+        <w:t>import "swiper/css/autoplay";</w:t>
+      </w:r>
+    </w:p>
+    <w:p>
+      <w:pPr>
+        <w:pStyle w:val="NoSpacing"/>
+        <w:rPr>
+          <w:rFonts w:ascii="Segoe UI" w:hAnsi="Segoe UI" w:cs="Segoe UI"/>
+          <w:sz w:val="20"/>
+          <w:szCs w:val="20"/>
+        </w:rPr>
+      </w:pPr>
+    </w:p>
+    <w:p>
+      <w:pPr>
+        <w:pStyle w:val="NoSpacing"/>
+        <w:rPr>
+          <w:rFonts w:ascii="Segoe UI" w:hAnsi="Segoe UI" w:cs="Segoe UI"/>
+          <w:sz w:val="20"/>
+          <w:szCs w:val="20"/>
+        </w:rPr>
+      </w:pPr>
+      <w:r>
+        <w:rPr>
+          <w:rFonts w:ascii="Segoe UI" w:hAnsi="Segoe UI" w:cs="Segoe UI"/>
+          <w:sz w:val="20"/>
+          <w:szCs w:val="20"/>
+        </w:rPr>
+        <w:t>and your swiper react component, mine wasnt working on autoplay={true} so I added autoplay={{delay: 2000} anyways below is my whole swiper it will help you</w:t>
+      </w:r>
+    </w:p>
+    <w:p>
+      <w:pPr>
+        <w:pStyle w:val="NoSpacing"/>
+        <w:rPr>
+          <w:rFonts w:ascii="Segoe UI" w:hAnsi="Segoe UI" w:cs="Segoe UI"/>
+          <w:sz w:val="20"/>
+          <w:szCs w:val="20"/>
+        </w:rPr>
+      </w:pPr>
+    </w:p>
+    <w:p>
+      <w:pPr>
+        <w:pStyle w:val="NoSpacing"/>
+        <w:rPr>
+          <w:rFonts w:ascii="Segoe UI" w:hAnsi="Segoe UI" w:cs="Segoe UI"/>
+          <w:sz w:val="20"/>
+          <w:szCs w:val="20"/>
+        </w:rPr>
+      </w:pPr>
+      <w:r>
+        <w:rPr>
+          <w:rFonts w:ascii="Segoe UI" w:hAnsi="Segoe UI" w:cs="Segoe UI"/>
+          <w:sz w:val="20"/>
+          <w:szCs w:val="20"/>
+        </w:rPr>
+        <w:t>&lt;Swiper</w:t>
+      </w:r>
+    </w:p>
+    <w:p>
+      <w:pPr>
+        <w:pStyle w:val="NoSpacing"/>
+        <w:rPr>
+          <w:rFonts w:ascii="Segoe UI" w:hAnsi="Segoe UI" w:cs="Segoe UI"/>
+          <w:sz w:val="20"/>
+          <w:szCs w:val="20"/>
+        </w:rPr>
+      </w:pPr>
+      <w:r>
+        <w:rPr>
+          <w:rFonts w:ascii="Segoe UI" w:hAnsi="Segoe UI" w:cs="Segoe UI"/>
+          <w:sz w:val="20"/>
+          <w:szCs w:val="20"/>
+        </w:rPr>
+        <w:t xml:space="preserve">    modules={[Autoplay, Pagination]}</w:t>
+      </w:r>
+    </w:p>
+    <w:p>
+      <w:pPr>
+        <w:pStyle w:val="NoSpacing"/>
+        <w:rPr>
+          <w:rFonts w:ascii="Segoe UI" w:hAnsi="Segoe UI" w:cs="Segoe UI"/>
+          <w:sz w:val="20"/>
+          <w:szCs w:val="20"/>
+        </w:rPr>
+      </w:pPr>
+      <w:r>
+        <w:rPr>
+          <w:rFonts w:ascii="Segoe UI" w:hAnsi="Segoe UI" w:cs="Segoe UI"/>
+          <w:sz w:val="20"/>
+          <w:szCs w:val="20"/>
+        </w:rPr>
+        <w:t xml:space="preserve">    pagination={{clickable: true}}</w:t>
+      </w:r>
+    </w:p>
+    <w:p>
+      <w:pPr>
+        <w:pStyle w:val="NoSpacing"/>
+        <w:rPr>
+          <w:rFonts w:ascii="Segoe UI" w:hAnsi="Segoe UI" w:cs="Segoe UI"/>
+          <w:sz w:val="20"/>
+          <w:szCs w:val="20"/>
+        </w:rPr>
+      </w:pPr>
+      <w:r>
+        <w:rPr>
+          <w:rFonts w:ascii="Segoe UI" w:hAnsi="Segoe UI" w:cs="Segoe UI"/>
+          <w:sz w:val="20"/>
+          <w:szCs w:val="20"/>
+        </w:rPr>
+        <w:t xml:space="preserve">    slidesPerView={1}</w:t>
+      </w:r>
+    </w:p>
+    <w:p>
+      <w:pPr>
+        <w:pStyle w:val="NoSpacing"/>
+        <w:rPr>
+          <w:rFonts w:ascii="Segoe UI" w:hAnsi="Segoe UI" w:cs="Segoe UI"/>
+          <w:sz w:val="20"/>
+          <w:szCs w:val="20"/>
+        </w:rPr>
+      </w:pPr>
+      <w:r>
+        <w:rPr>
+          <w:rFonts w:ascii="Segoe UI" w:hAnsi="Segoe UI" w:cs="Segoe UI"/>
+          <w:sz w:val="20"/>
+          <w:szCs w:val="20"/>
+        </w:rPr>
+        <w:t xml:space="preserve">    autoplay={{</w:t>
+      </w:r>
+    </w:p>
+    <w:p>
+      <w:pPr>
+        <w:pStyle w:val="NoSpacing"/>
+        <w:rPr>
+          <w:rFonts w:ascii="Segoe UI" w:hAnsi="Segoe UI" w:cs="Segoe UI"/>
+          <w:sz w:val="20"/>
+          <w:szCs w:val="20"/>
+        </w:rPr>
+      </w:pPr>
+      <w:r>
+        <w:rPr>
+          <w:rFonts w:ascii="Segoe UI" w:hAnsi="Segoe UI" w:cs="Segoe UI"/>
+          <w:sz w:val="20"/>
+          <w:szCs w:val="20"/>
+        </w:rPr>
+        <w:t xml:space="preserve">          delay: 2000,</w:t>
+      </w:r>
+    </w:p>
+    <w:p>
+      <w:pPr>
+        <w:pStyle w:val="NoSpacing"/>
+        <w:rPr>
+          <w:rFonts w:ascii="Segoe UI" w:hAnsi="Segoe UI" w:cs="Segoe UI"/>
+          <w:sz w:val="20"/>
+          <w:szCs w:val="20"/>
+        </w:rPr>
+      </w:pPr>
+      <w:r>
+        <w:rPr>
+          <w:rFonts w:ascii="Segoe UI" w:hAnsi="Segoe UI" w:cs="Segoe UI"/>
+          <w:sz w:val="20"/>
+          <w:szCs w:val="20"/>
+        </w:rPr>
+        <w:t xml:space="preserve">          pauseOnMouseEnter: true,</w:t>
+      </w:r>
+    </w:p>
+    <w:p>
+      <w:pPr>
+        <w:pStyle w:val="NoSpacing"/>
+        <w:rPr>
+          <w:rFonts w:ascii="Segoe UI" w:hAnsi="Segoe UI" w:cs="Segoe UI"/>
+          <w:sz w:val="20"/>
+          <w:szCs w:val="20"/>
+        </w:rPr>
+      </w:pPr>
+      <w:r>
+        <w:rPr>
+          <w:rFonts w:ascii="Segoe UI" w:hAnsi="Segoe UI" w:cs="Segoe UI"/>
+          <w:sz w:val="20"/>
+          <w:szCs w:val="20"/>
+        </w:rPr>
+        <w:t xml:space="preserve">          disableOnInteraction: false</w:t>
+      </w:r>
+    </w:p>
+    <w:p>
+      <w:pPr>
+        <w:pStyle w:val="NoSpacing"/>
+        <w:rPr>
+          <w:rFonts w:ascii="Segoe UI" w:hAnsi="Segoe UI" w:cs="Segoe UI"/>
+          <w:sz w:val="20"/>
+          <w:szCs w:val="20"/>
+        </w:rPr>
+      </w:pPr>
+      <w:r>
+        <w:rPr>
+          <w:rFonts w:ascii="Segoe UI" w:hAnsi="Segoe UI" w:cs="Segoe UI"/>
+          <w:sz w:val="20"/>
+          <w:szCs w:val="20"/>
+        </w:rPr>
+        <w:t xml:space="preserve">         }}</w:t>
+      </w:r>
+    </w:p>
+    <w:p>
+      <w:pPr>
+        <w:pStyle w:val="NoSpacing"/>
+        <w:rPr>
+          <w:rFonts w:ascii="Segoe UI" w:hAnsi="Segoe UI" w:cs="Segoe UI"/>
+          <w:sz w:val="20"/>
+          <w:szCs w:val="20"/>
+        </w:rPr>
+      </w:pPr>
+      <w:r>
+        <w:rPr>
+          <w:rFonts w:ascii="Segoe UI" w:hAnsi="Segoe UI" w:cs="Segoe UI"/>
+          <w:sz w:val="20"/>
+          <w:szCs w:val="20"/>
+        </w:rPr>
+        <w:t xml:space="preserve">    loop</w:t>
+      </w:r>
+    </w:p>
+    <w:p>
+      <w:pPr>
+        <w:pStyle w:val="NoSpacing"/>
+        <w:rPr>
+          <w:rFonts w:ascii="Segoe UI" w:hAnsi="Segoe UI" w:cs="Segoe UI"/>
+          <w:sz w:val="20"/>
+          <w:szCs w:val="20"/>
+        </w:rPr>
+      </w:pPr>
+      <w:r>
+        <w:rPr>
+          <w:rFonts w:ascii="Segoe UI" w:hAnsi="Segoe UI" w:cs="Segoe UI"/>
+          <w:sz w:val="20"/>
+          <w:szCs w:val="20"/>
+        </w:rPr>
+        <w:t xml:space="preserve">    className='swiper-container'</w:t>
+      </w:r>
+    </w:p>
+    <w:p>
+      <w:pPr>
+        <w:pStyle w:val="NoSpacing"/>
+        <w:rPr>
+          <w:rFonts w:ascii="Segoe UI" w:hAnsi="Segoe UI" w:cs="Segoe UI"/>
+          <w:sz w:val="20"/>
+          <w:szCs w:val="20"/>
+        </w:rPr>
+      </w:pPr>
+      <w:r>
+        <w:rPr>
+          <w:rFonts w:ascii="Segoe UI" w:hAnsi="Segoe UI" w:cs="Segoe UI"/>
+          <w:sz w:val="20"/>
+          <w:szCs w:val="20"/>
+        </w:rPr>
+        <w:t xml:space="preserve"> &gt;</w:t>
+      </w:r>
+    </w:p>
+    <w:p>
+      <w:pPr>
+        <w:pStyle w:val="NoSpacing"/>
+        <w:rPr>
+          <w:rFonts w:ascii="Segoe UI" w:hAnsi="Segoe UI" w:cs="Segoe UI"/>
+          <w:sz w:val="20"/>
+          <w:szCs w:val="20"/>
+        </w:rPr>
+      </w:pPr>
     </w:p>
     <w:p>
       <w:pPr>
@@ -6022,7 +6491,7 @@
           <w:szCs w:val="20"/>
         </w:rPr>
       </w:pPr>
-      <w:hyperlink r:id="rId43" w:history="1">
+      <w:hyperlink r:id="rId47" w:history="1">
         <w:r>
           <w:rPr>
             <w:rStyle w:val="Hyperlink"/>
@@ -6124,7 +6593,6 @@
           <w:sz w:val="20"/>
           <w:szCs w:val="20"/>
         </w:rPr>
-        <w:lastRenderedPageBreak/>
         <w:t>@tailwind components;</w:t>
       </w:r>
     </w:p>
@@ -6519,7 +6987,7 @@
           <w:szCs w:val="20"/>
         </w:rPr>
       </w:pPr>
-      <w:hyperlink r:id="rId44" w:history="1">
+      <w:hyperlink r:id="rId48" w:history="1">
         <w:r>
           <w:rPr>
             <w:rStyle w:val="Hyperlink"/>
@@ -6604,7 +7072,7 @@
           <w:szCs w:val="20"/>
         </w:rPr>
       </w:pPr>
-      <w:hyperlink r:id="rId45" w:history="1">
+      <w:hyperlink r:id="rId49" w:history="1">
         <w:r>
           <w:rPr>
             <w:rStyle w:val="Hyperlink"/>
@@ -6627,6 +7095,7 @@
       </w:pPr>
     </w:p>
     <w:sectPr>
+      <w:footerReference w:type="default" r:id="rId50"/>
       <w:pgSz w:w="12240" w:h="15840"/>
       <w:pgMar w:top="1440" w:right="1440" w:bottom="1440" w:left="1440" w:header="720" w:footer="720" w:gutter="0"/>
       <w:cols w:space="720"/>
@@ -6634,6 +7103,93 @@
     </w:sectPr>
   </w:body>
 </w:document>
+</file>
+
+<file path=word/endnotes.xml><?xml version="1.0" encoding="utf-8"?>
+<w:endnotes xmlns:ve="http://schemas.openxmlformats.org/markup-compatibility/2006" xmlns:o="urn:schemas-microsoft-com:office:office" xmlns:r="http://schemas.openxmlformats.org/officeDocument/2006/relationships" xmlns:m="http://schemas.openxmlformats.org/officeDocument/2006/math" xmlns:v="urn:schemas-microsoft-com:vml" xmlns:wp="http://schemas.openxmlformats.org/drawingml/2006/wordprocessingDrawing" xmlns:w10="urn:schemas-microsoft-com:office:word" xmlns:w="http://schemas.openxmlformats.org/wordprocessingml/2006/main" xmlns:wne="http://schemas.microsoft.com/office/word/2006/wordml">
+  <w:endnote w:type="separator" w:id="0">
+    <w:p>
+      <w:pPr>
+        <w:spacing w:after="0" w:line="240" w:lineRule="auto"/>
+      </w:pPr>
+      <w:r>
+        <w:separator/>
+      </w:r>
+    </w:p>
+  </w:endnote>
+  <w:endnote w:type="continuationSeparator" w:id="1">
+    <w:p>
+      <w:pPr>
+        <w:spacing w:after="0" w:line="240" w:lineRule="auto"/>
+      </w:pPr>
+      <w:r>
+        <w:continuationSeparator/>
+      </w:r>
+    </w:p>
+  </w:endnote>
+</w:endnotes>
+</file>
+
+<file path=word/footer1.xml><?xml version="1.0" encoding="utf-8"?>
+<w:ftr xmlns:ve="http://schemas.openxmlformats.org/markup-compatibility/2006" xmlns:o="urn:schemas-microsoft-com:office:office" xmlns:r="http://schemas.openxmlformats.org/officeDocument/2006/relationships" xmlns:m="http://schemas.openxmlformats.org/officeDocument/2006/math" xmlns:v="urn:schemas-microsoft-com:vml" xmlns:wp="http://schemas.openxmlformats.org/drawingml/2006/wordprocessingDrawing" xmlns:w10="urn:schemas-microsoft-com:office:word" xmlns:w="http://schemas.openxmlformats.org/wordprocessingml/2006/main" xmlns:wne="http://schemas.microsoft.com/office/word/2006/wordml">
+  <w:sdt>
+    <w:sdtPr>
+      <w:id w:val="349519814"/>
+      <w:docPartObj>
+        <w:docPartGallery w:val="Page Numbers (Bottom of Page)"/>
+        <w:docPartUnique/>
+      </w:docPartObj>
+    </w:sdtPr>
+    <w:sdtContent>
+      <w:p>
+        <w:pPr>
+          <w:pStyle w:val="Footer"/>
+        </w:pPr>
+        <w:r>
+          <w:t xml:space="preserve">Page | </w:t>
+        </w:r>
+        <w:fldSimple w:instr=" PAGE   \* MERGEFORMAT ">
+          <w:r>
+            <w:rPr>
+              <w:noProof/>
+            </w:rPr>
+            <w:t>2</w:t>
+          </w:r>
+        </w:fldSimple>
+      </w:p>
+    </w:sdtContent>
+  </w:sdt>
+  <w:p>
+    <w:pPr>
+      <w:pStyle w:val="Footer"/>
+    </w:pPr>
+  </w:p>
+</w:ftr>
+</file>
+
+<file path=word/footnotes.xml><?xml version="1.0" encoding="utf-8"?>
+<w:footnotes xmlns:ve="http://schemas.openxmlformats.org/markup-compatibility/2006" xmlns:o="urn:schemas-microsoft-com:office:office" xmlns:r="http://schemas.openxmlformats.org/officeDocument/2006/relationships" xmlns:m="http://schemas.openxmlformats.org/officeDocument/2006/math" xmlns:v="urn:schemas-microsoft-com:vml" xmlns:wp="http://schemas.openxmlformats.org/drawingml/2006/wordprocessingDrawing" xmlns:w10="urn:schemas-microsoft-com:office:word" xmlns:w="http://schemas.openxmlformats.org/wordprocessingml/2006/main" xmlns:wne="http://schemas.microsoft.com/office/word/2006/wordml">
+  <w:footnote w:type="separator" w:id="0">
+    <w:p>
+      <w:pPr>
+        <w:spacing w:after="0" w:line="240" w:lineRule="auto"/>
+      </w:pPr>
+      <w:r>
+        <w:separator/>
+      </w:r>
+    </w:p>
+  </w:footnote>
+  <w:footnote w:type="continuationSeparator" w:id="1">
+    <w:p>
+      <w:pPr>
+        <w:spacing w:after="0" w:line="240" w:lineRule="auto"/>
+      </w:pPr>
+      <w:r>
+        <w:continuationSeparator/>
+      </w:r>
+    </w:p>
+  </w:footnote>
+</w:footnotes>
 </file>
 
 <file path=word/numbering.xml><?xml version="1.0" encoding="utf-8"?>
@@ -7933,6 +8489,50 @@
     <w:basedOn w:val="DefaultParagraphFont"/>
     <w:rsid w:val="005E33A2"/>
   </w:style>
+  <w:style w:type="paragraph" w:styleId="Header">
+    <w:name w:val="header"/>
+    <w:basedOn w:val="Normal"/>
+    <w:link w:val="HeaderChar"/>
+    <w:uiPriority w:val="99"/>
+    <w:unhideWhenUsed/>
+    <w:rsid w:val="00633778"/>
+    <w:pPr>
+      <w:tabs>
+        <w:tab w:val="center" w:pos="4680"/>
+        <w:tab w:val="right" w:pos="9360"/>
+      </w:tabs>
+      <w:spacing w:after="0" w:line="240" w:lineRule="auto"/>
+    </w:pPr>
+  </w:style>
+  <w:style w:type="character" w:customStyle="1" w:styleId="HeaderChar">
+    <w:name w:val="Header Char"/>
+    <w:basedOn w:val="DefaultParagraphFont"/>
+    <w:link w:val="Header"/>
+    <w:uiPriority w:val="99"/>
+    <w:rsid w:val="00633778"/>
+  </w:style>
+  <w:style w:type="paragraph" w:styleId="Footer">
+    <w:name w:val="footer"/>
+    <w:basedOn w:val="Normal"/>
+    <w:link w:val="FooterChar"/>
+    <w:uiPriority w:val="99"/>
+    <w:unhideWhenUsed/>
+    <w:rsid w:val="00633778"/>
+    <w:pPr>
+      <w:tabs>
+        <w:tab w:val="center" w:pos="4680"/>
+        <w:tab w:val="right" w:pos="9360"/>
+      </w:tabs>
+      <w:spacing w:after="0" w:line="240" w:lineRule="auto"/>
+    </w:pPr>
+  </w:style>
+  <w:style w:type="character" w:customStyle="1" w:styleId="FooterChar">
+    <w:name w:val="Footer Char"/>
+    <w:basedOn w:val="DefaultParagraphFont"/>
+    <w:link w:val="Footer"/>
+    <w:uiPriority w:val="99"/>
+    <w:rsid w:val="00633778"/>
+  </w:style>
 </w:styles>
 </file>
 

</xml_diff>

<commit_message>
new basic next app
</commit_message>
<xml_diff>
--- a/nextjs.docx
+++ b/nextjs.docx
@@ -777,6 +777,26 @@
         <w:pStyle w:val="NoSpacing"/>
         <w:rPr>
           <w:rFonts w:ascii="Segoe UI" w:hAnsi="Segoe UI" w:cs="Segoe UI"/>
+          <w:b/>
+          <w:u w:val="single"/>
+        </w:rPr>
+      </w:pPr>
+      <w:hyperlink r:id="rId8" w:history="1">
+        <w:r>
+          <w:rPr>
+            <w:rStyle w:val="Hyperlink"/>
+            <w:rFonts w:ascii="Segoe UI" w:hAnsi="Segoe UI" w:cs="Segoe UI"/>
+            <w:b/>
+          </w:rPr>
+          <w:t>https://nextjs.org/docs/getting-started/installation</w:t>
+        </w:r>
+      </w:hyperlink>
+    </w:p>
+    <w:p>
+      <w:pPr>
+        <w:pStyle w:val="NoSpacing"/>
+        <w:rPr>
+          <w:rFonts w:ascii="Segoe UI" w:hAnsi="Segoe UI" w:cs="Segoe UI"/>
         </w:rPr>
       </w:pPr>
       <w:r>
@@ -897,8 +917,42 @@
         <w:rPr>
           <w:rFonts w:ascii="Segoe UI" w:hAnsi="Segoe UI" w:cs="Segoe UI"/>
         </w:rPr>
-        <w:t>yarn add package-name@1.2.3</w:t>
-      </w:r>
+        <w:t xml:space="preserve">yarn add </w:t>
+      </w:r>
+      <w:hyperlink r:id="rId9" w:history="1">
+        <w:r>
+          <w:rPr>
+            <w:rStyle w:val="Hyperlink"/>
+            <w:rFonts w:ascii="Segoe UI" w:hAnsi="Segoe UI" w:cs="Segoe UI"/>
+          </w:rPr>
+          <w:t>package-name@1.2.3</w:t>
+        </w:r>
+      </w:hyperlink>
+    </w:p>
+    <w:p>
+      <w:pPr>
+        <w:pStyle w:val="NoSpacing"/>
+        <w:rPr>
+          <w:rFonts w:ascii="Segoe UI" w:hAnsi="Segoe UI" w:cs="Segoe UI"/>
+        </w:rPr>
+      </w:pPr>
+    </w:p>
+    <w:p>
+      <w:pPr>
+        <w:pStyle w:val="NoSpacing"/>
+        <w:rPr>
+          <w:rFonts w:ascii="Segoe UI" w:hAnsi="Segoe UI" w:cs="Segoe UI"/>
+        </w:rPr>
+      </w:pPr>
+      <w:hyperlink r:id="rId10" w:history="1">
+        <w:r>
+          <w:rPr>
+            <w:rStyle w:val="Hyperlink"/>
+            <w:rFonts w:ascii="Segoe UI" w:hAnsi="Segoe UI" w:cs="Segoe UI"/>
+          </w:rPr>
+          <w:t>https://stackoverflow.com/questions/59996216/how-do-i-install-the-latest-version-of-next-js-with-yarn</w:t>
+        </w:r>
+      </w:hyperlink>
     </w:p>
     <w:p>
       <w:pPr>
@@ -921,7 +975,7 @@
         </w:rPr>
         <w:t xml:space="preserve">Details: </w:t>
       </w:r>
-      <w:hyperlink r:id="rId8" w:history="1">
+      <w:hyperlink r:id="rId11" w:history="1">
         <w:r>
           <w:rPr>
             <w:rStyle w:val="Hyperlink"/>
@@ -938,7 +992,7 @@
           <w:rFonts w:ascii="Segoe UI" w:hAnsi="Segoe UI" w:cs="Segoe UI"/>
         </w:rPr>
       </w:pPr>
-      <w:hyperlink r:id="rId9" w:history="1">
+      <w:hyperlink r:id="rId12" w:history="1">
         <w:r>
           <w:rPr>
             <w:rStyle w:val="Hyperlink"/>
@@ -998,14 +1052,6 @@
           <w:rFonts w:ascii="Segoe UI" w:hAnsi="Segoe UI" w:cs="Segoe UI"/>
         </w:rPr>
       </w:pPr>
-    </w:p>
-    <w:p>
-      <w:pPr>
-        <w:pStyle w:val="NoSpacing"/>
-        <w:rPr>
-          <w:rFonts w:ascii="Segoe UI" w:hAnsi="Segoe UI" w:cs="Segoe UI"/>
-        </w:rPr>
-      </w:pPr>
       <w:r>
         <w:rPr>
           <w:rFonts w:ascii="Segoe UI" w:hAnsi="Segoe UI" w:cs="Segoe UI"/>
@@ -1023,11 +1069,8 @@
     <w:p>
       <w:pPr>
         <w:pStyle w:val="NoSpacing"/>
-        <w:rPr>
-          <w:rFonts w:ascii="Segoe UI" w:hAnsi="Segoe UI" w:cs="Segoe UI"/>
-        </w:rPr>
-      </w:pPr>
-      <w:hyperlink r:id="rId10" w:history="1">
+      </w:pPr>
+      <w:hyperlink r:id="rId13" w:history="1">
         <w:r>
           <w:rPr>
             <w:rStyle w:val="Hyperlink"/>
@@ -1040,6 +1083,453 @@
     <w:p>
       <w:pPr>
         <w:pStyle w:val="NoSpacing"/>
+      </w:pPr>
+    </w:p>
+    <w:p>
+      <w:pPr>
+        <w:pStyle w:val="NoSpacing"/>
+        <w:rPr>
+          <w:rFonts w:ascii="Segoe UI" w:hAnsi="Segoe UI" w:cs="Segoe UI"/>
+          <w:b/>
+        </w:rPr>
+      </w:pPr>
+      <w:r>
+        <w:rPr>
+          <w:rFonts w:ascii="Segoe UI" w:hAnsi="Segoe UI" w:cs="Segoe UI"/>
+          <w:b/>
+          <w:highlight w:val="yellow"/>
+        </w:rPr>
+        <w:t>How to Set port in next.js / default port 3000</w:t>
+      </w:r>
+    </w:p>
+    <w:p>
+      <w:pPr>
+        <w:pStyle w:val="HTMLPreformatted"/>
+        <w:textAlignment w:val="baseline"/>
+        <w:rPr>
+          <w:rStyle w:val="HTMLCode"/>
+          <w:rFonts w:ascii="inherit" w:hAnsi="inherit"/>
+          <w:color w:val="0C0D0E"/>
+          <w:sz w:val="24"/>
+          <w:szCs w:val="24"/>
+          <w:bdr w:val="none" w:sz="0" w:space="0" w:color="auto" w:frame="1"/>
+        </w:rPr>
+      </w:pPr>
+      <w:r>
+        <w:rPr>
+          <w:rStyle w:val="hljs-string"/>
+          <w:rFonts w:ascii="inherit" w:hAnsi="inherit"/>
+          <w:color w:val="0C0D0E"/>
+          <w:sz w:val="24"/>
+          <w:szCs w:val="24"/>
+          <w:bdr w:val="none" w:sz="0" w:space="0" w:color="auto" w:frame="1"/>
+        </w:rPr>
+        <w:t>"scripts"</w:t>
+      </w:r>
+      <w:r>
+        <w:rPr>
+          <w:rStyle w:val="HTMLCode"/>
+          <w:rFonts w:ascii="inherit" w:hAnsi="inherit"/>
+          <w:color w:val="0C0D0E"/>
+          <w:sz w:val="24"/>
+          <w:szCs w:val="24"/>
+          <w:bdr w:val="none" w:sz="0" w:space="0" w:color="auto" w:frame="1"/>
+        </w:rPr>
+        <w:t>: {</w:t>
+      </w:r>
+    </w:p>
+    <w:p>
+      <w:pPr>
+        <w:pStyle w:val="HTMLPreformatted"/>
+        <w:textAlignment w:val="baseline"/>
+        <w:rPr>
+          <w:rStyle w:val="HTMLCode"/>
+          <w:rFonts w:ascii="inherit" w:hAnsi="inherit"/>
+          <w:color w:val="0C0D0E"/>
+          <w:sz w:val="24"/>
+          <w:szCs w:val="24"/>
+          <w:bdr w:val="none" w:sz="0" w:space="0" w:color="auto" w:frame="1"/>
+        </w:rPr>
+      </w:pPr>
+      <w:r>
+        <w:rPr>
+          <w:rStyle w:val="HTMLCode"/>
+          <w:rFonts w:ascii="inherit" w:hAnsi="inherit"/>
+          <w:color w:val="0C0D0E"/>
+          <w:sz w:val="24"/>
+          <w:szCs w:val="24"/>
+          <w:bdr w:val="none" w:sz="0" w:space="0" w:color="auto" w:frame="1"/>
+        </w:rPr>
+        <w:t xml:space="preserve">    </w:t>
+      </w:r>
+      <w:r>
+        <w:rPr>
+          <w:rStyle w:val="hljs-string"/>
+          <w:rFonts w:ascii="inherit" w:hAnsi="inherit"/>
+          <w:color w:val="0C0D0E"/>
+          <w:sz w:val="24"/>
+          <w:szCs w:val="24"/>
+          <w:bdr w:val="none" w:sz="0" w:space="0" w:color="auto" w:frame="1"/>
+        </w:rPr>
+        <w:t>"dev"</w:t>
+      </w:r>
+      <w:r>
+        <w:rPr>
+          <w:rStyle w:val="HTMLCode"/>
+          <w:rFonts w:ascii="inherit" w:hAnsi="inherit"/>
+          <w:color w:val="0C0D0E"/>
+          <w:sz w:val="24"/>
+          <w:szCs w:val="24"/>
+          <w:bdr w:val="none" w:sz="0" w:space="0" w:color="auto" w:frame="1"/>
+        </w:rPr>
+        <w:t xml:space="preserve">: </w:t>
+      </w:r>
+      <w:r>
+        <w:rPr>
+          <w:rStyle w:val="hljs-string"/>
+          <w:rFonts w:ascii="inherit" w:hAnsi="inherit"/>
+          <w:color w:val="0C0D0E"/>
+          <w:sz w:val="24"/>
+          <w:szCs w:val="24"/>
+          <w:bdr w:val="none" w:sz="0" w:space="0" w:color="auto" w:frame="1"/>
+        </w:rPr>
+        <w:t>"next dev -p 8080"</w:t>
+      </w:r>
+      <w:r>
+        <w:rPr>
+          <w:rStyle w:val="HTMLCode"/>
+          <w:rFonts w:ascii="inherit" w:hAnsi="inherit"/>
+          <w:color w:val="0C0D0E"/>
+          <w:sz w:val="24"/>
+          <w:szCs w:val="24"/>
+          <w:bdr w:val="none" w:sz="0" w:space="0" w:color="auto" w:frame="1"/>
+        </w:rPr>
+        <w:t xml:space="preserve">, </w:t>
+      </w:r>
+      <w:r>
+        <w:rPr>
+          <w:rStyle w:val="hljs-comment"/>
+          <w:rFonts w:ascii="inherit" w:hAnsi="inherit"/>
+          <w:color w:val="0C0D0E"/>
+          <w:sz w:val="24"/>
+          <w:szCs w:val="24"/>
+          <w:bdr w:val="none" w:sz="0" w:space="0" w:color="auto" w:frame="1"/>
+        </w:rPr>
+        <w:t xml:space="preserve">// for dev </w:t>
+      </w:r>
+    </w:p>
+    <w:p>
+      <w:pPr>
+        <w:pStyle w:val="HTMLPreformatted"/>
+        <w:textAlignment w:val="baseline"/>
+        <w:rPr>
+          <w:rStyle w:val="HTMLCode"/>
+          <w:rFonts w:ascii="inherit" w:hAnsi="inherit"/>
+          <w:color w:val="0C0D0E"/>
+          <w:sz w:val="24"/>
+          <w:szCs w:val="24"/>
+          <w:bdr w:val="none" w:sz="0" w:space="0" w:color="auto" w:frame="1"/>
+        </w:rPr>
+      </w:pPr>
+      <w:r>
+        <w:rPr>
+          <w:rStyle w:val="HTMLCode"/>
+          <w:rFonts w:ascii="inherit" w:hAnsi="inherit"/>
+          <w:color w:val="0C0D0E"/>
+          <w:sz w:val="24"/>
+          <w:szCs w:val="24"/>
+          <w:bdr w:val="none" w:sz="0" w:space="0" w:color="auto" w:frame="1"/>
+        </w:rPr>
+        <w:t xml:space="preserve">    </w:t>
+      </w:r>
+      <w:r>
+        <w:rPr>
+          <w:rStyle w:val="hljs-string"/>
+          <w:rFonts w:ascii="inherit" w:hAnsi="inherit"/>
+          <w:color w:val="0C0D0E"/>
+          <w:sz w:val="24"/>
+          <w:szCs w:val="24"/>
+          <w:bdr w:val="none" w:sz="0" w:space="0" w:color="auto" w:frame="1"/>
+        </w:rPr>
+        <w:t>"start"</w:t>
+      </w:r>
+      <w:r>
+        <w:rPr>
+          <w:rStyle w:val="HTMLCode"/>
+          <w:rFonts w:ascii="inherit" w:hAnsi="inherit"/>
+          <w:color w:val="0C0D0E"/>
+          <w:sz w:val="24"/>
+          <w:szCs w:val="24"/>
+          <w:bdr w:val="none" w:sz="0" w:space="0" w:color="auto" w:frame="1"/>
+        </w:rPr>
+        <w:t xml:space="preserve">: </w:t>
+      </w:r>
+      <w:r>
+        <w:rPr>
+          <w:rStyle w:val="hljs-string"/>
+          <w:rFonts w:ascii="inherit" w:hAnsi="inherit"/>
+          <w:color w:val="0C0D0E"/>
+          <w:sz w:val="24"/>
+          <w:szCs w:val="24"/>
+          <w:bdr w:val="none" w:sz="0" w:space="0" w:color="auto" w:frame="1"/>
+        </w:rPr>
+        <w:t>"next start -p 8080"</w:t>
+      </w:r>
+      <w:r>
+        <w:rPr>
+          <w:rStyle w:val="HTMLCode"/>
+          <w:rFonts w:ascii="inherit" w:hAnsi="inherit"/>
+          <w:color w:val="0C0D0E"/>
+          <w:sz w:val="24"/>
+          <w:szCs w:val="24"/>
+          <w:bdr w:val="none" w:sz="0" w:space="0" w:color="auto" w:frame="1"/>
+        </w:rPr>
+        <w:t xml:space="preserve"> </w:t>
+      </w:r>
+      <w:r>
+        <w:rPr>
+          <w:rStyle w:val="hljs-comment"/>
+          <w:rFonts w:ascii="inherit" w:hAnsi="inherit"/>
+          <w:color w:val="0C0D0E"/>
+          <w:sz w:val="24"/>
+          <w:szCs w:val="24"/>
+          <w:bdr w:val="none" w:sz="0" w:space="0" w:color="auto" w:frame="1"/>
+        </w:rPr>
+        <w:t>// for prod</w:t>
+      </w:r>
+    </w:p>
+    <w:p>
+      <w:pPr>
+        <w:pStyle w:val="HTMLPreformatted"/>
+        <w:textAlignment w:val="baseline"/>
+        <w:rPr>
+          <w:rFonts w:ascii="var(--ff-mono)" w:hAnsi="var(--ff-mono)"/>
+          <w:color w:val="0C0D0E"/>
+          <w:sz w:val="24"/>
+          <w:szCs w:val="24"/>
+        </w:rPr>
+      </w:pPr>
+      <w:r>
+        <w:rPr>
+          <w:rStyle w:val="HTMLCode"/>
+          <w:rFonts w:ascii="inherit" w:hAnsi="inherit"/>
+          <w:color w:val="0C0D0E"/>
+          <w:sz w:val="24"/>
+          <w:szCs w:val="24"/>
+          <w:bdr w:val="none" w:sz="0" w:space="0" w:color="auto" w:frame="1"/>
+        </w:rPr>
+        <w:t>},</w:t>
+      </w:r>
+    </w:p>
+    <w:p>
+      <w:pPr>
+        <w:pStyle w:val="NoSpacing"/>
+        <w:rPr>
+          <w:rFonts w:ascii="Segoe UI" w:hAnsi="Segoe UI" w:cs="Segoe UI"/>
+        </w:rPr>
+      </w:pPr>
+    </w:p>
+    <w:p>
+      <w:pPr>
+        <w:pStyle w:val="NormalWeb"/>
+        <w:shd w:val="clear" w:color="auto" w:fill="FFFFFF"/>
+        <w:spacing w:before="0" w:beforeAutospacing="0" w:after="0" w:afterAutospacing="0"/>
+        <w:textAlignment w:val="baseline"/>
+        <w:rPr>
+          <w:rFonts w:ascii="Segoe UI" w:hAnsi="Segoe UI" w:cs="Segoe UI"/>
+          <w:color w:val="0C0D0E"/>
+        </w:rPr>
+      </w:pPr>
+      <w:r>
+        <w:rPr>
+          <w:rFonts w:ascii="Segoe UI" w:hAnsi="Segoe UI" w:cs="Segoe UI"/>
+          <w:color w:val="0C0D0E"/>
+        </w:rPr>
+        <w:t>With </w:t>
+      </w:r>
+      <w:r>
+        <w:rPr>
+          <w:rStyle w:val="HTMLCode"/>
+          <w:rFonts w:ascii="var(--ff-mono)" w:hAnsi="var(--ff-mono)"/>
+          <w:color w:val="0C0D0E"/>
+          <w:sz w:val="24"/>
+          <w:szCs w:val="24"/>
+          <w:bdr w:val="none" w:sz="0" w:space="0" w:color="auto" w:frame="1"/>
+        </w:rPr>
+        <w:t>yarn</w:t>
+      </w:r>
+      <w:r>
+        <w:rPr>
+          <w:rFonts w:ascii="Segoe UI" w:hAnsi="Segoe UI" w:cs="Segoe UI"/>
+          <w:color w:val="0C0D0E"/>
+        </w:rPr>
+        <w:t>, </w:t>
+      </w:r>
+      <w:r>
+        <w:rPr>
+          <w:rStyle w:val="HTMLCode"/>
+          <w:rFonts w:ascii="var(--ff-mono)" w:hAnsi="var(--ff-mono)"/>
+          <w:color w:val="0C0D0E"/>
+          <w:sz w:val="24"/>
+          <w:szCs w:val="24"/>
+          <w:bdr w:val="none" w:sz="0" w:space="0" w:color="auto" w:frame="1"/>
+        </w:rPr>
+        <w:t>pnpm</w:t>
+      </w:r>
+      <w:r>
+        <w:rPr>
+          <w:rFonts w:ascii="Segoe UI" w:hAnsi="Segoe UI" w:cs="Segoe UI"/>
+          <w:color w:val="0C0D0E"/>
+        </w:rPr>
+        <w:t> you can easily pass any arguments:</w:t>
+      </w:r>
+      <w:r>
+        <w:rPr>
+          <w:rFonts w:ascii="Segoe UI" w:hAnsi="Segoe UI" w:cs="Segoe UI"/>
+          <w:color w:val="0C0D0E"/>
+        </w:rPr>
+        <w:br/>
+      </w:r>
+      <w:r>
+        <w:rPr>
+          <w:rStyle w:val="HTMLCode"/>
+          <w:rFonts w:ascii="var(--ff-mono)" w:hAnsi="var(--ff-mono)"/>
+          <w:color w:val="0C0D0E"/>
+          <w:sz w:val="24"/>
+          <w:szCs w:val="24"/>
+          <w:bdr w:val="none" w:sz="0" w:space="0" w:color="auto" w:frame="1"/>
+        </w:rPr>
+        <w:t>yarn dev -p 8080</w:t>
+      </w:r>
+      <w:r>
+        <w:rPr>
+          <w:rFonts w:ascii="Segoe UI" w:hAnsi="Segoe UI" w:cs="Segoe UI"/>
+          <w:color w:val="0C0D0E"/>
+        </w:rPr>
+        <w:t> or </w:t>
+      </w:r>
+      <w:r>
+        <w:rPr>
+          <w:rStyle w:val="HTMLCode"/>
+          <w:rFonts w:ascii="var(--ff-mono)" w:hAnsi="var(--ff-mono)"/>
+          <w:color w:val="0C0D0E"/>
+          <w:sz w:val="24"/>
+          <w:szCs w:val="24"/>
+          <w:bdr w:val="none" w:sz="0" w:space="0" w:color="auto" w:frame="1"/>
+        </w:rPr>
+        <w:t>yarn dev --port=8080</w:t>
+      </w:r>
+    </w:p>
+    <w:p>
+      <w:pPr>
+        <w:pStyle w:val="NormalWeb"/>
+        <w:shd w:val="clear" w:color="auto" w:fill="FFFFFF"/>
+        <w:spacing w:before="0" w:beforeAutospacing="0" w:after="0" w:afterAutospacing="0"/>
+        <w:textAlignment w:val="baseline"/>
+        <w:rPr>
+          <w:rStyle w:val="HTMLCode"/>
+          <w:rFonts w:ascii="var(--ff-mono)" w:hAnsi="var(--ff-mono)"/>
+          <w:color w:val="0C0D0E"/>
+          <w:sz w:val="24"/>
+          <w:szCs w:val="24"/>
+          <w:bdr w:val="none" w:sz="0" w:space="0" w:color="auto" w:frame="1"/>
+        </w:rPr>
+      </w:pPr>
+      <w:r>
+        <w:rPr>
+          <w:rFonts w:ascii="Segoe UI" w:hAnsi="Segoe UI" w:cs="Segoe UI"/>
+          <w:color w:val="0C0D0E"/>
+        </w:rPr>
+        <w:lastRenderedPageBreak/>
+        <w:t>With </w:t>
+      </w:r>
+      <w:r>
+        <w:rPr>
+          <w:rStyle w:val="HTMLCode"/>
+          <w:rFonts w:ascii="var(--ff-mono)" w:hAnsi="var(--ff-mono)"/>
+          <w:color w:val="0C0D0E"/>
+          <w:sz w:val="24"/>
+          <w:szCs w:val="24"/>
+          <w:bdr w:val="none" w:sz="0" w:space="0" w:color="auto" w:frame="1"/>
+        </w:rPr>
+        <w:t>npm</w:t>
+      </w:r>
+      <w:r>
+        <w:rPr>
+          <w:rFonts w:ascii="Segoe UI" w:hAnsi="Segoe UI" w:cs="Segoe UI"/>
+          <w:color w:val="0C0D0E"/>
+        </w:rPr>
+        <w:t> using </w:t>
+      </w:r>
+      <w:r>
+        <w:rPr>
+          <w:rStyle w:val="HTMLCode"/>
+          <w:rFonts w:ascii="var(--ff-mono)" w:hAnsi="var(--ff-mono)"/>
+          <w:color w:val="0C0D0E"/>
+          <w:sz w:val="24"/>
+          <w:szCs w:val="24"/>
+          <w:bdr w:val="none" w:sz="0" w:space="0" w:color="auto" w:frame="1"/>
+        </w:rPr>
+        <w:t>--</w:t>
+      </w:r>
+      <w:r>
+        <w:rPr>
+          <w:rFonts w:ascii="Segoe UI" w:hAnsi="Segoe UI" w:cs="Segoe UI"/>
+          <w:color w:val="0C0D0E"/>
+        </w:rPr>
+        <w:t> to pass arguments:</w:t>
+      </w:r>
+      <w:r>
+        <w:rPr>
+          <w:rFonts w:ascii="Segoe UI" w:hAnsi="Segoe UI" w:cs="Segoe UI"/>
+          <w:color w:val="0C0D0E"/>
+        </w:rPr>
+        <w:br/>
+      </w:r>
+      <w:r>
+        <w:rPr>
+          <w:rStyle w:val="HTMLCode"/>
+          <w:rFonts w:ascii="var(--ff-mono)" w:hAnsi="var(--ff-mono)"/>
+          <w:color w:val="0C0D0E"/>
+          <w:sz w:val="24"/>
+          <w:szCs w:val="24"/>
+          <w:bdr w:val="none" w:sz="0" w:space="0" w:color="auto" w:frame="1"/>
+        </w:rPr>
+        <w:t>npm run dev -- -p 8080</w:t>
+      </w:r>
+    </w:p>
+    <w:p>
+      <w:pPr>
+        <w:pStyle w:val="NormalWeb"/>
+        <w:shd w:val="clear" w:color="auto" w:fill="FFFFFF"/>
+        <w:spacing w:before="0" w:beforeAutospacing="0" w:after="0" w:afterAutospacing="0"/>
+        <w:textAlignment w:val="baseline"/>
+        <w:rPr>
+          <w:rFonts w:ascii="Segoe UI" w:hAnsi="Segoe UI" w:cs="Segoe UI"/>
+          <w:color w:val="0C0D0E"/>
+        </w:rPr>
+      </w:pPr>
+    </w:p>
+    <w:p>
+      <w:pPr>
+        <w:pStyle w:val="NoSpacing"/>
+        <w:rPr>
+          <w:rFonts w:ascii="Segoe UI" w:hAnsi="Segoe UI" w:cs="Segoe UI"/>
+        </w:rPr>
+      </w:pPr>
+      <w:hyperlink r:id="rId14" w:history="1">
+        <w:r>
+          <w:rPr>
+            <w:rStyle w:val="Hyperlink"/>
+            <w:rFonts w:ascii="Segoe UI" w:hAnsi="Segoe UI" w:cs="Segoe UI"/>
+          </w:rPr>
+          <w:t>https://stackoverflow.com/questions/60147499/how-to-set-port-in-next-js</w:t>
+        </w:r>
+      </w:hyperlink>
+    </w:p>
+    <w:p>
+      <w:pPr>
+        <w:pStyle w:val="NoSpacing"/>
         <w:rPr>
           <w:rFonts w:ascii="Segoe UI" w:hAnsi="Segoe UI" w:cs="Segoe UI"/>
         </w:rPr>
@@ -1281,7 +1771,6 @@
         <w:rPr>
           <w:rFonts w:ascii="Segoe UI" w:hAnsi="Segoe UI" w:cs="Segoe UI"/>
         </w:rPr>
-        <w:lastRenderedPageBreak/>
         <w:t>Programmatically navigate between pages</w:t>
       </w:r>
     </w:p>
@@ -2148,6 +2637,7 @@
         <w:rPr>
           <w:rFonts w:ascii="Segoe UI" w:hAnsi="Segoe UI" w:cs="Segoe UI"/>
         </w:rPr>
+        <w:lastRenderedPageBreak/>
         <w:t xml:space="preserve">Development Server:- </w:t>
       </w:r>
       <w:r>
@@ -2215,7 +2705,7 @@
                     <pic:cNvPicPr/>
                   </pic:nvPicPr>
                   <pic:blipFill>
-                    <a:blip r:embed="rId11"/>
+                    <a:blip r:embed="rId15"/>
                     <a:stretch>
                       <a:fillRect/>
                     </a:stretch>
@@ -2476,7 +2966,7 @@
           <w:rFonts w:ascii="Segoe UI" w:hAnsi="Segoe UI" w:cs="Segoe UI"/>
         </w:rPr>
       </w:pPr>
-      <w:hyperlink r:id="rId12" w:history="1">
+      <w:hyperlink r:id="rId16" w:history="1">
         <w:r>
           <w:rPr>
             <w:rStyle w:val="Hyperlink"/>
@@ -2539,7 +3029,7 @@
           <w:rFonts w:ascii="Segoe UI" w:hAnsi="Segoe UI" w:cs="Segoe UI"/>
         </w:rPr>
       </w:pPr>
-      <w:hyperlink r:id="rId13" w:history="1">
+      <w:hyperlink r:id="rId17" w:history="1">
         <w:r>
           <w:rPr>
             <w:rStyle w:val="Hyperlink"/>
@@ -2723,7 +3213,7 @@
           <w:rFonts w:ascii="Segoe UI" w:hAnsi="Segoe UI" w:cs="Segoe UI"/>
         </w:rPr>
       </w:pPr>
-      <w:hyperlink r:id="rId14" w:history="1">
+      <w:hyperlink r:id="rId18" w:history="1">
         <w:r>
           <w:rPr>
             <w:rStyle w:val="Hyperlink"/>
@@ -2848,7 +3338,7 @@
           <w:rFonts w:ascii="Segoe UI" w:hAnsi="Segoe UI" w:cs="Segoe UI"/>
         </w:rPr>
       </w:pPr>
-      <w:hyperlink r:id="rId15" w:anchor="basic-usage" w:history="1">
+      <w:hyperlink r:id="rId19" w:anchor="basic-usage" w:history="1">
         <w:r>
           <w:rPr>
             <w:rStyle w:val="Hyperlink"/>
@@ -3071,7 +3561,7 @@
           <w:sz w:val="24"/>
         </w:rPr>
       </w:pPr>
-      <w:hyperlink r:id="rId16" w:history="1">
+      <w:hyperlink r:id="rId20" w:history="1">
         <w:r>
           <w:rPr>
             <w:rStyle w:val="Hyperlink"/>
@@ -3199,7 +3689,7 @@
           <w:sz w:val="24"/>
         </w:rPr>
       </w:pPr>
-      <w:hyperlink r:id="rId17" w:history="1">
+      <w:hyperlink r:id="rId21" w:history="1">
         <w:r>
           <w:rPr>
             <w:rStyle w:val="Hyperlink"/>
@@ -3278,7 +3768,7 @@
           <w:rFonts w:ascii="Segoe UI" w:hAnsi="Segoe UI" w:cs="Segoe UI"/>
         </w:rPr>
       </w:pPr>
-      <w:hyperlink r:id="rId18" w:history="1">
+      <w:hyperlink r:id="rId22" w:history="1">
         <w:r>
           <w:rPr>
             <w:rStyle w:val="Hyperlink"/>
@@ -3299,7 +3789,7 @@
           <w:sz w:val="24"/>
         </w:rPr>
       </w:pPr>
-      <w:hyperlink r:id="rId19" w:history="1">
+      <w:hyperlink r:id="rId23" w:history="1">
         <w:r>
           <w:rPr>
             <w:rStyle w:val="Hyperlink"/>
@@ -3320,7 +3810,7 @@
           <w:sz w:val="24"/>
         </w:rPr>
       </w:pPr>
-      <w:hyperlink r:id="rId20" w:history="1">
+      <w:hyperlink r:id="rId24" w:history="1">
         <w:r>
           <w:rPr>
             <w:rStyle w:val="Hyperlink"/>
@@ -3379,6 +3869,7 @@
           <w:kern w:val="36"/>
           <w:sz w:val="24"/>
         </w:rPr>
+        <w:lastRenderedPageBreak/>
         <w:t>A utility-first CSS framework for rapidly building custom user interfaces.</w:t>
       </w:r>
     </w:p>
@@ -3481,7 +3972,7 @@
           <w:sz w:val="32"/>
         </w:rPr>
       </w:pPr>
-      <w:hyperlink r:id="rId21" w:history="1">
+      <w:hyperlink r:id="rId25" w:history="1">
         <w:r>
           <w:rPr>
             <w:rStyle w:val="Hyperlink"/>
@@ -3634,7 +4125,7 @@
           <w:szCs w:val="24"/>
         </w:rPr>
       </w:pPr>
-      <w:hyperlink r:id="rId22" w:history="1">
+      <w:hyperlink r:id="rId26" w:history="1">
         <w:r>
           <w:rPr>
             <w:rStyle w:val="Hyperlink"/>
@@ -3756,7 +4247,7 @@
           <w:kern w:val="36"/>
         </w:rPr>
       </w:pPr>
-      <w:hyperlink r:id="rId23" w:history="1">
+      <w:hyperlink r:id="rId27" w:history="1">
         <w:r>
           <w:rPr>
             <w:rStyle w:val="Hyperlink"/>
@@ -3931,7 +4422,7 @@
           <w:kern w:val="36"/>
         </w:rPr>
       </w:pPr>
-      <w:hyperlink r:id="rId24" w:history="1">
+      <w:hyperlink r:id="rId28" w:history="1">
         <w:r>
           <w:rPr>
             <w:rStyle w:val="Hyperlink"/>
@@ -4247,7 +4738,7 @@
           <w:szCs w:val="24"/>
         </w:rPr>
       </w:pPr>
-      <w:hyperlink r:id="rId25" w:history="1">
+      <w:hyperlink r:id="rId29" w:history="1">
         <w:r>
           <w:rPr>
             <w:rStyle w:val="Hyperlink"/>
@@ -4270,7 +4761,7 @@
           <w:szCs w:val="24"/>
         </w:rPr>
       </w:pPr>
-      <w:hyperlink r:id="rId26" w:history="1">
+      <w:hyperlink r:id="rId30" w:history="1">
         <w:r>
           <w:rPr>
             <w:rStyle w:val="Hyperlink"/>
@@ -4622,7 +5113,6 @@
           <w:szCs w:val="33"/>
           <w:shd w:val="clear" w:color="auto" w:fill="FFFFFF"/>
         </w:rPr>
-        <w:lastRenderedPageBreak/>
         <w:t>rc-table</w:t>
       </w:r>
     </w:p>
@@ -4636,7 +5126,7 @@
           <w:sz w:val="20"/>
         </w:rPr>
       </w:pPr>
-      <w:hyperlink r:id="rId27" w:history="1">
+      <w:hyperlink r:id="rId31" w:history="1">
         <w:r>
           <w:rPr>
             <w:rStyle w:val="Hyperlink"/>
@@ -4697,7 +5187,7 @@
           <w:sz w:val="20"/>
         </w:rPr>
       </w:pPr>
-      <w:hyperlink r:id="rId28" w:history="1">
+      <w:hyperlink r:id="rId32" w:history="1">
         <w:r>
           <w:rPr>
             <w:rStyle w:val="Hyperlink"/>
@@ -4719,7 +5209,7 @@
           <w:sz w:val="20"/>
         </w:rPr>
       </w:pPr>
-      <w:hyperlink r:id="rId29" w:history="1">
+      <w:hyperlink r:id="rId33" w:history="1">
         <w:r>
           <w:rPr>
             <w:rStyle w:val="Hyperlink"/>
@@ -4780,7 +5270,7 @@
           <w:kern w:val="36"/>
         </w:rPr>
       </w:pPr>
-      <w:hyperlink r:id="rId30" w:history="1">
+      <w:hyperlink r:id="rId34" w:history="1">
         <w:r>
           <w:rPr>
             <w:rStyle w:val="Hyperlink"/>
@@ -4799,7 +5289,7 @@
           <w:kern w:val="36"/>
         </w:rPr>
       </w:pPr>
-      <w:hyperlink r:id="rId31" w:history="1">
+      <w:hyperlink r:id="rId35" w:history="1">
         <w:r>
           <w:rPr>
             <w:rStyle w:val="Hyperlink"/>
@@ -4818,7 +5308,7 @@
           <w:kern w:val="36"/>
         </w:rPr>
       </w:pPr>
-      <w:hyperlink r:id="rId32" w:history="1">
+      <w:hyperlink r:id="rId36" w:history="1">
         <w:r>
           <w:rPr>
             <w:rStyle w:val="Hyperlink"/>
@@ -4901,6 +5391,7 @@
           <w:sz w:val="32"/>
           <w:szCs w:val="32"/>
         </w:rPr>
+        <w:lastRenderedPageBreak/>
         <w:t>date-fns</w:t>
       </w:r>
     </w:p>
@@ -4932,7 +5423,7 @@
           <w:sz w:val="20"/>
         </w:rPr>
       </w:pPr>
-      <w:hyperlink r:id="rId33" w:history="1">
+      <w:hyperlink r:id="rId37" w:history="1">
         <w:r>
           <w:rPr>
             <w:rStyle w:val="Hyperlink"/>
@@ -5166,7 +5657,7 @@
           <w:rFonts w:ascii="Segoe UI" w:hAnsi="Segoe UI" w:cs="Segoe UI"/>
         </w:rPr>
       </w:pPr>
-      <w:hyperlink r:id="rId34" w:history="1">
+      <w:hyperlink r:id="rId38" w:history="1">
         <w:r>
           <w:rPr>
             <w:rStyle w:val="Hyperlink"/>
@@ -5217,7 +5708,7 @@
           <w:szCs w:val="25"/>
         </w:rPr>
       </w:pPr>
-      <w:hyperlink r:id="rId35" w:history="1">
+      <w:hyperlink r:id="rId39" w:history="1">
         <w:r>
           <w:rPr>
             <w:rStyle w:val="Hyperlink"/>
@@ -5268,7 +5759,7 @@
           <w:rFonts w:ascii="Segoe UI" w:hAnsi="Segoe UI" w:cs="Segoe UI"/>
         </w:rPr>
       </w:pPr>
-      <w:hyperlink r:id="rId36" w:history="1">
+      <w:hyperlink r:id="rId40" w:history="1">
         <w:r>
           <w:rPr>
             <w:rStyle w:val="Hyperlink"/>
@@ -5299,7 +5790,7 @@
         </w:rPr>
         <w:t xml:space="preserve">Fixing Error: </w:t>
       </w:r>
-      <w:hyperlink r:id="rId37" w:history="1">
+      <w:hyperlink r:id="rId41" w:history="1">
         <w:r>
           <w:rPr>
             <w:rStyle w:val="Hyperlink"/>
@@ -5673,7 +6164,7 @@
           <w:rFonts w:ascii="Segoe UI" w:hAnsi="Segoe UI" w:cs="Segoe UI"/>
         </w:rPr>
       </w:pPr>
-      <w:hyperlink r:id="rId38" w:history="1">
+      <w:hyperlink r:id="rId42" w:history="1">
         <w:r>
           <w:rPr>
             <w:rStyle w:val="Hyperlink"/>
@@ -5710,7 +6201,7 @@
         </w:rPr>
         <w:t>react-tabs </w:t>
       </w:r>
-      <w:hyperlink r:id="rId39" w:history="1">
+      <w:hyperlink r:id="rId43" w:history="1">
         <w:r>
           <w:rPr>
             <w:rFonts w:ascii="Segoe UI" w:hAnsi="Segoe UI" w:cs="Segoe UI"/>
@@ -5781,7 +6272,7 @@
           <w:rFonts w:ascii="Segoe UI" w:hAnsi="Segoe UI" w:cs="Segoe UI"/>
         </w:rPr>
       </w:pPr>
-      <w:hyperlink r:id="rId40" w:history="1">
+      <w:hyperlink r:id="rId44" w:history="1">
         <w:r>
           <w:rPr>
             <w:rStyle w:val="Hyperlink"/>
@@ -5813,7 +6304,7 @@
           <w:rFonts w:ascii="Segoe UI" w:hAnsi="Segoe UI" w:cs="Segoe UI"/>
         </w:rPr>
       </w:pPr>
-      <w:hyperlink r:id="rId41" w:history="1">
+      <w:hyperlink r:id="rId45" w:history="1">
         <w:r>
           <w:rPr>
             <w:rStyle w:val="Hyperlink"/>
@@ -5830,7 +6321,7 @@
           <w:rFonts w:ascii="Segoe UI" w:hAnsi="Segoe UI" w:cs="Segoe UI"/>
         </w:rPr>
       </w:pPr>
-      <w:hyperlink r:id="rId42" w:history="1">
+      <w:hyperlink r:id="rId46" w:history="1">
         <w:r>
           <w:rPr>
             <w:rStyle w:val="Hyperlink"/>
@@ -5929,7 +6420,7 @@
       <w:pPr>
         <w:pStyle w:val="NoSpacing"/>
       </w:pPr>
-      <w:hyperlink r:id="rId43" w:history="1">
+      <w:hyperlink r:id="rId47" w:history="1">
         <w:r>
           <w:rPr>
             <w:rStyle w:val="Hyperlink"/>
@@ -5948,7 +6439,7 @@
         </w:rPr>
         <w:t xml:space="preserve">            </w:t>
       </w:r>
-      <w:hyperlink r:id="rId44" w:history="1">
+      <w:hyperlink r:id="rId48" w:history="1">
         <w:r>
           <w:rPr>
             <w:rStyle w:val="Hyperlink"/>
@@ -5969,7 +6460,7 @@
           <w:szCs w:val="20"/>
         </w:rPr>
       </w:pPr>
-      <w:hyperlink r:id="rId45" w:history="1">
+      <w:hyperlink r:id="rId49" w:anchor="pagination" w:history="1">
         <w:r>
           <w:rPr>
             <w:rStyle w:val="Hyperlink"/>
@@ -6020,7 +6511,7 @@
           <w:szCs w:val="20"/>
         </w:rPr>
       </w:pPr>
-      <w:hyperlink r:id="rId46" w:history="1">
+      <w:hyperlink r:id="rId50" w:history="1">
         <w:r>
           <w:rPr>
             <w:rStyle w:val="Hyperlink"/>
@@ -6112,7 +6603,6 @@
           <w:sz w:val="20"/>
           <w:szCs w:val="20"/>
         </w:rPr>
-        <w:lastRenderedPageBreak/>
         <w:t>import { Swiper, SwiperSlide } from 'swiper/react';</w:t>
       </w:r>
     </w:p>
@@ -6491,7 +6981,7 @@
           <w:szCs w:val="20"/>
         </w:rPr>
       </w:pPr>
-      <w:hyperlink r:id="rId47" w:history="1">
+      <w:hyperlink r:id="rId51" w:history="1">
         <w:r>
           <w:rPr>
             <w:rStyle w:val="Hyperlink"/>
@@ -6987,7 +7477,7 @@
           <w:szCs w:val="20"/>
         </w:rPr>
       </w:pPr>
-      <w:hyperlink r:id="rId48" w:history="1">
+      <w:hyperlink r:id="rId52" w:history="1">
         <w:r>
           <w:rPr>
             <w:rStyle w:val="Hyperlink"/>
@@ -7066,13 +7556,8 @@
     <w:p>
       <w:pPr>
         <w:pStyle w:val="NoSpacing"/>
-        <w:rPr>
-          <w:rFonts w:ascii="Segoe UI" w:hAnsi="Segoe UI" w:cs="Segoe UI"/>
-          <w:sz w:val="20"/>
-          <w:szCs w:val="20"/>
-        </w:rPr>
-      </w:pPr>
-      <w:hyperlink r:id="rId49" w:history="1">
+      </w:pPr>
+      <w:hyperlink r:id="rId53" w:history="1">
         <w:r>
           <w:rPr>
             <w:rStyle w:val="Hyperlink"/>
@@ -7087,6 +7572,225 @@
     <w:p>
       <w:pPr>
         <w:pStyle w:val="NoSpacing"/>
+      </w:pPr>
+    </w:p>
+    <w:p>
+      <w:pPr>
+        <w:pStyle w:val="NoSpacing"/>
+      </w:pPr>
+      <w:r>
+        <w:t>Route basics:</w:t>
+      </w:r>
+    </w:p>
+    <w:p>
+      <w:pPr>
+        <w:pStyle w:val="NoSpacing"/>
+      </w:pPr>
+      <w:r>
+        <w:t>&lt;Link href={“/products”}&gt;Products&lt;/Link&gt;</w:t>
+      </w:r>
+    </w:p>
+    <w:p>
+      <w:pPr>
+        <w:pStyle w:val="NoSpacing"/>
+      </w:pPr>
+    </w:p>
+    <w:p>
+      <w:pPr>
+        <w:pStyle w:val="NoSpacing"/>
+        <w:rPr>
+          <w:rFonts w:ascii="Segoe UI" w:hAnsi="Segoe UI" w:cs="Segoe UI"/>
+          <w:b/>
+          <w:sz w:val="28"/>
+          <w:szCs w:val="20"/>
+        </w:rPr>
+      </w:pPr>
+      <w:r>
+        <w:rPr>
+          <w:rFonts w:ascii="Segoe UI" w:hAnsi="Segoe UI" w:cs="Segoe UI"/>
+          <w:b/>
+          <w:sz w:val="28"/>
+          <w:szCs w:val="20"/>
+        </w:rPr>
+        <w:t>DummyJSON</w:t>
+      </w:r>
+    </w:p>
+    <w:p>
+      <w:pPr>
+        <w:pStyle w:val="NoSpacing"/>
+        <w:rPr>
+          <w:rFonts w:ascii="Segoe UI" w:hAnsi="Segoe UI" w:cs="Segoe UI"/>
+          <w:sz w:val="20"/>
+          <w:szCs w:val="20"/>
+        </w:rPr>
+      </w:pPr>
+      <w:r>
+        <w:rPr>
+          <w:rFonts w:ascii="Segoe UI" w:hAnsi="Segoe UI" w:cs="Segoe UI"/>
+          <w:sz w:val="20"/>
+          <w:szCs w:val="20"/>
+        </w:rPr>
+        <w:t>Need dummy JSON data for your frontend? Look no further! DummyJSON Server serves up JSON data in a snap, eliminating backend setup headaches for rapid prototyping and testing.</w:t>
+      </w:r>
+    </w:p>
+    <w:p>
+      <w:pPr>
+        <w:pStyle w:val="NoSpacing"/>
+        <w:rPr>
+          <w:rFonts w:ascii="Segoe UI" w:hAnsi="Segoe UI" w:cs="Segoe UI"/>
+          <w:sz w:val="20"/>
+          <w:szCs w:val="20"/>
+        </w:rPr>
+      </w:pPr>
+      <w:hyperlink r:id="rId54" w:history="1">
+        <w:r>
+          <w:rPr>
+            <w:rStyle w:val="Hyperlink"/>
+            <w:rFonts w:ascii="Segoe UI" w:hAnsi="Segoe UI" w:cs="Segoe UI"/>
+            <w:sz w:val="20"/>
+            <w:szCs w:val="20"/>
+          </w:rPr>
+          <w:t>https://dummyjson.com/docs</w:t>
+        </w:r>
+      </w:hyperlink>
+    </w:p>
+    <w:p>
+      <w:pPr>
+        <w:pStyle w:val="NoSpacing"/>
+        <w:rPr>
+          <w:rFonts w:ascii="Segoe UI" w:hAnsi="Segoe UI" w:cs="Segoe UI"/>
+          <w:b/>
+          <w:sz w:val="32"/>
+          <w:szCs w:val="18"/>
+          <w:shd w:val="clear" w:color="auto" w:fill="FFFFFF"/>
+        </w:rPr>
+      </w:pPr>
+      <w:r>
+        <w:rPr>
+          <w:rFonts w:ascii="Segoe UI" w:hAnsi="Segoe UI" w:cs="Segoe UI"/>
+          <w:b/>
+          <w:sz w:val="32"/>
+          <w:szCs w:val="18"/>
+          <w:shd w:val="clear" w:color="auto" w:fill="FFFFFF"/>
+        </w:rPr>
+        <w:lastRenderedPageBreak/>
+        <w:t>{JSON} Placeholder</w:t>
+      </w:r>
+    </w:p>
+    <w:p>
+      <w:pPr>
+        <w:pStyle w:val="NoSpacing"/>
+        <w:rPr>
+          <w:rFonts w:ascii="Segoe UI" w:hAnsi="Segoe UI" w:cs="Segoe UI"/>
+          <w:b/>
+          <w:sz w:val="20"/>
+          <w:szCs w:val="18"/>
+          <w:shd w:val="clear" w:color="auto" w:fill="FFFFFF"/>
+        </w:rPr>
+      </w:pPr>
+      <w:r>
+        <w:rPr>
+          <w:rFonts w:ascii="Segoe UI" w:hAnsi="Segoe UI" w:cs="Segoe UI"/>
+          <w:b/>
+          <w:sz w:val="20"/>
+          <w:szCs w:val="18"/>
+          <w:shd w:val="clear" w:color="auto" w:fill="FFFFFF"/>
+        </w:rPr>
+        <w:t>Free fake and reliable API for testing and prototyping.</w:t>
+      </w:r>
+    </w:p>
+    <w:p>
+      <w:pPr>
+        <w:pStyle w:val="NoSpacing"/>
+        <w:rPr>
+          <w:rFonts w:ascii="Segoe UI" w:hAnsi="Segoe UI" w:cs="Segoe UI"/>
+        </w:rPr>
+      </w:pPr>
+      <w:hyperlink r:id="rId55" w:history="1">
+        <w:r>
+          <w:rPr>
+            <w:rStyle w:val="Hyperlink"/>
+            <w:rFonts w:ascii="Segoe UI" w:hAnsi="Segoe UI" w:cs="Segoe UI"/>
+          </w:rPr>
+          <w:t>https://jsonplaceholder.typicode.com/</w:t>
+        </w:r>
+      </w:hyperlink>
+    </w:p>
+    <w:p>
+      <w:pPr>
+        <w:pStyle w:val="NoSpacing"/>
+        <w:rPr>
+          <w:rFonts w:ascii="Segoe UI" w:hAnsi="Segoe UI" w:cs="Segoe UI"/>
+          <w:sz w:val="20"/>
+          <w:szCs w:val="20"/>
+        </w:rPr>
+      </w:pPr>
+    </w:p>
+    <w:p>
+      <w:pPr>
+        <w:pStyle w:val="Heading2"/>
+        <w:shd w:val="clear" w:color="auto" w:fill="FFFFFF"/>
+        <w:spacing w:before="0"/>
+        <w:rPr>
+          <w:rFonts w:ascii="Arial" w:hAnsi="Arial" w:cs="Arial"/>
+          <w:color w:val="333333"/>
+          <w:spacing w:val="-5"/>
+        </w:rPr>
+      </w:pPr>
+      <w:r>
+        <w:rPr>
+          <w:rFonts w:ascii="Arial" w:hAnsi="Arial" w:cs="Arial"/>
+          <w:color w:val="333333"/>
+          <w:spacing w:val="-5"/>
+        </w:rPr>
+        <w:t>Simplifying Data Fetching: How SWR Outperforms useEffect</w:t>
+      </w:r>
+    </w:p>
+    <w:p>
+      <w:pPr>
+        <w:pStyle w:val="NoSpacing"/>
+        <w:rPr>
+          <w:rFonts w:ascii="Segoe UI" w:hAnsi="Segoe UI" w:cs="Segoe UI"/>
+          <w:sz w:val="20"/>
+          <w:szCs w:val="20"/>
+        </w:rPr>
+      </w:pPr>
+      <w:hyperlink r:id="rId56" w:history="1">
+        <w:r>
+          <w:rPr>
+            <w:rStyle w:val="Hyperlink"/>
+            <w:rFonts w:ascii="Segoe UI" w:hAnsi="Segoe UI" w:cs="Segoe UI"/>
+            <w:sz w:val="20"/>
+            <w:szCs w:val="20"/>
+          </w:rPr>
+          <w:t>https://swr.vercel.app/docs/getting-started</w:t>
+        </w:r>
+      </w:hyperlink>
+    </w:p>
+    <w:p>
+      <w:pPr>
+        <w:pStyle w:val="NoSpacing"/>
+        <w:rPr>
+          <w:rFonts w:ascii="Segoe UI" w:hAnsi="Segoe UI" w:cs="Segoe UI"/>
+          <w:sz w:val="20"/>
+          <w:szCs w:val="20"/>
+        </w:rPr>
+      </w:pPr>
+      <w:hyperlink r:id="rId57" w:history="1">
+        <w:r>
+          <w:rPr>
+            <w:rStyle w:val="Hyperlink"/>
+            <w:rFonts w:ascii="Segoe UI" w:hAnsi="Segoe UI" w:cs="Segoe UI"/>
+            <w:sz w:val="20"/>
+            <w:szCs w:val="20"/>
+          </w:rPr>
+          <w:t>https://www.getfishtank.com/blog/navigating-useswr-in-nextjs-applications</w:t>
+        </w:r>
+      </w:hyperlink>
+    </w:p>
+    <w:p>
+      <w:pPr>
+        <w:pStyle w:val="NoSpacing"/>
         <w:rPr>
           <w:rFonts w:ascii="Segoe UI" w:hAnsi="Segoe UI" w:cs="Segoe UI"/>
           <w:sz w:val="20"/>
@@ -7095,7 +7799,7 @@
       </w:pPr>
     </w:p>
     <w:sectPr>
-      <w:footerReference w:type="default" r:id="rId50"/>
+      <w:footerReference w:type="default" r:id="rId58"/>
       <w:pgSz w:w="12240" w:h="15840"/>
       <w:pgMar w:top="1440" w:right="1440" w:bottom="1440" w:left="1440" w:header="720" w:footer="720" w:gutter="0"/>
       <w:cols w:space="720"/>
@@ -7153,7 +7857,7 @@
             <w:rPr>
               <w:noProof/>
             </w:rPr>
-            <w:t>2</w:t>
+            <w:t>12</w:t>
           </w:r>
         </w:fldSimple>
       </w:p>
@@ -8230,6 +8934,31 @@
       <w:kern w:val="36"/>
       <w:sz w:val="48"/>
       <w:szCs w:val="48"/>
+    </w:rPr>
+  </w:style>
+  <w:style w:type="paragraph" w:styleId="Heading2">
+    <w:name w:val="heading 2"/>
+    <w:basedOn w:val="Normal"/>
+    <w:next w:val="Normal"/>
+    <w:link w:val="Heading2Char"/>
+    <w:uiPriority w:val="9"/>
+    <w:semiHidden/>
+    <w:unhideWhenUsed/>
+    <w:qFormat/>
+    <w:rsid w:val="00CA595A"/>
+    <w:pPr>
+      <w:keepNext/>
+      <w:keepLines/>
+      <w:spacing w:before="200" w:after="0"/>
+      <w:outlineLvl w:val="1"/>
+    </w:pPr>
+    <w:rPr>
+      <w:rFonts w:asciiTheme="majorHAnsi" w:eastAsiaTheme="majorEastAsia" w:hAnsiTheme="majorHAnsi" w:cstheme="majorBidi"/>
+      <w:b/>
+      <w:bCs/>
+      <w:color w:val="4F81BD" w:themeColor="accent1"/>
+      <w:sz w:val="26"/>
+      <w:szCs w:val="26"/>
     </w:rPr>
   </w:style>
   <w:style w:type="character" w:default="1" w:styleId="DefaultParagraphFont">
@@ -8533,6 +9262,27 @@
     <w:uiPriority w:val="99"/>
     <w:rsid w:val="00633778"/>
   </w:style>
+  <w:style w:type="character" w:customStyle="1" w:styleId="hljs-comment">
+    <w:name w:val="hljs-comment"/>
+    <w:basedOn w:val="DefaultParagraphFont"/>
+    <w:rsid w:val="000340F5"/>
+  </w:style>
+  <w:style w:type="character" w:customStyle="1" w:styleId="Heading2Char">
+    <w:name w:val="Heading 2 Char"/>
+    <w:basedOn w:val="DefaultParagraphFont"/>
+    <w:link w:val="Heading2"/>
+    <w:uiPriority w:val="9"/>
+    <w:semiHidden/>
+    <w:rsid w:val="00CA595A"/>
+    <w:rPr>
+      <w:rFonts w:asciiTheme="majorHAnsi" w:eastAsiaTheme="majorEastAsia" w:hAnsiTheme="majorHAnsi" w:cstheme="majorBidi"/>
+      <w:b/>
+      <w:bCs/>
+      <w:color w:val="4F81BD" w:themeColor="accent1"/>
+      <w:sz w:val="26"/>
+      <w:szCs w:val="26"/>
+    </w:rPr>
+  </w:style>
 </w:styles>
 </file>
 

</xml_diff>

<commit_message>
sngle blog show with modal and page
</commit_message>
<xml_diff>
--- a/nextjs.docx
+++ b/nextjs.docx
@@ -5332,6 +5332,77 @@
     </w:p>
     <w:p>
       <w:pPr>
+        <w:pStyle w:val="NoSpacing"/>
+        <w:rPr>
+          <w:rFonts w:eastAsia="Times New Roman"/>
+          <w:kern w:val="36"/>
+        </w:rPr>
+      </w:pPr>
+    </w:p>
+    <w:p>
+      <w:pPr>
+        <w:pStyle w:val="NoSpacing"/>
+        <w:rPr>
+          <w:rFonts w:eastAsia="Times New Roman"/>
+          <w:kern w:val="36"/>
+          <w:sz w:val="28"/>
+        </w:rPr>
+      </w:pPr>
+      <w:r>
+        <w:rPr>
+          <w:rFonts w:ascii="Arial" w:hAnsi="Arial" w:cs="Arial"/>
+          <w:b/>
+          <w:bCs/>
+          <w:color w:val="000000"/>
+          <w:spacing w:val="-7"/>
+          <w:sz w:val="28"/>
+          <w:shd w:val="clear" w:color="auto" w:fill="FFFFFF"/>
+        </w:rPr>
+        <w:t>react-paginate</w:t>
+      </w:r>
+      <w:r>
+        <w:rPr>
+          <w:rFonts w:ascii="Arial" w:hAnsi="Arial" w:cs="Arial"/>
+          <w:b/>
+          <w:bCs/>
+          <w:color w:val="000000"/>
+          <w:spacing w:val="-7"/>
+          <w:sz w:val="28"/>
+          <w:shd w:val="clear" w:color="auto" w:fill="FFFFFF"/>
+        </w:rPr>
+        <w:t xml:space="preserve">     // implemented</w:t>
+      </w:r>
+    </w:p>
+    <w:p>
+      <w:pPr>
+        <w:pStyle w:val="NoSpacing"/>
+        <w:rPr>
+          <w:rFonts w:eastAsia="Times New Roman"/>
+          <w:kern w:val="36"/>
+        </w:rPr>
+      </w:pPr>
+      <w:hyperlink r:id="rId37" w:history="1">
+        <w:r>
+          <w:rPr>
+            <w:rStyle w:val="Hyperlink"/>
+            <w:rFonts w:eastAsia="Times New Roman"/>
+            <w:kern w:val="36"/>
+          </w:rPr>
+          <w:t>https://www.npmjs.com/package/react-paginate</w:t>
+        </w:r>
+      </w:hyperlink>
+    </w:p>
+    <w:p>
+      <w:pPr>
+        <w:pStyle w:val="NoSpacing"/>
+        <w:rPr>
+          <w:rFonts w:eastAsia="Times New Roman"/>
+          <w:kern w:val="36"/>
+        </w:rPr>
+      </w:pPr>
+    </w:p>
+    <w:p>
+      <w:pPr>
         <w:shd w:val="clear" w:color="auto" w:fill="FFFFFF"/>
         <w:spacing w:before="100" w:beforeAutospacing="1" w:after="100" w:afterAutospacing="1" w:line="240" w:lineRule="auto"/>
         <w:outlineLvl w:val="0"/>
@@ -5357,23 +5428,6 @@
           <w:b/>
           <w:bCs/>
           <w:color w:val="000000"/>
-          <w:spacing w:val="-11"/>
-          <w:kern w:val="36"/>
-          <w:sz w:val="32"/>
-          <w:szCs w:val="32"/>
-        </w:rPr>
-      </w:pPr>
-    </w:p>
-    <w:p>
-      <w:pPr>
-        <w:shd w:val="clear" w:color="auto" w:fill="FFFFFF"/>
-        <w:spacing w:before="100" w:beforeAutospacing="1" w:after="100" w:afterAutospacing="1" w:line="240" w:lineRule="auto"/>
-        <w:outlineLvl w:val="0"/>
-        <w:rPr>
-          <w:rFonts w:ascii="Segoe UI" w:eastAsia="Times New Roman" w:hAnsi="Segoe UI" w:cs="Segoe UI"/>
-          <w:b/>
-          <w:bCs/>
-          <w:color w:val="000000"/>
           <w:spacing w:val="-12"/>
           <w:kern w:val="36"/>
           <w:sz w:val="32"/>
@@ -5423,7 +5477,7 @@
           <w:sz w:val="20"/>
         </w:rPr>
       </w:pPr>
-      <w:hyperlink r:id="rId37" w:history="1">
+      <w:hyperlink r:id="rId38" w:history="1">
         <w:r>
           <w:rPr>
             <w:rStyle w:val="Hyperlink"/>
@@ -5657,7 +5711,7 @@
           <w:rFonts w:ascii="Segoe UI" w:hAnsi="Segoe UI" w:cs="Segoe UI"/>
         </w:rPr>
       </w:pPr>
-      <w:hyperlink r:id="rId38" w:history="1">
+      <w:hyperlink r:id="rId39" w:history="1">
         <w:r>
           <w:rPr>
             <w:rStyle w:val="Hyperlink"/>
@@ -5708,7 +5762,7 @@
           <w:szCs w:val="25"/>
         </w:rPr>
       </w:pPr>
-      <w:hyperlink r:id="rId39" w:history="1">
+      <w:hyperlink r:id="rId40" w:history="1">
         <w:r>
           <w:rPr>
             <w:rStyle w:val="Hyperlink"/>
@@ -5759,7 +5813,7 @@
           <w:rFonts w:ascii="Segoe UI" w:hAnsi="Segoe UI" w:cs="Segoe UI"/>
         </w:rPr>
       </w:pPr>
-      <w:hyperlink r:id="rId40" w:history="1">
+      <w:hyperlink r:id="rId41" w:history="1">
         <w:r>
           <w:rPr>
             <w:rStyle w:val="Hyperlink"/>
@@ -5790,7 +5844,7 @@
         </w:rPr>
         <w:t xml:space="preserve">Fixing Error: </w:t>
       </w:r>
-      <w:hyperlink r:id="rId41" w:history="1">
+      <w:hyperlink r:id="rId42" w:history="1">
         <w:r>
           <w:rPr>
             <w:rStyle w:val="Hyperlink"/>
@@ -6164,7 +6218,7 @@
           <w:rFonts w:ascii="Segoe UI" w:hAnsi="Segoe UI" w:cs="Segoe UI"/>
         </w:rPr>
       </w:pPr>
-      <w:hyperlink r:id="rId42" w:history="1">
+      <w:hyperlink r:id="rId43" w:history="1">
         <w:r>
           <w:rPr>
             <w:rStyle w:val="Hyperlink"/>
@@ -6201,7 +6255,7 @@
         </w:rPr>
         <w:t>react-tabs </w:t>
       </w:r>
-      <w:hyperlink r:id="rId43" w:history="1">
+      <w:hyperlink r:id="rId44" w:history="1">
         <w:r>
           <w:rPr>
             <w:rFonts w:ascii="Segoe UI" w:hAnsi="Segoe UI" w:cs="Segoe UI"/>
@@ -6272,7 +6326,7 @@
           <w:rFonts w:ascii="Segoe UI" w:hAnsi="Segoe UI" w:cs="Segoe UI"/>
         </w:rPr>
       </w:pPr>
-      <w:hyperlink r:id="rId44" w:history="1">
+      <w:hyperlink r:id="rId45" w:history="1">
         <w:r>
           <w:rPr>
             <w:rStyle w:val="Hyperlink"/>
@@ -6304,7 +6358,7 @@
           <w:rFonts w:ascii="Segoe UI" w:hAnsi="Segoe UI" w:cs="Segoe UI"/>
         </w:rPr>
       </w:pPr>
-      <w:hyperlink r:id="rId45" w:history="1">
+      <w:hyperlink r:id="rId46" w:history="1">
         <w:r>
           <w:rPr>
             <w:rStyle w:val="Hyperlink"/>
@@ -6321,7 +6375,7 @@
           <w:rFonts w:ascii="Segoe UI" w:hAnsi="Segoe UI" w:cs="Segoe UI"/>
         </w:rPr>
       </w:pPr>
-      <w:hyperlink r:id="rId46" w:history="1">
+      <w:hyperlink r:id="rId47" w:history="1">
         <w:r>
           <w:rPr>
             <w:rStyle w:val="Hyperlink"/>
@@ -6420,7 +6474,7 @@
       <w:pPr>
         <w:pStyle w:val="NoSpacing"/>
       </w:pPr>
-      <w:hyperlink r:id="rId47" w:history="1">
+      <w:hyperlink r:id="rId48" w:history="1">
         <w:r>
           <w:rPr>
             <w:rStyle w:val="Hyperlink"/>
@@ -6439,7 +6493,7 @@
         </w:rPr>
         <w:t xml:space="preserve">            </w:t>
       </w:r>
-      <w:hyperlink r:id="rId48" w:history="1">
+      <w:hyperlink r:id="rId49" w:history="1">
         <w:r>
           <w:rPr>
             <w:rStyle w:val="Hyperlink"/>
@@ -6460,7 +6514,7 @@
           <w:szCs w:val="20"/>
         </w:rPr>
       </w:pPr>
-      <w:hyperlink r:id="rId49" w:anchor="pagination" w:history="1">
+      <w:hyperlink r:id="rId50" w:anchor="pagination" w:history="1">
         <w:r>
           <w:rPr>
             <w:rStyle w:val="Hyperlink"/>
@@ -6511,7 +6565,7 @@
           <w:szCs w:val="20"/>
         </w:rPr>
       </w:pPr>
-      <w:hyperlink r:id="rId50" w:history="1">
+      <w:hyperlink r:id="rId51" w:history="1">
         <w:r>
           <w:rPr>
             <w:rStyle w:val="Hyperlink"/>
@@ -6981,7 +7035,7 @@
           <w:szCs w:val="20"/>
         </w:rPr>
       </w:pPr>
-      <w:hyperlink r:id="rId51" w:history="1">
+      <w:hyperlink r:id="rId52" w:history="1">
         <w:r>
           <w:rPr>
             <w:rStyle w:val="Hyperlink"/>
@@ -7477,7 +7531,7 @@
           <w:szCs w:val="20"/>
         </w:rPr>
       </w:pPr>
-      <w:hyperlink r:id="rId52" w:history="1">
+      <w:hyperlink r:id="rId53" w:history="1">
         <w:r>
           <w:rPr>
             <w:rStyle w:val="Hyperlink"/>
@@ -7539,7 +7593,7 @@
       <w:pPr>
         <w:pStyle w:val="NoSpacing"/>
       </w:pPr>
-      <w:hyperlink r:id="rId53" w:history="1">
+      <w:hyperlink r:id="rId54" w:history="1">
         <w:r>
           <w:rPr>
             <w:rStyle w:val="Hyperlink"/>
@@ -7578,7 +7632,7 @@
       <w:pPr>
         <w:pStyle w:val="NoSpacing"/>
       </w:pPr>
-      <w:hyperlink r:id="rId54" w:history="1">
+      <w:hyperlink r:id="rId55" w:history="1">
         <w:r>
           <w:rPr>
             <w:rStyle w:val="Hyperlink"/>
@@ -7631,7 +7685,7 @@
       <w:pPr>
         <w:pStyle w:val="NoSpacing"/>
       </w:pPr>
-      <w:hyperlink r:id="rId55" w:history="1">
+      <w:hyperlink r:id="rId56" w:history="1">
         <w:r>
           <w:rPr>
             <w:rStyle w:val="Hyperlink"/>
@@ -7656,7 +7710,7 @@
       <w:r>
         <w:t xml:space="preserve">Generates a random image url provided via </w:t>
       </w:r>
-      <w:hyperlink r:id="rId56" w:history="1">
+      <w:hyperlink r:id="rId57" w:history="1">
         <w:r>
           <w:rPr>
             <w:rStyle w:val="Hyperlink"/>
@@ -7672,7 +7726,7 @@
       <w:pPr>
         <w:pStyle w:val="NoSpacing"/>
       </w:pPr>
-      <w:hyperlink r:id="rId57" w:history="1">
+      <w:hyperlink r:id="rId58" w:history="1">
         <w:r>
           <w:rPr>
             <w:rStyle w:val="Hyperlink"/>
@@ -7708,7 +7762,7 @@
       <w:pPr>
         <w:pStyle w:val="NoSpacing"/>
       </w:pPr>
-      <w:hyperlink r:id="rId58" w:history="1">
+      <w:hyperlink r:id="rId59" w:history="1">
         <w:r>
           <w:rPr>
             <w:rStyle w:val="Hyperlink"/>
@@ -7801,7 +7855,7 @@
           <w:szCs w:val="20"/>
         </w:rPr>
       </w:pPr>
-      <w:hyperlink r:id="rId59" w:history="1">
+      <w:hyperlink r:id="rId60" w:history="1">
         <w:r>
           <w:rPr>
             <w:rStyle w:val="Hyperlink"/>
@@ -7864,7 +7918,7 @@
           <w:rFonts w:ascii="Segoe UI" w:hAnsi="Segoe UI" w:cs="Segoe UI"/>
         </w:rPr>
       </w:pPr>
-      <w:hyperlink r:id="rId60" w:history="1">
+      <w:hyperlink r:id="rId61" w:history="1">
         <w:r>
           <w:rPr>
             <w:rStyle w:val="Hyperlink"/>
@@ -7913,7 +7967,7 @@
           <w:szCs w:val="20"/>
         </w:rPr>
       </w:pPr>
-      <w:hyperlink r:id="rId61" w:history="1">
+      <w:hyperlink r:id="rId62" w:history="1">
         <w:r>
           <w:rPr>
             <w:rStyle w:val="Hyperlink"/>
@@ -7929,7 +7983,7 @@
       <w:pPr>
         <w:pStyle w:val="NoSpacing"/>
       </w:pPr>
-      <w:hyperlink r:id="rId62" w:history="1">
+      <w:hyperlink r:id="rId63" w:history="1">
         <w:r>
           <w:rPr>
             <w:rStyle w:val="Hyperlink"/>
@@ -7980,7 +8034,7 @@
           <w:szCs w:val="20"/>
         </w:rPr>
       </w:pPr>
-      <w:hyperlink r:id="rId63" w:history="1">
+      <w:hyperlink r:id="rId64" w:history="1">
         <w:r>
           <w:rPr>
             <w:rStyle w:val="Hyperlink"/>
@@ -8003,7 +8057,7 @@
       </w:pPr>
     </w:p>
     <w:sectPr>
-      <w:footerReference w:type="default" r:id="rId64"/>
+      <w:footerReference w:type="default" r:id="rId65"/>
       <w:pgSz w:w="12240" w:h="15840"/>
       <w:pgMar w:top="1440" w:right="1440" w:bottom="1440" w:left="1440" w:header="720" w:footer="720" w:gutter="0"/>
       <w:cols w:space="720"/>
@@ -8061,7 +8115,7 @@
             <w:rPr>
               <w:noProof/>
             </w:rPr>
-            <w:t>11</w:t>
+            <w:t>8</w:t>
           </w:r>
         </w:fldSimple>
       </w:p>

</xml_diff>

<commit_message>
update user server-actions project and create new project nextjs-auth
</commit_message>
<xml_diff>
--- a/nextjs.docx
+++ b/nextjs.docx
@@ -8056,8 +8056,73 @@
         </w:rPr>
       </w:pPr>
     </w:p>
+    <w:p>
+      <w:pPr>
+        <w:pStyle w:val="NoSpacing"/>
+        <w:rPr>
+          <w:sz w:val="28"/>
+          <w:u w:val="single"/>
+        </w:rPr>
+      </w:pPr>
+      <w:r>
+        <w:rPr>
+          <w:sz w:val="28"/>
+          <w:u w:val="single"/>
+        </w:rPr>
+        <w:t>React Context</w:t>
+      </w:r>
+    </w:p>
+    <w:p>
+      <w:pPr>
+        <w:pStyle w:val="NoSpacing"/>
+        <w:rPr>
+          <w:rFonts w:ascii="Verdana" w:hAnsi="Verdana" w:cs="Times New Roman"/>
+          <w:sz w:val="18"/>
+          <w:szCs w:val="14"/>
+        </w:rPr>
+      </w:pPr>
+      <w:r>
+        <w:rPr>
+          <w:rFonts w:ascii="Verdana" w:hAnsi="Verdana"/>
+          <w:sz w:val="18"/>
+          <w:szCs w:val="14"/>
+        </w:rPr>
+        <w:t>React Context is a way to manage state globally.</w:t>
+      </w:r>
+    </w:p>
+    <w:p>
+      <w:pPr>
+        <w:pStyle w:val="NoSpacing"/>
+        <w:rPr>
+          <w:rFonts w:ascii="Segoe UI" w:hAnsi="Segoe UI" w:cs="Segoe UI"/>
+          <w:sz w:val="20"/>
+          <w:szCs w:val="20"/>
+        </w:rPr>
+      </w:pPr>
+      <w:hyperlink r:id="rId65" w:history="1">
+        <w:r>
+          <w:rPr>
+            <w:rStyle w:val="Hyperlink"/>
+            <w:rFonts w:ascii="Segoe UI" w:hAnsi="Segoe UI" w:cs="Segoe UI"/>
+            <w:sz w:val="20"/>
+            <w:szCs w:val="20"/>
+          </w:rPr>
+          <w:t>https://www.w3schools.com/react/react_usecontext.asp</w:t>
+        </w:r>
+      </w:hyperlink>
+    </w:p>
+    <w:p>
+      <w:pPr>
+        <w:pStyle w:val="NoSpacing"/>
+        <w:rPr>
+          <w:rFonts w:ascii="Segoe UI" w:hAnsi="Segoe UI" w:cs="Segoe UI"/>
+          <w:sz w:val="20"/>
+          <w:szCs w:val="20"/>
+        </w:rPr>
+      </w:pPr>
+    </w:p>
     <w:sectPr>
-      <w:footerReference w:type="default" r:id="rId65"/>
+      <w:footerReference w:type="default" r:id="rId66"/>
       <w:pgSz w:w="12240" w:h="15840"/>
       <w:pgMar w:top="1440" w:right="1440" w:bottom="1440" w:left="1440" w:header="720" w:footer="720" w:gutter="0"/>
       <w:cols w:space="720"/>
@@ -8115,7 +8180,7 @@
             <w:rPr>
               <w:noProof/>
             </w:rPr>
-            <w:t>8</w:t>
+            <w:t>12</w:t>
           </w:r>
         </w:fldSimple>
       </w:p>

</xml_diff>

<commit_message>
Simple auth with cookie project nextjs-auth
</commit_message>
<xml_diff>
--- a/nextjs.docx
+++ b/nextjs.docx
@@ -8121,8 +8121,352 @@
         </w:rPr>
       </w:pPr>
     </w:p>
+    <w:p>
+      <w:pPr>
+        <w:pStyle w:val="NoSpacing"/>
+        <w:rPr>
+          <w:rFonts w:eastAsia="Times New Roman"/>
+          <w:b/>
+          <w:bCs/>
+          <w:color w:val="111111"/>
+          <w:spacing w:val="-7"/>
+          <w:kern w:val="36"/>
+          <w:sz w:val="38"/>
+          <w:szCs w:val="48"/>
+        </w:rPr>
+      </w:pPr>
+      <w:r>
+        <w:rPr>
+          <w:rFonts w:eastAsia="Times New Roman"/>
+          <w:b/>
+          <w:bCs/>
+          <w:color w:val="111111"/>
+          <w:spacing w:val="-7"/>
+          <w:kern w:val="36"/>
+          <w:sz w:val="38"/>
+          <w:szCs w:val="48"/>
+        </w:rPr>
+        <w:t>bcrypt.js</w:t>
+      </w:r>
+      <w:r>
+        <w:rPr>
+          <w:rFonts w:eastAsia="Times New Roman"/>
+          <w:b/>
+          <w:bCs/>
+          <w:color w:val="111111"/>
+          <w:spacing w:val="-7"/>
+          <w:kern w:val="36"/>
+          <w:sz w:val="38"/>
+          <w:szCs w:val="48"/>
+        </w:rPr>
+        <w:t xml:space="preserve"> (</w:t>
+      </w:r>
+      <w:r>
+        <w:rPr>
+          <w:shd w:val="clear" w:color="auto" w:fill="FFFFFF"/>
+        </w:rPr>
+        <w:t>To hash a password</w:t>
+      </w:r>
+      <w:r>
+        <w:rPr>
+          <w:sz w:val="16"/>
+          <w:shd w:val="clear" w:color="auto" w:fill="FFFFFF"/>
+        </w:rPr>
+        <w:t>:</w:t>
+      </w:r>
+      <w:r>
+        <w:rPr>
+          <w:rFonts w:eastAsia="Times New Roman"/>
+          <w:b/>
+          <w:bCs/>
+          <w:color w:val="111111"/>
+          <w:spacing w:val="-7"/>
+          <w:kern w:val="36"/>
+          <w:sz w:val="38"/>
+          <w:szCs w:val="48"/>
+        </w:rPr>
+        <w:t>)</w:t>
+      </w:r>
+    </w:p>
+    <w:p>
+      <w:pPr>
+        <w:pStyle w:val="NoSpacing"/>
+        <w:rPr>
+          <w:shd w:val="clear" w:color="auto" w:fill="FFFFFF"/>
+        </w:rPr>
+      </w:pPr>
+      <w:r>
+        <w:rPr>
+          <w:shd w:val="clear" w:color="auto" w:fill="FFFFFF"/>
+        </w:rPr>
+        <w:t>npm i bcryptjs</w:t>
+      </w:r>
+    </w:p>
+    <w:p>
+      <w:pPr>
+        <w:pStyle w:val="NoSpacing"/>
+        <w:rPr>
+          <w:shd w:val="clear" w:color="auto" w:fill="FFFFFF"/>
+        </w:rPr>
+      </w:pPr>
+      <w:hyperlink r:id="rId66" w:history="1">
+        <w:r>
+          <w:rPr>
+            <w:rStyle w:val="Hyperlink"/>
+            <w:shd w:val="clear" w:color="auto" w:fill="FFFFFF"/>
+          </w:rPr>
+          <w:t>https://www.npmjs.com/package/bcryptjs</w:t>
+        </w:r>
+      </w:hyperlink>
+    </w:p>
+    <w:p>
+      <w:pPr>
+        <w:pStyle w:val="NoSpacing"/>
+        <w:rPr>
+          <w:shd w:val="clear" w:color="auto" w:fill="FFFFFF"/>
+        </w:rPr>
+      </w:pPr>
+    </w:p>
+    <w:p>
+      <w:pPr>
+        <w:pStyle w:val="NoSpacing"/>
+        <w:rPr>
+          <w:shd w:val="clear" w:color="auto" w:fill="FFFFFF"/>
+        </w:rPr>
+      </w:pPr>
+      <w:r>
+        <w:rPr>
+          <w:shd w:val="clear" w:color="auto" w:fill="FFFFFF"/>
+        </w:rPr>
+        <w:t>Password = ‘sammy’</w:t>
+      </w:r>
+    </w:p>
+    <w:p>
+      <w:pPr>
+        <w:pStyle w:val="NoSpacing"/>
+        <w:rPr>
+          <w:shd w:val="clear" w:color="auto" w:fill="FFFFFF"/>
+        </w:rPr>
+      </w:pPr>
+      <w:r>
+        <w:rPr>
+          <w:shd w:val="clear" w:color="auto" w:fill="FFFFFF"/>
+        </w:rPr>
+        <w:t>Hash = £%$^&amp;£!23!3%!!</w:t>
+      </w:r>
+    </w:p>
+    <w:p>
+      <w:pPr>
+        <w:pStyle w:val="NoSpacing"/>
+        <w:rPr>
+          <w:shd w:val="clear" w:color="auto" w:fill="FFFFFF"/>
+        </w:rPr>
+      </w:pPr>
+      <w:r>
+        <w:rPr>
+          <w:shd w:val="clear" w:color="auto" w:fill="FFFFFF"/>
+        </w:rPr>
+        <w:t>Salt = 2vqw£4Df$%sdfk</w:t>
+      </w:r>
+    </w:p>
+    <w:p>
+      <w:pPr>
+        <w:pStyle w:val="NoSpacing"/>
+        <w:rPr>
+          <w:shd w:val="clear" w:color="auto" w:fill="FFFFFF"/>
+        </w:rPr>
+      </w:pPr>
+      <w:r>
+        <w:rPr>
+          <w:shd w:val="clear" w:color="auto" w:fill="FFFFFF"/>
+        </w:rPr>
+        <w:t>Hash + Salt = £%$^&amp;£!23!3%!!2vqw£4Df$%sdfk</w:t>
+      </w:r>
+    </w:p>
+    <w:p>
+      <w:pPr>
+        <w:pStyle w:val="NoSpacing"/>
+        <w:rPr>
+          <w:shd w:val="clear" w:color="auto" w:fill="FFFFFF"/>
+        </w:rPr>
+      </w:pPr>
+      <w:hyperlink r:id="rId67" w:history="1">
+        <w:r>
+          <w:rPr>
+            <w:rStyle w:val="Hyperlink"/>
+            <w:shd w:val="clear" w:color="auto" w:fill="FFFFFF"/>
+          </w:rPr>
+          <w:t>https://www.digitalocean.com/community/tutorials/how-to-handle-passwords-safely-with-bcryptsjs-in-javascript</w:t>
+        </w:r>
+      </w:hyperlink>
+    </w:p>
+    <w:p>
+      <w:pPr>
+        <w:pStyle w:val="NoSpacing"/>
+        <w:rPr>
+          <w:shd w:val="clear" w:color="auto" w:fill="FFFFFF"/>
+        </w:rPr>
+      </w:pPr>
+    </w:p>
+    <w:p>
+      <w:pPr>
+        <w:shd w:val="clear" w:color="auto" w:fill="FFFFFF"/>
+        <w:spacing w:after="146" w:line="240" w:lineRule="auto"/>
+        <w:outlineLvl w:val="0"/>
+        <w:rPr>
+          <w:rFonts w:ascii="Arial" w:eastAsia="Times New Roman" w:hAnsi="Arial" w:cs="Arial"/>
+          <w:b/>
+          <w:bCs/>
+          <w:color w:val="111111"/>
+          <w:spacing w:val="-7"/>
+          <w:kern w:val="36"/>
+          <w:sz w:val="36"/>
+          <w:szCs w:val="48"/>
+        </w:rPr>
+      </w:pPr>
+      <w:r>
+        <w:rPr>
+          <w:rFonts w:ascii="Arial" w:eastAsia="Times New Roman" w:hAnsi="Arial" w:cs="Arial"/>
+          <w:b/>
+          <w:bCs/>
+          <w:color w:val="111111"/>
+          <w:spacing w:val="-7"/>
+          <w:kern w:val="36"/>
+          <w:sz w:val="36"/>
+          <w:szCs w:val="48"/>
+        </w:rPr>
+        <w:t>jsonwebtoken</w:t>
+      </w:r>
+    </w:p>
+    <w:p>
+      <w:pPr>
+        <w:pStyle w:val="NoSpacing"/>
+        <w:rPr>
+          <w:rFonts w:eastAsia="Times New Roman"/>
+          <w:kern w:val="36"/>
+        </w:rPr>
+      </w:pPr>
+      <w:r>
+        <w:rPr>
+          <w:rFonts w:ascii="Consolas" w:hAnsi="Consolas"/>
+          <w:sz w:val="13"/>
+          <w:szCs w:val="13"/>
+          <w:shd w:val="clear" w:color="auto" w:fill="FFFFFF"/>
+        </w:rPr>
+        <w:t>npm i jsonwebtoken</w:t>
+      </w:r>
+    </w:p>
+    <w:p>
+      <w:pPr>
+        <w:pStyle w:val="NoSpacing"/>
+        <w:rPr>
+          <w:rFonts w:eastAsia="Times New Roman"/>
+          <w:kern w:val="36"/>
+        </w:rPr>
+      </w:pPr>
+      <w:r>
+        <w:rPr>
+          <w:rFonts w:eastAsia="Times New Roman"/>
+          <w:kern w:val="36"/>
+        </w:rPr>
+        <w:t>Here are some scenarios wh</w:t>
+      </w:r>
+      <w:r>
+        <w:rPr>
+          <w:rFonts w:eastAsia="Times New Roman"/>
+          <w:kern w:val="36"/>
+        </w:rPr>
+        <w:t>ere JSON Web Tokens are useful:</w:t>
+      </w:r>
+    </w:p>
+    <w:p>
+      <w:pPr>
+        <w:pStyle w:val="NoSpacing"/>
+        <w:rPr>
+          <w:rFonts w:eastAsia="Times New Roman"/>
+          <w:kern w:val="36"/>
+        </w:rPr>
+      </w:pPr>
+      <w:r>
+        <w:rPr>
+          <w:rFonts w:eastAsia="Times New Roman"/>
+          <w:kern w:val="36"/>
+        </w:rPr>
+        <w:t>Authorization:</w:t>
+      </w:r>
+    </w:p>
+    <w:p>
+      <w:pPr>
+        <w:pStyle w:val="NoSpacing"/>
+        <w:rPr>
+          <w:rStyle w:val="Strong"/>
+          <w:rFonts w:ascii="Helvetica" w:hAnsi="Helvetica"/>
+          <w:color w:val="333333"/>
+          <w:sz w:val="15"/>
+          <w:szCs w:val="15"/>
+          <w:shd w:val="clear" w:color="auto" w:fill="FFFFFF"/>
+        </w:rPr>
+      </w:pPr>
+      <w:r>
+        <w:rPr>
+          <w:rStyle w:val="Strong"/>
+          <w:rFonts w:ascii="Helvetica" w:hAnsi="Helvetica"/>
+          <w:color w:val="333333"/>
+          <w:sz w:val="15"/>
+          <w:szCs w:val="15"/>
+          <w:shd w:val="clear" w:color="auto" w:fill="FFFFFF"/>
+        </w:rPr>
+        <w:t>Information Exchange:</w:t>
+      </w:r>
+    </w:p>
+    <w:p>
+      <w:pPr>
+        <w:pStyle w:val="NoSpacing"/>
+        <w:rPr>
+          <w:rFonts w:eastAsia="Times New Roman"/>
+          <w:kern w:val="36"/>
+        </w:rPr>
+      </w:pPr>
+      <w:hyperlink r:id="rId68" w:history="1">
+        <w:r>
+          <w:rPr>
+            <w:rStyle w:val="Hyperlink"/>
+            <w:rFonts w:eastAsia="Times New Roman"/>
+            <w:kern w:val="36"/>
+          </w:rPr>
+          <w:t>https://www.npmjs.com/package/jsonwebtoken</w:t>
+        </w:r>
+      </w:hyperlink>
+    </w:p>
+    <w:p>
+      <w:pPr>
+        <w:pStyle w:val="NoSpacing"/>
+        <w:rPr>
+          <w:rFonts w:eastAsia="Times New Roman"/>
+          <w:kern w:val="36"/>
+        </w:rPr>
+      </w:pPr>
+      <w:r>
+        <w:rPr>
+          <w:rFonts w:eastAsia="Times New Roman"/>
+          <w:kern w:val="36"/>
+        </w:rPr>
+        <w:lastRenderedPageBreak/>
+        <w:t>https://jwt.io/introduction</w:t>
+      </w:r>
+    </w:p>
+    <w:p>
+      <w:pPr>
+        <w:pStyle w:val="NoSpacing"/>
+        <w:rPr>
+          <w:rFonts w:ascii="Segoe UI" w:hAnsi="Segoe UI" w:cs="Segoe UI"/>
+          <w:sz w:val="20"/>
+          <w:szCs w:val="20"/>
+        </w:rPr>
+      </w:pPr>
+    </w:p>
     <w:sectPr>
-      <w:footerReference w:type="default" r:id="rId66"/>
+      <w:footerReference w:type="default" r:id="rId69"/>
       <w:pgSz w:w="12240" w:h="15840"/>
       <w:pgMar w:top="1440" w:right="1440" w:bottom="1440" w:left="1440" w:header="720" w:footer="720" w:gutter="0"/>
       <w:cols w:space="720"/>
@@ -8180,7 +8524,7 @@
             <w:rPr>
               <w:noProof/>
             </w:rPr>
-            <w:t>12</w:t>
+            <w:t>13</w:t>
           </w:r>
         </w:fldSimple>
       </w:p>

</xml_diff>

<commit_message>
Simple shopping-cart project with git hub login
</commit_message>
<xml_diff>
--- a/nextjs.docx
+++ b/nextjs.docx
@@ -2757,66 +2757,6 @@
         <w:pStyle w:val="NoSpacing"/>
         <w:rPr>
           <w:rFonts w:ascii="Segoe UI" w:hAnsi="Segoe UI" w:cs="Segoe UI"/>
-          <w:color w:val="4D5156"/>
-          <w:sz w:val="18"/>
-          <w:szCs w:val="18"/>
-          <w:shd w:val="clear" w:color="auto" w:fill="FFFFFF"/>
-        </w:rPr>
-      </w:pPr>
-    </w:p>
-    <w:p>
-      <w:pPr>
-        <w:pStyle w:val="NoSpacing"/>
-        <w:rPr>
-          <w:rFonts w:ascii="Segoe UI" w:hAnsi="Segoe UI" w:cs="Segoe UI"/>
-          <w:color w:val="4D5156"/>
-          <w:sz w:val="18"/>
-          <w:szCs w:val="18"/>
-          <w:shd w:val="clear" w:color="auto" w:fill="FFFFFF"/>
-        </w:rPr>
-      </w:pPr>
-    </w:p>
-    <w:p>
-      <w:pPr>
-        <w:pStyle w:val="NoSpacing"/>
-        <w:rPr>
-          <w:rFonts w:ascii="Segoe UI" w:hAnsi="Segoe UI" w:cs="Segoe UI"/>
-          <w:color w:val="4D5156"/>
-          <w:sz w:val="18"/>
-          <w:szCs w:val="18"/>
-          <w:shd w:val="clear" w:color="auto" w:fill="FFFFFF"/>
-        </w:rPr>
-      </w:pPr>
-    </w:p>
-    <w:p>
-      <w:pPr>
-        <w:pStyle w:val="NoSpacing"/>
-        <w:rPr>
-          <w:rFonts w:ascii="Segoe UI" w:hAnsi="Segoe UI" w:cs="Segoe UI"/>
-          <w:color w:val="4D5156"/>
-          <w:sz w:val="18"/>
-          <w:szCs w:val="18"/>
-          <w:shd w:val="clear" w:color="auto" w:fill="FFFFFF"/>
-        </w:rPr>
-      </w:pPr>
-    </w:p>
-    <w:p>
-      <w:pPr>
-        <w:pStyle w:val="NoSpacing"/>
-        <w:rPr>
-          <w:rFonts w:ascii="Segoe UI" w:hAnsi="Segoe UI" w:cs="Segoe UI"/>
-          <w:color w:val="4D5156"/>
-          <w:sz w:val="18"/>
-          <w:szCs w:val="18"/>
-          <w:shd w:val="clear" w:color="auto" w:fill="FFFFFF"/>
-        </w:rPr>
-      </w:pPr>
-    </w:p>
-    <w:p>
-      <w:pPr>
-        <w:pStyle w:val="NoSpacing"/>
-        <w:rPr>
-          <w:rFonts w:ascii="Segoe UI" w:hAnsi="Segoe UI" w:cs="Segoe UI"/>
           <w:color w:val="202124"/>
           <w:sz w:val="18"/>
           <w:szCs w:val="18"/>
@@ -3869,7 +3809,6 @@
           <w:kern w:val="36"/>
           <w:sz w:val="24"/>
         </w:rPr>
-        <w:lastRenderedPageBreak/>
         <w:t>A utility-first CSS framework for rapidly building custom user interfaces.</w:t>
       </w:r>
     </w:p>
@@ -4659,6 +4598,7 @@
           <w:sz w:val="24"/>
           <w:szCs w:val="24"/>
         </w:rPr>
+        <w:lastRenderedPageBreak/>
         <w:t xml:space="preserve">import </w:t>
       </w:r>
       <w:r>
@@ -5445,7 +5385,6 @@
           <w:sz w:val="32"/>
           <w:szCs w:val="32"/>
         </w:rPr>
-        <w:lastRenderedPageBreak/>
         <w:t>date-fns</w:t>
       </w:r>
     </w:p>
@@ -5464,6 +5403,7 @@
           <w:color w:val="4C193C"/>
           <w:shd w:val="clear" w:color="auto" w:fill="FFFFFF"/>
         </w:rPr>
+        <w:lastRenderedPageBreak/>
         <w:t>date-fns gave us the power to work directly with date objects, without worrying about conversion or mutations. It's a real game changer for dates.</w:t>
       </w:r>
     </w:p>
@@ -6253,6 +6193,7 @@
           <w:color w:val="111111"/>
           <w:sz w:val="40"/>
         </w:rPr>
+        <w:lastRenderedPageBreak/>
         <w:t>react-tabs </w:t>
       </w:r>
       <w:hyperlink r:id="rId44" w:history="1">
@@ -8446,27 +8387,1162 @@
           <w:kern w:val="36"/>
         </w:rPr>
       </w:pPr>
-      <w:r>
+      <w:hyperlink r:id="rId69" w:history="1">
+        <w:r>
+          <w:rPr>
+            <w:rStyle w:val="Hyperlink"/>
+            <w:rFonts w:eastAsia="Times New Roman"/>
+            <w:kern w:val="36"/>
+          </w:rPr>
+          <w:t>https://jwt.io/introduction</w:t>
+        </w:r>
+      </w:hyperlink>
+    </w:p>
+    <w:p>
+      <w:pPr>
+        <w:pStyle w:val="NoSpacing"/>
         <w:rPr>
           <w:rFonts w:eastAsia="Times New Roman"/>
           <w:kern w:val="36"/>
         </w:rPr>
+      </w:pPr>
+    </w:p>
+    <w:p>
+      <w:pPr>
+        <w:pStyle w:val="NoSpacing"/>
+        <w:rPr>
+          <w:sz w:val="38"/>
+        </w:rPr>
+      </w:pPr>
+      <w:hyperlink r:id="rId70" w:history="1">
+        <w:r>
+          <w:rPr>
+            <w:rStyle w:val="Hyperlink"/>
+            <w:rFonts w:ascii="Segoe UI" w:hAnsi="Segoe UI" w:cs="Segoe UI"/>
+            <w:b/>
+            <w:bCs/>
+            <w:sz w:val="32"/>
+            <w:szCs w:val="16"/>
+            <w:shd w:val="clear" w:color="auto" w:fill="FFFFFF"/>
+          </w:rPr>
+          <w:t>Redux Toolkit</w:t>
+        </w:r>
+      </w:hyperlink>
+    </w:p>
+    <w:p>
+      <w:pPr>
+        <w:pStyle w:val="NoSpacing"/>
+        <w:rPr>
+          <w:rFonts w:eastAsia="Times New Roman"/>
+        </w:rPr>
+      </w:pPr>
+      <w:r>
+        <w:rPr>
+          <w:rFonts w:eastAsia="Times New Roman"/>
+        </w:rPr>
         <w:lastRenderedPageBreak/>
-        <w:t>https://jwt.io/introduction</w:t>
-      </w:r>
-    </w:p>
-    <w:p>
-      <w:pPr>
-        <w:pStyle w:val="NoSpacing"/>
-        <w:rPr>
-          <w:rFonts w:ascii="Segoe UI" w:hAnsi="Segoe UI" w:cs="Segoe UI"/>
-          <w:sz w:val="20"/>
-          <w:szCs w:val="20"/>
-        </w:rPr>
+        <w:t>The first thing to ask is, "what is Redux?"</w:t>
+      </w:r>
+      <w:r>
+        <w:rPr>
+          <w:rFonts w:eastAsia="Times New Roman"/>
+        </w:rPr>
+        <w:t xml:space="preserve">  </w:t>
+      </w:r>
+    </w:p>
+    <w:p>
+      <w:pPr>
+        <w:pStyle w:val="NoSpacing"/>
+        <w:rPr>
+          <w:rFonts w:eastAsia="Times New Roman"/>
+        </w:rPr>
+      </w:pPr>
+      <w:r>
+        <w:rPr>
+          <w:rFonts w:eastAsia="Times New Roman"/>
+        </w:rPr>
+        <w:t>Redux is really:</w:t>
+      </w:r>
+      <w:r>
+        <w:rPr>
+          <w:rFonts w:eastAsia="Times New Roman"/>
+        </w:rPr>
+        <w:t xml:space="preserve"> </w:t>
+      </w:r>
+      <w:hyperlink r:id="rId71" w:history="1">
+        <w:r>
+          <w:rPr>
+            <w:rStyle w:val="Hyperlink"/>
+            <w:rFonts w:eastAsia="Times New Roman"/>
+          </w:rPr>
+          <w:t>https://redux-toolkit.js.org/introduction/why-rtk-is-redux-today</w:t>
+        </w:r>
+      </w:hyperlink>
+    </w:p>
+    <w:p>
+      <w:pPr>
+        <w:pStyle w:val="NoSpacing"/>
+        <w:rPr>
+          <w:rFonts w:eastAsia="Times New Roman"/>
+        </w:rPr>
+      </w:pPr>
+      <w:r>
+        <w:rPr>
+          <w:rFonts w:eastAsia="Times New Roman"/>
+        </w:rPr>
+        <w:t>A single store containing "global" state</w:t>
+      </w:r>
+    </w:p>
+    <w:p>
+      <w:pPr>
+        <w:pStyle w:val="NoSpacing"/>
+        <w:rPr>
+          <w:rFonts w:eastAsia="Times New Roman"/>
+        </w:rPr>
+      </w:pPr>
+      <w:r>
+        <w:rPr>
+          <w:rFonts w:eastAsia="Times New Roman"/>
+        </w:rPr>
+        <w:t>Dispatching plain object actions to the store when something happens in the app</w:t>
+      </w:r>
+    </w:p>
+    <w:p>
+      <w:pPr>
+        <w:pStyle w:val="NoSpacing"/>
+        <w:rPr>
+          <w:rFonts w:eastAsia="Times New Roman"/>
+        </w:rPr>
+      </w:pPr>
+      <w:r>
+        <w:rPr>
+          <w:rFonts w:eastAsia="Times New Roman"/>
+        </w:rPr>
+        <w:t>Pure reducer functions looking at those actions and returning immutably updated state</w:t>
+      </w:r>
+    </w:p>
+    <w:p>
+      <w:pPr>
+        <w:pStyle w:val="NoSpacing"/>
+        <w:rPr>
+          <w:rFonts w:eastAsia="Times New Roman"/>
+          <w:kern w:val="36"/>
+          <w:sz w:val="30"/>
+        </w:rPr>
+      </w:pPr>
+    </w:p>
+    <w:p>
+      <w:pPr>
+        <w:pStyle w:val="NoSpacing"/>
+        <w:rPr>
+          <w:rFonts w:ascii="Segoe UI" w:hAnsi="Segoe UI" w:cs="Segoe UI"/>
+          <w:sz w:val="20"/>
+          <w:szCs w:val="20"/>
+        </w:rPr>
+      </w:pPr>
+      <w:r>
+        <w:rPr>
+          <w:rFonts w:ascii="Segoe UI" w:hAnsi="Segoe UI" w:cs="Segoe UI"/>
+          <w:sz w:val="20"/>
+          <w:szCs w:val="20"/>
+        </w:rPr>
+        <w:t xml:space="preserve">// </w:t>
+      </w:r>
+      <w:r>
+        <w:rPr>
+          <w:rFonts w:ascii="Segoe UI" w:hAnsi="Segoe UI" w:cs="Segoe UI"/>
+          <w:sz w:val="20"/>
+          <w:szCs w:val="20"/>
+        </w:rPr>
+        <w:t>redux toolkit</w:t>
+      </w:r>
+      <w:r>
+        <w:rPr>
+          <w:rFonts w:ascii="Segoe UI" w:hAnsi="Segoe UI" w:cs="Segoe UI"/>
+          <w:sz w:val="20"/>
+          <w:szCs w:val="20"/>
+        </w:rPr>
+        <w:t xml:space="preserve">  </w:t>
+      </w:r>
+      <w:hyperlink r:id="rId72" w:history="1">
+        <w:r>
+          <w:rPr>
+            <w:rStyle w:val="Hyperlink"/>
+            <w:rFonts w:ascii="Segoe UI" w:hAnsi="Segoe UI" w:cs="Segoe UI"/>
+            <w:sz w:val="20"/>
+            <w:szCs w:val="20"/>
+          </w:rPr>
+          <w:t>https://redux-toolkit.js.org/</w:t>
+        </w:r>
+      </w:hyperlink>
+      <w:r>
+        <w:rPr>
+          <w:rFonts w:ascii="Segoe UI" w:hAnsi="Segoe UI" w:cs="Segoe UI"/>
+          <w:sz w:val="20"/>
+          <w:szCs w:val="20"/>
+        </w:rPr>
+        <w:t xml:space="preserve">   doc: </w:t>
+      </w:r>
+      <w:hyperlink r:id="rId73" w:history="1">
+        <w:r>
+          <w:rPr>
+            <w:rStyle w:val="Hyperlink"/>
+            <w:rFonts w:ascii="Segoe UI" w:hAnsi="Segoe UI" w:cs="Segoe UI"/>
+            <w:sz w:val="20"/>
+            <w:szCs w:val="20"/>
+          </w:rPr>
+          <w:t>https://redux-toolkit.js.org/introduction/getting-started</w:t>
+        </w:r>
+      </w:hyperlink>
+    </w:p>
+    <w:p>
+      <w:pPr>
+        <w:pStyle w:val="NoSpacing"/>
+        <w:rPr>
+          <w:rFonts w:ascii="Segoe UI" w:hAnsi="Segoe UI" w:cs="Segoe UI"/>
+          <w:sz w:val="20"/>
+          <w:szCs w:val="20"/>
+        </w:rPr>
+      </w:pPr>
+      <w:r>
+        <w:rPr>
+          <w:rFonts w:ascii="Segoe UI" w:hAnsi="Segoe UI" w:cs="Segoe UI"/>
+          <w:sz w:val="20"/>
+          <w:szCs w:val="20"/>
+        </w:rPr>
+        <w:t>yarn add @reduxjs/toolkit</w:t>
+      </w:r>
+    </w:p>
+    <w:p>
+      <w:pPr>
+        <w:pStyle w:val="NoSpacing"/>
+      </w:pPr>
+      <w:r>
+        <w:t>If you need React bindings:</w:t>
+      </w:r>
+    </w:p>
+    <w:p>
+      <w:pPr>
+        <w:pStyle w:val="NoSpacing"/>
+      </w:pPr>
+      <w:r>
+        <w:t>yarn add react-redux</w:t>
+      </w:r>
+    </w:p>
+    <w:p>
+      <w:pPr>
+        <w:pStyle w:val="NoSpacing"/>
+      </w:pPr>
+    </w:p>
+    <w:p>
+      <w:pPr>
+        <w:pStyle w:val="NoSpacing"/>
+      </w:pPr>
+      <w:r>
+        <w:t xml:space="preserve">Follow the steps : </w:t>
+      </w:r>
+      <w:hyperlink r:id="rId74" w:history="1">
+        <w:r>
+          <w:rPr>
+            <w:rStyle w:val="Hyperlink"/>
+          </w:rPr>
+          <w:t>https://redux-toolkit.js.org/tutorials/quick-start</w:t>
+        </w:r>
+      </w:hyperlink>
+    </w:p>
+    <w:p>
+      <w:pPr>
+        <w:numPr>
+          <w:ilvl w:val="0"/>
+          <w:numId w:val="10"/>
+        </w:numPr>
+        <w:shd w:val="clear" w:color="auto" w:fill="F8FDFE"/>
+        <w:spacing w:beforeAutospacing="1" w:after="0" w:afterAutospacing="1" w:line="240" w:lineRule="auto"/>
+        <w:ind w:left="0"/>
+        <w:rPr>
+          <w:rFonts w:ascii="Courier New" w:eastAsia="Times New Roman" w:hAnsi="Courier New" w:cs="Courier New"/>
+          <w:color w:val="171D1E"/>
+          <w:sz w:val="19"/>
+          <w:szCs w:val="11"/>
+        </w:rPr>
+      </w:pPr>
+      <w:r>
+        <w:rPr>
+          <w:rFonts w:ascii="Courier New" w:eastAsia="Times New Roman" w:hAnsi="Courier New" w:cs="Courier New"/>
+          <w:i/>
+          <w:iCs/>
+          <w:color w:val="171D1E"/>
+          <w:sz w:val="19"/>
+        </w:rPr>
+        <w:t>{type: 'cart/addToCart', payload: {…}}</w:t>
+      </w:r>
+    </w:p>
+    <w:p>
+      <w:pPr>
+        <w:numPr>
+          <w:ilvl w:val="1"/>
+          <w:numId w:val="10"/>
+        </w:numPr>
+        <w:shd w:val="clear" w:color="auto" w:fill="F8FDFE"/>
+        <w:spacing w:before="100" w:beforeAutospacing="1" w:after="100" w:afterAutospacing="1" w:line="240" w:lineRule="auto"/>
+        <w:ind w:left="720"/>
+        <w:rPr>
+          <w:rFonts w:ascii="Courier New" w:eastAsia="Times New Roman" w:hAnsi="Courier New" w:cs="Courier New"/>
+          <w:color w:val="171D1E"/>
+          <w:sz w:val="19"/>
+          <w:szCs w:val="11"/>
+        </w:rPr>
+      </w:pPr>
+      <w:r>
+        <w:rPr>
+          <w:rFonts w:ascii="Courier New" w:eastAsia="Times New Roman" w:hAnsi="Courier New" w:cs="Courier New"/>
+          <w:b/>
+          <w:bCs/>
+          <w:color w:val="171D1E"/>
+          <w:sz w:val="19"/>
+        </w:rPr>
+        <w:t>payload</w:t>
+      </w:r>
+      <w:r>
+        <w:rPr>
+          <w:rFonts w:ascii="Courier New" w:eastAsia="Times New Roman" w:hAnsi="Courier New" w:cs="Courier New"/>
+          <w:color w:val="171D1E"/>
+          <w:sz w:val="19"/>
+        </w:rPr>
+        <w:t>: {id: 2, title: 'Eyeshadow Palette with Mirror', description: "The Eyeshadow Palette with Mirror offers a versati…it's convenient for on-the-go makeup application.", category: 'beauty', price: 19.99, …}</w:t>
+      </w:r>
+    </w:p>
+    <w:p>
+      <w:pPr>
+        <w:numPr>
+          <w:ilvl w:val="1"/>
+          <w:numId w:val="10"/>
+        </w:numPr>
+        <w:shd w:val="clear" w:color="auto" w:fill="F8FDFE"/>
+        <w:spacing w:before="100" w:beforeAutospacing="1" w:after="100" w:afterAutospacing="1" w:line="240" w:lineRule="auto"/>
+        <w:ind w:left="720"/>
+        <w:rPr>
+          <w:rFonts w:ascii="Courier New" w:eastAsia="Times New Roman" w:hAnsi="Courier New" w:cs="Courier New"/>
+          <w:color w:val="171D1E"/>
+          <w:sz w:val="19"/>
+          <w:szCs w:val="11"/>
+        </w:rPr>
+      </w:pPr>
+      <w:r>
+        <w:rPr>
+          <w:rFonts w:ascii="Courier New" w:eastAsia="Times New Roman" w:hAnsi="Courier New" w:cs="Courier New"/>
+          <w:b/>
+          <w:bCs/>
+          <w:color w:val="171D1E"/>
+          <w:sz w:val="19"/>
+        </w:rPr>
+        <w:t>type</w:t>
+      </w:r>
+      <w:r>
+        <w:rPr>
+          <w:rFonts w:ascii="Courier New" w:eastAsia="Times New Roman" w:hAnsi="Courier New" w:cs="Courier New"/>
+          <w:color w:val="171D1E"/>
+          <w:sz w:val="19"/>
+        </w:rPr>
+        <w:t>: "cart/addToCart"</w:t>
+      </w:r>
+    </w:p>
+    <w:p>
+      <w:pPr>
+        <w:pStyle w:val="NoSpacing"/>
+      </w:pPr>
+      <w:r>
+        <w:t>here getting state object.</w:t>
+      </w:r>
+    </w:p>
+    <w:p>
+      <w:pPr>
+        <w:pStyle w:val="NoSpacing"/>
+      </w:pPr>
+      <w:r>
+        <w:t>Payload is current item.</w:t>
+      </w:r>
+    </w:p>
+    <w:p>
+      <w:pPr>
+        <w:pStyle w:val="NoSpacing"/>
+      </w:pPr>
+    </w:p>
+    <w:p>
+      <w:pPr>
+        <w:pStyle w:val="NoSpacing"/>
+        <w:rPr>
+          <w:sz w:val="34"/>
+        </w:rPr>
+      </w:pPr>
+      <w:r>
+        <w:rPr>
+          <w:sz w:val="34"/>
+        </w:rPr>
+        <w:t>authjs</w:t>
+      </w:r>
+      <w:r>
+        <w:rPr>
+          <w:sz w:val="34"/>
+        </w:rPr>
+        <w:t xml:space="preserve">  </w:t>
+      </w:r>
+    </w:p>
+    <w:p>
+      <w:pPr>
+        <w:pStyle w:val="NoSpacing"/>
+      </w:pPr>
+      <w:hyperlink r:id="rId75" w:history="1">
+        <w:r>
+          <w:rPr>
+            <w:rStyle w:val="Hyperlink"/>
+          </w:rPr>
+          <w:t>https://authjs.dev/</w:t>
+        </w:r>
+      </w:hyperlink>
+      <w:r>
+        <w:t xml:space="preserve">    doc install: </w:t>
+      </w:r>
+      <w:hyperlink r:id="rId76" w:history="1">
+        <w:r>
+          <w:rPr>
+            <w:rStyle w:val="Hyperlink"/>
+          </w:rPr>
+          <w:t>https://authjs.dev/getting-started/installation?framework=Next.js</w:t>
+        </w:r>
+      </w:hyperlink>
+    </w:p>
+    <w:p>
+      <w:pPr>
+        <w:pStyle w:val="NoSpacing"/>
+      </w:pPr>
+    </w:p>
+    <w:p>
+      <w:pPr>
+        <w:pStyle w:val="NoSpacing"/>
+        <w:rPr>
+          <w:sz w:val="26"/>
+        </w:rPr>
+      </w:pPr>
+      <w:r>
+        <w:rPr>
+          <w:sz w:val="26"/>
+        </w:rPr>
+        <w:t>OAuth</w:t>
+      </w:r>
+    </w:p>
+    <w:p>
+      <w:pPr>
+        <w:pStyle w:val="Heading3"/>
+        <w:pBdr>
+          <w:top w:val="single" w:sz="2" w:space="0" w:color="E5E7EB"/>
+          <w:left w:val="single" w:sz="2" w:space="0" w:color="E5E7EB"/>
+          <w:bottom w:val="single" w:sz="2" w:space="0" w:color="E5E7EB"/>
+          <w:right w:val="single" w:sz="2" w:space="0" w:color="E5E7EB"/>
+        </w:pBdr>
+        <w:shd w:val="clear" w:color="auto" w:fill="FAFAFA"/>
+        <w:rPr>
+          <w:rFonts w:ascii="Arial" w:hAnsi="Arial" w:cs="Arial"/>
+          <w:spacing w:val="-6"/>
+        </w:rPr>
+      </w:pPr>
+      <w:r>
+        <w:rPr>
+          <w:rFonts w:ascii="Arial" w:hAnsi="Arial" w:cs="Arial"/>
+          <w:spacing w:val="-6"/>
+        </w:rPr>
+        <w:t>Register OAuth App in GitHub's dashboard</w:t>
+      </w:r>
+    </w:p>
+    <w:p>
+      <w:pPr>
+        <w:pStyle w:val="NoSpacing"/>
+      </w:pPr>
+      <w:r>
+        <w:t xml:space="preserve">Go to github.com then  Settings &gt; </w:t>
+      </w:r>
+      <w:r>
+        <w:t>Developer Settings</w:t>
+      </w:r>
+      <w:r>
+        <w:t xml:space="preserve"> </w:t>
+      </w:r>
+    </w:p>
+    <w:p>
+      <w:pPr>
+        <w:pStyle w:val="NoSpacing"/>
+      </w:pPr>
+      <w:r>
+        <w:t xml:space="preserve">OAuth </w:t>
+      </w:r>
+      <w:r>
+        <w:t>Apps</w:t>
+      </w:r>
+      <w:r>
+        <w:t xml:space="preserve"> // </w:t>
+      </w:r>
+      <w:r>
+        <w:t>Register a new OAuth application</w:t>
+      </w:r>
+    </w:p>
+    <w:p>
+      <w:pPr>
+        <w:pStyle w:val="NoSpacing"/>
+      </w:pPr>
+      <w:r>
+        <w:rPr>
+          <w:noProof/>
+        </w:rPr>
+        <w:drawing>
+          <wp:anchor distT="0" distB="0" distL="114300" distR="114300" simplePos="0" relativeHeight="251659264" behindDoc="0" locked="0" layoutInCell="1" allowOverlap="1">
+            <wp:simplePos x="0" y="0"/>
+            <wp:positionH relativeFrom="column">
+              <wp:posOffset>12700</wp:posOffset>
+            </wp:positionH>
+            <wp:positionV relativeFrom="paragraph">
+              <wp:posOffset>144780</wp:posOffset>
+            </wp:positionV>
+            <wp:extent cx="4425315" cy="3651250"/>
+            <wp:effectExtent l="19050" t="0" r="0" b="0"/>
+            <wp:wrapSquare wrapText="bothSides"/>
+            <wp:docPr id="2" name="Picture 1" descr="Screenshot_1.jpg"/>
+            <wp:cNvGraphicFramePr>
+              <a:graphicFrameLocks xmlns:a="http://schemas.openxmlformats.org/drawingml/2006/main" noChangeAspect="1"/>
+            </wp:cNvGraphicFramePr>
+            <a:graphic xmlns:a="http://schemas.openxmlformats.org/drawingml/2006/main">
+              <a:graphicData uri="http://schemas.openxmlformats.org/drawingml/2006/picture">
+                <pic:pic xmlns:pic="http://schemas.openxmlformats.org/drawingml/2006/picture">
+                  <pic:nvPicPr>
+                    <pic:cNvPr id="0" name="Screenshot_1.jpg"/>
+                    <pic:cNvPicPr/>
+                  </pic:nvPicPr>
+                  <pic:blipFill>
+                    <a:blip r:embed="rId77"/>
+                    <a:stretch>
+                      <a:fillRect/>
+                    </a:stretch>
+                  </pic:blipFill>
+                  <pic:spPr>
+                    <a:xfrm>
+                      <a:off x="0" y="0"/>
+                      <a:ext cx="4425315" cy="3651250"/>
+                    </a:xfrm>
+                    <a:prstGeom prst="rect">
+                      <a:avLst/>
+                    </a:prstGeom>
+                  </pic:spPr>
+                </pic:pic>
+              </a:graphicData>
+            </a:graphic>
+          </wp:anchor>
+        </w:drawing>
+      </w:r>
+    </w:p>
+    <w:p>
+      <w:pPr>
+        <w:pStyle w:val="NoSpacing"/>
+      </w:pPr>
+    </w:p>
+    <w:p>
+      <w:pPr>
+        <w:pStyle w:val="NoSpacing"/>
+      </w:pPr>
+    </w:p>
+    <w:p>
+      <w:pPr>
+        <w:pStyle w:val="NoSpacing"/>
+      </w:pPr>
+    </w:p>
+    <w:p>
+      <w:pPr>
+        <w:pStyle w:val="NoSpacing"/>
+      </w:pPr>
+    </w:p>
+    <w:p>
+      <w:pPr>
+        <w:pStyle w:val="NoSpacing"/>
+      </w:pPr>
+    </w:p>
+    <w:p>
+      <w:pPr>
+        <w:pStyle w:val="NoSpacing"/>
+      </w:pPr>
+    </w:p>
+    <w:p>
+      <w:pPr>
+        <w:pStyle w:val="NoSpacing"/>
+      </w:pPr>
+    </w:p>
+    <w:p>
+      <w:pPr>
+        <w:pStyle w:val="NoSpacing"/>
+      </w:pPr>
+    </w:p>
+    <w:p>
+      <w:pPr>
+        <w:pStyle w:val="NoSpacing"/>
+      </w:pPr>
+    </w:p>
+    <w:p>
+      <w:pPr>
+        <w:pStyle w:val="NoSpacing"/>
+      </w:pPr>
+    </w:p>
+    <w:p>
+      <w:pPr>
+        <w:pStyle w:val="NoSpacing"/>
+      </w:pPr>
+    </w:p>
+    <w:p>
+      <w:pPr>
+        <w:pStyle w:val="NoSpacing"/>
+      </w:pPr>
+    </w:p>
+    <w:p>
+      <w:pPr>
+        <w:pStyle w:val="NoSpacing"/>
+      </w:pPr>
+    </w:p>
+    <w:p>
+      <w:pPr>
+        <w:pStyle w:val="NoSpacing"/>
+      </w:pPr>
+    </w:p>
+    <w:p>
+      <w:pPr>
+        <w:pStyle w:val="NoSpacing"/>
+      </w:pPr>
+    </w:p>
+    <w:p>
+      <w:pPr>
+        <w:pStyle w:val="NoSpacing"/>
+      </w:pPr>
+    </w:p>
+    <w:p>
+      <w:pPr>
+        <w:pStyle w:val="NoSpacing"/>
+      </w:pPr>
+    </w:p>
+    <w:p>
+      <w:pPr>
+        <w:pStyle w:val="NoSpacing"/>
+      </w:pPr>
+    </w:p>
+    <w:p>
+      <w:pPr>
+        <w:pStyle w:val="NoSpacing"/>
+      </w:pPr>
+    </w:p>
+    <w:p>
+      <w:pPr>
+        <w:pStyle w:val="NoSpacing"/>
+      </w:pPr>
+    </w:p>
+    <w:p>
+      <w:pPr>
+        <w:pStyle w:val="NoSpacing"/>
+      </w:pPr>
+    </w:p>
+    <w:p>
+      <w:pPr>
+        <w:pStyle w:val="NoSpacing"/>
+      </w:pPr>
+    </w:p>
+    <w:p>
+      <w:pPr>
+        <w:pStyle w:val="NoSpacing"/>
+      </w:pPr>
+      <w:r>
+        <w:t>Then register application</w:t>
+      </w:r>
+    </w:p>
+    <w:p>
+      <w:pPr>
+        <w:pStyle w:val="NoSpacing"/>
+      </w:pPr>
+      <w:r>
+        <w:t xml:space="preserve">Then </w:t>
+      </w:r>
+      <w:r>
+        <w:t>npx auth secret</w:t>
+      </w:r>
+    </w:p>
+    <w:p>
+      <w:pPr>
+        <w:pStyle w:val="NoSpacing"/>
+      </w:pPr>
+      <w:r>
+        <w:t xml:space="preserve">Create .env file and add </w:t>
+      </w:r>
+    </w:p>
+    <w:p>
+      <w:pPr>
+        <w:shd w:val="clear" w:color="auto" w:fill="262329"/>
+        <w:spacing w:after="0" w:line="173" w:lineRule="atLeast"/>
+        <w:rPr>
+          <w:rFonts w:ascii="Consolas" w:eastAsia="Times New Roman" w:hAnsi="Consolas" w:cs="Times New Roman"/>
+          <w:color w:val="D9D6DB"/>
+          <w:sz w:val="19"/>
+          <w:szCs w:val="13"/>
+        </w:rPr>
+      </w:pPr>
+      <w:r>
+        <w:rPr>
+          <w:rFonts w:ascii="Consolas" w:eastAsia="Times New Roman" w:hAnsi="Consolas" w:cs="Times New Roman"/>
+          <w:color w:val="FF6188"/>
+          <w:sz w:val="19"/>
+          <w:szCs w:val="13"/>
+        </w:rPr>
+        <w:t>AUTH_SECRET</w:t>
+      </w:r>
+      <w:r>
+        <w:rPr>
+          <w:rFonts w:ascii="Consolas" w:eastAsia="Times New Roman" w:hAnsi="Consolas" w:cs="Times New Roman"/>
+          <w:color w:val="FFD866"/>
+          <w:sz w:val="19"/>
+          <w:szCs w:val="13"/>
+        </w:rPr>
+        <w:t>=</w:t>
+      </w:r>
+      <w:r>
+        <w:rPr>
+          <w:rFonts w:ascii="Consolas" w:eastAsia="Times New Roman" w:hAnsi="Consolas" w:cs="Times New Roman"/>
+          <w:color w:val="A9DC76"/>
+          <w:sz w:val="19"/>
+          <w:szCs w:val="13"/>
+        </w:rPr>
+        <w:t>zDsldfslkklkjsdkfjskdfjLKDJDKLKLEJHUDNskledfjksKJDJ</w:t>
+      </w:r>
+    </w:p>
+    <w:p>
+      <w:pPr>
+        <w:shd w:val="clear" w:color="auto" w:fill="262329"/>
+        <w:spacing w:after="0" w:line="173" w:lineRule="atLeast"/>
+        <w:rPr>
+          <w:rFonts w:ascii="Consolas" w:eastAsia="Times New Roman" w:hAnsi="Consolas" w:cs="Times New Roman"/>
+          <w:color w:val="D9D6DB"/>
+          <w:sz w:val="19"/>
+          <w:szCs w:val="13"/>
+        </w:rPr>
+      </w:pPr>
+      <w:r>
+        <w:rPr>
+          <w:rFonts w:ascii="Consolas" w:eastAsia="Times New Roman" w:hAnsi="Consolas" w:cs="Times New Roman"/>
+          <w:color w:val="FF6188"/>
+          <w:sz w:val="19"/>
+          <w:szCs w:val="13"/>
+        </w:rPr>
+        <w:t>AUTH_GITHUB_ID</w:t>
+      </w:r>
+      <w:r>
+        <w:rPr>
+          <w:rFonts w:ascii="Consolas" w:eastAsia="Times New Roman" w:hAnsi="Consolas" w:cs="Times New Roman"/>
+          <w:color w:val="FFD866"/>
+          <w:sz w:val="19"/>
+          <w:szCs w:val="13"/>
+        </w:rPr>
+        <w:t>=</w:t>
+      </w:r>
+      <w:r>
+        <w:rPr>
+          <w:rFonts w:ascii="Consolas" w:eastAsia="Times New Roman" w:hAnsi="Consolas" w:cs="Times New Roman"/>
+          <w:color w:val="A9DC76"/>
+          <w:sz w:val="19"/>
+          <w:szCs w:val="13"/>
+        </w:rPr>
+        <w:t>Ov23lie1ZNmjuq4ZTmEq</w:t>
+      </w:r>
+    </w:p>
+    <w:p>
+      <w:pPr>
+        <w:shd w:val="clear" w:color="auto" w:fill="262329"/>
+        <w:spacing w:after="0" w:line="173" w:lineRule="atLeast"/>
+        <w:rPr>
+          <w:rFonts w:ascii="Consolas" w:eastAsia="Times New Roman" w:hAnsi="Consolas" w:cs="Times New Roman"/>
+          <w:color w:val="D9D6DB"/>
+          <w:sz w:val="19"/>
+          <w:szCs w:val="13"/>
+        </w:rPr>
+      </w:pPr>
+      <w:r>
+        <w:rPr>
+          <w:rFonts w:ascii="Consolas" w:eastAsia="Times New Roman" w:hAnsi="Consolas" w:cs="Times New Roman"/>
+          <w:color w:val="FF6188"/>
+          <w:sz w:val="19"/>
+          <w:szCs w:val="13"/>
+        </w:rPr>
+        <w:t>AUTH_GITHUB_SECRET</w:t>
+      </w:r>
+      <w:r>
+        <w:rPr>
+          <w:rFonts w:ascii="Consolas" w:eastAsia="Times New Roman" w:hAnsi="Consolas" w:cs="Times New Roman"/>
+          <w:color w:val="FFD866"/>
+          <w:sz w:val="19"/>
+          <w:szCs w:val="13"/>
+        </w:rPr>
+        <w:t>=</w:t>
+      </w:r>
+      <w:r>
+        <w:rPr>
+          <w:rFonts w:ascii="Consolas" w:eastAsia="Times New Roman" w:hAnsi="Consolas" w:cs="Times New Roman"/>
+          <w:color w:val="A9DC76"/>
+          <w:sz w:val="19"/>
+          <w:szCs w:val="13"/>
+        </w:rPr>
+        <w:t>a40f89b42b457bbafbb16d7da3de07551031a4fd</w:t>
+      </w:r>
+    </w:p>
+    <w:p>
+      <w:pPr>
+        <w:pStyle w:val="NoSpacing"/>
+      </w:pPr>
+    </w:p>
+    <w:p>
+      <w:pPr>
+        <w:pStyle w:val="NoSpacing"/>
+        <w:rPr>
+          <w:rFonts w:ascii="Arial" w:hAnsi="Arial" w:cs="Arial"/>
+          <w:color w:val="334155"/>
+          <w:sz w:val="19"/>
+          <w:szCs w:val="15"/>
+          <w:shd w:val="clear" w:color="auto" w:fill="FAFAFA"/>
+        </w:rPr>
+      </w:pPr>
+      <w:r>
+        <w:rPr>
+          <w:rFonts w:ascii="Arial" w:hAnsi="Arial" w:cs="Arial"/>
+          <w:color w:val="334155"/>
+          <w:sz w:val="19"/>
+          <w:szCs w:val="15"/>
+          <w:shd w:val="clear" w:color="auto" w:fill="FAFAFA"/>
+        </w:rPr>
+        <w:t>In Next.js we recommend setting up your configuration in a file in the root of your repository, like at </w:t>
+      </w:r>
+      <w:r>
+        <w:rPr>
+          <w:rStyle w:val="HTMLCode"/>
+          <w:rFonts w:ascii="Consolas" w:eastAsiaTheme="minorEastAsia" w:hAnsi="Consolas"/>
+          <w:color w:val="334155"/>
+          <w:sz w:val="24"/>
+          <w:bdr w:val="single" w:sz="4" w:space="0" w:color="auto" w:frame="1"/>
+        </w:rPr>
+        <w:t>auth.ts</w:t>
+      </w:r>
+      <w:r>
+        <w:rPr>
+          <w:rFonts w:ascii="Arial" w:hAnsi="Arial" w:cs="Arial"/>
+          <w:color w:val="334155"/>
+          <w:sz w:val="19"/>
+          <w:szCs w:val="15"/>
+          <w:shd w:val="clear" w:color="auto" w:fill="FAFAFA"/>
+        </w:rPr>
+        <w:t>.</w:t>
+      </w:r>
+    </w:p>
+    <w:p>
+      <w:pPr>
+        <w:pStyle w:val="NoSpacing"/>
+        <w:rPr>
+          <w:rFonts w:ascii="Arial" w:hAnsi="Arial" w:cs="Arial"/>
+          <w:color w:val="334155"/>
+          <w:sz w:val="19"/>
+          <w:szCs w:val="15"/>
+          <w:shd w:val="clear" w:color="auto" w:fill="FAFAFA"/>
+        </w:rPr>
+      </w:pPr>
+      <w:r>
+        <w:rPr>
+          <w:rFonts w:ascii="Arial" w:hAnsi="Arial" w:cs="Arial"/>
+          <w:color w:val="334155"/>
+          <w:sz w:val="19"/>
+          <w:szCs w:val="15"/>
+          <w:shd w:val="clear" w:color="auto" w:fill="FAFAFA"/>
+        </w:rPr>
+        <w:t>Add the </w:t>
+      </w:r>
+      <w:r>
+        <w:rPr>
+          <w:rStyle w:val="HTMLCode"/>
+          <w:rFonts w:ascii="Consolas" w:eastAsiaTheme="minorEastAsia" w:hAnsi="Consolas"/>
+          <w:color w:val="334155"/>
+          <w:sz w:val="24"/>
+          <w:bdr w:val="single" w:sz="4" w:space="0" w:color="auto" w:frame="1"/>
+        </w:rPr>
+        <w:t>handlers</w:t>
+      </w:r>
+      <w:r>
+        <w:rPr>
+          <w:rFonts w:ascii="Arial" w:hAnsi="Arial" w:cs="Arial"/>
+          <w:color w:val="334155"/>
+          <w:sz w:val="19"/>
+          <w:szCs w:val="15"/>
+          <w:shd w:val="clear" w:color="auto" w:fill="FAFAFA"/>
+        </w:rPr>
+        <w:t> which </w:t>
+      </w:r>
+      <w:r>
+        <w:rPr>
+          <w:rStyle w:val="HTMLCode"/>
+          <w:rFonts w:ascii="Consolas" w:eastAsiaTheme="minorEastAsia" w:hAnsi="Consolas"/>
+          <w:color w:val="334155"/>
+          <w:sz w:val="24"/>
+          <w:bdr w:val="single" w:sz="4" w:space="0" w:color="auto" w:frame="1"/>
+        </w:rPr>
+        <w:t>NextAuth</w:t>
+      </w:r>
+      <w:r>
+        <w:rPr>
+          <w:rFonts w:ascii="Arial" w:hAnsi="Arial" w:cs="Arial"/>
+          <w:color w:val="334155"/>
+          <w:sz w:val="19"/>
+          <w:szCs w:val="15"/>
+          <w:shd w:val="clear" w:color="auto" w:fill="FAFAFA"/>
+        </w:rPr>
+        <w:t> returns to your </w:t>
+      </w:r>
+      <w:r>
+        <w:rPr>
+          <w:rStyle w:val="HTMLCode"/>
+          <w:rFonts w:ascii="Consolas" w:eastAsiaTheme="minorEastAsia" w:hAnsi="Consolas"/>
+          <w:color w:val="334155"/>
+          <w:sz w:val="24"/>
+          <w:bdr w:val="single" w:sz="4" w:space="0" w:color="auto" w:frame="1"/>
+        </w:rPr>
+        <w:t>api/auth/[...nextauth]/route.ts</w:t>
+      </w:r>
+      <w:r>
+        <w:rPr>
+          <w:rFonts w:ascii="Arial" w:hAnsi="Arial" w:cs="Arial"/>
+          <w:color w:val="334155"/>
+          <w:sz w:val="19"/>
+          <w:szCs w:val="15"/>
+          <w:shd w:val="clear" w:color="auto" w:fill="FAFAFA"/>
+        </w:rPr>
+        <w:t> file so that Auth.js can run on any incoming request</w:t>
+      </w:r>
+    </w:p>
+    <w:p>
+      <w:pPr>
+        <w:pStyle w:val="NoSpacing"/>
+        <w:rPr>
+          <w:rStyle w:val="line"/>
+          <w:rFonts w:ascii="Consolas" w:hAnsi="Consolas"/>
+          <w:color w:val="032F62"/>
+          <w:sz w:val="13"/>
+          <w:szCs w:val="13"/>
+          <w:bdr w:val="single" w:sz="2" w:space="0" w:color="E5E7EB" w:frame="1"/>
+          <w:shd w:val="clear" w:color="auto" w:fill="FAFAFA"/>
+        </w:rPr>
+      </w:pPr>
+      <w:r>
+        <w:rPr>
+          <w:rStyle w:val="line"/>
+          <w:rFonts w:ascii="Consolas" w:hAnsi="Consolas"/>
+          <w:color w:val="D73A49"/>
+          <w:sz w:val="13"/>
+          <w:szCs w:val="13"/>
+          <w:bdr w:val="single" w:sz="2" w:space="0" w:color="E5E7EB" w:frame="1"/>
+          <w:shd w:val="clear" w:color="auto" w:fill="FAFAFA"/>
+        </w:rPr>
+        <w:t>import</w:t>
+      </w:r>
+      <w:r>
+        <w:rPr>
+          <w:rStyle w:val="line"/>
+          <w:rFonts w:ascii="Consolas" w:hAnsi="Consolas"/>
+          <w:color w:val="24292E"/>
+          <w:sz w:val="13"/>
+          <w:szCs w:val="13"/>
+          <w:bdr w:val="single" w:sz="2" w:space="0" w:color="E5E7EB" w:frame="1"/>
+          <w:shd w:val="clear" w:color="auto" w:fill="FAFAFA"/>
+        </w:rPr>
+        <w:t xml:space="preserve"> { handlers } </w:t>
+      </w:r>
+      <w:r>
+        <w:rPr>
+          <w:rStyle w:val="line"/>
+          <w:rFonts w:ascii="Consolas" w:hAnsi="Consolas"/>
+          <w:color w:val="D73A49"/>
+          <w:sz w:val="13"/>
+          <w:szCs w:val="13"/>
+          <w:bdr w:val="single" w:sz="2" w:space="0" w:color="E5E7EB" w:frame="1"/>
+          <w:shd w:val="clear" w:color="auto" w:fill="FAFAFA"/>
+        </w:rPr>
+        <w:t>from</w:t>
+      </w:r>
+      <w:r>
+        <w:rPr>
+          <w:rStyle w:val="line"/>
+          <w:rFonts w:ascii="Consolas" w:hAnsi="Consolas"/>
+          <w:color w:val="032F62"/>
+          <w:sz w:val="13"/>
+          <w:szCs w:val="13"/>
+          <w:bdr w:val="single" w:sz="2" w:space="0" w:color="E5E7EB" w:frame="1"/>
+          <w:shd w:val="clear" w:color="auto" w:fill="FAFAFA"/>
+        </w:rPr>
+        <w:t xml:space="preserve"> "@/auth"</w:t>
+      </w:r>
+    </w:p>
+    <w:p>
+      <w:pPr>
+        <w:pStyle w:val="NoSpacing"/>
+        <w:rPr>
+          <w:rStyle w:val="line"/>
+          <w:rFonts w:ascii="Consolas" w:hAnsi="Consolas"/>
+          <w:color w:val="24292E"/>
+          <w:sz w:val="13"/>
+          <w:szCs w:val="13"/>
+          <w:bdr w:val="single" w:sz="2" w:space="0" w:color="E5E7EB" w:frame="1"/>
+          <w:shd w:val="clear" w:color="auto" w:fill="FAFAFA"/>
+        </w:rPr>
+      </w:pPr>
+      <w:r>
+        <w:rPr>
+          <w:rStyle w:val="line"/>
+          <w:rFonts w:ascii="Consolas" w:hAnsi="Consolas"/>
+          <w:color w:val="D73A49"/>
+          <w:sz w:val="13"/>
+          <w:szCs w:val="13"/>
+          <w:bdr w:val="single" w:sz="2" w:space="0" w:color="E5E7EB" w:frame="1"/>
+          <w:shd w:val="clear" w:color="auto" w:fill="FAFAFA"/>
+        </w:rPr>
+        <w:t>export const</w:t>
+      </w:r>
+      <w:r>
+        <w:rPr>
+          <w:rStyle w:val="line"/>
+          <w:rFonts w:ascii="Consolas" w:hAnsi="Consolas"/>
+          <w:color w:val="24292E"/>
+          <w:sz w:val="13"/>
+          <w:szCs w:val="13"/>
+          <w:bdr w:val="single" w:sz="2" w:space="0" w:color="E5E7EB" w:frame="1"/>
+          <w:shd w:val="clear" w:color="auto" w:fill="FAFAFA"/>
+        </w:rPr>
+        <w:t xml:space="preserve"> { </w:t>
+      </w:r>
+      <w:r>
+        <w:rPr>
+          <w:rStyle w:val="line"/>
+          <w:rFonts w:ascii="Consolas" w:hAnsi="Consolas"/>
+          <w:color w:val="005CC5"/>
+          <w:sz w:val="13"/>
+          <w:szCs w:val="13"/>
+          <w:bdr w:val="single" w:sz="2" w:space="0" w:color="E5E7EB" w:frame="1"/>
+          <w:shd w:val="clear" w:color="auto" w:fill="FAFAFA"/>
+        </w:rPr>
+        <w:t>GET</w:t>
+      </w:r>
+      <w:r>
+        <w:rPr>
+          <w:rStyle w:val="line"/>
+          <w:rFonts w:ascii="Consolas" w:hAnsi="Consolas"/>
+          <w:color w:val="24292E"/>
+          <w:sz w:val="13"/>
+          <w:szCs w:val="13"/>
+          <w:bdr w:val="single" w:sz="2" w:space="0" w:color="E5E7EB" w:frame="1"/>
+          <w:shd w:val="clear" w:color="auto" w:fill="FAFAFA"/>
+        </w:rPr>
+        <w:t xml:space="preserve">, </w:t>
+      </w:r>
+      <w:r>
+        <w:rPr>
+          <w:rStyle w:val="line"/>
+          <w:rFonts w:ascii="Consolas" w:hAnsi="Consolas"/>
+          <w:color w:val="005CC5"/>
+          <w:sz w:val="13"/>
+          <w:szCs w:val="13"/>
+          <w:bdr w:val="single" w:sz="2" w:space="0" w:color="E5E7EB" w:frame="1"/>
+          <w:shd w:val="clear" w:color="auto" w:fill="FAFAFA"/>
+        </w:rPr>
+        <w:t>POST</w:t>
+      </w:r>
+      <w:r>
+        <w:rPr>
+          <w:rStyle w:val="line"/>
+          <w:rFonts w:ascii="Consolas" w:hAnsi="Consolas"/>
+          <w:color w:val="24292E"/>
+          <w:sz w:val="13"/>
+          <w:szCs w:val="13"/>
+          <w:bdr w:val="single" w:sz="2" w:space="0" w:color="E5E7EB" w:frame="1"/>
+          <w:shd w:val="clear" w:color="auto" w:fill="FAFAFA"/>
+        </w:rPr>
+        <w:t xml:space="preserve"> } </w:t>
+      </w:r>
+      <w:r>
+        <w:rPr>
+          <w:rStyle w:val="line"/>
+          <w:rFonts w:ascii="Consolas" w:hAnsi="Consolas"/>
+          <w:color w:val="D73A49"/>
+          <w:sz w:val="13"/>
+          <w:szCs w:val="13"/>
+          <w:bdr w:val="single" w:sz="2" w:space="0" w:color="E5E7EB" w:frame="1"/>
+          <w:shd w:val="clear" w:color="auto" w:fill="FAFAFA"/>
+        </w:rPr>
+        <w:t>=</w:t>
+      </w:r>
+      <w:r>
+        <w:rPr>
+          <w:rStyle w:val="line"/>
+          <w:rFonts w:ascii="Consolas" w:hAnsi="Consolas"/>
+          <w:color w:val="24292E"/>
+          <w:sz w:val="13"/>
+          <w:szCs w:val="13"/>
+          <w:bdr w:val="single" w:sz="2" w:space="0" w:color="E5E7EB" w:frame="1"/>
+          <w:shd w:val="clear" w:color="auto" w:fill="FAFAFA"/>
+        </w:rPr>
+        <w:t xml:space="preserve"> handlers</w:t>
+      </w:r>
+    </w:p>
+    <w:p>
+      <w:pPr>
+        <w:pStyle w:val="NoSpacing"/>
+        <w:rPr>
+          <w:sz w:val="28"/>
+        </w:rPr>
+      </w:pPr>
+    </w:p>
+    <w:p>
+      <w:pPr>
+        <w:pStyle w:val="NoSpacing"/>
+      </w:pPr>
+      <w:r>
+        <w:t>Add optional Middleware to keep the session alive, this will update the session expiry every time its called.</w:t>
+      </w:r>
+    </w:p>
+    <w:p>
+      <w:pPr>
+        <w:pStyle w:val="HTMLPreformatted"/>
+        <w:pBdr>
+          <w:top w:val="single" w:sz="2" w:space="0" w:color="E5E7EB"/>
+          <w:left w:val="single" w:sz="2" w:space="0" w:color="E5E7EB"/>
+          <w:bottom w:val="single" w:sz="2" w:space="0" w:color="E5E7EB"/>
+          <w:right w:val="single" w:sz="2" w:space="0" w:color="E5E7EB"/>
+        </w:pBdr>
+        <w:shd w:val="clear" w:color="auto" w:fill="FAFAFA"/>
+        <w:rPr>
+          <w:rFonts w:ascii="Consolas" w:hAnsi="Consolas"/>
+          <w:color w:val="334155"/>
+          <w:sz w:val="14"/>
+          <w:szCs w:val="14"/>
+        </w:rPr>
+      </w:pPr>
+      <w:r>
+        <w:rPr>
+          <w:rStyle w:val="HTMLCode"/>
+          <w:rFonts w:ascii="Consolas" w:hAnsi="Consolas"/>
+          <w:color w:val="334155"/>
+          <w:bdr w:val="single" w:sz="2" w:space="0" w:color="E5E7EB" w:frame="1"/>
+        </w:rPr>
+        <w:t>export { auth as middleware } from "@/auth"</w:t>
+      </w:r>
+    </w:p>
+    <w:p>
+      <w:pPr>
+        <w:pStyle w:val="NoSpacing"/>
       </w:pPr>
     </w:p>
     <w:sectPr>
-      <w:footerReference w:type="default" r:id="rId69"/>
+      <w:footerReference w:type="default" r:id="rId78"/>
       <w:pgSz w:w="12240" w:h="15840"/>
       <w:pgMar w:top="1440" w:right="1440" w:bottom="1440" w:left="1440" w:header="720" w:footer="720" w:gutter="0"/>
       <w:cols w:space="720"/>
@@ -8524,7 +9600,7 @@
             <w:rPr>
               <w:noProof/>
             </w:rPr>
-            <w:t>13</w:t>
+            <w:t>14</w:t>
           </w:r>
         </w:fldSimple>
       </w:p>
@@ -8566,6 +9642,119 @@
 <file path=word/numbering.xml><?xml version="1.0" encoding="utf-8"?>
 <w:numbering xmlns:ve="http://schemas.openxmlformats.org/markup-compatibility/2006" xmlns:o="urn:schemas-microsoft-com:office:office" xmlns:r="http://schemas.openxmlformats.org/officeDocument/2006/relationships" xmlns:m="http://schemas.openxmlformats.org/officeDocument/2006/math" xmlns:v="urn:schemas-microsoft-com:vml" xmlns:wp="http://schemas.openxmlformats.org/drawingml/2006/wordprocessingDrawing" xmlns:w10="urn:schemas-microsoft-com:office:word" xmlns:w="http://schemas.openxmlformats.org/wordprocessingml/2006/main" xmlns:wne="http://schemas.microsoft.com/office/word/2006/wordml">
   <w:abstractNum w:abstractNumId="0">
+    <w:nsid w:val="18FE0356"/>
+    <w:multiLevelType w:val="multilevel"/>
+    <w:tmpl w:val="60E6CF94"/>
+    <w:lvl w:ilvl="0">
+      <w:start w:val="1"/>
+      <w:numFmt w:val="decimal"/>
+      <w:lvlText w:val="%1."/>
+      <w:lvlJc w:val="left"/>
+      <w:pPr>
+        <w:tabs>
+          <w:tab w:val="num" w:pos="720"/>
+        </w:tabs>
+        <w:ind w:left="720" w:hanging="360"/>
+      </w:pPr>
+    </w:lvl>
+    <w:lvl w:ilvl="1">
+      <w:start w:val="1"/>
+      <w:numFmt w:val="decimal"/>
+      <w:lvlText w:val="%2."/>
+      <w:lvlJc w:val="left"/>
+      <w:pPr>
+        <w:tabs>
+          <w:tab w:val="num" w:pos="1440"/>
+        </w:tabs>
+        <w:ind w:left="1440" w:hanging="360"/>
+      </w:pPr>
+    </w:lvl>
+    <w:lvl w:ilvl="2" w:tentative="1">
+      <w:start w:val="1"/>
+      <w:numFmt w:val="decimal"/>
+      <w:lvlText w:val="%3."/>
+      <w:lvlJc w:val="left"/>
+      <w:pPr>
+        <w:tabs>
+          <w:tab w:val="num" w:pos="2160"/>
+        </w:tabs>
+        <w:ind w:left="2160" w:hanging="360"/>
+      </w:pPr>
+    </w:lvl>
+    <w:lvl w:ilvl="3" w:tentative="1">
+      <w:start w:val="1"/>
+      <w:numFmt w:val="decimal"/>
+      <w:lvlText w:val="%4."/>
+      <w:lvlJc w:val="left"/>
+      <w:pPr>
+        <w:tabs>
+          <w:tab w:val="num" w:pos="2880"/>
+        </w:tabs>
+        <w:ind w:left="2880" w:hanging="360"/>
+      </w:pPr>
+    </w:lvl>
+    <w:lvl w:ilvl="4" w:tentative="1">
+      <w:start w:val="1"/>
+      <w:numFmt w:val="decimal"/>
+      <w:lvlText w:val="%5."/>
+      <w:lvlJc w:val="left"/>
+      <w:pPr>
+        <w:tabs>
+          <w:tab w:val="num" w:pos="3600"/>
+        </w:tabs>
+        <w:ind w:left="3600" w:hanging="360"/>
+      </w:pPr>
+    </w:lvl>
+    <w:lvl w:ilvl="5" w:tentative="1">
+      <w:start w:val="1"/>
+      <w:numFmt w:val="decimal"/>
+      <w:lvlText w:val="%6."/>
+      <w:lvlJc w:val="left"/>
+      <w:pPr>
+        <w:tabs>
+          <w:tab w:val="num" w:pos="4320"/>
+        </w:tabs>
+        <w:ind w:left="4320" w:hanging="360"/>
+      </w:pPr>
+    </w:lvl>
+    <w:lvl w:ilvl="6" w:tentative="1">
+      <w:start w:val="1"/>
+      <w:numFmt w:val="decimal"/>
+      <w:lvlText w:val="%7."/>
+      <w:lvlJc w:val="left"/>
+      <w:pPr>
+        <w:tabs>
+          <w:tab w:val="num" w:pos="5040"/>
+        </w:tabs>
+        <w:ind w:left="5040" w:hanging="360"/>
+      </w:pPr>
+    </w:lvl>
+    <w:lvl w:ilvl="7" w:tentative="1">
+      <w:start w:val="1"/>
+      <w:numFmt w:val="decimal"/>
+      <w:lvlText w:val="%8."/>
+      <w:lvlJc w:val="left"/>
+      <w:pPr>
+        <w:tabs>
+          <w:tab w:val="num" w:pos="5760"/>
+        </w:tabs>
+        <w:ind w:left="5760" w:hanging="360"/>
+      </w:pPr>
+    </w:lvl>
+    <w:lvl w:ilvl="8" w:tentative="1">
+      <w:start w:val="1"/>
+      <w:numFmt w:val="decimal"/>
+      <w:lvlText w:val="%9."/>
+      <w:lvlJc w:val="left"/>
+      <w:pPr>
+        <w:tabs>
+          <w:tab w:val="num" w:pos="6480"/>
+        </w:tabs>
+        <w:ind w:left="6480" w:hanging="360"/>
+      </w:pPr>
+    </w:lvl>
+  </w:abstractNum>
+  <w:abstractNum w:abstractNumId="1">
     <w:nsid w:val="1A2A7399"/>
     <w:multiLevelType w:val="hybridMultilevel"/>
     <w:tmpl w:val="DCA64DF0"/>
@@ -8677,7 +9866,7 @@
       </w:rPr>
     </w:lvl>
   </w:abstractNum>
-  <w:abstractNum w:abstractNumId="1">
+  <w:abstractNum w:abstractNumId="2">
     <w:nsid w:val="30CB101B"/>
     <w:multiLevelType w:val="hybridMultilevel"/>
     <w:tmpl w:val="FFDA1554"/>
@@ -8766,7 +9955,7 @@
       </w:pPr>
     </w:lvl>
   </w:abstractNum>
-  <w:abstractNum w:abstractNumId="2">
+  <w:abstractNum w:abstractNumId="3">
     <w:nsid w:val="3238442B"/>
     <w:multiLevelType w:val="hybridMultilevel"/>
     <w:tmpl w:val="A6382546"/>
@@ -8855,7 +10044,7 @@
       </w:pPr>
     </w:lvl>
   </w:abstractNum>
-  <w:abstractNum w:abstractNumId="3">
+  <w:abstractNum w:abstractNumId="4">
     <w:nsid w:val="3B347545"/>
     <w:multiLevelType w:val="multilevel"/>
     <w:tmpl w:val="72A2297C"/>
@@ -8968,7 +10157,7 @@
       </w:pPr>
     </w:lvl>
   </w:abstractNum>
-  <w:abstractNum w:abstractNumId="4">
+  <w:abstractNum w:abstractNumId="5">
     <w:nsid w:val="3F07256E"/>
     <w:multiLevelType w:val="hybridMultilevel"/>
     <w:tmpl w:val="AD6819D8"/>
@@ -9081,7 +10270,7 @@
       </w:rPr>
     </w:lvl>
   </w:abstractNum>
-  <w:abstractNum w:abstractNumId="5">
+  <w:abstractNum w:abstractNumId="6">
     <w:nsid w:val="44D15425"/>
     <w:multiLevelType w:val="hybridMultilevel"/>
     <w:tmpl w:val="BF42C5F6"/>
@@ -9170,7 +10359,7 @@
       </w:pPr>
     </w:lvl>
   </w:abstractNum>
-  <w:abstractNum w:abstractNumId="6">
+  <w:abstractNum w:abstractNumId="7">
     <w:nsid w:val="50DB1E8D"/>
     <w:multiLevelType w:val="hybridMultilevel"/>
     <w:tmpl w:val="637E47E8"/>
@@ -9283,7 +10472,7 @@
       </w:rPr>
     </w:lvl>
   </w:abstractNum>
-  <w:abstractNum w:abstractNumId="7">
+  <w:abstractNum w:abstractNumId="8">
     <w:nsid w:val="5EF0704A"/>
     <w:multiLevelType w:val="hybridMultilevel"/>
     <w:tmpl w:val="9FDAEB30"/>
@@ -9395,29 +10584,184 @@
       </w:rPr>
     </w:lvl>
   </w:abstractNum>
+  <w:abstractNum w:abstractNumId="9">
+    <w:nsid w:val="67520685"/>
+    <w:multiLevelType w:val="multilevel"/>
+    <w:tmpl w:val="8A1A8B64"/>
+    <w:lvl w:ilvl="0">
+      <w:start w:val="1"/>
+      <w:numFmt w:val="bullet"/>
+      <w:lvlText w:val=""/>
+      <w:lvlJc w:val="left"/>
+      <w:pPr>
+        <w:tabs>
+          <w:tab w:val="num" w:pos="720"/>
+        </w:tabs>
+        <w:ind w:left="720" w:hanging="360"/>
+      </w:pPr>
+      <w:rPr>
+        <w:rFonts w:ascii="Symbol" w:hAnsi="Symbol" w:hint="default"/>
+        <w:sz w:val="20"/>
+      </w:rPr>
+    </w:lvl>
+    <w:lvl w:ilvl="1" w:tentative="1">
+      <w:start w:val="1"/>
+      <w:numFmt w:val="bullet"/>
+      <w:lvlText w:val="o"/>
+      <w:lvlJc w:val="left"/>
+      <w:pPr>
+        <w:tabs>
+          <w:tab w:val="num" w:pos="1440"/>
+        </w:tabs>
+        <w:ind w:left="1440" w:hanging="360"/>
+      </w:pPr>
+      <w:rPr>
+        <w:rFonts w:ascii="Courier New" w:hAnsi="Courier New" w:hint="default"/>
+        <w:sz w:val="20"/>
+      </w:rPr>
+    </w:lvl>
+    <w:lvl w:ilvl="2" w:tentative="1">
+      <w:start w:val="1"/>
+      <w:numFmt w:val="bullet"/>
+      <w:lvlText w:val=""/>
+      <w:lvlJc w:val="left"/>
+      <w:pPr>
+        <w:tabs>
+          <w:tab w:val="num" w:pos="2160"/>
+        </w:tabs>
+        <w:ind w:left="2160" w:hanging="360"/>
+      </w:pPr>
+      <w:rPr>
+        <w:rFonts w:ascii="Wingdings" w:hAnsi="Wingdings" w:hint="default"/>
+        <w:sz w:val="20"/>
+      </w:rPr>
+    </w:lvl>
+    <w:lvl w:ilvl="3" w:tentative="1">
+      <w:start w:val="1"/>
+      <w:numFmt w:val="bullet"/>
+      <w:lvlText w:val=""/>
+      <w:lvlJc w:val="left"/>
+      <w:pPr>
+        <w:tabs>
+          <w:tab w:val="num" w:pos="2880"/>
+        </w:tabs>
+        <w:ind w:left="2880" w:hanging="360"/>
+      </w:pPr>
+      <w:rPr>
+        <w:rFonts w:ascii="Wingdings" w:hAnsi="Wingdings" w:hint="default"/>
+        <w:sz w:val="20"/>
+      </w:rPr>
+    </w:lvl>
+    <w:lvl w:ilvl="4" w:tentative="1">
+      <w:start w:val="1"/>
+      <w:numFmt w:val="bullet"/>
+      <w:lvlText w:val=""/>
+      <w:lvlJc w:val="left"/>
+      <w:pPr>
+        <w:tabs>
+          <w:tab w:val="num" w:pos="3600"/>
+        </w:tabs>
+        <w:ind w:left="3600" w:hanging="360"/>
+      </w:pPr>
+      <w:rPr>
+        <w:rFonts w:ascii="Wingdings" w:hAnsi="Wingdings" w:hint="default"/>
+        <w:sz w:val="20"/>
+      </w:rPr>
+    </w:lvl>
+    <w:lvl w:ilvl="5" w:tentative="1">
+      <w:start w:val="1"/>
+      <w:numFmt w:val="bullet"/>
+      <w:lvlText w:val=""/>
+      <w:lvlJc w:val="left"/>
+      <w:pPr>
+        <w:tabs>
+          <w:tab w:val="num" w:pos="4320"/>
+        </w:tabs>
+        <w:ind w:left="4320" w:hanging="360"/>
+      </w:pPr>
+      <w:rPr>
+        <w:rFonts w:ascii="Wingdings" w:hAnsi="Wingdings" w:hint="default"/>
+        <w:sz w:val="20"/>
+      </w:rPr>
+    </w:lvl>
+    <w:lvl w:ilvl="6" w:tentative="1">
+      <w:start w:val="1"/>
+      <w:numFmt w:val="bullet"/>
+      <w:lvlText w:val=""/>
+      <w:lvlJc w:val="left"/>
+      <w:pPr>
+        <w:tabs>
+          <w:tab w:val="num" w:pos="5040"/>
+        </w:tabs>
+        <w:ind w:left="5040" w:hanging="360"/>
+      </w:pPr>
+      <w:rPr>
+        <w:rFonts w:ascii="Wingdings" w:hAnsi="Wingdings" w:hint="default"/>
+        <w:sz w:val="20"/>
+      </w:rPr>
+    </w:lvl>
+    <w:lvl w:ilvl="7" w:tentative="1">
+      <w:start w:val="1"/>
+      <w:numFmt w:val="bullet"/>
+      <w:lvlText w:val=""/>
+      <w:lvlJc w:val="left"/>
+      <w:pPr>
+        <w:tabs>
+          <w:tab w:val="num" w:pos="5760"/>
+        </w:tabs>
+        <w:ind w:left="5760" w:hanging="360"/>
+      </w:pPr>
+      <w:rPr>
+        <w:rFonts w:ascii="Wingdings" w:hAnsi="Wingdings" w:hint="default"/>
+        <w:sz w:val="20"/>
+      </w:rPr>
+    </w:lvl>
+    <w:lvl w:ilvl="8" w:tentative="1">
+      <w:start w:val="1"/>
+      <w:numFmt w:val="bullet"/>
+      <w:lvlText w:val=""/>
+      <w:lvlJc w:val="left"/>
+      <w:pPr>
+        <w:tabs>
+          <w:tab w:val="num" w:pos="6480"/>
+        </w:tabs>
+        <w:ind w:left="6480" w:hanging="360"/>
+      </w:pPr>
+      <w:rPr>
+        <w:rFonts w:ascii="Wingdings" w:hAnsi="Wingdings" w:hint="default"/>
+        <w:sz w:val="20"/>
+      </w:rPr>
+    </w:lvl>
+  </w:abstractNum>
   <w:num w:numId="1">
+    <w:abstractNumId w:val="8"/>
+  </w:num>
+  <w:num w:numId="2">
+    <w:abstractNumId w:val="1"/>
+  </w:num>
+  <w:num w:numId="3">
+    <w:abstractNumId w:val="2"/>
+  </w:num>
+  <w:num w:numId="4">
+    <w:abstractNumId w:val="5"/>
+  </w:num>
+  <w:num w:numId="5">
     <w:abstractNumId w:val="7"/>
   </w:num>
-  <w:num w:numId="2">
-    <w:abstractNumId w:val="0"/>
+  <w:num w:numId="6">
+    <w:abstractNumId w:val="3"/>
   </w:num>
-  <w:num w:numId="3">
-    <w:abstractNumId w:val="1"/>
+  <w:num w:numId="7">
+    <w:abstractNumId w:val="6"/>
   </w:num>
-  <w:num w:numId="4">
+  <w:num w:numId="8">
     <w:abstractNumId w:val="4"/>
   </w:num>
-  <w:num w:numId="5">
-    <w:abstractNumId w:val="6"/>
+  <w:num w:numId="9">
+    <w:abstractNumId w:val="9"/>
   </w:num>
-  <w:num w:numId="6">
-    <w:abstractNumId w:val="2"/>
-  </w:num>
-  <w:num w:numId="7">
-    <w:abstractNumId w:val="5"/>
-  </w:num>
-  <w:num w:numId="8">
-    <w:abstractNumId w:val="3"/>
+  <w:num w:numId="10">
+    <w:abstractNumId w:val="0"/>
   </w:num>
 </w:numbering>
 </file>
@@ -9626,6 +10970,29 @@
       <w:color w:val="4F81BD" w:themeColor="accent1"/>
       <w:sz w:val="26"/>
       <w:szCs w:val="26"/>
+    </w:rPr>
+  </w:style>
+  <w:style w:type="paragraph" w:styleId="Heading3">
+    <w:name w:val="heading 3"/>
+    <w:basedOn w:val="Normal"/>
+    <w:next w:val="Normal"/>
+    <w:link w:val="Heading3Char"/>
+    <w:uiPriority w:val="9"/>
+    <w:semiHidden/>
+    <w:unhideWhenUsed/>
+    <w:qFormat/>
+    <w:rsid w:val="00895CA4"/>
+    <w:pPr>
+      <w:keepNext/>
+      <w:keepLines/>
+      <w:spacing w:before="200" w:after="0"/>
+      <w:outlineLvl w:val="2"/>
+    </w:pPr>
+    <w:rPr>
+      <w:rFonts w:asciiTheme="majorHAnsi" w:eastAsiaTheme="majorEastAsia" w:hAnsiTheme="majorHAnsi" w:cstheme="majorBidi"/>
+      <w:b/>
+      <w:bCs/>
+      <w:color w:val="4F81BD" w:themeColor="accent1"/>
     </w:rPr>
   </w:style>
   <w:style w:type="character" w:default="1" w:styleId="DefaultParagraphFont">
@@ -9950,6 +11317,50 @@
       <w:szCs w:val="26"/>
     </w:rPr>
   </w:style>
+  <w:style w:type="character" w:customStyle="1" w:styleId="Heading3Char">
+    <w:name w:val="Heading 3 Char"/>
+    <w:basedOn w:val="DefaultParagraphFont"/>
+    <w:link w:val="Heading3"/>
+    <w:uiPriority w:val="9"/>
+    <w:semiHidden/>
+    <w:rsid w:val="00895CA4"/>
+    <w:rPr>
+      <w:rFonts w:asciiTheme="majorHAnsi" w:eastAsiaTheme="majorEastAsia" w:hAnsiTheme="majorHAnsi" w:cstheme="majorBidi"/>
+      <w:b/>
+      <w:bCs/>
+      <w:color w:val="4F81BD" w:themeColor="accent1"/>
+    </w:rPr>
+  </w:style>
+  <w:style w:type="character" w:customStyle="1" w:styleId="line">
+    <w:name w:val="line"/>
+    <w:basedOn w:val="DefaultParagraphFont"/>
+    <w:rsid w:val="00FD3A9A"/>
+  </w:style>
+  <w:style w:type="character" w:customStyle="1" w:styleId="object-properties-preview">
+    <w:name w:val="object-properties-preview"/>
+    <w:basedOn w:val="DefaultParagraphFont"/>
+    <w:rsid w:val="00AB72BD"/>
+  </w:style>
+  <w:style w:type="character" w:customStyle="1" w:styleId="object-value-string">
+    <w:name w:val="object-value-string"/>
+    <w:basedOn w:val="DefaultParagraphFont"/>
+    <w:rsid w:val="00AB72BD"/>
+  </w:style>
+  <w:style w:type="character" w:customStyle="1" w:styleId="object-value-object">
+    <w:name w:val="object-value-object"/>
+    <w:basedOn w:val="DefaultParagraphFont"/>
+    <w:rsid w:val="00AB72BD"/>
+  </w:style>
+  <w:style w:type="character" w:customStyle="1" w:styleId="separator">
+    <w:name w:val="separator"/>
+    <w:basedOn w:val="DefaultParagraphFont"/>
+    <w:rsid w:val="00AB72BD"/>
+  </w:style>
+  <w:style w:type="character" w:customStyle="1" w:styleId="object-value-number">
+    <w:name w:val="object-value-number"/>
+    <w:basedOn w:val="DefaultParagraphFont"/>
+    <w:rsid w:val="00AB72BD"/>
+  </w:style>
 </w:styles>
 </file>
 

</xml_diff>

<commit_message>
responsive navigation menu simple
</commit_message>
<xml_diff>
--- a/nextjs.docx
+++ b/nextjs.docx
@@ -7555,6 +7555,43 @@
       <w:pPr>
         <w:pStyle w:val="NoSpacing"/>
         <w:rPr>
+          <w:sz w:val="26"/>
+        </w:rPr>
+      </w:pPr>
+      <w:r>
+        <w:rPr>
+          <w:rFonts w:ascii="Helvetica" w:hAnsi="Helvetica"/>
+          <w:color w:val="FFFFFF"/>
+          <w:spacing w:val="-4"/>
+          <w:sz w:val="30"/>
+          <w:szCs w:val="26"/>
+          <w:shd w:val="clear" w:color="auto" w:fill="1A1A1A"/>
+        </w:rPr>
+        <w:t>Framer Motion</w:t>
+      </w:r>
+    </w:p>
+    <w:p>
+      <w:pPr>
+        <w:pStyle w:val="NoSpacing"/>
+      </w:pPr>
+      <w:hyperlink r:id="rId55" w:history="1">
+        <w:r>
+          <w:rPr>
+            <w:rStyle w:val="Hyperlink"/>
+          </w:rPr>
+          <w:t>https://www.framer.com/motion/introduction/</w:t>
+        </w:r>
+      </w:hyperlink>
+    </w:p>
+    <w:p>
+      <w:pPr>
+        <w:pStyle w:val="NoSpacing"/>
+      </w:pPr>
+    </w:p>
+    <w:p>
+      <w:pPr>
+        <w:pStyle w:val="NoSpacing"/>
+        <w:rPr>
           <w:b/>
           <w:sz w:val="28"/>
           <w:u w:val="single"/>
@@ -7573,7 +7610,7 @@
       <w:pPr>
         <w:pStyle w:val="NoSpacing"/>
       </w:pPr>
-      <w:hyperlink r:id="rId55" w:history="1">
+      <w:hyperlink r:id="rId56" w:history="1">
         <w:r>
           <w:rPr>
             <w:rStyle w:val="Hyperlink"/>
@@ -7626,7 +7663,7 @@
       <w:pPr>
         <w:pStyle w:val="NoSpacing"/>
       </w:pPr>
-      <w:hyperlink r:id="rId56" w:history="1">
+      <w:hyperlink r:id="rId57" w:history="1">
         <w:r>
           <w:rPr>
             <w:rStyle w:val="Hyperlink"/>
@@ -7651,7 +7688,7 @@
       <w:r>
         <w:t xml:space="preserve">Generates a random image url provided via </w:t>
       </w:r>
-      <w:hyperlink r:id="rId57" w:history="1">
+      <w:hyperlink r:id="rId58" w:history="1">
         <w:r>
           <w:rPr>
             <w:rStyle w:val="Hyperlink"/>
@@ -7667,7 +7704,7 @@
       <w:pPr>
         <w:pStyle w:val="NoSpacing"/>
       </w:pPr>
-      <w:hyperlink r:id="rId58" w:history="1">
+      <w:hyperlink r:id="rId59" w:history="1">
         <w:r>
           <w:rPr>
             <w:rStyle w:val="Hyperlink"/>
@@ -7696,6 +7733,7 @@
           <w:sz w:val="26"/>
           <w:u w:val="single"/>
         </w:rPr>
+        <w:lastRenderedPageBreak/>
         <w:t>NextUI is a UI library for React</w:t>
       </w:r>
     </w:p>
@@ -7703,7 +7741,7 @@
       <w:pPr>
         <w:pStyle w:val="NoSpacing"/>
       </w:pPr>
-      <w:hyperlink r:id="rId59" w:history="1">
+      <w:hyperlink r:id="rId60" w:history="1">
         <w:r>
           <w:rPr>
             <w:rStyle w:val="Hyperlink"/>
@@ -7796,7 +7834,7 @@
           <w:szCs w:val="20"/>
         </w:rPr>
       </w:pPr>
-      <w:hyperlink r:id="rId60" w:history="1">
+      <w:hyperlink r:id="rId61" w:history="1">
         <w:r>
           <w:rPr>
             <w:rStyle w:val="Hyperlink"/>
@@ -7859,7 +7897,7 @@
           <w:rFonts w:ascii="Segoe UI" w:hAnsi="Segoe UI" w:cs="Segoe UI"/>
         </w:rPr>
       </w:pPr>
-      <w:hyperlink r:id="rId61" w:history="1">
+      <w:hyperlink r:id="rId62" w:history="1">
         <w:r>
           <w:rPr>
             <w:rStyle w:val="Hyperlink"/>
@@ -7908,7 +7946,7 @@
           <w:szCs w:val="20"/>
         </w:rPr>
       </w:pPr>
-      <w:hyperlink r:id="rId62" w:history="1">
+      <w:hyperlink r:id="rId63" w:history="1">
         <w:r>
           <w:rPr>
             <w:rStyle w:val="Hyperlink"/>
@@ -7924,7 +7962,7 @@
       <w:pPr>
         <w:pStyle w:val="NoSpacing"/>
       </w:pPr>
-      <w:hyperlink r:id="rId63" w:history="1">
+      <w:hyperlink r:id="rId64" w:history="1">
         <w:r>
           <w:rPr>
             <w:rStyle w:val="Hyperlink"/>
@@ -7975,7 +8013,7 @@
           <w:szCs w:val="20"/>
         </w:rPr>
       </w:pPr>
-      <w:hyperlink r:id="rId64" w:history="1">
+      <w:hyperlink r:id="rId65" w:history="1">
         <w:r>
           <w:rPr>
             <w:rStyle w:val="Hyperlink"/>
@@ -8040,7 +8078,7 @@
           <w:szCs w:val="20"/>
         </w:rPr>
       </w:pPr>
-      <w:hyperlink r:id="rId65" w:history="1">
+      <w:hyperlink r:id="rId66" w:history="1">
         <w:r>
           <w:rPr>
             <w:rStyle w:val="Hyperlink"/>
@@ -8150,7 +8188,7 @@
           <w:shd w:val="clear" w:color="auto" w:fill="FFFFFF"/>
         </w:rPr>
       </w:pPr>
-      <w:hyperlink r:id="rId66" w:history="1">
+      <w:hyperlink r:id="rId67" w:history="1">
         <w:r>
           <w:rPr>
             <w:rStyle w:val="Hyperlink"/>
@@ -8228,16 +8266,36 @@
       <w:pPr>
         <w:pStyle w:val="NoSpacing"/>
         <w:rPr>
-          <w:shd w:val="clear" w:color="auto" w:fill="FFFFFF"/>
-        </w:rPr>
-      </w:pPr>
-      <w:hyperlink r:id="rId67" w:history="1">
+          <w:sz w:val="20"/>
+        </w:rPr>
+      </w:pPr>
+      <w:hyperlink r:id="rId68" w:history="1">
         <w:r>
           <w:rPr>
             <w:rStyle w:val="Hyperlink"/>
+            <w:sz w:val="20"/>
             <w:shd w:val="clear" w:color="auto" w:fill="FFFFFF"/>
           </w:rPr>
           <w:t>https://www.digitalocean.com/community/tutorials/how-to-handle-passwords-safely-with-bcryptsjs-in-javascript</w:t>
+        </w:r>
+      </w:hyperlink>
+    </w:p>
+    <w:p>
+      <w:pPr>
+        <w:pStyle w:val="NoSpacing"/>
+        <w:rPr>
+          <w:sz w:val="20"/>
+          <w:shd w:val="clear" w:color="auto" w:fill="FFFFFF"/>
+        </w:rPr>
+      </w:pPr>
+      <w:hyperlink r:id="rId69" w:history="1">
+        <w:r>
+          <w:rPr>
+            <w:rStyle w:val="Hyperlink"/>
+            <w:sz w:val="20"/>
+            <w:shd w:val="clear" w:color="auto" w:fill="FFFFFF"/>
+          </w:rPr>
+          <w:t>https://masteringjs.io/tutorials/node/bcrypt</w:t>
         </w:r>
       </w:hyperlink>
     </w:p>
@@ -8368,7 +8426,7 @@
           <w:kern w:val="36"/>
         </w:rPr>
       </w:pPr>
-      <w:hyperlink r:id="rId68" w:history="1">
+      <w:hyperlink r:id="rId70" w:history="1">
         <w:r>
           <w:rPr>
             <w:rStyle w:val="Hyperlink"/>
@@ -8387,7 +8445,7 @@
           <w:kern w:val="36"/>
         </w:rPr>
       </w:pPr>
-      <w:hyperlink r:id="rId69" w:history="1">
+      <w:hyperlink r:id="rId71" w:history="1">
         <w:r>
           <w:rPr>
             <w:rStyle w:val="Hyperlink"/>
@@ -8401,10 +8459,68 @@
     <w:p>
       <w:pPr>
         <w:pStyle w:val="NoSpacing"/>
-        <w:rPr>
-          <w:rFonts w:eastAsia="Times New Roman"/>
+      </w:pPr>
+    </w:p>
+    <w:p>
+      <w:pPr>
+        <w:shd w:val="clear" w:color="auto" w:fill="FFFFFF"/>
+        <w:spacing w:after="0" w:line="240" w:lineRule="auto"/>
+        <w:textAlignment w:val="baseline"/>
+        <w:outlineLvl w:val="0"/>
+        <w:rPr>
+          <w:rFonts w:ascii="Arial" w:eastAsia="Times New Roman" w:hAnsi="Arial" w:cs="Arial"/>
+          <w:b/>
+          <w:bCs/>
+          <w:color w:val="273239"/>
           <w:kern w:val="36"/>
-        </w:rPr>
+          <w:sz w:val="26"/>
+          <w:szCs w:val="26"/>
+        </w:rPr>
+      </w:pPr>
+      <w:r>
+        <w:rPr>
+          <w:rFonts w:ascii="Arial" w:eastAsia="Times New Roman" w:hAnsi="Arial" w:cs="Arial"/>
+          <w:b/>
+          <w:bCs/>
+          <w:color w:val="273239"/>
+          <w:kern w:val="36"/>
+          <w:sz w:val="26"/>
+          <w:szCs w:val="26"/>
+          <w:highlight w:val="yellow"/>
+        </w:rPr>
+        <w:t>Local Storage vs Cookies</w:t>
+      </w:r>
+    </w:p>
+    <w:p>
+      <w:pPr>
+        <w:shd w:val="clear" w:color="auto" w:fill="FFFFFF"/>
+        <w:spacing w:after="0" w:line="240" w:lineRule="auto"/>
+        <w:textAlignment w:val="baseline"/>
+        <w:outlineLvl w:val="0"/>
+        <w:rPr>
+          <w:rFonts w:ascii="Arial" w:eastAsia="Times New Roman" w:hAnsi="Arial" w:cs="Arial"/>
+          <w:bCs/>
+          <w:color w:val="273239"/>
+          <w:kern w:val="36"/>
+          <w:sz w:val="20"/>
+          <w:szCs w:val="26"/>
+        </w:rPr>
+      </w:pPr>
+      <w:r>
+        <w:rPr>
+          <w:rFonts w:ascii="Arial" w:eastAsia="Times New Roman" w:hAnsi="Arial" w:cs="Arial"/>
+          <w:bCs/>
+          <w:color w:val="273239"/>
+          <w:kern w:val="36"/>
+          <w:sz w:val="20"/>
+          <w:szCs w:val="26"/>
+        </w:rPr>
+        <w:t>https://www.geeksforgeeks.org/local-storage-vs-cookies/</w:t>
+      </w:r>
+    </w:p>
+    <w:p>
+      <w:pPr>
+        <w:pStyle w:val="NoSpacing"/>
       </w:pPr>
     </w:p>
     <w:p>
@@ -8414,7 +8530,7 @@
           <w:sz w:val="38"/>
         </w:rPr>
       </w:pPr>
-      <w:hyperlink r:id="rId70" w:history="1">
+      <w:hyperlink r:id="rId72" w:history="1">
         <w:r>
           <w:rPr>
             <w:rStyle w:val="Hyperlink"/>
@@ -8440,7 +8556,6 @@
         <w:rPr>
           <w:rFonts w:eastAsia="Times New Roman"/>
         </w:rPr>
-        <w:lastRenderedPageBreak/>
         <w:t>The first thing to ask is, "what is Redux?"</w:t>
       </w:r>
       <w:r>
@@ -8469,7 +8584,7 @@
         </w:rPr>
         <w:t xml:space="preserve"> </w:t>
       </w:r>
-      <w:hyperlink r:id="rId71" w:history="1">
+      <w:hyperlink r:id="rId73" w:history="1">
         <w:r>
           <w:rPr>
             <w:rStyle w:val="Hyperlink"/>
@@ -8564,7 +8679,7 @@
         </w:rPr>
         <w:t xml:space="preserve">  </w:t>
       </w:r>
-      <w:hyperlink r:id="rId72" w:history="1">
+      <w:hyperlink r:id="rId74" w:history="1">
         <w:r>
           <w:rPr>
             <w:rStyle w:val="Hyperlink"/>
@@ -8583,7 +8698,7 @@
         </w:rPr>
         <w:t xml:space="preserve">   doc: </w:t>
       </w:r>
-      <w:hyperlink r:id="rId73" w:history="1">
+      <w:hyperlink r:id="rId75" w:history="1">
         <w:r>
           <w:rPr>
             <w:rStyle w:val="Hyperlink"/>
@@ -8641,7 +8756,7 @@
       <w:r>
         <w:t xml:space="preserve">Follow the steps : </w:t>
       </w:r>
-      <w:hyperlink r:id="rId74" w:history="1">
+      <w:hyperlink r:id="rId76" w:history="1">
         <w:r>
           <w:rPr>
             <w:rStyle w:val="Hyperlink"/>
@@ -8772,18 +8887,22 @@
       <w:pPr>
         <w:pStyle w:val="NoSpacing"/>
         <w:rPr>
-          <w:sz w:val="34"/>
-        </w:rPr>
-      </w:pPr>
-      <w:r>
-        <w:rPr>
-          <w:sz w:val="34"/>
+          <w:b/>
+          <w:sz w:val="36"/>
+        </w:rPr>
+      </w:pPr>
+      <w:r>
+        <w:rPr>
+          <w:b/>
+          <w:sz w:val="36"/>
+          <w:highlight w:val="yellow"/>
         </w:rPr>
         <w:t>authjs</w:t>
       </w:r>
       <w:r>
         <w:rPr>
-          <w:sz w:val="34"/>
+          <w:b/>
+          <w:sz w:val="36"/>
         </w:rPr>
         <w:t xml:space="preserve">  </w:t>
       </w:r>
@@ -8792,7 +8911,7 @@
       <w:pPr>
         <w:pStyle w:val="NoSpacing"/>
       </w:pPr>
-      <w:hyperlink r:id="rId75" w:history="1">
+      <w:hyperlink r:id="rId77" w:history="1">
         <w:r>
           <w:rPr>
             <w:rStyle w:val="Hyperlink"/>
@@ -8803,7 +8922,7 @@
       <w:r>
         <w:t xml:space="preserve">    doc install: </w:t>
       </w:r>
-      <w:hyperlink r:id="rId76" w:history="1">
+      <w:hyperlink r:id="rId78" w:history="1">
         <w:r>
           <w:rPr>
             <w:rStyle w:val="Hyperlink"/>
@@ -8917,7 +9036,7 @@
                     <pic:cNvPicPr/>
                   </pic:nvPicPr>
                   <pic:blipFill>
-                    <a:blip r:embed="rId77"/>
+                    <a:blip r:embed="rId79"/>
                     <a:stretch>
                       <a:fillRect/>
                     </a:stretch>
@@ -8962,97 +9081,8 @@
       <w:pPr>
         <w:pStyle w:val="NoSpacing"/>
       </w:pPr>
-    </w:p>
-    <w:p>
-      <w:pPr>
-        <w:pStyle w:val="NoSpacing"/>
-      </w:pPr>
-    </w:p>
-    <w:p>
-      <w:pPr>
-        <w:pStyle w:val="NoSpacing"/>
-      </w:pPr>
-    </w:p>
-    <w:p>
-      <w:pPr>
-        <w:pStyle w:val="NoSpacing"/>
-      </w:pPr>
-    </w:p>
-    <w:p>
-      <w:pPr>
-        <w:pStyle w:val="NoSpacing"/>
-      </w:pPr>
-    </w:p>
-    <w:p>
-      <w:pPr>
-        <w:pStyle w:val="NoSpacing"/>
-      </w:pPr>
-    </w:p>
-    <w:p>
-      <w:pPr>
-        <w:pStyle w:val="NoSpacing"/>
-      </w:pPr>
-    </w:p>
-    <w:p>
-      <w:pPr>
-        <w:pStyle w:val="NoSpacing"/>
-      </w:pPr>
-    </w:p>
-    <w:p>
-      <w:pPr>
-        <w:pStyle w:val="NoSpacing"/>
-      </w:pPr>
-    </w:p>
-    <w:p>
-      <w:pPr>
-        <w:pStyle w:val="NoSpacing"/>
-      </w:pPr>
-    </w:p>
-    <w:p>
-      <w:pPr>
-        <w:pStyle w:val="NoSpacing"/>
-      </w:pPr>
-    </w:p>
-    <w:p>
-      <w:pPr>
-        <w:pStyle w:val="NoSpacing"/>
-      </w:pPr>
-    </w:p>
-    <w:p>
-      <w:pPr>
-        <w:pStyle w:val="NoSpacing"/>
-      </w:pPr>
-    </w:p>
-    <w:p>
-      <w:pPr>
-        <w:pStyle w:val="NoSpacing"/>
-      </w:pPr>
-    </w:p>
-    <w:p>
-      <w:pPr>
-        <w:pStyle w:val="NoSpacing"/>
-      </w:pPr>
-    </w:p>
-    <w:p>
-      <w:pPr>
-        <w:pStyle w:val="NoSpacing"/>
-      </w:pPr>
-    </w:p>
-    <w:p>
-      <w:pPr>
-        <w:pStyle w:val="NoSpacing"/>
-      </w:pPr>
-    </w:p>
-    <w:p>
-      <w:pPr>
-        <w:pStyle w:val="NoSpacing"/>
-      </w:pPr>
-    </w:p>
-    <w:p>
-      <w:pPr>
-        <w:pStyle w:val="NoSpacing"/>
-      </w:pPr>
-      <w:r>
+      <w:r>
+        <w:lastRenderedPageBreak/>
         <w:t>Then register application</w:t>
       </w:r>
     </w:p>
@@ -9541,8 +9571,105 @@
         <w:pStyle w:val="NoSpacing"/>
       </w:pPr>
     </w:p>
+    <w:p>
+      <w:pPr>
+        <w:shd w:val="clear" w:color="auto" w:fill="FFFFFF"/>
+        <w:spacing w:after="0" w:line="240" w:lineRule="auto"/>
+        <w:outlineLvl w:val="0"/>
+        <w:rPr>
+          <w:rFonts w:ascii="Arial" w:eastAsia="Times New Roman" w:hAnsi="Arial" w:cs="Arial"/>
+          <w:b/>
+          <w:bCs/>
+          <w:color w:val="0F0F0F"/>
+          <w:kern w:val="36"/>
+          <w:sz w:val="30"/>
+          <w:szCs w:val="48"/>
+        </w:rPr>
+      </w:pPr>
+      <w:r>
+        <w:rPr>
+          <w:rFonts w:ascii="Arial" w:eastAsia="Times New Roman" w:hAnsi="Arial" w:cs="Arial"/>
+          <w:b/>
+          <w:bCs/>
+          <w:color w:val="0F0F0F"/>
+          <w:kern w:val="36"/>
+          <w:sz w:val="30"/>
+          <w:szCs w:val="48"/>
+        </w:rPr>
+        <w:t>Next.js 14 Authentication Tutorial with Clerk</w:t>
+      </w:r>
+    </w:p>
+    <w:p>
+      <w:pPr>
+        <w:pStyle w:val="NoSpacing"/>
+      </w:pPr>
+      <w:hyperlink r:id="rId80" w:history="1">
+        <w:r>
+          <w:rPr>
+            <w:rStyle w:val="Hyperlink"/>
+          </w:rPr>
+          <w:t>https://www.youtube.com/watch?v=UqjJLhCm2-k&amp;ab_channel=CandDev</w:t>
+        </w:r>
+      </w:hyperlink>
+    </w:p>
+    <w:p>
+      <w:pPr>
+        <w:pStyle w:val="NoSpacing"/>
+      </w:pPr>
+    </w:p>
+    <w:p>
+      <w:pPr>
+        <w:pStyle w:val="NoSpacing"/>
+      </w:pPr>
+    </w:p>
+    <w:p>
+      <w:pPr>
+        <w:shd w:val="clear" w:color="auto" w:fill="FFFFFF"/>
+        <w:spacing w:after="0" w:line="240" w:lineRule="auto"/>
+        <w:outlineLvl w:val="0"/>
+        <w:rPr>
+          <w:rFonts w:ascii="Arial" w:eastAsia="Times New Roman" w:hAnsi="Arial" w:cs="Arial"/>
+          <w:b/>
+          <w:bCs/>
+          <w:color w:val="0F0F0F"/>
+          <w:kern w:val="36"/>
+          <w:sz w:val="34"/>
+          <w:szCs w:val="48"/>
+        </w:rPr>
+      </w:pPr>
+      <w:r>
+        <w:rPr>
+          <w:rFonts w:ascii="Arial" w:eastAsia="Times New Roman" w:hAnsi="Arial" w:cs="Arial"/>
+          <w:b/>
+          <w:bCs/>
+          <w:color w:val="0F0F0F"/>
+          <w:kern w:val="36"/>
+          <w:sz w:val="30"/>
+          <w:szCs w:val="48"/>
+        </w:rPr>
+        <w:t>Create a Responsive NavBar with Next.js &amp; TailwindCSS</w:t>
+      </w:r>
+    </w:p>
+    <w:p>
+      <w:pPr>
+        <w:pStyle w:val="NoSpacing"/>
+      </w:pPr>
+      <w:hyperlink r:id="rId81" w:history="1">
+        <w:r>
+          <w:rPr>
+            <w:rStyle w:val="Hyperlink"/>
+          </w:rPr>
+          <w:t>https://www.youtube.com/watch?v=EtPRSidpxSU&amp;ab_channel=CodewithRita</w:t>
+        </w:r>
+      </w:hyperlink>
+    </w:p>
+    <w:p>
+      <w:pPr>
+        <w:pStyle w:val="NoSpacing"/>
+      </w:pPr>
+    </w:p>
     <w:sectPr>
-      <w:footerReference w:type="default" r:id="rId78"/>
+      <w:footerReference w:type="default" r:id="rId82"/>
       <w:pgSz w:w="12240" w:h="15840"/>
       <w:pgMar w:top="1440" w:right="1440" w:bottom="1440" w:left="1440" w:header="720" w:footer="720" w:gutter="0"/>
       <w:cols w:space="720"/>

</xml_diff>

<commit_message>
project grocery store with strapi backend
</commit_message>
<xml_diff>
--- a/nextjs.docx
+++ b/nextjs.docx
@@ -7628,6 +7628,59 @@
     <w:p>
       <w:pPr>
         <w:pStyle w:val="NoSpacing"/>
+      </w:pPr>
+      <w:r>
+        <w:t xml:space="preserve">// </w:t>
+      </w:r>
+      <w:r>
+        <w:rPr>
+          <w:b/>
+          <w:sz w:val="34"/>
+        </w:rPr>
+        <w:t>Lucide</w:t>
+      </w:r>
+      <w:r>
+        <w:rPr>
+          <w:sz w:val="34"/>
+        </w:rPr>
+        <w:t xml:space="preserve"> </w:t>
+      </w:r>
+      <w:r>
+        <w:t xml:space="preserve">Beautiful &amp; </w:t>
+      </w:r>
+      <w:r>
+        <w:t>consistent icons</w:t>
+      </w:r>
+      <w:r>
+        <w:t xml:space="preserve"> ** don’t need  to install if using shadcn</w:t>
+      </w:r>
+    </w:p>
+    <w:p>
+      <w:pPr>
+        <w:pStyle w:val="NoSpacing"/>
+      </w:pPr>
+      <w:hyperlink r:id="rId57" w:history="1">
+        <w:r>
+          <w:rPr>
+            <w:rStyle w:val="Hyperlink"/>
+          </w:rPr>
+          <w:t>https://lucide.dev/icons/</w:t>
+        </w:r>
+      </w:hyperlink>
+    </w:p>
+    <w:p>
+      <w:pPr>
+        <w:pStyle w:val="NoSpacing"/>
+      </w:pPr>
+    </w:p>
+    <w:p>
+      <w:pPr>
+        <w:pStyle w:val="NoSpacing"/>
+      </w:pPr>
+    </w:p>
+    <w:p>
+      <w:pPr>
+        <w:pStyle w:val="NoSpacing"/>
         <w:rPr>
           <w:b/>
           <w:sz w:val="26"/>
@@ -7663,7 +7716,7 @@
       <w:pPr>
         <w:pStyle w:val="NoSpacing"/>
       </w:pPr>
-      <w:hyperlink r:id="rId57" w:history="1">
+      <w:hyperlink r:id="rId58" w:history="1">
         <w:r>
           <w:rPr>
             <w:rStyle w:val="Hyperlink"/>
@@ -7688,7 +7741,7 @@
       <w:r>
         <w:t xml:space="preserve">Generates a random image url provided via </w:t>
       </w:r>
-      <w:hyperlink r:id="rId58" w:history="1">
+      <w:hyperlink r:id="rId59" w:history="1">
         <w:r>
           <w:rPr>
             <w:rStyle w:val="Hyperlink"/>
@@ -7704,7 +7757,7 @@
       <w:pPr>
         <w:pStyle w:val="NoSpacing"/>
       </w:pPr>
-      <w:hyperlink r:id="rId59" w:history="1">
+      <w:hyperlink r:id="rId60" w:history="1">
         <w:r>
           <w:rPr>
             <w:rStyle w:val="Hyperlink"/>
@@ -7733,7 +7786,6 @@
           <w:sz w:val="26"/>
           <w:u w:val="single"/>
         </w:rPr>
-        <w:lastRenderedPageBreak/>
         <w:t>NextUI is a UI library for React</w:t>
       </w:r>
     </w:p>
@@ -7741,7 +7793,7 @@
       <w:pPr>
         <w:pStyle w:val="NoSpacing"/>
       </w:pPr>
-      <w:hyperlink r:id="rId60" w:history="1">
+      <w:hyperlink r:id="rId61" w:history="1">
         <w:r>
           <w:rPr>
             <w:rStyle w:val="Hyperlink"/>
@@ -7834,7 +7886,7 @@
           <w:szCs w:val="20"/>
         </w:rPr>
       </w:pPr>
-      <w:hyperlink r:id="rId61" w:history="1">
+      <w:hyperlink r:id="rId62" w:history="1">
         <w:r>
           <w:rPr>
             <w:rStyle w:val="Hyperlink"/>
@@ -7893,11 +7945,8 @@
     <w:p>
       <w:pPr>
         <w:pStyle w:val="NoSpacing"/>
-        <w:rPr>
-          <w:rFonts w:ascii="Segoe UI" w:hAnsi="Segoe UI" w:cs="Segoe UI"/>
-        </w:rPr>
-      </w:pPr>
-      <w:hyperlink r:id="rId62" w:history="1">
+      </w:pPr>
+      <w:hyperlink r:id="rId63" w:history="1">
         <w:r>
           <w:rPr>
             <w:rStyle w:val="Hyperlink"/>
@@ -7910,6 +7959,173 @@
     <w:p>
       <w:pPr>
         <w:pStyle w:val="NoSpacing"/>
+      </w:pPr>
+    </w:p>
+    <w:p>
+      <w:pPr>
+        <w:shd w:val="clear" w:color="auto" w:fill="FFFDFD"/>
+        <w:spacing w:after="0" w:line="240" w:lineRule="auto"/>
+        <w:outlineLvl w:val="0"/>
+        <w:rPr>
+          <w:rFonts w:ascii="dana VF" w:eastAsia="Times New Roman" w:hAnsi="dana VF" w:cs="Times New Roman"/>
+          <w:b/>
+          <w:bCs/>
+          <w:color w:val="000000"/>
+          <w:spacing w:val="-9"/>
+          <w:kern w:val="36"/>
+          <w:sz w:val="34"/>
+          <w:szCs w:val="60"/>
+        </w:rPr>
+      </w:pPr>
+      <w:r>
+        <w:rPr>
+          <w:rFonts w:ascii="dana VF" w:eastAsia="Times New Roman" w:hAnsi="dana VF" w:cs="Times New Roman"/>
+          <w:b/>
+          <w:bCs/>
+          <w:color w:val="000000"/>
+          <w:spacing w:val="-9"/>
+          <w:kern w:val="36"/>
+          <w:sz w:val="34"/>
+          <w:szCs w:val="60"/>
+        </w:rPr>
+        <w:t>Fake Store API</w:t>
+      </w:r>
+    </w:p>
+    <w:p>
+      <w:pPr>
+        <w:pStyle w:val="NoSpacing"/>
+        <w:rPr>
+          <w:sz w:val="28"/>
+        </w:rPr>
+      </w:pPr>
+      <w:r>
+        <w:rPr>
+          <w:rFonts w:ascii="dana VF" w:hAnsi="dana VF"/>
+          <w:color w:val="3A3134"/>
+          <w:szCs w:val="16"/>
+          <w:shd w:val="clear" w:color="auto" w:fill="FFFDFD"/>
+        </w:rPr>
+        <w:t>Fake store rest API for your e-commerce or shopping website prototyp</w:t>
+      </w:r>
+      <w:r>
+        <w:rPr>
+          <w:rFonts w:ascii="dana VF" w:hAnsi="dana VF"/>
+          <w:color w:val="3A3134"/>
+          <w:szCs w:val="16"/>
+          <w:shd w:val="clear" w:color="auto" w:fill="FFFDFD"/>
+        </w:rPr>
+        <w:t>e</w:t>
+      </w:r>
+    </w:p>
+    <w:p>
+      <w:pPr>
+        <w:pStyle w:val="NoSpacing"/>
+      </w:pPr>
+      <w:hyperlink r:id="rId64" w:history="1">
+        <w:r>
+          <w:rPr>
+            <w:rStyle w:val="Hyperlink"/>
+          </w:rPr>
+          <w:t>https://fakestoreapi.com/docs</w:t>
+        </w:r>
+      </w:hyperlink>
+    </w:p>
+    <w:p>
+      <w:pPr>
+        <w:pStyle w:val="NoSpacing"/>
+      </w:pPr>
+    </w:p>
+    <w:p>
+      <w:pPr>
+        <w:pStyle w:val="NoSpacing"/>
+      </w:pPr>
+      <w:r>
+        <w:rPr>
+          <w:b/>
+          <w:sz w:val="28"/>
+          <w:highlight w:val="yellow"/>
+        </w:rPr>
+        <w:t>Faker</w:t>
+      </w:r>
+      <w:r>
+        <w:rPr>
+          <w:sz w:val="20"/>
+        </w:rPr>
+        <w:t xml:space="preserve"> </w:t>
+      </w:r>
+      <w:r>
+        <w:t>is a popular library that generates fake (but reasonable) data that can be used for things such as:</w:t>
+      </w:r>
+    </w:p>
+    <w:p>
+      <w:pPr>
+        <w:pStyle w:val="NoSpacing"/>
+        <w:rPr>
+          <w:rFonts w:ascii="Segoe UI" w:hAnsi="Segoe UI" w:cs="Segoe UI"/>
+        </w:rPr>
+      </w:pPr>
+      <w:hyperlink r:id="rId65" w:history="1">
+        <w:r>
+          <w:rPr>
+            <w:rStyle w:val="Hyperlink"/>
+            <w:rFonts w:ascii="Segoe UI" w:hAnsi="Segoe UI" w:cs="Segoe UI"/>
+          </w:rPr>
+          <w:t>https://fakerjs.dev/guide/usage.html</w:t>
+        </w:r>
+      </w:hyperlink>
+    </w:p>
+    <w:p>
+      <w:pPr>
+        <w:pStyle w:val="NoSpacing"/>
+        <w:rPr>
+          <w:rFonts w:ascii="Segoe UI" w:hAnsi="Segoe UI" w:cs="Segoe UI"/>
+        </w:rPr>
+      </w:pPr>
+    </w:p>
+    <w:p>
+      <w:pPr>
+        <w:pStyle w:val="NoSpacing"/>
+        <w:rPr>
+          <w:rFonts w:ascii="Segoe UI" w:hAnsi="Segoe UI" w:cs="Segoe UI"/>
+        </w:rPr>
+      </w:pPr>
+      <w:r>
+        <w:rPr>
+          <w:rFonts w:ascii="Segoe UI" w:hAnsi="Segoe UI" w:cs="Segoe UI"/>
+          <w:b/>
+          <w:bCs/>
+          <w:color w:val="111827"/>
+          <w:spacing w:val="-7"/>
+          <w:sz w:val="27"/>
+          <w:szCs w:val="27"/>
+        </w:rPr>
+        <w:t>Tailwind CSS Spinner - Flowbite</w:t>
+      </w:r>
+    </w:p>
+    <w:p>
+      <w:pPr>
+        <w:pStyle w:val="NoSpacing"/>
+        <w:rPr>
+          <w:rFonts w:ascii="Segoe UI" w:hAnsi="Segoe UI" w:cs="Segoe UI"/>
+          <w:sz w:val="20"/>
+          <w:szCs w:val="20"/>
+        </w:rPr>
+      </w:pPr>
+      <w:hyperlink r:id="rId66" w:history="1">
+        <w:r>
+          <w:rPr>
+            <w:rStyle w:val="Hyperlink"/>
+            <w:rFonts w:ascii="Segoe UI" w:hAnsi="Segoe UI" w:cs="Segoe UI"/>
+            <w:sz w:val="20"/>
+            <w:szCs w:val="20"/>
+          </w:rPr>
+          <w:t>https://flowbite.com/docs/components/spinner/</w:t>
+        </w:r>
+      </w:hyperlink>
+    </w:p>
+    <w:p>
+      <w:pPr>
+        <w:pStyle w:val="NoSpacing"/>
         <w:rPr>
           <w:rFonts w:ascii="Segoe UI" w:hAnsi="Segoe UI" w:cs="Segoe UI"/>
           <w:sz w:val="20"/>
@@ -7946,7 +8162,7 @@
           <w:szCs w:val="20"/>
         </w:rPr>
       </w:pPr>
-      <w:hyperlink r:id="rId63" w:history="1">
+      <w:hyperlink r:id="rId67" w:history="1">
         <w:r>
           <w:rPr>
             <w:rStyle w:val="Hyperlink"/>
@@ -7962,7 +8178,7 @@
       <w:pPr>
         <w:pStyle w:val="NoSpacing"/>
       </w:pPr>
-      <w:hyperlink r:id="rId64" w:history="1">
+      <w:hyperlink r:id="rId68" w:history="1">
         <w:r>
           <w:rPr>
             <w:rStyle w:val="Hyperlink"/>
@@ -8013,7 +8229,7 @@
           <w:szCs w:val="20"/>
         </w:rPr>
       </w:pPr>
-      <w:hyperlink r:id="rId65" w:history="1">
+      <w:hyperlink r:id="rId69" w:history="1">
         <w:r>
           <w:rPr>
             <w:rStyle w:val="Hyperlink"/>
@@ -8078,7 +8294,7 @@
           <w:szCs w:val="20"/>
         </w:rPr>
       </w:pPr>
-      <w:hyperlink r:id="rId66" w:history="1">
+      <w:hyperlink r:id="rId70" w:history="1">
         <w:r>
           <w:rPr>
             <w:rStyle w:val="Hyperlink"/>
@@ -8188,7 +8404,7 @@
           <w:shd w:val="clear" w:color="auto" w:fill="FFFFFF"/>
         </w:rPr>
       </w:pPr>
-      <w:hyperlink r:id="rId67" w:history="1">
+      <w:hyperlink r:id="rId71" w:history="1">
         <w:r>
           <w:rPr>
             <w:rStyle w:val="Hyperlink"/>
@@ -8269,7 +8485,7 @@
           <w:sz w:val="20"/>
         </w:rPr>
       </w:pPr>
-      <w:hyperlink r:id="rId68" w:history="1">
+      <w:hyperlink r:id="rId72" w:history="1">
         <w:r>
           <w:rPr>
             <w:rStyle w:val="Hyperlink"/>
@@ -8288,7 +8504,7 @@
           <w:shd w:val="clear" w:color="auto" w:fill="FFFFFF"/>
         </w:rPr>
       </w:pPr>
-      <w:hyperlink r:id="rId69" w:history="1">
+      <w:hyperlink r:id="rId73" w:history="1">
         <w:r>
           <w:rPr>
             <w:rStyle w:val="Hyperlink"/>
@@ -8426,7 +8642,7 @@
           <w:kern w:val="36"/>
         </w:rPr>
       </w:pPr>
-      <w:hyperlink r:id="rId70" w:history="1">
+      <w:hyperlink r:id="rId74" w:history="1">
         <w:r>
           <w:rPr>
             <w:rStyle w:val="Hyperlink"/>
@@ -8445,7 +8661,7 @@
           <w:kern w:val="36"/>
         </w:rPr>
       </w:pPr>
-      <w:hyperlink r:id="rId71" w:history="1">
+      <w:hyperlink r:id="rId75" w:history="1">
         <w:r>
           <w:rPr>
             <w:rStyle w:val="Hyperlink"/>
@@ -8530,7 +8746,7 @@
           <w:sz w:val="38"/>
         </w:rPr>
       </w:pPr>
-      <w:hyperlink r:id="rId72" w:history="1">
+      <w:hyperlink r:id="rId76" w:history="1">
         <w:r>
           <w:rPr>
             <w:rStyle w:val="Hyperlink"/>
@@ -8584,7 +8800,7 @@
         </w:rPr>
         <w:t xml:space="preserve"> </w:t>
       </w:r>
-      <w:hyperlink r:id="rId73" w:history="1">
+      <w:hyperlink r:id="rId77" w:history="1">
         <w:r>
           <w:rPr>
             <w:rStyle w:val="Hyperlink"/>
@@ -8679,7 +8895,7 @@
         </w:rPr>
         <w:t xml:space="preserve">  </w:t>
       </w:r>
-      <w:hyperlink r:id="rId74" w:history="1">
+      <w:hyperlink r:id="rId78" w:history="1">
         <w:r>
           <w:rPr>
             <w:rStyle w:val="Hyperlink"/>
@@ -8698,7 +8914,7 @@
         </w:rPr>
         <w:t xml:space="preserve">   doc: </w:t>
       </w:r>
-      <w:hyperlink r:id="rId75" w:history="1">
+      <w:hyperlink r:id="rId79" w:history="1">
         <w:r>
           <w:rPr>
             <w:rStyle w:val="Hyperlink"/>
@@ -8756,7 +8972,7 @@
       <w:r>
         <w:t xml:space="preserve">Follow the steps : </w:t>
       </w:r>
-      <w:hyperlink r:id="rId76" w:history="1">
+      <w:hyperlink r:id="rId80" w:history="1">
         <w:r>
           <w:rPr>
             <w:rStyle w:val="Hyperlink"/>
@@ -8911,7 +9127,7 @@
       <w:pPr>
         <w:pStyle w:val="NoSpacing"/>
       </w:pPr>
-      <w:hyperlink r:id="rId77" w:history="1">
+      <w:hyperlink r:id="rId81" w:history="1">
         <w:r>
           <w:rPr>
             <w:rStyle w:val="Hyperlink"/>
@@ -8922,7 +9138,7 @@
       <w:r>
         <w:t xml:space="preserve">    doc install: </w:t>
       </w:r>
-      <w:hyperlink r:id="rId78" w:history="1">
+      <w:hyperlink r:id="rId82" w:history="1">
         <w:r>
           <w:rPr>
             <w:rStyle w:val="Hyperlink"/>
@@ -8970,6 +9186,7 @@
           <w:rFonts w:ascii="Arial" w:hAnsi="Arial" w:cs="Arial"/>
           <w:spacing w:val="-6"/>
         </w:rPr>
+        <w:lastRenderedPageBreak/>
         <w:t>Register OAuth App in GitHub's dashboard</w:t>
       </w:r>
     </w:p>
@@ -9036,7 +9253,7 @@
                     <pic:cNvPicPr/>
                   </pic:nvPicPr>
                   <pic:blipFill>
-                    <a:blip r:embed="rId79"/>
+                    <a:blip r:embed="rId83"/>
                     <a:stretch>
                       <a:fillRect/>
                     </a:stretch>
@@ -9082,7 +9299,6 @@
         <w:pStyle w:val="NoSpacing"/>
       </w:pPr>
       <w:r>
-        <w:lastRenderedPageBreak/>
         <w:t>Then register application</w:t>
       </w:r>
     </w:p>
@@ -9603,7 +9819,7 @@
       <w:pPr>
         <w:pStyle w:val="NoSpacing"/>
       </w:pPr>
-      <w:hyperlink r:id="rId80" w:history="1">
+      <w:hyperlink r:id="rId84" w:history="1">
         <w:r>
           <w:rPr>
             <w:rStyle w:val="Hyperlink"/>
@@ -9633,7 +9849,7 @@
           <w:bCs/>
           <w:color w:val="0F0F0F"/>
           <w:kern w:val="36"/>
-          <w:sz w:val="34"/>
+          <w:sz w:val="30"/>
           <w:szCs w:val="48"/>
         </w:rPr>
       </w:pPr>
@@ -9644,17 +9860,29 @@
           <w:bCs/>
           <w:color w:val="0F0F0F"/>
           <w:kern w:val="36"/>
-          <w:sz w:val="30"/>
+          <w:sz w:val="26"/>
           <w:szCs w:val="48"/>
         </w:rPr>
         <w:t>Create a Responsive NavBar with Next.js &amp; TailwindCSS</w:t>
       </w:r>
-    </w:p>
-    <w:p>
-      <w:pPr>
-        <w:pStyle w:val="NoSpacing"/>
-      </w:pPr>
-      <w:hyperlink r:id="rId81" w:history="1">
+      <w:r>
+        <w:rPr>
+          <w:rFonts w:ascii="Arial" w:eastAsia="Times New Roman" w:hAnsi="Arial" w:cs="Arial"/>
+          <w:b/>
+          <w:bCs/>
+          <w:color w:val="0F0F0F"/>
+          <w:kern w:val="36"/>
+          <w:sz w:val="26"/>
+          <w:szCs w:val="48"/>
+        </w:rPr>
+        <w:t>. Created</w:t>
+      </w:r>
+    </w:p>
+    <w:p>
+      <w:pPr>
+        <w:pStyle w:val="NoSpacing"/>
+      </w:pPr>
+      <w:hyperlink r:id="rId85" w:history="1">
         <w:r>
           <w:rPr>
             <w:rStyle w:val="Hyperlink"/>
@@ -9668,8 +9896,495 @@
         <w:pStyle w:val="NoSpacing"/>
       </w:pPr>
     </w:p>
+    <w:p>
+      <w:pPr>
+        <w:pBdr>
+          <w:top w:val="single" w:sz="2" w:space="0" w:color="E5E7EB"/>
+          <w:left w:val="single" w:sz="2" w:space="0" w:color="E5E7EB"/>
+          <w:bottom w:val="single" w:sz="2" w:space="0" w:color="E5E7EB"/>
+          <w:right w:val="single" w:sz="2" w:space="0" w:color="E5E7EB"/>
+        </w:pBdr>
+        <w:spacing w:after="0" w:line="240" w:lineRule="auto"/>
+        <w:outlineLvl w:val="0"/>
+        <w:rPr>
+          <w:rFonts w:ascii="Segoe UI" w:eastAsia="Times New Roman" w:hAnsi="Segoe UI" w:cs="Segoe UI"/>
+          <w:b/>
+          <w:bCs/>
+          <w:color w:val="482307"/>
+          <w:kern w:val="36"/>
+          <w:sz w:val="34"/>
+          <w:szCs w:val="48"/>
+        </w:rPr>
+      </w:pPr>
+      <w:r>
+        <w:rPr>
+          <w:rFonts w:ascii="Segoe UI" w:eastAsia="Times New Roman" w:hAnsi="Segoe UI" w:cs="Segoe UI"/>
+          <w:b/>
+          <w:bCs/>
+          <w:color w:val="482307"/>
+          <w:kern w:val="36"/>
+          <w:sz w:val="34"/>
+          <w:szCs w:val="48"/>
+        </w:rPr>
+        <w:t xml:space="preserve">React hot toast. </w:t>
+      </w:r>
+      <w:r>
+        <w:rPr>
+          <w:rFonts w:ascii="Segoe UI" w:eastAsia="Times New Roman" w:hAnsi="Segoe UI" w:cs="Segoe UI"/>
+          <w:b/>
+          <w:bCs/>
+          <w:color w:val="482307"/>
+          <w:kern w:val="36"/>
+          <w:sz w:val="34"/>
+          <w:szCs w:val="48"/>
+        </w:rPr>
+        <w:t>The Best Toast in Town.</w:t>
+      </w:r>
+    </w:p>
+    <w:p>
+      <w:pPr>
+        <w:pStyle w:val="NoSpacing"/>
+      </w:pPr>
+      <w:hyperlink r:id="rId86" w:history="1">
+        <w:r>
+          <w:rPr>
+            <w:rStyle w:val="Hyperlink"/>
+          </w:rPr>
+          <w:t>https://react-hot-toast.com/</w:t>
+        </w:r>
+      </w:hyperlink>
+    </w:p>
+    <w:p>
+      <w:pPr>
+        <w:pStyle w:val="NoSpacing"/>
+      </w:pPr>
+    </w:p>
+    <w:p>
+      <w:pPr>
+        <w:pStyle w:val="NoSpacing"/>
+        <w:rPr>
+          <w:rFonts w:eastAsia="Times New Roman"/>
+          <w:b/>
+          <w:spacing w:val="-12"/>
+          <w:kern w:val="36"/>
+          <w:sz w:val="42"/>
+        </w:rPr>
+      </w:pPr>
+      <w:r>
+        <w:rPr>
+          <w:rFonts w:eastAsia="Times New Roman"/>
+          <w:b/>
+          <w:kern w:val="36"/>
+          <w:sz w:val="42"/>
+        </w:rPr>
+        <w:t>react-multi-carousel</w:t>
+      </w:r>
+    </w:p>
+    <w:p>
+      <w:pPr>
+        <w:pStyle w:val="NoSpacing"/>
+      </w:pPr>
+      <w:hyperlink r:id="rId87" w:history="1">
+        <w:r>
+          <w:rPr>
+            <w:rStyle w:val="Hyperlink"/>
+          </w:rPr>
+          <w:t>https://www.npmjs.com/package/react-multi-carousel</w:t>
+        </w:r>
+      </w:hyperlink>
+    </w:p>
+    <w:p>
+      <w:pPr>
+        <w:pStyle w:val="NoSpacing"/>
+      </w:pPr>
+    </w:p>
+    <w:p>
+      <w:pPr>
+        <w:shd w:val="clear" w:color="auto" w:fill="FFFFFF"/>
+        <w:spacing w:after="0" w:line="240" w:lineRule="auto"/>
+        <w:textAlignment w:val="baseline"/>
+        <w:outlineLvl w:val="0"/>
+        <w:rPr>
+          <w:rFonts w:ascii="Arial" w:eastAsia="Times New Roman" w:hAnsi="Arial" w:cs="Arial"/>
+          <w:b/>
+          <w:bCs/>
+          <w:color w:val="273239"/>
+          <w:kern w:val="36"/>
+          <w:sz w:val="26"/>
+          <w:szCs w:val="26"/>
+        </w:rPr>
+      </w:pPr>
+      <w:r>
+        <w:rPr>
+          <w:rFonts w:ascii="Arial" w:eastAsia="Times New Roman" w:hAnsi="Arial" w:cs="Arial"/>
+          <w:b/>
+          <w:bCs/>
+          <w:color w:val="273239"/>
+          <w:kern w:val="36"/>
+          <w:sz w:val="26"/>
+          <w:szCs w:val="26"/>
+        </w:rPr>
+        <w:t>JavaScript Array reduce() Method</w:t>
+      </w:r>
+    </w:p>
+    <w:p>
+      <w:pPr>
+        <w:shd w:val="clear" w:color="auto" w:fill="FFFFFF"/>
+        <w:spacing w:after="0" w:line="273" w:lineRule="atLeast"/>
+        <w:textAlignment w:val="baseline"/>
+        <w:rPr>
+          <w:rFonts w:ascii="var(--font-primary)" w:eastAsia="Times New Roman" w:hAnsi="var(--font-primary)" w:cs="Arial"/>
+          <w:color w:val="273239"/>
+          <w:sz w:val="21"/>
+          <w:szCs w:val="15"/>
+        </w:rPr>
+      </w:pPr>
+      <w:r>
+        <w:rPr>
+          <w:rFonts w:ascii="var(--font-primary)" w:eastAsia="Times New Roman" w:hAnsi="var(--font-primary)" w:cs="Arial"/>
+          <w:color w:val="273239"/>
+          <w:sz w:val="21"/>
+        </w:rPr>
+        <w:t>Last Updated : </w:t>
+      </w:r>
+      <w:r>
+        <w:rPr>
+          <w:rFonts w:ascii="var(--font-primary)" w:eastAsia="Times New Roman" w:hAnsi="var(--font-primary)" w:cs="Arial"/>
+          <w:color w:val="273239"/>
+          <w:sz w:val="21"/>
+          <w:szCs w:val="15"/>
+          <w:bdr w:val="none" w:sz="0" w:space="0" w:color="auto" w:frame="1"/>
+        </w:rPr>
+        <w:t>06 Sep, 2024</w:t>
+      </w:r>
+    </w:p>
+    <w:p>
+      <w:pPr>
+        <w:numPr>
+          <w:ilvl w:val="0"/>
+          <w:numId w:val="11"/>
+        </w:numPr>
+        <w:shd w:val="clear" w:color="auto" w:fill="0E0E12"/>
+        <w:spacing w:before="100" w:beforeAutospacing="1" w:after="100" w:afterAutospacing="1" w:line="0" w:lineRule="auto"/>
+        <w:ind w:left="0" w:right="155"/>
+        <w:textAlignment w:val="top"/>
+        <w:rPr>
+          <w:rFonts w:ascii="Arial" w:eastAsia="Times New Roman" w:hAnsi="Arial" w:cs="Arial"/>
+          <w:color w:val="273239"/>
+          <w:sz w:val="16"/>
+          <w:szCs w:val="10"/>
+        </w:rPr>
+      </w:pPr>
+    </w:p>
+    <w:p>
+      <w:pPr>
+        <w:numPr>
+          <w:ilvl w:val="0"/>
+          <w:numId w:val="11"/>
+        </w:numPr>
+        <w:shd w:val="clear" w:color="auto" w:fill="0E0E12"/>
+        <w:spacing w:before="100" w:beforeAutospacing="1" w:after="100" w:afterAutospacing="1" w:line="0" w:lineRule="auto"/>
+        <w:ind w:left="0" w:right="155"/>
+        <w:textAlignment w:val="top"/>
+        <w:rPr>
+          <w:rFonts w:ascii="Arial" w:eastAsia="Times New Roman" w:hAnsi="Arial" w:cs="Arial"/>
+          <w:color w:val="273239"/>
+          <w:sz w:val="16"/>
+          <w:szCs w:val="10"/>
+        </w:rPr>
+      </w:pPr>
+    </w:p>
+    <w:p>
+      <w:pPr>
+        <w:numPr>
+          <w:ilvl w:val="0"/>
+          <w:numId w:val="11"/>
+        </w:numPr>
+        <w:shd w:val="clear" w:color="auto" w:fill="0E0E12"/>
+        <w:spacing w:before="100" w:beforeAutospacing="1" w:after="100" w:afterAutospacing="1" w:line="0" w:lineRule="auto"/>
+        <w:ind w:left="0" w:right="155"/>
+        <w:textAlignment w:val="top"/>
+        <w:rPr>
+          <w:rFonts w:ascii="Arial" w:eastAsia="Times New Roman" w:hAnsi="Arial" w:cs="Arial"/>
+          <w:color w:val="273239"/>
+          <w:sz w:val="16"/>
+          <w:szCs w:val="10"/>
+        </w:rPr>
+      </w:pPr>
+    </w:p>
+    <w:p>
+      <w:pPr>
+        <w:shd w:val="clear" w:color="auto" w:fill="FFFFFF"/>
+        <w:spacing w:after="0" w:line="240" w:lineRule="auto"/>
+        <w:textAlignment w:val="baseline"/>
+        <w:rPr>
+          <w:rFonts w:ascii="var(--font-secondary)" w:eastAsia="Times New Roman" w:hAnsi="var(--font-secondary)" w:cs="Times New Roman"/>
+          <w:color w:val="273239"/>
+          <w:szCs w:val="16"/>
+        </w:rPr>
+      </w:pPr>
+      <w:r>
+        <w:rPr>
+          <w:rFonts w:ascii="var(--font-secondary)" w:eastAsia="Times New Roman" w:hAnsi="var(--font-secondary)" w:cs="Times New Roman"/>
+          <w:color w:val="273239"/>
+          <w:szCs w:val="16"/>
+          <w:bdr w:val="none" w:sz="0" w:space="0" w:color="auto" w:frame="1"/>
+        </w:rPr>
+        <w:t>The</w:t>
+      </w:r>
+      <w:r>
+        <w:rPr>
+          <w:rFonts w:ascii="var(--font-secondary)" w:eastAsia="Times New Roman" w:hAnsi="var(--font-secondary)" w:cs="Times New Roman"/>
+          <w:b/>
+          <w:bCs/>
+          <w:color w:val="273239"/>
+        </w:rPr>
+        <w:t> JavaScript Array.reduce() method</w:t>
+      </w:r>
+      <w:r>
+        <w:rPr>
+          <w:rFonts w:ascii="var(--font-secondary)" w:eastAsia="Times New Roman" w:hAnsi="var(--font-secondary)" w:cs="Times New Roman"/>
+          <w:color w:val="273239"/>
+          <w:szCs w:val="16"/>
+          <w:bdr w:val="none" w:sz="0" w:space="0" w:color="auto" w:frame="1"/>
+        </w:rPr>
+        <w:t> iterates over an array, applying a reducer function to each element, accumulating a single output value. It takes an initial value and processes elements from left to right, reducing the array to a single result.</w:t>
+      </w:r>
+    </w:p>
+    <w:p>
+      <w:pPr>
+        <w:pStyle w:val="NoSpacing"/>
+      </w:pPr>
+      <w:hyperlink r:id="rId88" w:history="1">
+        <w:r>
+          <w:rPr>
+            <w:rStyle w:val="Hyperlink"/>
+          </w:rPr>
+          <w:t>https://www.geeksforgeeks.org/javascript-array-reduce-method/</w:t>
+        </w:r>
+      </w:hyperlink>
+    </w:p>
+    <w:p>
+      <w:pPr>
+        <w:pStyle w:val="NoSpacing"/>
+      </w:pPr>
+    </w:p>
+    <w:p>
+      <w:pPr>
+        <w:shd w:val="clear" w:color="auto" w:fill="FFFFFF"/>
+        <w:spacing w:after="0" w:line="240" w:lineRule="auto"/>
+        <w:outlineLvl w:val="0"/>
+        <w:rPr>
+          <w:rFonts w:ascii="Arial" w:eastAsia="Times New Roman" w:hAnsi="Arial" w:cs="Arial"/>
+          <w:b/>
+          <w:bCs/>
+          <w:color w:val="0F0F0F"/>
+          <w:kern w:val="36"/>
+          <w:sz w:val="24"/>
+          <w:szCs w:val="48"/>
+        </w:rPr>
+      </w:pPr>
+      <w:r>
+        <w:rPr>
+          <w:rFonts w:ascii="Arial" w:eastAsia="Times New Roman" w:hAnsi="Arial" w:cs="Arial"/>
+          <w:b/>
+          <w:bCs/>
+          <w:color w:val="0F0F0F"/>
+          <w:kern w:val="36"/>
+          <w:sz w:val="24"/>
+          <w:szCs w:val="48"/>
+          <w:highlight w:val="yellow"/>
+        </w:rPr>
+        <w:t>Master Redux Toolkit in Next.js 14+ with Shopping Cart Project (2024 Guide)</w:t>
+      </w:r>
+    </w:p>
+    <w:p>
+      <w:pPr>
+        <w:pStyle w:val="NoSpacing"/>
+      </w:pPr>
+      <w:hyperlink r:id="rId89" w:history="1">
+        <w:r>
+          <w:rPr>
+            <w:rStyle w:val="Hyperlink"/>
+          </w:rPr>
+          <w:t>https://www.youtube.com/watch?v=OarGSbe6te8</w:t>
+        </w:r>
+      </w:hyperlink>
+    </w:p>
+    <w:p>
+      <w:pPr>
+        <w:pStyle w:val="NoSpacing"/>
+      </w:pPr>
+    </w:p>
+    <w:p>
+      <w:pPr>
+        <w:pStyle w:val="NoSpacing"/>
+        <w:rPr>
+          <w:b/>
+          <w:sz w:val="34"/>
+        </w:rPr>
+      </w:pPr>
+      <w:r>
+        <w:rPr>
+          <w:b/>
+          <w:sz w:val="34"/>
+          <w:highlight w:val="yellow"/>
+        </w:rPr>
+        <w:t>Strapi</w:t>
+      </w:r>
+    </w:p>
+    <w:p>
+      <w:pPr>
+        <w:pStyle w:val="NoSpacing"/>
+      </w:pPr>
+      <w:r>
+        <w:t>Manage any content. Anywhere.</w:t>
+      </w:r>
+    </w:p>
+    <w:p>
+      <w:pPr>
+        <w:pStyle w:val="NoSpacing"/>
+      </w:pPr>
+      <w:r>
+        <w:t>The leading open-source headless CMS.</w:t>
+      </w:r>
+    </w:p>
+    <w:p>
+      <w:pPr>
+        <w:pStyle w:val="NoSpacing"/>
+      </w:pPr>
+      <w:r>
+        <w:t>100% JavaScript / TypeScript and fully customizable.</w:t>
+      </w:r>
+    </w:p>
+    <w:p>
+      <w:pPr>
+        <w:pStyle w:val="NoSpacing"/>
+      </w:pPr>
+      <w:hyperlink r:id="rId90" w:history="1">
+        <w:r>
+          <w:rPr>
+            <w:rStyle w:val="Hyperlink"/>
+          </w:rPr>
+          <w:t>https://strapi.io/</w:t>
+        </w:r>
+      </w:hyperlink>
+    </w:p>
+    <w:p>
+      <w:pPr>
+        <w:pStyle w:val="NoSpacing"/>
+      </w:pPr>
+      <w:r>
+        <w:t>// Install strapi with mysql local db</w:t>
+      </w:r>
+    </w:p>
+    <w:p>
+      <w:pPr>
+        <w:pStyle w:val="NoSpacing"/>
+      </w:pPr>
+      <w:hyperlink r:id="rId91" w:history="1">
+        <w:r>
+          <w:rPr>
+            <w:rStyle w:val="Hyperlink"/>
+          </w:rPr>
+          <w:t>https://www.youtube.com/watch?v=NbT7neMkM24&amp;ab_channel=TechMan</w:t>
+        </w:r>
+      </w:hyperlink>
+      <w:r>
+        <w:t xml:space="preserve">   </w:t>
+      </w:r>
+    </w:p>
+    <w:p>
+      <w:pPr>
+        <w:pStyle w:val="NoSpacing"/>
+      </w:pPr>
+      <w:hyperlink r:id="rId92" w:history="1">
+        <w:r>
+          <w:rPr>
+            <w:rStyle w:val="Hyperlink"/>
+          </w:rPr>
+          <w:t>https://docs.strapi.io/dev-docs/installation/cli</w:t>
+        </w:r>
+      </w:hyperlink>
+    </w:p>
+    <w:p>
+      <w:pPr>
+        <w:pStyle w:val="NoSpacing"/>
+      </w:pPr>
+    </w:p>
+    <w:p>
+      <w:pPr>
+        <w:pStyle w:val="NoSpacing"/>
+      </w:pPr>
+      <w:r>
+        <w:t>// Mai</w:t>
+      </w:r>
+      <w:r>
+        <w:t>n</w:t>
+      </w:r>
+      <w:r>
+        <w:t xml:space="preserve"> tute grocery store</w:t>
+      </w:r>
+    </w:p>
+    <w:p>
+      <w:pPr>
+        <w:pStyle w:val="NoSpacing"/>
+      </w:pPr>
+      <w:hyperlink r:id="rId93" w:history="1">
+        <w:r>
+          <w:rPr>
+            <w:rStyle w:val="Hyperlink"/>
+          </w:rPr>
+          <w:t>https://www.youtube.com/watch?v=7NN56jsaj6w&amp;ab_channel=TubeGuruji</w:t>
+        </w:r>
+      </w:hyperlink>
+    </w:p>
+    <w:p>
+      <w:pPr>
+        <w:pStyle w:val="NoSpacing"/>
+      </w:pPr>
+    </w:p>
+    <w:p>
+      <w:pPr>
+        <w:pStyle w:val="NoSpacing"/>
+      </w:pPr>
+      <w:r>
+        <w:t>//</w:t>
+      </w:r>
+      <w:r>
+        <w:t>Download Free Icons and Stickers for your projects. Resources made by and for designers.</w:t>
+      </w:r>
+    </w:p>
+    <w:p>
+      <w:pPr>
+        <w:pStyle w:val="NoSpacing"/>
+      </w:pPr>
+      <w:hyperlink r:id="rId94" w:history="1">
+        <w:r>
+          <w:rPr>
+            <w:rStyle w:val="Hyperlink"/>
+          </w:rPr>
+          <w:t>https://www.flaticon.com/</w:t>
+        </w:r>
+      </w:hyperlink>
+    </w:p>
+    <w:p>
+      <w:pPr>
+        <w:pStyle w:val="NoSpacing"/>
+      </w:pPr>
+    </w:p>
+    <w:p>
+      <w:pPr>
+        <w:pStyle w:val="NoSpacing"/>
+      </w:pPr>
+    </w:p>
+    <w:p>
+      <w:pPr>
+        <w:pStyle w:val="NoSpacing"/>
+      </w:pPr>
+    </w:p>
     <w:sectPr>
-      <w:footerReference w:type="default" r:id="rId82"/>
+      <w:footerReference w:type="default" r:id="rId95"/>
       <w:pgSz w:w="12240" w:h="15840"/>
       <w:pgMar w:top="1440" w:right="1440" w:bottom="1440" w:left="1440" w:header="720" w:footer="720" w:gutter="0"/>
       <w:cols w:space="720"/>
@@ -9727,7 +10442,7 @@
             <w:rPr>
               <w:noProof/>
             </w:rPr>
-            <w:t>14</w:t>
+            <w:t>15</w:t>
           </w:r>
         </w:fldSimple>
       </w:p>
@@ -9994,727 +10709,9 @@
     </w:lvl>
   </w:abstractNum>
   <w:abstractNum w:abstractNumId="2">
-    <w:nsid w:val="30CB101B"/>
-    <w:multiLevelType w:val="hybridMultilevel"/>
-    <w:tmpl w:val="FFDA1554"/>
-    <w:lvl w:ilvl="0" w:tplc="0409000F">
-      <w:start w:val="1"/>
-      <w:numFmt w:val="decimal"/>
-      <w:lvlText w:val="%1."/>
-      <w:lvlJc w:val="left"/>
-      <w:pPr>
-        <w:ind w:left="720" w:hanging="360"/>
-      </w:pPr>
-      <w:rPr>
-        <w:rFonts w:hint="default"/>
-      </w:rPr>
-    </w:lvl>
-    <w:lvl w:ilvl="1" w:tplc="04090019" w:tentative="1">
-      <w:start w:val="1"/>
-      <w:numFmt w:val="lowerLetter"/>
-      <w:lvlText w:val="%2."/>
-      <w:lvlJc w:val="left"/>
-      <w:pPr>
-        <w:ind w:left="1440" w:hanging="360"/>
-      </w:pPr>
-    </w:lvl>
-    <w:lvl w:ilvl="2" w:tplc="0409001B" w:tentative="1">
-      <w:start w:val="1"/>
-      <w:numFmt w:val="lowerRoman"/>
-      <w:lvlText w:val="%3."/>
-      <w:lvlJc w:val="right"/>
-      <w:pPr>
-        <w:ind w:left="2160" w:hanging="180"/>
-      </w:pPr>
-    </w:lvl>
-    <w:lvl w:ilvl="3" w:tplc="0409000F" w:tentative="1">
-      <w:start w:val="1"/>
-      <w:numFmt w:val="decimal"/>
-      <w:lvlText w:val="%4."/>
-      <w:lvlJc w:val="left"/>
-      <w:pPr>
-        <w:ind w:left="2880" w:hanging="360"/>
-      </w:pPr>
-    </w:lvl>
-    <w:lvl w:ilvl="4" w:tplc="04090019" w:tentative="1">
-      <w:start w:val="1"/>
-      <w:numFmt w:val="lowerLetter"/>
-      <w:lvlText w:val="%5."/>
-      <w:lvlJc w:val="left"/>
-      <w:pPr>
-        <w:ind w:left="3600" w:hanging="360"/>
-      </w:pPr>
-    </w:lvl>
-    <w:lvl w:ilvl="5" w:tplc="0409001B" w:tentative="1">
-      <w:start w:val="1"/>
-      <w:numFmt w:val="lowerRoman"/>
-      <w:lvlText w:val="%6."/>
-      <w:lvlJc w:val="right"/>
-      <w:pPr>
-        <w:ind w:left="4320" w:hanging="180"/>
-      </w:pPr>
-    </w:lvl>
-    <w:lvl w:ilvl="6" w:tplc="0409000F" w:tentative="1">
-      <w:start w:val="1"/>
-      <w:numFmt w:val="decimal"/>
-      <w:lvlText w:val="%7."/>
-      <w:lvlJc w:val="left"/>
-      <w:pPr>
-        <w:ind w:left="5040" w:hanging="360"/>
-      </w:pPr>
-    </w:lvl>
-    <w:lvl w:ilvl="7" w:tplc="04090019" w:tentative="1">
-      <w:start w:val="1"/>
-      <w:numFmt w:val="lowerLetter"/>
-      <w:lvlText w:val="%8."/>
-      <w:lvlJc w:val="left"/>
-      <w:pPr>
-        <w:ind w:left="5760" w:hanging="360"/>
-      </w:pPr>
-    </w:lvl>
-    <w:lvl w:ilvl="8" w:tplc="0409001B" w:tentative="1">
-      <w:start w:val="1"/>
-      <w:numFmt w:val="lowerRoman"/>
-      <w:lvlText w:val="%9."/>
-      <w:lvlJc w:val="right"/>
-      <w:pPr>
-        <w:ind w:left="6480" w:hanging="180"/>
-      </w:pPr>
-    </w:lvl>
-  </w:abstractNum>
-  <w:abstractNum w:abstractNumId="3">
-    <w:nsid w:val="3238442B"/>
-    <w:multiLevelType w:val="hybridMultilevel"/>
-    <w:tmpl w:val="A6382546"/>
-    <w:lvl w:ilvl="0" w:tplc="0409000F">
-      <w:start w:val="1"/>
-      <w:numFmt w:val="decimal"/>
-      <w:lvlText w:val="%1."/>
-      <w:lvlJc w:val="left"/>
-      <w:pPr>
-        <w:ind w:left="720" w:hanging="360"/>
-      </w:pPr>
-      <w:rPr>
-        <w:rFonts w:hint="default"/>
-      </w:rPr>
-    </w:lvl>
-    <w:lvl w:ilvl="1" w:tplc="04090019" w:tentative="1">
-      <w:start w:val="1"/>
-      <w:numFmt w:val="lowerLetter"/>
-      <w:lvlText w:val="%2."/>
-      <w:lvlJc w:val="left"/>
-      <w:pPr>
-        <w:ind w:left="1440" w:hanging="360"/>
-      </w:pPr>
-    </w:lvl>
-    <w:lvl w:ilvl="2" w:tplc="0409001B" w:tentative="1">
-      <w:start w:val="1"/>
-      <w:numFmt w:val="lowerRoman"/>
-      <w:lvlText w:val="%3."/>
-      <w:lvlJc w:val="right"/>
-      <w:pPr>
-        <w:ind w:left="2160" w:hanging="180"/>
-      </w:pPr>
-    </w:lvl>
-    <w:lvl w:ilvl="3" w:tplc="0409000F" w:tentative="1">
-      <w:start w:val="1"/>
-      <w:numFmt w:val="decimal"/>
-      <w:lvlText w:val="%4."/>
-      <w:lvlJc w:val="left"/>
-      <w:pPr>
-        <w:ind w:left="2880" w:hanging="360"/>
-      </w:pPr>
-    </w:lvl>
-    <w:lvl w:ilvl="4" w:tplc="04090019" w:tentative="1">
-      <w:start w:val="1"/>
-      <w:numFmt w:val="lowerLetter"/>
-      <w:lvlText w:val="%5."/>
-      <w:lvlJc w:val="left"/>
-      <w:pPr>
-        <w:ind w:left="3600" w:hanging="360"/>
-      </w:pPr>
-    </w:lvl>
-    <w:lvl w:ilvl="5" w:tplc="0409001B" w:tentative="1">
-      <w:start w:val="1"/>
-      <w:numFmt w:val="lowerRoman"/>
-      <w:lvlText w:val="%6."/>
-      <w:lvlJc w:val="right"/>
-      <w:pPr>
-        <w:ind w:left="4320" w:hanging="180"/>
-      </w:pPr>
-    </w:lvl>
-    <w:lvl w:ilvl="6" w:tplc="0409000F" w:tentative="1">
-      <w:start w:val="1"/>
-      <w:numFmt w:val="decimal"/>
-      <w:lvlText w:val="%7."/>
-      <w:lvlJc w:val="left"/>
-      <w:pPr>
-        <w:ind w:left="5040" w:hanging="360"/>
-      </w:pPr>
-    </w:lvl>
-    <w:lvl w:ilvl="7" w:tplc="04090019" w:tentative="1">
-      <w:start w:val="1"/>
-      <w:numFmt w:val="lowerLetter"/>
-      <w:lvlText w:val="%8."/>
-      <w:lvlJc w:val="left"/>
-      <w:pPr>
-        <w:ind w:left="5760" w:hanging="360"/>
-      </w:pPr>
-    </w:lvl>
-    <w:lvl w:ilvl="8" w:tplc="0409001B" w:tentative="1">
-      <w:start w:val="1"/>
-      <w:numFmt w:val="lowerRoman"/>
-      <w:lvlText w:val="%9."/>
-      <w:lvlJc w:val="right"/>
-      <w:pPr>
-        <w:ind w:left="6480" w:hanging="180"/>
-      </w:pPr>
-    </w:lvl>
-  </w:abstractNum>
-  <w:abstractNum w:abstractNumId="4">
-    <w:nsid w:val="3B347545"/>
+    <w:nsid w:val="261A679B"/>
     <w:multiLevelType w:val="multilevel"/>
-    <w:tmpl w:val="72A2297C"/>
-    <w:lvl w:ilvl="0">
-      <w:start w:val="1"/>
-      <w:numFmt w:val="decimal"/>
-      <w:lvlText w:val="%1."/>
-      <w:lvlJc w:val="left"/>
-      <w:pPr>
-        <w:tabs>
-          <w:tab w:val="num" w:pos="720"/>
-        </w:tabs>
-        <w:ind w:left="720" w:hanging="360"/>
-      </w:pPr>
-    </w:lvl>
-    <w:lvl w:ilvl="1" w:tentative="1">
-      <w:start w:val="1"/>
-      <w:numFmt w:val="decimal"/>
-      <w:lvlText w:val="%2."/>
-      <w:lvlJc w:val="left"/>
-      <w:pPr>
-        <w:tabs>
-          <w:tab w:val="num" w:pos="1440"/>
-        </w:tabs>
-        <w:ind w:left="1440" w:hanging="360"/>
-      </w:pPr>
-    </w:lvl>
-    <w:lvl w:ilvl="2" w:tentative="1">
-      <w:start w:val="1"/>
-      <w:numFmt w:val="decimal"/>
-      <w:lvlText w:val="%3."/>
-      <w:lvlJc w:val="left"/>
-      <w:pPr>
-        <w:tabs>
-          <w:tab w:val="num" w:pos="2160"/>
-        </w:tabs>
-        <w:ind w:left="2160" w:hanging="360"/>
-      </w:pPr>
-    </w:lvl>
-    <w:lvl w:ilvl="3" w:tentative="1">
-      <w:start w:val="1"/>
-      <w:numFmt w:val="decimal"/>
-      <w:lvlText w:val="%4."/>
-      <w:lvlJc w:val="left"/>
-      <w:pPr>
-        <w:tabs>
-          <w:tab w:val="num" w:pos="2880"/>
-        </w:tabs>
-        <w:ind w:left="2880" w:hanging="360"/>
-      </w:pPr>
-    </w:lvl>
-    <w:lvl w:ilvl="4" w:tentative="1">
-      <w:start w:val="1"/>
-      <w:numFmt w:val="decimal"/>
-      <w:lvlText w:val="%5."/>
-      <w:lvlJc w:val="left"/>
-      <w:pPr>
-        <w:tabs>
-          <w:tab w:val="num" w:pos="3600"/>
-        </w:tabs>
-        <w:ind w:left="3600" w:hanging="360"/>
-      </w:pPr>
-    </w:lvl>
-    <w:lvl w:ilvl="5" w:tentative="1">
-      <w:start w:val="1"/>
-      <w:numFmt w:val="decimal"/>
-      <w:lvlText w:val="%6."/>
-      <w:lvlJc w:val="left"/>
-      <w:pPr>
-        <w:tabs>
-          <w:tab w:val="num" w:pos="4320"/>
-        </w:tabs>
-        <w:ind w:left="4320" w:hanging="360"/>
-      </w:pPr>
-    </w:lvl>
-    <w:lvl w:ilvl="6" w:tentative="1">
-      <w:start w:val="1"/>
-      <w:numFmt w:val="decimal"/>
-      <w:lvlText w:val="%7."/>
-      <w:lvlJc w:val="left"/>
-      <w:pPr>
-        <w:tabs>
-          <w:tab w:val="num" w:pos="5040"/>
-        </w:tabs>
-        <w:ind w:left="5040" w:hanging="360"/>
-      </w:pPr>
-    </w:lvl>
-    <w:lvl w:ilvl="7" w:tentative="1">
-      <w:start w:val="1"/>
-      <w:numFmt w:val="decimal"/>
-      <w:lvlText w:val="%8."/>
-      <w:lvlJc w:val="left"/>
-      <w:pPr>
-        <w:tabs>
-          <w:tab w:val="num" w:pos="5760"/>
-        </w:tabs>
-        <w:ind w:left="5760" w:hanging="360"/>
-      </w:pPr>
-    </w:lvl>
-    <w:lvl w:ilvl="8" w:tentative="1">
-      <w:start w:val="1"/>
-      <w:numFmt w:val="decimal"/>
-      <w:lvlText w:val="%9."/>
-      <w:lvlJc w:val="left"/>
-      <w:pPr>
-        <w:tabs>
-          <w:tab w:val="num" w:pos="6480"/>
-        </w:tabs>
-        <w:ind w:left="6480" w:hanging="360"/>
-      </w:pPr>
-    </w:lvl>
-  </w:abstractNum>
-  <w:abstractNum w:abstractNumId="5">
-    <w:nsid w:val="3F07256E"/>
-    <w:multiLevelType w:val="hybridMultilevel"/>
-    <w:tmpl w:val="AD6819D8"/>
-    <w:lvl w:ilvl="0" w:tplc="AAC4BDE0">
-      <w:start w:val="1"/>
-      <w:numFmt w:val="bullet"/>
-      <w:lvlText w:val=""/>
-      <w:lvlJc w:val="left"/>
-      <w:pPr>
-        <w:ind w:left="720" w:hanging="360"/>
-      </w:pPr>
-      <w:rPr>
-        <w:rFonts w:ascii="Wingdings" w:eastAsiaTheme="minorEastAsia" w:hAnsi="Wingdings" w:cstheme="minorBidi" w:hint="default"/>
-      </w:rPr>
-    </w:lvl>
-    <w:lvl w:ilvl="1" w:tplc="04090003" w:tentative="1">
-      <w:start w:val="1"/>
-      <w:numFmt w:val="bullet"/>
-      <w:lvlText w:val="o"/>
-      <w:lvlJc w:val="left"/>
-      <w:pPr>
-        <w:ind w:left="1440" w:hanging="360"/>
-      </w:pPr>
-      <w:rPr>
-        <w:rFonts w:ascii="Courier New" w:hAnsi="Courier New" w:cs="Courier New" w:hint="default"/>
-      </w:rPr>
-    </w:lvl>
-    <w:lvl w:ilvl="2" w:tplc="04090005" w:tentative="1">
-      <w:start w:val="1"/>
-      <w:numFmt w:val="bullet"/>
-      <w:lvlText w:val=""/>
-      <w:lvlJc w:val="left"/>
-      <w:pPr>
-        <w:ind w:left="2160" w:hanging="360"/>
-      </w:pPr>
-      <w:rPr>
-        <w:rFonts w:ascii="Wingdings" w:hAnsi="Wingdings" w:hint="default"/>
-      </w:rPr>
-    </w:lvl>
-    <w:lvl w:ilvl="3" w:tplc="04090001" w:tentative="1">
-      <w:start w:val="1"/>
-      <w:numFmt w:val="bullet"/>
-      <w:lvlText w:val=""/>
-      <w:lvlJc w:val="left"/>
-      <w:pPr>
-        <w:ind w:left="2880" w:hanging="360"/>
-      </w:pPr>
-      <w:rPr>
-        <w:rFonts w:ascii="Symbol" w:hAnsi="Symbol" w:hint="default"/>
-      </w:rPr>
-    </w:lvl>
-    <w:lvl w:ilvl="4" w:tplc="04090003" w:tentative="1">
-      <w:start w:val="1"/>
-      <w:numFmt w:val="bullet"/>
-      <w:lvlText w:val="o"/>
-      <w:lvlJc w:val="left"/>
-      <w:pPr>
-        <w:ind w:left="3600" w:hanging="360"/>
-      </w:pPr>
-      <w:rPr>
-        <w:rFonts w:ascii="Courier New" w:hAnsi="Courier New" w:cs="Courier New" w:hint="default"/>
-      </w:rPr>
-    </w:lvl>
-    <w:lvl w:ilvl="5" w:tplc="04090005" w:tentative="1">
-      <w:start w:val="1"/>
-      <w:numFmt w:val="bullet"/>
-      <w:lvlText w:val=""/>
-      <w:lvlJc w:val="left"/>
-      <w:pPr>
-        <w:ind w:left="4320" w:hanging="360"/>
-      </w:pPr>
-      <w:rPr>
-        <w:rFonts w:ascii="Wingdings" w:hAnsi="Wingdings" w:hint="default"/>
-      </w:rPr>
-    </w:lvl>
-    <w:lvl w:ilvl="6" w:tplc="04090001" w:tentative="1">
-      <w:start w:val="1"/>
-      <w:numFmt w:val="bullet"/>
-      <w:lvlText w:val=""/>
-      <w:lvlJc w:val="left"/>
-      <w:pPr>
-        <w:ind w:left="5040" w:hanging="360"/>
-      </w:pPr>
-      <w:rPr>
-        <w:rFonts w:ascii="Symbol" w:hAnsi="Symbol" w:hint="default"/>
-      </w:rPr>
-    </w:lvl>
-    <w:lvl w:ilvl="7" w:tplc="04090003" w:tentative="1">
-      <w:start w:val="1"/>
-      <w:numFmt w:val="bullet"/>
-      <w:lvlText w:val="o"/>
-      <w:lvlJc w:val="left"/>
-      <w:pPr>
-        <w:ind w:left="5760" w:hanging="360"/>
-      </w:pPr>
-      <w:rPr>
-        <w:rFonts w:ascii="Courier New" w:hAnsi="Courier New" w:cs="Courier New" w:hint="default"/>
-      </w:rPr>
-    </w:lvl>
-    <w:lvl w:ilvl="8" w:tplc="04090005" w:tentative="1">
-      <w:start w:val="1"/>
-      <w:numFmt w:val="bullet"/>
-      <w:lvlText w:val=""/>
-      <w:lvlJc w:val="left"/>
-      <w:pPr>
-        <w:ind w:left="6480" w:hanging="360"/>
-      </w:pPr>
-      <w:rPr>
-        <w:rFonts w:ascii="Wingdings" w:hAnsi="Wingdings" w:hint="default"/>
-      </w:rPr>
-    </w:lvl>
-  </w:abstractNum>
-  <w:abstractNum w:abstractNumId="6">
-    <w:nsid w:val="44D15425"/>
-    <w:multiLevelType w:val="hybridMultilevel"/>
-    <w:tmpl w:val="BF42C5F6"/>
-    <w:lvl w:ilvl="0" w:tplc="0409000F">
-      <w:start w:val="1"/>
-      <w:numFmt w:val="decimal"/>
-      <w:lvlText w:val="%1."/>
-      <w:lvlJc w:val="left"/>
-      <w:pPr>
-        <w:ind w:left="720" w:hanging="360"/>
-      </w:pPr>
-      <w:rPr>
-        <w:rFonts w:hint="default"/>
-      </w:rPr>
-    </w:lvl>
-    <w:lvl w:ilvl="1" w:tplc="04090019" w:tentative="1">
-      <w:start w:val="1"/>
-      <w:numFmt w:val="lowerLetter"/>
-      <w:lvlText w:val="%2."/>
-      <w:lvlJc w:val="left"/>
-      <w:pPr>
-        <w:ind w:left="1440" w:hanging="360"/>
-      </w:pPr>
-    </w:lvl>
-    <w:lvl w:ilvl="2" w:tplc="0409001B" w:tentative="1">
-      <w:start w:val="1"/>
-      <w:numFmt w:val="lowerRoman"/>
-      <w:lvlText w:val="%3."/>
-      <w:lvlJc w:val="right"/>
-      <w:pPr>
-        <w:ind w:left="2160" w:hanging="180"/>
-      </w:pPr>
-    </w:lvl>
-    <w:lvl w:ilvl="3" w:tplc="0409000F" w:tentative="1">
-      <w:start w:val="1"/>
-      <w:numFmt w:val="decimal"/>
-      <w:lvlText w:val="%4."/>
-      <w:lvlJc w:val="left"/>
-      <w:pPr>
-        <w:ind w:left="2880" w:hanging="360"/>
-      </w:pPr>
-    </w:lvl>
-    <w:lvl w:ilvl="4" w:tplc="04090019" w:tentative="1">
-      <w:start w:val="1"/>
-      <w:numFmt w:val="lowerLetter"/>
-      <w:lvlText w:val="%5."/>
-      <w:lvlJc w:val="left"/>
-      <w:pPr>
-        <w:ind w:left="3600" w:hanging="360"/>
-      </w:pPr>
-    </w:lvl>
-    <w:lvl w:ilvl="5" w:tplc="0409001B" w:tentative="1">
-      <w:start w:val="1"/>
-      <w:numFmt w:val="lowerRoman"/>
-      <w:lvlText w:val="%6."/>
-      <w:lvlJc w:val="right"/>
-      <w:pPr>
-        <w:ind w:left="4320" w:hanging="180"/>
-      </w:pPr>
-    </w:lvl>
-    <w:lvl w:ilvl="6" w:tplc="0409000F" w:tentative="1">
-      <w:start w:val="1"/>
-      <w:numFmt w:val="decimal"/>
-      <w:lvlText w:val="%7."/>
-      <w:lvlJc w:val="left"/>
-      <w:pPr>
-        <w:ind w:left="5040" w:hanging="360"/>
-      </w:pPr>
-    </w:lvl>
-    <w:lvl w:ilvl="7" w:tplc="04090019" w:tentative="1">
-      <w:start w:val="1"/>
-      <w:numFmt w:val="lowerLetter"/>
-      <w:lvlText w:val="%8."/>
-      <w:lvlJc w:val="left"/>
-      <w:pPr>
-        <w:ind w:left="5760" w:hanging="360"/>
-      </w:pPr>
-    </w:lvl>
-    <w:lvl w:ilvl="8" w:tplc="0409001B" w:tentative="1">
-      <w:start w:val="1"/>
-      <w:numFmt w:val="lowerRoman"/>
-      <w:lvlText w:val="%9."/>
-      <w:lvlJc w:val="right"/>
-      <w:pPr>
-        <w:ind w:left="6480" w:hanging="180"/>
-      </w:pPr>
-    </w:lvl>
-  </w:abstractNum>
-  <w:abstractNum w:abstractNumId="7">
-    <w:nsid w:val="50DB1E8D"/>
-    <w:multiLevelType w:val="hybridMultilevel"/>
-    <w:tmpl w:val="637E47E8"/>
-    <w:lvl w:ilvl="0" w:tplc="04090005">
-      <w:start w:val="1"/>
-      <w:numFmt w:val="bullet"/>
-      <w:lvlText w:val=""/>
-      <w:lvlJc w:val="left"/>
-      <w:pPr>
-        <w:ind w:left="1058" w:hanging="360"/>
-      </w:pPr>
-      <w:rPr>
-        <w:rFonts w:ascii="Wingdings" w:hAnsi="Wingdings" w:hint="default"/>
-      </w:rPr>
-    </w:lvl>
-    <w:lvl w:ilvl="1" w:tplc="04090003" w:tentative="1">
-      <w:start w:val="1"/>
-      <w:numFmt w:val="bullet"/>
-      <w:lvlText w:val="o"/>
-      <w:lvlJc w:val="left"/>
-      <w:pPr>
-        <w:ind w:left="1778" w:hanging="360"/>
-      </w:pPr>
-      <w:rPr>
-        <w:rFonts w:ascii="Courier New" w:hAnsi="Courier New" w:cs="Courier New" w:hint="default"/>
-      </w:rPr>
-    </w:lvl>
-    <w:lvl w:ilvl="2" w:tplc="04090005" w:tentative="1">
-      <w:start w:val="1"/>
-      <w:numFmt w:val="bullet"/>
-      <w:lvlText w:val=""/>
-      <w:lvlJc w:val="left"/>
-      <w:pPr>
-        <w:ind w:left="2498" w:hanging="360"/>
-      </w:pPr>
-      <w:rPr>
-        <w:rFonts w:ascii="Wingdings" w:hAnsi="Wingdings" w:hint="default"/>
-      </w:rPr>
-    </w:lvl>
-    <w:lvl w:ilvl="3" w:tplc="04090001" w:tentative="1">
-      <w:start w:val="1"/>
-      <w:numFmt w:val="bullet"/>
-      <w:lvlText w:val=""/>
-      <w:lvlJc w:val="left"/>
-      <w:pPr>
-        <w:ind w:left="3218" w:hanging="360"/>
-      </w:pPr>
-      <w:rPr>
-        <w:rFonts w:ascii="Symbol" w:hAnsi="Symbol" w:hint="default"/>
-      </w:rPr>
-    </w:lvl>
-    <w:lvl w:ilvl="4" w:tplc="04090003" w:tentative="1">
-      <w:start w:val="1"/>
-      <w:numFmt w:val="bullet"/>
-      <w:lvlText w:val="o"/>
-      <w:lvlJc w:val="left"/>
-      <w:pPr>
-        <w:ind w:left="3938" w:hanging="360"/>
-      </w:pPr>
-      <w:rPr>
-        <w:rFonts w:ascii="Courier New" w:hAnsi="Courier New" w:cs="Courier New" w:hint="default"/>
-      </w:rPr>
-    </w:lvl>
-    <w:lvl w:ilvl="5" w:tplc="04090005" w:tentative="1">
-      <w:start w:val="1"/>
-      <w:numFmt w:val="bullet"/>
-      <w:lvlText w:val=""/>
-      <w:lvlJc w:val="left"/>
-      <w:pPr>
-        <w:ind w:left="4658" w:hanging="360"/>
-      </w:pPr>
-      <w:rPr>
-        <w:rFonts w:ascii="Wingdings" w:hAnsi="Wingdings" w:hint="default"/>
-      </w:rPr>
-    </w:lvl>
-    <w:lvl w:ilvl="6" w:tplc="04090001" w:tentative="1">
-      <w:start w:val="1"/>
-      <w:numFmt w:val="bullet"/>
-      <w:lvlText w:val=""/>
-      <w:lvlJc w:val="left"/>
-      <w:pPr>
-        <w:ind w:left="5378" w:hanging="360"/>
-      </w:pPr>
-      <w:rPr>
-        <w:rFonts w:ascii="Symbol" w:hAnsi="Symbol" w:hint="default"/>
-      </w:rPr>
-    </w:lvl>
-    <w:lvl w:ilvl="7" w:tplc="04090003" w:tentative="1">
-      <w:start w:val="1"/>
-      <w:numFmt w:val="bullet"/>
-      <w:lvlText w:val="o"/>
-      <w:lvlJc w:val="left"/>
-      <w:pPr>
-        <w:ind w:left="6098" w:hanging="360"/>
-      </w:pPr>
-      <w:rPr>
-        <w:rFonts w:ascii="Courier New" w:hAnsi="Courier New" w:cs="Courier New" w:hint="default"/>
-      </w:rPr>
-    </w:lvl>
-    <w:lvl w:ilvl="8" w:tplc="04090005" w:tentative="1">
-      <w:start w:val="1"/>
-      <w:numFmt w:val="bullet"/>
-      <w:lvlText w:val=""/>
-      <w:lvlJc w:val="left"/>
-      <w:pPr>
-        <w:ind w:left="6818" w:hanging="360"/>
-      </w:pPr>
-      <w:rPr>
-        <w:rFonts w:ascii="Wingdings" w:hAnsi="Wingdings" w:hint="default"/>
-      </w:rPr>
-    </w:lvl>
-  </w:abstractNum>
-  <w:abstractNum w:abstractNumId="8">
-    <w:nsid w:val="5EF0704A"/>
-    <w:multiLevelType w:val="hybridMultilevel"/>
-    <w:tmpl w:val="9FDAEB30"/>
-    <w:lvl w:ilvl="0" w:tplc="3076A036">
-      <w:numFmt w:val="bullet"/>
-      <w:lvlText w:val=""/>
-      <w:lvlJc w:val="left"/>
-      <w:pPr>
-        <w:ind w:left="720" w:hanging="360"/>
-      </w:pPr>
-      <w:rPr>
-        <w:rFonts w:ascii="Symbol" w:eastAsiaTheme="minorEastAsia" w:hAnsi="Symbol" w:cstheme="minorBidi" w:hint="default"/>
-      </w:rPr>
-    </w:lvl>
-    <w:lvl w:ilvl="1" w:tplc="04090003" w:tentative="1">
-      <w:start w:val="1"/>
-      <w:numFmt w:val="bullet"/>
-      <w:lvlText w:val="o"/>
-      <w:lvlJc w:val="left"/>
-      <w:pPr>
-        <w:ind w:left="1440" w:hanging="360"/>
-      </w:pPr>
-      <w:rPr>
-        <w:rFonts w:ascii="Courier New" w:hAnsi="Courier New" w:cs="Courier New" w:hint="default"/>
-      </w:rPr>
-    </w:lvl>
-    <w:lvl w:ilvl="2" w:tplc="04090005" w:tentative="1">
-      <w:start w:val="1"/>
-      <w:numFmt w:val="bullet"/>
-      <w:lvlText w:val=""/>
-      <w:lvlJc w:val="left"/>
-      <w:pPr>
-        <w:ind w:left="2160" w:hanging="360"/>
-      </w:pPr>
-      <w:rPr>
-        <w:rFonts w:ascii="Wingdings" w:hAnsi="Wingdings" w:hint="default"/>
-      </w:rPr>
-    </w:lvl>
-    <w:lvl w:ilvl="3" w:tplc="04090001" w:tentative="1">
-      <w:start w:val="1"/>
-      <w:numFmt w:val="bullet"/>
-      <w:lvlText w:val=""/>
-      <w:lvlJc w:val="left"/>
-      <w:pPr>
-        <w:ind w:left="2880" w:hanging="360"/>
-      </w:pPr>
-      <w:rPr>
-        <w:rFonts w:ascii="Symbol" w:hAnsi="Symbol" w:hint="default"/>
-      </w:rPr>
-    </w:lvl>
-    <w:lvl w:ilvl="4" w:tplc="04090003" w:tentative="1">
-      <w:start w:val="1"/>
-      <w:numFmt w:val="bullet"/>
-      <w:lvlText w:val="o"/>
-      <w:lvlJc w:val="left"/>
-      <w:pPr>
-        <w:ind w:left="3600" w:hanging="360"/>
-      </w:pPr>
-      <w:rPr>
-        <w:rFonts w:ascii="Courier New" w:hAnsi="Courier New" w:cs="Courier New" w:hint="default"/>
-      </w:rPr>
-    </w:lvl>
-    <w:lvl w:ilvl="5" w:tplc="04090005" w:tentative="1">
-      <w:start w:val="1"/>
-      <w:numFmt w:val="bullet"/>
-      <w:lvlText w:val=""/>
-      <w:lvlJc w:val="left"/>
-      <w:pPr>
-        <w:ind w:left="4320" w:hanging="360"/>
-      </w:pPr>
-      <w:rPr>
-        <w:rFonts w:ascii="Wingdings" w:hAnsi="Wingdings" w:hint="default"/>
-      </w:rPr>
-    </w:lvl>
-    <w:lvl w:ilvl="6" w:tplc="04090001" w:tentative="1">
-      <w:start w:val="1"/>
-      <w:numFmt w:val="bullet"/>
-      <w:lvlText w:val=""/>
-      <w:lvlJc w:val="left"/>
-      <w:pPr>
-        <w:ind w:left="5040" w:hanging="360"/>
-      </w:pPr>
-      <w:rPr>
-        <w:rFonts w:ascii="Symbol" w:hAnsi="Symbol" w:hint="default"/>
-      </w:rPr>
-    </w:lvl>
-    <w:lvl w:ilvl="7" w:tplc="04090003" w:tentative="1">
-      <w:start w:val="1"/>
-      <w:numFmt w:val="bullet"/>
-      <w:lvlText w:val="o"/>
-      <w:lvlJc w:val="left"/>
-      <w:pPr>
-        <w:ind w:left="5760" w:hanging="360"/>
-      </w:pPr>
-      <w:rPr>
-        <w:rFonts w:ascii="Courier New" w:hAnsi="Courier New" w:cs="Courier New" w:hint="default"/>
-      </w:rPr>
-    </w:lvl>
-    <w:lvl w:ilvl="8" w:tplc="04090005" w:tentative="1">
-      <w:start w:val="1"/>
-      <w:numFmt w:val="bullet"/>
-      <w:lvlText w:val=""/>
-      <w:lvlJc w:val="left"/>
-      <w:pPr>
-        <w:ind w:left="6480" w:hanging="360"/>
-      </w:pPr>
-      <w:rPr>
-        <w:rFonts w:ascii="Wingdings" w:hAnsi="Wingdings" w:hint="default"/>
-      </w:rPr>
-    </w:lvl>
-  </w:abstractNum>
-  <w:abstractNum w:abstractNumId="9">
-    <w:nsid w:val="67520685"/>
-    <w:multiLevelType w:val="multilevel"/>
-    <w:tmpl w:val="8A1A8B64"/>
+    <w:tmpl w:val="D1DC81CA"/>
     <w:lvl w:ilvl="0">
       <w:start w:val="1"/>
       <w:numFmt w:val="bullet"/>
@@ -10860,35 +10857,905 @@
       </w:rPr>
     </w:lvl>
   </w:abstractNum>
+  <w:abstractNum w:abstractNumId="3">
+    <w:nsid w:val="30CB101B"/>
+    <w:multiLevelType w:val="hybridMultilevel"/>
+    <w:tmpl w:val="FFDA1554"/>
+    <w:lvl w:ilvl="0" w:tplc="0409000F">
+      <w:start w:val="1"/>
+      <w:numFmt w:val="decimal"/>
+      <w:lvlText w:val="%1."/>
+      <w:lvlJc w:val="left"/>
+      <w:pPr>
+        <w:ind w:left="720" w:hanging="360"/>
+      </w:pPr>
+      <w:rPr>
+        <w:rFonts w:hint="default"/>
+      </w:rPr>
+    </w:lvl>
+    <w:lvl w:ilvl="1" w:tplc="04090019" w:tentative="1">
+      <w:start w:val="1"/>
+      <w:numFmt w:val="lowerLetter"/>
+      <w:lvlText w:val="%2."/>
+      <w:lvlJc w:val="left"/>
+      <w:pPr>
+        <w:ind w:left="1440" w:hanging="360"/>
+      </w:pPr>
+    </w:lvl>
+    <w:lvl w:ilvl="2" w:tplc="0409001B" w:tentative="1">
+      <w:start w:val="1"/>
+      <w:numFmt w:val="lowerRoman"/>
+      <w:lvlText w:val="%3."/>
+      <w:lvlJc w:val="right"/>
+      <w:pPr>
+        <w:ind w:left="2160" w:hanging="180"/>
+      </w:pPr>
+    </w:lvl>
+    <w:lvl w:ilvl="3" w:tplc="0409000F" w:tentative="1">
+      <w:start w:val="1"/>
+      <w:numFmt w:val="decimal"/>
+      <w:lvlText w:val="%4."/>
+      <w:lvlJc w:val="left"/>
+      <w:pPr>
+        <w:ind w:left="2880" w:hanging="360"/>
+      </w:pPr>
+    </w:lvl>
+    <w:lvl w:ilvl="4" w:tplc="04090019" w:tentative="1">
+      <w:start w:val="1"/>
+      <w:numFmt w:val="lowerLetter"/>
+      <w:lvlText w:val="%5."/>
+      <w:lvlJc w:val="left"/>
+      <w:pPr>
+        <w:ind w:left="3600" w:hanging="360"/>
+      </w:pPr>
+    </w:lvl>
+    <w:lvl w:ilvl="5" w:tplc="0409001B" w:tentative="1">
+      <w:start w:val="1"/>
+      <w:numFmt w:val="lowerRoman"/>
+      <w:lvlText w:val="%6."/>
+      <w:lvlJc w:val="right"/>
+      <w:pPr>
+        <w:ind w:left="4320" w:hanging="180"/>
+      </w:pPr>
+    </w:lvl>
+    <w:lvl w:ilvl="6" w:tplc="0409000F" w:tentative="1">
+      <w:start w:val="1"/>
+      <w:numFmt w:val="decimal"/>
+      <w:lvlText w:val="%7."/>
+      <w:lvlJc w:val="left"/>
+      <w:pPr>
+        <w:ind w:left="5040" w:hanging="360"/>
+      </w:pPr>
+    </w:lvl>
+    <w:lvl w:ilvl="7" w:tplc="04090019" w:tentative="1">
+      <w:start w:val="1"/>
+      <w:numFmt w:val="lowerLetter"/>
+      <w:lvlText w:val="%8."/>
+      <w:lvlJc w:val="left"/>
+      <w:pPr>
+        <w:ind w:left="5760" w:hanging="360"/>
+      </w:pPr>
+    </w:lvl>
+    <w:lvl w:ilvl="8" w:tplc="0409001B" w:tentative="1">
+      <w:start w:val="1"/>
+      <w:numFmt w:val="lowerRoman"/>
+      <w:lvlText w:val="%9."/>
+      <w:lvlJc w:val="right"/>
+      <w:pPr>
+        <w:ind w:left="6480" w:hanging="180"/>
+      </w:pPr>
+    </w:lvl>
+  </w:abstractNum>
+  <w:abstractNum w:abstractNumId="4">
+    <w:nsid w:val="3238442B"/>
+    <w:multiLevelType w:val="hybridMultilevel"/>
+    <w:tmpl w:val="A6382546"/>
+    <w:lvl w:ilvl="0" w:tplc="0409000F">
+      <w:start w:val="1"/>
+      <w:numFmt w:val="decimal"/>
+      <w:lvlText w:val="%1."/>
+      <w:lvlJc w:val="left"/>
+      <w:pPr>
+        <w:ind w:left="720" w:hanging="360"/>
+      </w:pPr>
+      <w:rPr>
+        <w:rFonts w:hint="default"/>
+      </w:rPr>
+    </w:lvl>
+    <w:lvl w:ilvl="1" w:tplc="04090019" w:tentative="1">
+      <w:start w:val="1"/>
+      <w:numFmt w:val="lowerLetter"/>
+      <w:lvlText w:val="%2."/>
+      <w:lvlJc w:val="left"/>
+      <w:pPr>
+        <w:ind w:left="1440" w:hanging="360"/>
+      </w:pPr>
+    </w:lvl>
+    <w:lvl w:ilvl="2" w:tplc="0409001B" w:tentative="1">
+      <w:start w:val="1"/>
+      <w:numFmt w:val="lowerRoman"/>
+      <w:lvlText w:val="%3."/>
+      <w:lvlJc w:val="right"/>
+      <w:pPr>
+        <w:ind w:left="2160" w:hanging="180"/>
+      </w:pPr>
+    </w:lvl>
+    <w:lvl w:ilvl="3" w:tplc="0409000F" w:tentative="1">
+      <w:start w:val="1"/>
+      <w:numFmt w:val="decimal"/>
+      <w:lvlText w:val="%4."/>
+      <w:lvlJc w:val="left"/>
+      <w:pPr>
+        <w:ind w:left="2880" w:hanging="360"/>
+      </w:pPr>
+    </w:lvl>
+    <w:lvl w:ilvl="4" w:tplc="04090019" w:tentative="1">
+      <w:start w:val="1"/>
+      <w:numFmt w:val="lowerLetter"/>
+      <w:lvlText w:val="%5."/>
+      <w:lvlJc w:val="left"/>
+      <w:pPr>
+        <w:ind w:left="3600" w:hanging="360"/>
+      </w:pPr>
+    </w:lvl>
+    <w:lvl w:ilvl="5" w:tplc="0409001B" w:tentative="1">
+      <w:start w:val="1"/>
+      <w:numFmt w:val="lowerRoman"/>
+      <w:lvlText w:val="%6."/>
+      <w:lvlJc w:val="right"/>
+      <w:pPr>
+        <w:ind w:left="4320" w:hanging="180"/>
+      </w:pPr>
+    </w:lvl>
+    <w:lvl w:ilvl="6" w:tplc="0409000F" w:tentative="1">
+      <w:start w:val="1"/>
+      <w:numFmt w:val="decimal"/>
+      <w:lvlText w:val="%7."/>
+      <w:lvlJc w:val="left"/>
+      <w:pPr>
+        <w:ind w:left="5040" w:hanging="360"/>
+      </w:pPr>
+    </w:lvl>
+    <w:lvl w:ilvl="7" w:tplc="04090019" w:tentative="1">
+      <w:start w:val="1"/>
+      <w:numFmt w:val="lowerLetter"/>
+      <w:lvlText w:val="%8."/>
+      <w:lvlJc w:val="left"/>
+      <w:pPr>
+        <w:ind w:left="5760" w:hanging="360"/>
+      </w:pPr>
+    </w:lvl>
+    <w:lvl w:ilvl="8" w:tplc="0409001B" w:tentative="1">
+      <w:start w:val="1"/>
+      <w:numFmt w:val="lowerRoman"/>
+      <w:lvlText w:val="%9."/>
+      <w:lvlJc w:val="right"/>
+      <w:pPr>
+        <w:ind w:left="6480" w:hanging="180"/>
+      </w:pPr>
+    </w:lvl>
+  </w:abstractNum>
+  <w:abstractNum w:abstractNumId="5">
+    <w:nsid w:val="3B347545"/>
+    <w:multiLevelType w:val="multilevel"/>
+    <w:tmpl w:val="72A2297C"/>
+    <w:lvl w:ilvl="0">
+      <w:start w:val="1"/>
+      <w:numFmt w:val="decimal"/>
+      <w:lvlText w:val="%1."/>
+      <w:lvlJc w:val="left"/>
+      <w:pPr>
+        <w:tabs>
+          <w:tab w:val="num" w:pos="720"/>
+        </w:tabs>
+        <w:ind w:left="720" w:hanging="360"/>
+      </w:pPr>
+    </w:lvl>
+    <w:lvl w:ilvl="1" w:tentative="1">
+      <w:start w:val="1"/>
+      <w:numFmt w:val="decimal"/>
+      <w:lvlText w:val="%2."/>
+      <w:lvlJc w:val="left"/>
+      <w:pPr>
+        <w:tabs>
+          <w:tab w:val="num" w:pos="1440"/>
+        </w:tabs>
+        <w:ind w:left="1440" w:hanging="360"/>
+      </w:pPr>
+    </w:lvl>
+    <w:lvl w:ilvl="2" w:tentative="1">
+      <w:start w:val="1"/>
+      <w:numFmt w:val="decimal"/>
+      <w:lvlText w:val="%3."/>
+      <w:lvlJc w:val="left"/>
+      <w:pPr>
+        <w:tabs>
+          <w:tab w:val="num" w:pos="2160"/>
+        </w:tabs>
+        <w:ind w:left="2160" w:hanging="360"/>
+      </w:pPr>
+    </w:lvl>
+    <w:lvl w:ilvl="3" w:tentative="1">
+      <w:start w:val="1"/>
+      <w:numFmt w:val="decimal"/>
+      <w:lvlText w:val="%4."/>
+      <w:lvlJc w:val="left"/>
+      <w:pPr>
+        <w:tabs>
+          <w:tab w:val="num" w:pos="2880"/>
+        </w:tabs>
+        <w:ind w:left="2880" w:hanging="360"/>
+      </w:pPr>
+    </w:lvl>
+    <w:lvl w:ilvl="4" w:tentative="1">
+      <w:start w:val="1"/>
+      <w:numFmt w:val="decimal"/>
+      <w:lvlText w:val="%5."/>
+      <w:lvlJc w:val="left"/>
+      <w:pPr>
+        <w:tabs>
+          <w:tab w:val="num" w:pos="3600"/>
+        </w:tabs>
+        <w:ind w:left="3600" w:hanging="360"/>
+      </w:pPr>
+    </w:lvl>
+    <w:lvl w:ilvl="5" w:tentative="1">
+      <w:start w:val="1"/>
+      <w:numFmt w:val="decimal"/>
+      <w:lvlText w:val="%6."/>
+      <w:lvlJc w:val="left"/>
+      <w:pPr>
+        <w:tabs>
+          <w:tab w:val="num" w:pos="4320"/>
+        </w:tabs>
+        <w:ind w:left="4320" w:hanging="360"/>
+      </w:pPr>
+    </w:lvl>
+    <w:lvl w:ilvl="6" w:tentative="1">
+      <w:start w:val="1"/>
+      <w:numFmt w:val="decimal"/>
+      <w:lvlText w:val="%7."/>
+      <w:lvlJc w:val="left"/>
+      <w:pPr>
+        <w:tabs>
+          <w:tab w:val="num" w:pos="5040"/>
+        </w:tabs>
+        <w:ind w:left="5040" w:hanging="360"/>
+      </w:pPr>
+    </w:lvl>
+    <w:lvl w:ilvl="7" w:tentative="1">
+      <w:start w:val="1"/>
+      <w:numFmt w:val="decimal"/>
+      <w:lvlText w:val="%8."/>
+      <w:lvlJc w:val="left"/>
+      <w:pPr>
+        <w:tabs>
+          <w:tab w:val="num" w:pos="5760"/>
+        </w:tabs>
+        <w:ind w:left="5760" w:hanging="360"/>
+      </w:pPr>
+    </w:lvl>
+    <w:lvl w:ilvl="8" w:tentative="1">
+      <w:start w:val="1"/>
+      <w:numFmt w:val="decimal"/>
+      <w:lvlText w:val="%9."/>
+      <w:lvlJc w:val="left"/>
+      <w:pPr>
+        <w:tabs>
+          <w:tab w:val="num" w:pos="6480"/>
+        </w:tabs>
+        <w:ind w:left="6480" w:hanging="360"/>
+      </w:pPr>
+    </w:lvl>
+  </w:abstractNum>
+  <w:abstractNum w:abstractNumId="6">
+    <w:nsid w:val="3F07256E"/>
+    <w:multiLevelType w:val="hybridMultilevel"/>
+    <w:tmpl w:val="AD6819D8"/>
+    <w:lvl w:ilvl="0" w:tplc="AAC4BDE0">
+      <w:start w:val="1"/>
+      <w:numFmt w:val="bullet"/>
+      <w:lvlText w:val=""/>
+      <w:lvlJc w:val="left"/>
+      <w:pPr>
+        <w:ind w:left="720" w:hanging="360"/>
+      </w:pPr>
+      <w:rPr>
+        <w:rFonts w:ascii="Wingdings" w:eastAsiaTheme="minorEastAsia" w:hAnsi="Wingdings" w:cstheme="minorBidi" w:hint="default"/>
+      </w:rPr>
+    </w:lvl>
+    <w:lvl w:ilvl="1" w:tplc="04090003" w:tentative="1">
+      <w:start w:val="1"/>
+      <w:numFmt w:val="bullet"/>
+      <w:lvlText w:val="o"/>
+      <w:lvlJc w:val="left"/>
+      <w:pPr>
+        <w:ind w:left="1440" w:hanging="360"/>
+      </w:pPr>
+      <w:rPr>
+        <w:rFonts w:ascii="Courier New" w:hAnsi="Courier New" w:cs="Courier New" w:hint="default"/>
+      </w:rPr>
+    </w:lvl>
+    <w:lvl w:ilvl="2" w:tplc="04090005" w:tentative="1">
+      <w:start w:val="1"/>
+      <w:numFmt w:val="bullet"/>
+      <w:lvlText w:val=""/>
+      <w:lvlJc w:val="left"/>
+      <w:pPr>
+        <w:ind w:left="2160" w:hanging="360"/>
+      </w:pPr>
+      <w:rPr>
+        <w:rFonts w:ascii="Wingdings" w:hAnsi="Wingdings" w:hint="default"/>
+      </w:rPr>
+    </w:lvl>
+    <w:lvl w:ilvl="3" w:tplc="04090001" w:tentative="1">
+      <w:start w:val="1"/>
+      <w:numFmt w:val="bullet"/>
+      <w:lvlText w:val=""/>
+      <w:lvlJc w:val="left"/>
+      <w:pPr>
+        <w:ind w:left="2880" w:hanging="360"/>
+      </w:pPr>
+      <w:rPr>
+        <w:rFonts w:ascii="Symbol" w:hAnsi="Symbol" w:hint="default"/>
+      </w:rPr>
+    </w:lvl>
+    <w:lvl w:ilvl="4" w:tplc="04090003" w:tentative="1">
+      <w:start w:val="1"/>
+      <w:numFmt w:val="bullet"/>
+      <w:lvlText w:val="o"/>
+      <w:lvlJc w:val="left"/>
+      <w:pPr>
+        <w:ind w:left="3600" w:hanging="360"/>
+      </w:pPr>
+      <w:rPr>
+        <w:rFonts w:ascii="Courier New" w:hAnsi="Courier New" w:cs="Courier New" w:hint="default"/>
+      </w:rPr>
+    </w:lvl>
+    <w:lvl w:ilvl="5" w:tplc="04090005" w:tentative="1">
+      <w:start w:val="1"/>
+      <w:numFmt w:val="bullet"/>
+      <w:lvlText w:val=""/>
+      <w:lvlJc w:val="left"/>
+      <w:pPr>
+        <w:ind w:left="4320" w:hanging="360"/>
+      </w:pPr>
+      <w:rPr>
+        <w:rFonts w:ascii="Wingdings" w:hAnsi="Wingdings" w:hint="default"/>
+      </w:rPr>
+    </w:lvl>
+    <w:lvl w:ilvl="6" w:tplc="04090001" w:tentative="1">
+      <w:start w:val="1"/>
+      <w:numFmt w:val="bullet"/>
+      <w:lvlText w:val=""/>
+      <w:lvlJc w:val="left"/>
+      <w:pPr>
+        <w:ind w:left="5040" w:hanging="360"/>
+      </w:pPr>
+      <w:rPr>
+        <w:rFonts w:ascii="Symbol" w:hAnsi="Symbol" w:hint="default"/>
+      </w:rPr>
+    </w:lvl>
+    <w:lvl w:ilvl="7" w:tplc="04090003" w:tentative="1">
+      <w:start w:val="1"/>
+      <w:numFmt w:val="bullet"/>
+      <w:lvlText w:val="o"/>
+      <w:lvlJc w:val="left"/>
+      <w:pPr>
+        <w:ind w:left="5760" w:hanging="360"/>
+      </w:pPr>
+      <w:rPr>
+        <w:rFonts w:ascii="Courier New" w:hAnsi="Courier New" w:cs="Courier New" w:hint="default"/>
+      </w:rPr>
+    </w:lvl>
+    <w:lvl w:ilvl="8" w:tplc="04090005" w:tentative="1">
+      <w:start w:val="1"/>
+      <w:numFmt w:val="bullet"/>
+      <w:lvlText w:val=""/>
+      <w:lvlJc w:val="left"/>
+      <w:pPr>
+        <w:ind w:left="6480" w:hanging="360"/>
+      </w:pPr>
+      <w:rPr>
+        <w:rFonts w:ascii="Wingdings" w:hAnsi="Wingdings" w:hint="default"/>
+      </w:rPr>
+    </w:lvl>
+  </w:abstractNum>
+  <w:abstractNum w:abstractNumId="7">
+    <w:nsid w:val="44D15425"/>
+    <w:multiLevelType w:val="hybridMultilevel"/>
+    <w:tmpl w:val="BF42C5F6"/>
+    <w:lvl w:ilvl="0" w:tplc="0409000F">
+      <w:start w:val="1"/>
+      <w:numFmt w:val="decimal"/>
+      <w:lvlText w:val="%1."/>
+      <w:lvlJc w:val="left"/>
+      <w:pPr>
+        <w:ind w:left="720" w:hanging="360"/>
+      </w:pPr>
+      <w:rPr>
+        <w:rFonts w:hint="default"/>
+      </w:rPr>
+    </w:lvl>
+    <w:lvl w:ilvl="1" w:tplc="04090019" w:tentative="1">
+      <w:start w:val="1"/>
+      <w:numFmt w:val="lowerLetter"/>
+      <w:lvlText w:val="%2."/>
+      <w:lvlJc w:val="left"/>
+      <w:pPr>
+        <w:ind w:left="1440" w:hanging="360"/>
+      </w:pPr>
+    </w:lvl>
+    <w:lvl w:ilvl="2" w:tplc="0409001B" w:tentative="1">
+      <w:start w:val="1"/>
+      <w:numFmt w:val="lowerRoman"/>
+      <w:lvlText w:val="%3."/>
+      <w:lvlJc w:val="right"/>
+      <w:pPr>
+        <w:ind w:left="2160" w:hanging="180"/>
+      </w:pPr>
+    </w:lvl>
+    <w:lvl w:ilvl="3" w:tplc="0409000F" w:tentative="1">
+      <w:start w:val="1"/>
+      <w:numFmt w:val="decimal"/>
+      <w:lvlText w:val="%4."/>
+      <w:lvlJc w:val="left"/>
+      <w:pPr>
+        <w:ind w:left="2880" w:hanging="360"/>
+      </w:pPr>
+    </w:lvl>
+    <w:lvl w:ilvl="4" w:tplc="04090019" w:tentative="1">
+      <w:start w:val="1"/>
+      <w:numFmt w:val="lowerLetter"/>
+      <w:lvlText w:val="%5."/>
+      <w:lvlJc w:val="left"/>
+      <w:pPr>
+        <w:ind w:left="3600" w:hanging="360"/>
+      </w:pPr>
+    </w:lvl>
+    <w:lvl w:ilvl="5" w:tplc="0409001B" w:tentative="1">
+      <w:start w:val="1"/>
+      <w:numFmt w:val="lowerRoman"/>
+      <w:lvlText w:val="%6."/>
+      <w:lvlJc w:val="right"/>
+      <w:pPr>
+        <w:ind w:left="4320" w:hanging="180"/>
+      </w:pPr>
+    </w:lvl>
+    <w:lvl w:ilvl="6" w:tplc="0409000F" w:tentative="1">
+      <w:start w:val="1"/>
+      <w:numFmt w:val="decimal"/>
+      <w:lvlText w:val="%7."/>
+      <w:lvlJc w:val="left"/>
+      <w:pPr>
+        <w:ind w:left="5040" w:hanging="360"/>
+      </w:pPr>
+    </w:lvl>
+    <w:lvl w:ilvl="7" w:tplc="04090019" w:tentative="1">
+      <w:start w:val="1"/>
+      <w:numFmt w:val="lowerLetter"/>
+      <w:lvlText w:val="%8."/>
+      <w:lvlJc w:val="left"/>
+      <w:pPr>
+        <w:ind w:left="5760" w:hanging="360"/>
+      </w:pPr>
+    </w:lvl>
+    <w:lvl w:ilvl="8" w:tplc="0409001B" w:tentative="1">
+      <w:start w:val="1"/>
+      <w:numFmt w:val="lowerRoman"/>
+      <w:lvlText w:val="%9."/>
+      <w:lvlJc w:val="right"/>
+      <w:pPr>
+        <w:ind w:left="6480" w:hanging="180"/>
+      </w:pPr>
+    </w:lvl>
+  </w:abstractNum>
+  <w:abstractNum w:abstractNumId="8">
+    <w:nsid w:val="50DB1E8D"/>
+    <w:multiLevelType w:val="hybridMultilevel"/>
+    <w:tmpl w:val="637E47E8"/>
+    <w:lvl w:ilvl="0" w:tplc="04090005">
+      <w:start w:val="1"/>
+      <w:numFmt w:val="bullet"/>
+      <w:lvlText w:val=""/>
+      <w:lvlJc w:val="left"/>
+      <w:pPr>
+        <w:ind w:left="1058" w:hanging="360"/>
+      </w:pPr>
+      <w:rPr>
+        <w:rFonts w:ascii="Wingdings" w:hAnsi="Wingdings" w:hint="default"/>
+      </w:rPr>
+    </w:lvl>
+    <w:lvl w:ilvl="1" w:tplc="04090003" w:tentative="1">
+      <w:start w:val="1"/>
+      <w:numFmt w:val="bullet"/>
+      <w:lvlText w:val="o"/>
+      <w:lvlJc w:val="left"/>
+      <w:pPr>
+        <w:ind w:left="1778" w:hanging="360"/>
+      </w:pPr>
+      <w:rPr>
+        <w:rFonts w:ascii="Courier New" w:hAnsi="Courier New" w:cs="Courier New" w:hint="default"/>
+      </w:rPr>
+    </w:lvl>
+    <w:lvl w:ilvl="2" w:tplc="04090005" w:tentative="1">
+      <w:start w:val="1"/>
+      <w:numFmt w:val="bullet"/>
+      <w:lvlText w:val=""/>
+      <w:lvlJc w:val="left"/>
+      <w:pPr>
+        <w:ind w:left="2498" w:hanging="360"/>
+      </w:pPr>
+      <w:rPr>
+        <w:rFonts w:ascii="Wingdings" w:hAnsi="Wingdings" w:hint="default"/>
+      </w:rPr>
+    </w:lvl>
+    <w:lvl w:ilvl="3" w:tplc="04090001" w:tentative="1">
+      <w:start w:val="1"/>
+      <w:numFmt w:val="bullet"/>
+      <w:lvlText w:val=""/>
+      <w:lvlJc w:val="left"/>
+      <w:pPr>
+        <w:ind w:left="3218" w:hanging="360"/>
+      </w:pPr>
+      <w:rPr>
+        <w:rFonts w:ascii="Symbol" w:hAnsi="Symbol" w:hint="default"/>
+      </w:rPr>
+    </w:lvl>
+    <w:lvl w:ilvl="4" w:tplc="04090003" w:tentative="1">
+      <w:start w:val="1"/>
+      <w:numFmt w:val="bullet"/>
+      <w:lvlText w:val="o"/>
+      <w:lvlJc w:val="left"/>
+      <w:pPr>
+        <w:ind w:left="3938" w:hanging="360"/>
+      </w:pPr>
+      <w:rPr>
+        <w:rFonts w:ascii="Courier New" w:hAnsi="Courier New" w:cs="Courier New" w:hint="default"/>
+      </w:rPr>
+    </w:lvl>
+    <w:lvl w:ilvl="5" w:tplc="04090005" w:tentative="1">
+      <w:start w:val="1"/>
+      <w:numFmt w:val="bullet"/>
+      <w:lvlText w:val=""/>
+      <w:lvlJc w:val="left"/>
+      <w:pPr>
+        <w:ind w:left="4658" w:hanging="360"/>
+      </w:pPr>
+      <w:rPr>
+        <w:rFonts w:ascii="Wingdings" w:hAnsi="Wingdings" w:hint="default"/>
+      </w:rPr>
+    </w:lvl>
+    <w:lvl w:ilvl="6" w:tplc="04090001" w:tentative="1">
+      <w:start w:val="1"/>
+      <w:numFmt w:val="bullet"/>
+      <w:lvlText w:val=""/>
+      <w:lvlJc w:val="left"/>
+      <w:pPr>
+        <w:ind w:left="5378" w:hanging="360"/>
+      </w:pPr>
+      <w:rPr>
+        <w:rFonts w:ascii="Symbol" w:hAnsi="Symbol" w:hint="default"/>
+      </w:rPr>
+    </w:lvl>
+    <w:lvl w:ilvl="7" w:tplc="04090003" w:tentative="1">
+      <w:start w:val="1"/>
+      <w:numFmt w:val="bullet"/>
+      <w:lvlText w:val="o"/>
+      <w:lvlJc w:val="left"/>
+      <w:pPr>
+        <w:ind w:left="6098" w:hanging="360"/>
+      </w:pPr>
+      <w:rPr>
+        <w:rFonts w:ascii="Courier New" w:hAnsi="Courier New" w:cs="Courier New" w:hint="default"/>
+      </w:rPr>
+    </w:lvl>
+    <w:lvl w:ilvl="8" w:tplc="04090005" w:tentative="1">
+      <w:start w:val="1"/>
+      <w:numFmt w:val="bullet"/>
+      <w:lvlText w:val=""/>
+      <w:lvlJc w:val="left"/>
+      <w:pPr>
+        <w:ind w:left="6818" w:hanging="360"/>
+      </w:pPr>
+      <w:rPr>
+        <w:rFonts w:ascii="Wingdings" w:hAnsi="Wingdings" w:hint="default"/>
+      </w:rPr>
+    </w:lvl>
+  </w:abstractNum>
+  <w:abstractNum w:abstractNumId="9">
+    <w:nsid w:val="5EF0704A"/>
+    <w:multiLevelType w:val="hybridMultilevel"/>
+    <w:tmpl w:val="9FDAEB30"/>
+    <w:lvl w:ilvl="0" w:tplc="3076A036">
+      <w:numFmt w:val="bullet"/>
+      <w:lvlText w:val=""/>
+      <w:lvlJc w:val="left"/>
+      <w:pPr>
+        <w:ind w:left="720" w:hanging="360"/>
+      </w:pPr>
+      <w:rPr>
+        <w:rFonts w:ascii="Symbol" w:eastAsiaTheme="minorEastAsia" w:hAnsi="Symbol" w:cstheme="minorBidi" w:hint="default"/>
+      </w:rPr>
+    </w:lvl>
+    <w:lvl w:ilvl="1" w:tplc="04090003" w:tentative="1">
+      <w:start w:val="1"/>
+      <w:numFmt w:val="bullet"/>
+      <w:lvlText w:val="o"/>
+      <w:lvlJc w:val="left"/>
+      <w:pPr>
+        <w:ind w:left="1440" w:hanging="360"/>
+      </w:pPr>
+      <w:rPr>
+        <w:rFonts w:ascii="Courier New" w:hAnsi="Courier New" w:cs="Courier New" w:hint="default"/>
+      </w:rPr>
+    </w:lvl>
+    <w:lvl w:ilvl="2" w:tplc="04090005" w:tentative="1">
+      <w:start w:val="1"/>
+      <w:numFmt w:val="bullet"/>
+      <w:lvlText w:val=""/>
+      <w:lvlJc w:val="left"/>
+      <w:pPr>
+        <w:ind w:left="2160" w:hanging="360"/>
+      </w:pPr>
+      <w:rPr>
+        <w:rFonts w:ascii="Wingdings" w:hAnsi="Wingdings" w:hint="default"/>
+      </w:rPr>
+    </w:lvl>
+    <w:lvl w:ilvl="3" w:tplc="04090001" w:tentative="1">
+      <w:start w:val="1"/>
+      <w:numFmt w:val="bullet"/>
+      <w:lvlText w:val=""/>
+      <w:lvlJc w:val="left"/>
+      <w:pPr>
+        <w:ind w:left="2880" w:hanging="360"/>
+      </w:pPr>
+      <w:rPr>
+        <w:rFonts w:ascii="Symbol" w:hAnsi="Symbol" w:hint="default"/>
+      </w:rPr>
+    </w:lvl>
+    <w:lvl w:ilvl="4" w:tplc="04090003" w:tentative="1">
+      <w:start w:val="1"/>
+      <w:numFmt w:val="bullet"/>
+      <w:lvlText w:val="o"/>
+      <w:lvlJc w:val="left"/>
+      <w:pPr>
+        <w:ind w:left="3600" w:hanging="360"/>
+      </w:pPr>
+      <w:rPr>
+        <w:rFonts w:ascii="Courier New" w:hAnsi="Courier New" w:cs="Courier New" w:hint="default"/>
+      </w:rPr>
+    </w:lvl>
+    <w:lvl w:ilvl="5" w:tplc="04090005" w:tentative="1">
+      <w:start w:val="1"/>
+      <w:numFmt w:val="bullet"/>
+      <w:lvlText w:val=""/>
+      <w:lvlJc w:val="left"/>
+      <w:pPr>
+        <w:ind w:left="4320" w:hanging="360"/>
+      </w:pPr>
+      <w:rPr>
+        <w:rFonts w:ascii="Wingdings" w:hAnsi="Wingdings" w:hint="default"/>
+      </w:rPr>
+    </w:lvl>
+    <w:lvl w:ilvl="6" w:tplc="04090001" w:tentative="1">
+      <w:start w:val="1"/>
+      <w:numFmt w:val="bullet"/>
+      <w:lvlText w:val=""/>
+      <w:lvlJc w:val="left"/>
+      <w:pPr>
+        <w:ind w:left="5040" w:hanging="360"/>
+      </w:pPr>
+      <w:rPr>
+        <w:rFonts w:ascii="Symbol" w:hAnsi="Symbol" w:hint="default"/>
+      </w:rPr>
+    </w:lvl>
+    <w:lvl w:ilvl="7" w:tplc="04090003" w:tentative="1">
+      <w:start w:val="1"/>
+      <w:numFmt w:val="bullet"/>
+      <w:lvlText w:val="o"/>
+      <w:lvlJc w:val="left"/>
+      <w:pPr>
+        <w:ind w:left="5760" w:hanging="360"/>
+      </w:pPr>
+      <w:rPr>
+        <w:rFonts w:ascii="Courier New" w:hAnsi="Courier New" w:cs="Courier New" w:hint="default"/>
+      </w:rPr>
+    </w:lvl>
+    <w:lvl w:ilvl="8" w:tplc="04090005" w:tentative="1">
+      <w:start w:val="1"/>
+      <w:numFmt w:val="bullet"/>
+      <w:lvlText w:val=""/>
+      <w:lvlJc w:val="left"/>
+      <w:pPr>
+        <w:ind w:left="6480" w:hanging="360"/>
+      </w:pPr>
+      <w:rPr>
+        <w:rFonts w:ascii="Wingdings" w:hAnsi="Wingdings" w:hint="default"/>
+      </w:rPr>
+    </w:lvl>
+  </w:abstractNum>
+  <w:abstractNum w:abstractNumId="10">
+    <w:nsid w:val="67520685"/>
+    <w:multiLevelType w:val="multilevel"/>
+    <w:tmpl w:val="8A1A8B64"/>
+    <w:lvl w:ilvl="0">
+      <w:start w:val="1"/>
+      <w:numFmt w:val="bullet"/>
+      <w:lvlText w:val=""/>
+      <w:lvlJc w:val="left"/>
+      <w:pPr>
+        <w:tabs>
+          <w:tab w:val="num" w:pos="720"/>
+        </w:tabs>
+        <w:ind w:left="720" w:hanging="360"/>
+      </w:pPr>
+      <w:rPr>
+        <w:rFonts w:ascii="Symbol" w:hAnsi="Symbol" w:hint="default"/>
+        <w:sz w:val="20"/>
+      </w:rPr>
+    </w:lvl>
+    <w:lvl w:ilvl="1" w:tentative="1">
+      <w:start w:val="1"/>
+      <w:numFmt w:val="bullet"/>
+      <w:lvlText w:val="o"/>
+      <w:lvlJc w:val="left"/>
+      <w:pPr>
+        <w:tabs>
+          <w:tab w:val="num" w:pos="1440"/>
+        </w:tabs>
+        <w:ind w:left="1440" w:hanging="360"/>
+      </w:pPr>
+      <w:rPr>
+        <w:rFonts w:ascii="Courier New" w:hAnsi="Courier New" w:hint="default"/>
+        <w:sz w:val="20"/>
+      </w:rPr>
+    </w:lvl>
+    <w:lvl w:ilvl="2" w:tentative="1">
+      <w:start w:val="1"/>
+      <w:numFmt w:val="bullet"/>
+      <w:lvlText w:val=""/>
+      <w:lvlJc w:val="left"/>
+      <w:pPr>
+        <w:tabs>
+          <w:tab w:val="num" w:pos="2160"/>
+        </w:tabs>
+        <w:ind w:left="2160" w:hanging="360"/>
+      </w:pPr>
+      <w:rPr>
+        <w:rFonts w:ascii="Wingdings" w:hAnsi="Wingdings" w:hint="default"/>
+        <w:sz w:val="20"/>
+      </w:rPr>
+    </w:lvl>
+    <w:lvl w:ilvl="3" w:tentative="1">
+      <w:start w:val="1"/>
+      <w:numFmt w:val="bullet"/>
+      <w:lvlText w:val=""/>
+      <w:lvlJc w:val="left"/>
+      <w:pPr>
+        <w:tabs>
+          <w:tab w:val="num" w:pos="2880"/>
+        </w:tabs>
+        <w:ind w:left="2880" w:hanging="360"/>
+      </w:pPr>
+      <w:rPr>
+        <w:rFonts w:ascii="Wingdings" w:hAnsi="Wingdings" w:hint="default"/>
+        <w:sz w:val="20"/>
+      </w:rPr>
+    </w:lvl>
+    <w:lvl w:ilvl="4" w:tentative="1">
+      <w:start w:val="1"/>
+      <w:numFmt w:val="bullet"/>
+      <w:lvlText w:val=""/>
+      <w:lvlJc w:val="left"/>
+      <w:pPr>
+        <w:tabs>
+          <w:tab w:val="num" w:pos="3600"/>
+        </w:tabs>
+        <w:ind w:left="3600" w:hanging="360"/>
+      </w:pPr>
+      <w:rPr>
+        <w:rFonts w:ascii="Wingdings" w:hAnsi="Wingdings" w:hint="default"/>
+        <w:sz w:val="20"/>
+      </w:rPr>
+    </w:lvl>
+    <w:lvl w:ilvl="5" w:tentative="1">
+      <w:start w:val="1"/>
+      <w:numFmt w:val="bullet"/>
+      <w:lvlText w:val=""/>
+      <w:lvlJc w:val="left"/>
+      <w:pPr>
+        <w:tabs>
+          <w:tab w:val="num" w:pos="4320"/>
+        </w:tabs>
+        <w:ind w:left="4320" w:hanging="360"/>
+      </w:pPr>
+      <w:rPr>
+        <w:rFonts w:ascii="Wingdings" w:hAnsi="Wingdings" w:hint="default"/>
+        <w:sz w:val="20"/>
+      </w:rPr>
+    </w:lvl>
+    <w:lvl w:ilvl="6" w:tentative="1">
+      <w:start w:val="1"/>
+      <w:numFmt w:val="bullet"/>
+      <w:lvlText w:val=""/>
+      <w:lvlJc w:val="left"/>
+      <w:pPr>
+        <w:tabs>
+          <w:tab w:val="num" w:pos="5040"/>
+        </w:tabs>
+        <w:ind w:left="5040" w:hanging="360"/>
+      </w:pPr>
+      <w:rPr>
+        <w:rFonts w:ascii="Wingdings" w:hAnsi="Wingdings" w:hint="default"/>
+        <w:sz w:val="20"/>
+      </w:rPr>
+    </w:lvl>
+    <w:lvl w:ilvl="7" w:tentative="1">
+      <w:start w:val="1"/>
+      <w:numFmt w:val="bullet"/>
+      <w:lvlText w:val=""/>
+      <w:lvlJc w:val="left"/>
+      <w:pPr>
+        <w:tabs>
+          <w:tab w:val="num" w:pos="5760"/>
+        </w:tabs>
+        <w:ind w:left="5760" w:hanging="360"/>
+      </w:pPr>
+      <w:rPr>
+        <w:rFonts w:ascii="Wingdings" w:hAnsi="Wingdings" w:hint="default"/>
+        <w:sz w:val="20"/>
+      </w:rPr>
+    </w:lvl>
+    <w:lvl w:ilvl="8" w:tentative="1">
+      <w:start w:val="1"/>
+      <w:numFmt w:val="bullet"/>
+      <w:lvlText w:val=""/>
+      <w:lvlJc w:val="left"/>
+      <w:pPr>
+        <w:tabs>
+          <w:tab w:val="num" w:pos="6480"/>
+        </w:tabs>
+        <w:ind w:left="6480" w:hanging="360"/>
+      </w:pPr>
+      <w:rPr>
+        <w:rFonts w:ascii="Wingdings" w:hAnsi="Wingdings" w:hint="default"/>
+        <w:sz w:val="20"/>
+      </w:rPr>
+    </w:lvl>
+  </w:abstractNum>
   <w:num w:numId="1">
-    <w:abstractNumId w:val="8"/>
+    <w:abstractNumId w:val="9"/>
   </w:num>
   <w:num w:numId="2">
     <w:abstractNumId w:val="1"/>
   </w:num>
   <w:num w:numId="3">
-    <w:abstractNumId w:val="2"/>
+    <w:abstractNumId w:val="3"/>
   </w:num>
   <w:num w:numId="4">
+    <w:abstractNumId w:val="6"/>
+  </w:num>
+  <w:num w:numId="5">
+    <w:abstractNumId w:val="8"/>
+  </w:num>
+  <w:num w:numId="6">
+    <w:abstractNumId w:val="4"/>
+  </w:num>
+  <w:num w:numId="7">
+    <w:abstractNumId w:val="7"/>
+  </w:num>
+  <w:num w:numId="8">
     <w:abstractNumId w:val="5"/>
   </w:num>
-  <w:num w:numId="5">
-    <w:abstractNumId w:val="7"/>
-  </w:num>
-  <w:num w:numId="6">
-    <w:abstractNumId w:val="3"/>
-  </w:num>
-  <w:num w:numId="7">
-    <w:abstractNumId w:val="6"/>
-  </w:num>
-  <w:num w:numId="8">
-    <w:abstractNumId w:val="4"/>
-  </w:num>
   <w:num w:numId="9">
-    <w:abstractNumId w:val="9"/>
+    <w:abstractNumId w:val="10"/>
   </w:num>
   <w:num w:numId="10">
     <w:abstractNumId w:val="0"/>
+  </w:num>
+  <w:num w:numId="11">
+    <w:abstractNumId w:val="2"/>
   </w:num>
 </w:numbering>
 </file>
@@ -11488,6 +12355,11 @@
     <w:basedOn w:val="DefaultParagraphFont"/>
     <w:rsid w:val="00AB72BD"/>
   </w:style>
+  <w:style w:type="character" w:customStyle="1" w:styleId="strong0">
+    <w:name w:val="strong"/>
+    <w:basedOn w:val="DefaultParagraphFont"/>
+    <w:rsid w:val="00995C72"/>
+  </w:style>
 </w:styles>
 </file>
 

</xml_diff>

<commit_message>
grocery store category page
</commit_message>
<xml_diff>
--- a/nextjs.docx
+++ b/nextjs.docx
@@ -7628,6 +7628,124 @@
     <w:p>
       <w:pPr>
         <w:pStyle w:val="NoSpacing"/>
+        <w:rPr>
+          <w:sz w:val="30"/>
+          <w:u w:val="single"/>
+        </w:rPr>
+      </w:pPr>
+      <w:r>
+        <w:rPr>
+          <w:sz w:val="30"/>
+          <w:u w:val="single"/>
+        </w:rPr>
+        <w:t>HyperUI</w:t>
+      </w:r>
+    </w:p>
+    <w:p>
+      <w:pPr>
+        <w:pStyle w:val="NoSpacing"/>
+      </w:pPr>
+      <w:r>
+        <w:t>Free Open Source Tailwind CSS Components</w:t>
+      </w:r>
+    </w:p>
+    <w:p>
+      <w:pPr>
+        <w:pStyle w:val="NoSpacing"/>
+      </w:pPr>
+      <w:hyperlink r:id="rId57" w:history="1">
+        <w:r>
+          <w:rPr>
+            <w:rStyle w:val="Hyperlink"/>
+          </w:rPr>
+          <w:t>https://www.hyperui.dev/</w:t>
+        </w:r>
+      </w:hyperlink>
+    </w:p>
+    <w:p>
+      <w:pPr>
+        <w:pStyle w:val="NoSpacing"/>
+      </w:pPr>
+    </w:p>
+    <w:p>
+      <w:pPr>
+        <w:shd w:val="clear" w:color="auto" w:fill="FFFFFF"/>
+        <w:spacing w:after="0" w:line="240" w:lineRule="auto"/>
+        <w:rPr>
+          <w:rFonts w:ascii="Segoe UI" w:eastAsia="Times New Roman" w:hAnsi="Segoe UI" w:cs="Segoe UI"/>
+          <w:color w:val="000000"/>
+          <w:sz w:val="27"/>
+          <w:szCs w:val="27"/>
+        </w:rPr>
+      </w:pPr>
+    </w:p>
+    <w:p>
+      <w:pPr>
+        <w:shd w:val="clear" w:color="auto" w:fill="FFFFFF"/>
+        <w:spacing w:after="0" w:line="240" w:lineRule="auto"/>
+        <w:rPr>
+          <w:rFonts w:ascii="Segoe UI" w:eastAsia="Times New Roman" w:hAnsi="Segoe UI" w:cs="Segoe UI"/>
+          <w:color w:val="000000"/>
+          <w:sz w:val="27"/>
+          <w:szCs w:val="27"/>
+        </w:rPr>
+      </w:pPr>
+      <w:hyperlink r:id="rId58" w:history="1">
+        <w:r>
+          <w:rPr>
+            <w:rFonts w:ascii="Segoe UI" w:eastAsia="Times New Roman" w:hAnsi="Segoe UI" w:cs="Segoe UI"/>
+            <w:b/>
+            <w:bCs/>
+            <w:color w:val="0000FF"/>
+            <w:sz w:val="27"/>
+            <w:u w:val="single"/>
+          </w:rPr>
+          <w:t>Flowbite</w:t>
+        </w:r>
+      </w:hyperlink>
+    </w:p>
+    <w:p>
+      <w:pPr>
+        <w:shd w:val="clear" w:color="auto" w:fill="FFFFFF"/>
+        <w:spacing w:after="0" w:line="240" w:lineRule="auto"/>
+        <w:rPr>
+          <w:rFonts w:ascii="Segoe UI" w:eastAsia="Times New Roman" w:hAnsi="Segoe UI" w:cs="Segoe UI"/>
+          <w:color w:val="000000"/>
+          <w:sz w:val="25"/>
+          <w:szCs w:val="27"/>
+        </w:rPr>
+      </w:pPr>
+      <w:r>
+        <w:rPr>
+          <w:rFonts w:ascii="Segoe UI" w:eastAsia="Times New Roman" w:hAnsi="Segoe UI" w:cs="Segoe UI"/>
+          <w:color w:val="000000"/>
+          <w:sz w:val="25"/>
+          <w:szCs w:val="27"/>
+        </w:rPr>
+        <w:t>Build websites even faster with components on top of Tailwind CSS</w:t>
+      </w:r>
+    </w:p>
+    <w:p>
+      <w:pPr>
+        <w:pStyle w:val="NoSpacing"/>
+      </w:pPr>
+      <w:hyperlink r:id="rId59" w:history="1">
+        <w:r>
+          <w:rPr>
+            <w:rStyle w:val="Hyperlink"/>
+          </w:rPr>
+          <w:t>https://flowbite.com/</w:t>
+        </w:r>
+      </w:hyperlink>
+    </w:p>
+    <w:p>
+      <w:pPr>
+        <w:pStyle w:val="NoSpacing"/>
+      </w:pPr>
+    </w:p>
+    <w:p>
+      <w:pPr>
+        <w:pStyle w:val="NoSpacing"/>
       </w:pPr>
       <w:r>
         <w:t xml:space="preserve">// </w:t>
@@ -7646,20 +7764,14 @@
         <w:t xml:space="preserve"> </w:t>
       </w:r>
       <w:r>
-        <w:t xml:space="preserve">Beautiful &amp; </w:t>
-      </w:r>
-      <w:r>
-        <w:t>consistent icons</w:t>
-      </w:r>
-      <w:r>
-        <w:t xml:space="preserve"> ** don’t need  to install if using shadcn</w:t>
-      </w:r>
-    </w:p>
-    <w:p>
-      <w:pPr>
-        <w:pStyle w:val="NoSpacing"/>
-      </w:pPr>
-      <w:hyperlink r:id="rId57" w:history="1">
+        <w:t>Beautiful &amp; consistent icons ** don’t need  to install if using shadcn</w:t>
+      </w:r>
+    </w:p>
+    <w:p>
+      <w:pPr>
+        <w:pStyle w:val="NoSpacing"/>
+      </w:pPr>
+      <w:hyperlink r:id="rId60" w:history="1">
         <w:r>
           <w:rPr>
             <w:rStyle w:val="Hyperlink"/>
@@ -7716,7 +7828,7 @@
       <w:pPr>
         <w:pStyle w:val="NoSpacing"/>
       </w:pPr>
-      <w:hyperlink r:id="rId58" w:history="1">
+      <w:hyperlink r:id="rId61" w:history="1">
         <w:r>
           <w:rPr>
             <w:rStyle w:val="Hyperlink"/>
@@ -7741,7 +7853,7 @@
       <w:r>
         <w:t xml:space="preserve">Generates a random image url provided via </w:t>
       </w:r>
-      <w:hyperlink r:id="rId59" w:history="1">
+      <w:hyperlink r:id="rId62" w:history="1">
         <w:r>
           <w:rPr>
             <w:rStyle w:val="Hyperlink"/>
@@ -7757,7 +7869,7 @@
       <w:pPr>
         <w:pStyle w:val="NoSpacing"/>
       </w:pPr>
-      <w:hyperlink r:id="rId60" w:history="1">
+      <w:hyperlink r:id="rId63" w:history="1">
         <w:r>
           <w:rPr>
             <w:rStyle w:val="Hyperlink"/>
@@ -7793,7 +7905,7 @@
       <w:pPr>
         <w:pStyle w:val="NoSpacing"/>
       </w:pPr>
-      <w:hyperlink r:id="rId61" w:history="1">
+      <w:hyperlink r:id="rId64" w:history="1">
         <w:r>
           <w:rPr>
             <w:rStyle w:val="Hyperlink"/>
@@ -7886,7 +7998,7 @@
           <w:szCs w:val="20"/>
         </w:rPr>
       </w:pPr>
-      <w:hyperlink r:id="rId62" w:history="1">
+      <w:hyperlink r:id="rId65" w:history="1">
         <w:r>
           <w:rPr>
             <w:rStyle w:val="Hyperlink"/>
@@ -7946,7 +8058,7 @@
       <w:pPr>
         <w:pStyle w:val="NoSpacing"/>
       </w:pPr>
-      <w:hyperlink r:id="rId63" w:history="1">
+      <w:hyperlink r:id="rId66" w:history="1">
         <w:r>
           <w:rPr>
             <w:rStyle w:val="Hyperlink"/>
@@ -8021,7 +8133,7 @@
       <w:pPr>
         <w:pStyle w:val="NoSpacing"/>
       </w:pPr>
-      <w:hyperlink r:id="rId64" w:history="1">
+      <w:hyperlink r:id="rId67" w:history="1">
         <w:r>
           <w:rPr>
             <w:rStyle w:val="Hyperlink"/>
@@ -8064,7 +8176,7 @@
           <w:rFonts w:ascii="Segoe UI" w:hAnsi="Segoe UI" w:cs="Segoe UI"/>
         </w:rPr>
       </w:pPr>
-      <w:hyperlink r:id="rId65" w:history="1">
+      <w:hyperlink r:id="rId68" w:history="1">
         <w:r>
           <w:rPr>
             <w:rStyle w:val="Hyperlink"/>
@@ -8111,7 +8223,7 @@
           <w:szCs w:val="20"/>
         </w:rPr>
       </w:pPr>
-      <w:hyperlink r:id="rId66" w:history="1">
+      <w:hyperlink r:id="rId69" w:history="1">
         <w:r>
           <w:rPr>
             <w:rStyle w:val="Hyperlink"/>
@@ -8162,7 +8274,7 @@
           <w:szCs w:val="20"/>
         </w:rPr>
       </w:pPr>
-      <w:hyperlink r:id="rId67" w:history="1">
+      <w:hyperlink r:id="rId70" w:history="1">
         <w:r>
           <w:rPr>
             <w:rStyle w:val="Hyperlink"/>
@@ -8178,7 +8290,7 @@
       <w:pPr>
         <w:pStyle w:val="NoSpacing"/>
       </w:pPr>
-      <w:hyperlink r:id="rId68" w:history="1">
+      <w:hyperlink r:id="rId71" w:history="1">
         <w:r>
           <w:rPr>
             <w:rStyle w:val="Hyperlink"/>
@@ -8217,6 +8329,7 @@
           <w:sz w:val="24"/>
           <w:szCs w:val="20"/>
         </w:rPr>
+        <w:lastRenderedPageBreak/>
         <w:t>Comparing Schema Validation Libraries: AJV, Joi, Yup, and Zod</w:t>
       </w:r>
     </w:p>
@@ -8229,7 +8342,7 @@
           <w:szCs w:val="20"/>
         </w:rPr>
       </w:pPr>
-      <w:hyperlink r:id="rId69" w:history="1">
+      <w:hyperlink r:id="rId72" w:history="1">
         <w:r>
           <w:rPr>
             <w:rStyle w:val="Hyperlink"/>
@@ -8294,7 +8407,7 @@
           <w:szCs w:val="20"/>
         </w:rPr>
       </w:pPr>
-      <w:hyperlink r:id="rId70" w:history="1">
+      <w:hyperlink r:id="rId73" w:history="1">
         <w:r>
           <w:rPr>
             <w:rStyle w:val="Hyperlink"/>
@@ -8404,7 +8517,7 @@
           <w:shd w:val="clear" w:color="auto" w:fill="FFFFFF"/>
         </w:rPr>
       </w:pPr>
-      <w:hyperlink r:id="rId71" w:history="1">
+      <w:hyperlink r:id="rId74" w:history="1">
         <w:r>
           <w:rPr>
             <w:rStyle w:val="Hyperlink"/>
@@ -8485,7 +8598,7 @@
           <w:sz w:val="20"/>
         </w:rPr>
       </w:pPr>
-      <w:hyperlink r:id="rId72" w:history="1">
+      <w:hyperlink r:id="rId75" w:history="1">
         <w:r>
           <w:rPr>
             <w:rStyle w:val="Hyperlink"/>
@@ -8504,7 +8617,7 @@
           <w:shd w:val="clear" w:color="auto" w:fill="FFFFFF"/>
         </w:rPr>
       </w:pPr>
-      <w:hyperlink r:id="rId73" w:history="1">
+      <w:hyperlink r:id="rId76" w:history="1">
         <w:r>
           <w:rPr>
             <w:rStyle w:val="Hyperlink"/>
@@ -8642,7 +8755,7 @@
           <w:kern w:val="36"/>
         </w:rPr>
       </w:pPr>
-      <w:hyperlink r:id="rId74" w:history="1">
+      <w:hyperlink r:id="rId77" w:history="1">
         <w:r>
           <w:rPr>
             <w:rStyle w:val="Hyperlink"/>
@@ -8661,7 +8774,7 @@
           <w:kern w:val="36"/>
         </w:rPr>
       </w:pPr>
-      <w:hyperlink r:id="rId75" w:history="1">
+      <w:hyperlink r:id="rId78" w:history="1">
         <w:r>
           <w:rPr>
             <w:rStyle w:val="Hyperlink"/>
@@ -8746,7 +8859,7 @@
           <w:sz w:val="38"/>
         </w:rPr>
       </w:pPr>
-      <w:hyperlink r:id="rId76" w:history="1">
+      <w:hyperlink r:id="rId79" w:history="1">
         <w:r>
           <w:rPr>
             <w:rStyle w:val="Hyperlink"/>
@@ -8800,7 +8913,7 @@
         </w:rPr>
         <w:t xml:space="preserve"> </w:t>
       </w:r>
-      <w:hyperlink r:id="rId77" w:history="1">
+      <w:hyperlink r:id="rId80" w:history="1">
         <w:r>
           <w:rPr>
             <w:rStyle w:val="Hyperlink"/>
@@ -8895,7 +9008,7 @@
         </w:rPr>
         <w:t xml:space="preserve">  </w:t>
       </w:r>
-      <w:hyperlink r:id="rId78" w:history="1">
+      <w:hyperlink r:id="rId81" w:history="1">
         <w:r>
           <w:rPr>
             <w:rStyle w:val="Hyperlink"/>
@@ -8914,7 +9027,7 @@
         </w:rPr>
         <w:t xml:space="preserve">   doc: </w:t>
       </w:r>
-      <w:hyperlink r:id="rId79" w:history="1">
+      <w:hyperlink r:id="rId82" w:history="1">
         <w:r>
           <w:rPr>
             <w:rStyle w:val="Hyperlink"/>
@@ -8972,7 +9085,7 @@
       <w:r>
         <w:t xml:space="preserve">Follow the steps : </w:t>
       </w:r>
-      <w:hyperlink r:id="rId80" w:history="1">
+      <w:hyperlink r:id="rId83" w:history="1">
         <w:r>
           <w:rPr>
             <w:rStyle w:val="Hyperlink"/>
@@ -9067,6 +9180,7 @@
           <w:color w:val="171D1E"/>
           <w:sz w:val="19"/>
         </w:rPr>
+        <w:lastRenderedPageBreak/>
         <w:t>type</w:t>
       </w:r>
       <w:r>
@@ -9127,7 +9241,7 @@
       <w:pPr>
         <w:pStyle w:val="NoSpacing"/>
       </w:pPr>
-      <w:hyperlink r:id="rId81" w:history="1">
+      <w:hyperlink r:id="rId84" w:history="1">
         <w:r>
           <w:rPr>
             <w:rStyle w:val="Hyperlink"/>
@@ -9138,7 +9252,7 @@
       <w:r>
         <w:t xml:space="preserve">    doc install: </w:t>
       </w:r>
-      <w:hyperlink r:id="rId82" w:history="1">
+      <w:hyperlink r:id="rId85" w:history="1">
         <w:r>
           <w:rPr>
             <w:rStyle w:val="Hyperlink"/>
@@ -9186,7 +9300,6 @@
           <w:rFonts w:ascii="Arial" w:hAnsi="Arial" w:cs="Arial"/>
           <w:spacing w:val="-6"/>
         </w:rPr>
-        <w:lastRenderedPageBreak/>
         <w:t>Register OAuth App in GitHub's dashboard</w:t>
       </w:r>
     </w:p>
@@ -9253,7 +9366,7 @@
                     <pic:cNvPicPr/>
                   </pic:nvPicPr>
                   <pic:blipFill>
-                    <a:blip r:embed="rId83"/>
+                    <a:blip r:embed="rId86"/>
                     <a:stretch>
                       <a:fillRect/>
                     </a:stretch>
@@ -9819,7 +9932,7 @@
       <w:pPr>
         <w:pStyle w:val="NoSpacing"/>
       </w:pPr>
-      <w:hyperlink r:id="rId84" w:history="1">
+      <w:hyperlink r:id="rId87" w:history="1">
         <w:r>
           <w:rPr>
             <w:rStyle w:val="Hyperlink"/>
@@ -9882,7 +9995,7 @@
       <w:pPr>
         <w:pStyle w:val="NoSpacing"/>
       </w:pPr>
-      <w:hyperlink r:id="rId85" w:history="1">
+      <w:hyperlink r:id="rId88" w:history="1">
         <w:r>
           <w:rPr>
             <w:rStyle w:val="Hyperlink"/>
@@ -9945,7 +10058,7 @@
       <w:pPr>
         <w:pStyle w:val="NoSpacing"/>
       </w:pPr>
-      <w:hyperlink r:id="rId86" w:history="1">
+      <w:hyperlink r:id="rId89" w:history="1">
         <w:r>
           <w:rPr>
             <w:rStyle w:val="Hyperlink"/>
@@ -9984,7 +10097,7 @@
       <w:pPr>
         <w:pStyle w:val="NoSpacing"/>
       </w:pPr>
-      <w:hyperlink r:id="rId87" w:history="1">
+      <w:hyperlink r:id="rId90" w:history="1">
         <w:r>
           <w:rPr>
             <w:rStyle w:val="Hyperlink"/>
@@ -10155,7 +10268,7 @@
       <w:pPr>
         <w:pStyle w:val="NoSpacing"/>
       </w:pPr>
-      <w:hyperlink r:id="rId88" w:history="1">
+      <w:hyperlink r:id="rId91" w:history="1">
         <w:r>
           <w:rPr>
             <w:rStyle w:val="Hyperlink"/>
@@ -10202,7 +10315,7 @@
       <w:pPr>
         <w:pStyle w:val="NoSpacing"/>
       </w:pPr>
-      <w:hyperlink r:id="rId89" w:history="1">
+      <w:hyperlink r:id="rId92" w:history="1">
         <w:r>
           <w:rPr>
             <w:rStyle w:val="Hyperlink"/>
@@ -10261,7 +10374,7 @@
       <w:pPr>
         <w:pStyle w:val="NoSpacing"/>
       </w:pPr>
-      <w:hyperlink r:id="rId90" w:history="1">
+      <w:hyperlink r:id="rId93" w:history="1">
         <w:r>
           <w:rPr>
             <w:rStyle w:val="Hyperlink"/>
@@ -10282,7 +10395,7 @@
       <w:pPr>
         <w:pStyle w:val="NoSpacing"/>
       </w:pPr>
-      <w:hyperlink r:id="rId91" w:history="1">
+      <w:hyperlink r:id="rId94" w:history="1">
         <w:r>
           <w:rPr>
             <w:rStyle w:val="Hyperlink"/>
@@ -10298,7 +10411,7 @@
       <w:pPr>
         <w:pStyle w:val="NoSpacing"/>
       </w:pPr>
-      <w:hyperlink r:id="rId92" w:history="1">
+      <w:hyperlink r:id="rId95" w:history="1">
         <w:r>
           <w:rPr>
             <w:rStyle w:val="Hyperlink"/>
@@ -10330,7 +10443,7 @@
       <w:pPr>
         <w:pStyle w:val="NoSpacing"/>
       </w:pPr>
-      <w:hyperlink r:id="rId93" w:history="1">
+      <w:hyperlink r:id="rId96" w:history="1">
         <w:r>
           <w:rPr>
             <w:rStyle w:val="Hyperlink"/>
@@ -10359,7 +10472,7 @@
       <w:pPr>
         <w:pStyle w:val="NoSpacing"/>
       </w:pPr>
-      <w:hyperlink r:id="rId94" w:history="1">
+      <w:hyperlink r:id="rId97" w:history="1">
         <w:r>
           <w:rPr>
             <w:rStyle w:val="Hyperlink"/>
@@ -10384,7 +10497,7 @@
       </w:pPr>
     </w:p>
     <w:sectPr>
-      <w:footerReference w:type="default" r:id="rId95"/>
+      <w:footerReference w:type="default" r:id="rId98"/>
       <w:pgSz w:w="12240" w:h="15840"/>
       <w:pgMar w:top="1440" w:right="1440" w:bottom="1440" w:left="1440" w:header="720" w:footer="720" w:gutter="0"/>
       <w:cols w:space="720"/>
@@ -10442,7 +10555,7 @@
             <w:rPr>
               <w:noProof/>
             </w:rPr>
-            <w:t>15</w:t>
+            <w:t>12</w:t>
           </w:r>
         </w:fldSimple>
       </w:p>
@@ -12360,6 +12473,29 @@
     <w:basedOn w:val="DefaultParagraphFont"/>
     <w:rsid w:val="00995C72"/>
   </w:style>
+  <w:style w:type="character" w:customStyle="1" w:styleId="self-center">
+    <w:name w:val="self-center"/>
+    <w:basedOn w:val="DefaultParagraphFont"/>
+    <w:rsid w:val="00BC7639"/>
+  </w:style>
+  <w:style w:type="character" w:customStyle="1" w:styleId="docsearch-button-placeholder">
+    <w:name w:val="docsearch-button-placeholder"/>
+    <w:basedOn w:val="DefaultParagraphFont"/>
+    <w:rsid w:val="00BC7639"/>
+  </w:style>
+  <w:style w:type="character" w:styleId="HTMLKeyboard">
+    <w:name w:val="HTML Keyboard"/>
+    <w:basedOn w:val="DefaultParagraphFont"/>
+    <w:uiPriority w:val="99"/>
+    <w:semiHidden/>
+    <w:unhideWhenUsed/>
+    <w:rsid w:val="00BC7639"/>
+    <w:rPr>
+      <w:rFonts w:ascii="Courier New" w:eastAsia="Times New Roman" w:hAnsi="Courier New" w:cs="Courier New"/>
+      <w:sz w:val="20"/>
+      <w:szCs w:val="20"/>
+    </w:rPr>
+  </w:style>
 </w:styles>
 </file>
 

</xml_diff>

<commit_message>
auth login logout system with strapi backend
</commit_message>
<xml_diff>
--- a/nextjs.docx
+++ b/nextjs.docx
@@ -8665,6 +8665,19 @@
         </w:rPr>
         <w:t>jsonwebtoken</w:t>
       </w:r>
+      <w:r>
+        <w:rPr>
+          <w:rFonts w:ascii="Arial" w:eastAsia="Times New Roman" w:hAnsi="Arial" w:cs="Arial"/>
+          <w:b/>
+          <w:bCs/>
+          <w:color w:val="111111"/>
+          <w:spacing w:val="-7"/>
+          <w:kern w:val="36"/>
+          <w:sz w:val="36"/>
+          <w:szCs w:val="48"/>
+        </w:rPr>
+        <w:t xml:space="preserve"> (jwt)</w:t>
+      </w:r>
     </w:p>
     <w:p>
       <w:pPr>
@@ -8792,6 +8805,32 @@
     </w:p>
     <w:p>
       <w:pPr>
+        <w:pStyle w:val="NoSpacing"/>
+      </w:pPr>
+      <w:r>
+        <w:t>// We can decode jwt token:</w:t>
+      </w:r>
+    </w:p>
+    <w:p>
+      <w:pPr>
+        <w:pStyle w:val="NoSpacing"/>
+      </w:pPr>
+      <w:hyperlink r:id="rId79" w:history="1">
+        <w:r>
+          <w:rPr>
+            <w:rStyle w:val="Hyperlink"/>
+          </w:rPr>
+          <w:t>https://jwt.io/</w:t>
+        </w:r>
+      </w:hyperlink>
+    </w:p>
+    <w:p>
+      <w:pPr>
+        <w:pStyle w:val="NoSpacing"/>
+      </w:pPr>
+    </w:p>
+    <w:p>
+      <w:pPr>
         <w:shd w:val="clear" w:color="auto" w:fill="FFFFFF"/>
         <w:spacing w:after="0" w:line="240" w:lineRule="auto"/>
         <w:textAlignment w:val="baseline"/>
@@ -8859,7 +8898,7 @@
           <w:sz w:val="38"/>
         </w:rPr>
       </w:pPr>
-      <w:hyperlink r:id="rId79" w:history="1">
+      <w:hyperlink r:id="rId80" w:history="1">
         <w:r>
           <w:rPr>
             <w:rStyle w:val="Hyperlink"/>
@@ -8913,7 +8952,7 @@
         </w:rPr>
         <w:t xml:space="preserve"> </w:t>
       </w:r>
-      <w:hyperlink r:id="rId80" w:history="1">
+      <w:hyperlink r:id="rId81" w:history="1">
         <w:r>
           <w:rPr>
             <w:rStyle w:val="Hyperlink"/>
@@ -9008,7 +9047,7 @@
         </w:rPr>
         <w:t xml:space="preserve">  </w:t>
       </w:r>
-      <w:hyperlink r:id="rId81" w:history="1">
+      <w:hyperlink r:id="rId82" w:history="1">
         <w:r>
           <w:rPr>
             <w:rStyle w:val="Hyperlink"/>
@@ -9027,7 +9066,7 @@
         </w:rPr>
         <w:t xml:space="preserve">   doc: </w:t>
       </w:r>
-      <w:hyperlink r:id="rId82" w:history="1">
+      <w:hyperlink r:id="rId83" w:history="1">
         <w:r>
           <w:rPr>
             <w:rStyle w:val="Hyperlink"/>
@@ -9085,7 +9124,7 @@
       <w:r>
         <w:t xml:space="preserve">Follow the steps : </w:t>
       </w:r>
-      <w:hyperlink r:id="rId83" w:history="1">
+      <w:hyperlink r:id="rId84" w:history="1">
         <w:r>
           <w:rPr>
             <w:rStyle w:val="Hyperlink"/>
@@ -9118,6 +9157,7 @@
           <w:color w:val="171D1E"/>
           <w:sz w:val="19"/>
         </w:rPr>
+        <w:lastRenderedPageBreak/>
         <w:t>{type: 'cart/addToCart', payload: {…}}</w:t>
       </w:r>
     </w:p>
@@ -9180,7 +9220,6 @@
           <w:color w:val="171D1E"/>
           <w:sz w:val="19"/>
         </w:rPr>
-        <w:lastRenderedPageBreak/>
         <w:t>type</w:t>
       </w:r>
       <w:r>
@@ -9241,7 +9280,7 @@
       <w:pPr>
         <w:pStyle w:val="NoSpacing"/>
       </w:pPr>
-      <w:hyperlink r:id="rId84" w:history="1">
+      <w:hyperlink r:id="rId85" w:history="1">
         <w:r>
           <w:rPr>
             <w:rStyle w:val="Hyperlink"/>
@@ -9252,7 +9291,7 @@
       <w:r>
         <w:t xml:space="preserve">    doc install: </w:t>
       </w:r>
-      <w:hyperlink r:id="rId85" w:history="1">
+      <w:hyperlink r:id="rId86" w:history="1">
         <w:r>
           <w:rPr>
             <w:rStyle w:val="Hyperlink"/>
@@ -9366,7 +9405,7 @@
                     <pic:cNvPicPr/>
                   </pic:nvPicPr>
                   <pic:blipFill>
-                    <a:blip r:embed="rId86"/>
+                    <a:blip r:embed="rId87"/>
                     <a:stretch>
                       <a:fillRect/>
                     </a:stretch>
@@ -9925,6 +9964,7 @@
           <w:sz w:val="30"/>
           <w:szCs w:val="48"/>
         </w:rPr>
+        <w:lastRenderedPageBreak/>
         <w:t>Next.js 14 Authentication Tutorial with Clerk</w:t>
       </w:r>
     </w:p>
@@ -9932,7 +9972,7 @@
       <w:pPr>
         <w:pStyle w:val="NoSpacing"/>
       </w:pPr>
-      <w:hyperlink r:id="rId87" w:history="1">
+      <w:hyperlink r:id="rId88" w:history="1">
         <w:r>
           <w:rPr>
             <w:rStyle w:val="Hyperlink"/>
@@ -9995,7 +10035,7 @@
       <w:pPr>
         <w:pStyle w:val="NoSpacing"/>
       </w:pPr>
-      <w:hyperlink r:id="rId88" w:history="1">
+      <w:hyperlink r:id="rId89" w:history="1">
         <w:r>
           <w:rPr>
             <w:rStyle w:val="Hyperlink"/>
@@ -10058,7 +10098,7 @@
       <w:pPr>
         <w:pStyle w:val="NoSpacing"/>
       </w:pPr>
-      <w:hyperlink r:id="rId89" w:history="1">
+      <w:hyperlink r:id="rId90" w:history="1">
         <w:r>
           <w:rPr>
             <w:rStyle w:val="Hyperlink"/>
@@ -10097,7 +10137,7 @@
       <w:pPr>
         <w:pStyle w:val="NoSpacing"/>
       </w:pPr>
-      <w:hyperlink r:id="rId90" w:history="1">
+      <w:hyperlink r:id="rId91" w:history="1">
         <w:r>
           <w:rPr>
             <w:rStyle w:val="Hyperlink"/>
@@ -10268,7 +10308,7 @@
       <w:pPr>
         <w:pStyle w:val="NoSpacing"/>
       </w:pPr>
-      <w:hyperlink r:id="rId91" w:history="1">
+      <w:hyperlink r:id="rId92" w:history="1">
         <w:r>
           <w:rPr>
             <w:rStyle w:val="Hyperlink"/>
@@ -10315,7 +10355,7 @@
       <w:pPr>
         <w:pStyle w:val="NoSpacing"/>
       </w:pPr>
-      <w:hyperlink r:id="rId92" w:history="1">
+      <w:hyperlink r:id="rId93" w:history="1">
         <w:r>
           <w:rPr>
             <w:rStyle w:val="Hyperlink"/>
@@ -10374,7 +10414,7 @@
       <w:pPr>
         <w:pStyle w:val="NoSpacing"/>
       </w:pPr>
-      <w:hyperlink r:id="rId93" w:history="1">
+      <w:hyperlink r:id="rId94" w:history="1">
         <w:r>
           <w:rPr>
             <w:rStyle w:val="Hyperlink"/>
@@ -10395,7 +10435,7 @@
       <w:pPr>
         <w:pStyle w:val="NoSpacing"/>
       </w:pPr>
-      <w:hyperlink r:id="rId94" w:history="1">
+      <w:hyperlink r:id="rId95" w:history="1">
         <w:r>
           <w:rPr>
             <w:rStyle w:val="Hyperlink"/>
@@ -10411,7 +10451,7 @@
       <w:pPr>
         <w:pStyle w:val="NoSpacing"/>
       </w:pPr>
-      <w:hyperlink r:id="rId95" w:history="1">
+      <w:hyperlink r:id="rId96" w:history="1">
         <w:r>
           <w:rPr>
             <w:rStyle w:val="Hyperlink"/>
@@ -10443,7 +10483,7 @@
       <w:pPr>
         <w:pStyle w:val="NoSpacing"/>
       </w:pPr>
-      <w:hyperlink r:id="rId96" w:history="1">
+      <w:hyperlink r:id="rId97" w:history="1">
         <w:r>
           <w:rPr>
             <w:rStyle w:val="Hyperlink"/>
@@ -10472,7 +10512,7 @@
       <w:pPr>
         <w:pStyle w:val="NoSpacing"/>
       </w:pPr>
-      <w:hyperlink r:id="rId97" w:history="1">
+      <w:hyperlink r:id="rId98" w:history="1">
         <w:r>
           <w:rPr>
             <w:rStyle w:val="Hyperlink"/>
@@ -10497,7 +10537,7 @@
       </w:pPr>
     </w:p>
     <w:sectPr>
-      <w:footerReference w:type="default" r:id="rId98"/>
+      <w:footerReference w:type="default" r:id="rId99"/>
       <w:pgSz w:w="12240" w:h="15840"/>
       <w:pgMar w:top="1440" w:right="1440" w:bottom="1440" w:left="1440" w:header="720" w:footer="720" w:gutter="0"/>
       <w:cols w:space="720"/>
@@ -10555,7 +10595,7 @@
             <w:rPr>
               <w:noProof/>
             </w:rPr>
-            <w:t>12</w:t>
+            <w:t>15</w:t>
           </w:r>
         </w:fldSimple>
       </w:p>

</xml_diff>

<commit_message>
sessionStorage error fixed with some update
</commit_message>
<xml_diff>
--- a/nextjs.docx
+++ b/nextjs.docx
@@ -10470,6 +10470,75 @@
         <w:pStyle w:val="NoSpacing"/>
       </w:pPr>
       <w:r>
+        <w:t>//</w:t>
+      </w:r>
+      <w:r>
+        <w:t xml:space="preserve">Create, Update &amp; Delete Items with the REST API </w:t>
+      </w:r>
+      <w:r>
+        <w:rPr>
+          <w:rFonts w:ascii="Calibri" w:hAnsi="Calibri" w:cs="Calibri"/>
+        </w:rPr>
+        <w:t>🚀</w:t>
+      </w:r>
+      <w:r>
+        <w:t xml:space="preserve"> Strapi</w:t>
+      </w:r>
+    </w:p>
+    <w:p>
+      <w:pPr>
+        <w:pStyle w:val="NoSpacing"/>
+      </w:pPr>
+      <w:hyperlink r:id="rId97" w:history="1">
+        <w:r>
+          <w:rPr>
+            <w:rStyle w:val="Hyperlink"/>
+          </w:rPr>
+          <w:t>https://www.youtube.com/watch?v=jLmo-4ffg90</w:t>
+        </w:r>
+      </w:hyperlink>
+    </w:p>
+    <w:p>
+      <w:pPr>
+        <w:pStyle w:val="NoSpacing"/>
+      </w:pPr>
+    </w:p>
+    <w:p>
+      <w:pPr>
+        <w:pStyle w:val="NoSpacing"/>
+      </w:pPr>
+      <w:hyperlink r:id="rId98" w:history="1">
+        <w:r>
+          <w:rPr>
+            <w:rStyle w:val="Hyperlink"/>
+          </w:rPr>
+          <w:t>https://docs.strapi.io/dev-docs/api/rest/guides/understanding-populate</w:t>
+        </w:r>
+      </w:hyperlink>
+    </w:p>
+    <w:p>
+      <w:pPr>
+        <w:pStyle w:val="NoSpacing"/>
+      </w:pPr>
+      <w:hyperlink r:id="rId99" w:history="1">
+        <w:r>
+          <w:rPr>
+            <w:rStyle w:val="Hyperlink"/>
+          </w:rPr>
+          <w:t>https://docs.strapi.io/dev-docs/api/rest</w:t>
+        </w:r>
+      </w:hyperlink>
+    </w:p>
+    <w:p>
+      <w:pPr>
+        <w:pStyle w:val="NoSpacing"/>
+      </w:pPr>
+    </w:p>
+    <w:p>
+      <w:pPr>
+        <w:pStyle w:val="NoSpacing"/>
+      </w:pPr>
+      <w:r>
         <w:t>// Mai</w:t>
       </w:r>
       <w:r>
@@ -10483,7 +10552,7 @@
       <w:pPr>
         <w:pStyle w:val="NoSpacing"/>
       </w:pPr>
-      <w:hyperlink r:id="rId97" w:history="1">
+      <w:hyperlink r:id="rId100" w:history="1">
         <w:r>
           <w:rPr>
             <w:rStyle w:val="Hyperlink"/>
@@ -10512,7 +10581,7 @@
       <w:pPr>
         <w:pStyle w:val="NoSpacing"/>
       </w:pPr>
-      <w:hyperlink r:id="rId98" w:history="1">
+      <w:hyperlink r:id="rId101" w:history="1">
         <w:r>
           <w:rPr>
             <w:rStyle w:val="Hyperlink"/>
@@ -10537,7 +10606,7 @@
       </w:pPr>
     </w:p>
     <w:sectPr>
-      <w:footerReference w:type="default" r:id="rId99"/>
+      <w:footerReference w:type="default" r:id="rId102"/>
       <w:pgSz w:w="12240" w:h="15840"/>
       <w:pgMar w:top="1440" w:right="1440" w:bottom="1440" w:left="1440" w:header="720" w:footer="720" w:gutter="0"/>
       <w:cols w:space="720"/>

</xml_diff>

<commit_message>
my order page with some updates
</commit_message>
<xml_diff>
--- a/nextjs.docx
+++ b/nextjs.docx
@@ -10592,6 +10592,72 @@
     </w:p>
     <w:p>
       <w:pPr>
+        <w:shd w:val="clear" w:color="auto" w:fill="61B2A7"/>
+        <w:spacing w:after="0" w:line="240" w:lineRule="auto"/>
+        <w:jc w:val="center"/>
+        <w:outlineLvl w:val="0"/>
+        <w:rPr>
+          <w:rFonts w:ascii="Arial" w:eastAsia="Times New Roman" w:hAnsi="Arial" w:cs="Arial"/>
+          <w:color w:val="FFFFFF"/>
+          <w:kern w:val="36"/>
+          <w:sz w:val="35"/>
+          <w:szCs w:val="55"/>
+        </w:rPr>
+      </w:pPr>
+      <w:r>
+        <w:rPr>
+          <w:rFonts w:ascii="Arial" w:eastAsia="Times New Roman" w:hAnsi="Arial" w:cs="Arial"/>
+          <w:color w:val="FFFFFF"/>
+          <w:kern w:val="36"/>
+          <w:sz w:val="35"/>
+          <w:szCs w:val="55"/>
+        </w:rPr>
+        <w:lastRenderedPageBreak/>
+        <w:t>Moment.js</w:t>
+      </w:r>
+    </w:p>
+    <w:p>
+      <w:pPr>
+        <w:pStyle w:val="Heading2"/>
+        <w:shd w:val="clear" w:color="auto" w:fill="61B2A7"/>
+        <w:spacing w:before="0"/>
+        <w:jc w:val="center"/>
+        <w:rPr>
+          <w:rFonts w:ascii="Arial" w:hAnsi="Arial" w:cs="Arial"/>
+          <w:b w:val="0"/>
+          <w:bCs w:val="0"/>
+          <w:color w:val="FFFFFF"/>
+          <w:sz w:val="22"/>
+          <w:szCs w:val="22"/>
+        </w:rPr>
+      </w:pPr>
+      <w:r>
+        <w:rPr>
+          <w:rFonts w:ascii="Arial" w:hAnsi="Arial" w:cs="Arial"/>
+          <w:b w:val="0"/>
+          <w:bCs w:val="0"/>
+          <w:color w:val="FFFFFF"/>
+          <w:sz w:val="22"/>
+          <w:szCs w:val="22"/>
+        </w:rPr>
+        <w:t>Parse, validate, manipulate, and display dates and times in JavaScript.</w:t>
+      </w:r>
+    </w:p>
+    <w:p>
+      <w:pPr>
+        <w:pStyle w:val="NoSpacing"/>
+      </w:pPr>
+      <w:hyperlink r:id="rId102" w:history="1">
+        <w:r>
+          <w:rPr>
+            <w:rStyle w:val="Hyperlink"/>
+          </w:rPr>
+          <w:t>https://momentjs.com/</w:t>
+        </w:r>
+      </w:hyperlink>
+    </w:p>
+    <w:p>
+      <w:pPr>
         <w:pStyle w:val="NoSpacing"/>
       </w:pPr>
     </w:p>
@@ -10606,7 +10672,7 @@
       </w:pPr>
     </w:p>
     <w:sectPr>
-      <w:footerReference w:type="default" r:id="rId102"/>
+      <w:footerReference w:type="default" r:id="rId103"/>
       <w:pgSz w:w="12240" w:h="15840"/>
       <w:pgMar w:top="1440" w:right="1440" w:bottom="1440" w:left="1440" w:header="720" w:footer="720" w:gutter="0"/>
       <w:cols w:space="720"/>
@@ -12169,7 +12235,6 @@
     <w:next w:val="Normal"/>
     <w:link w:val="Heading2Char"/>
     <w:uiPriority w:val="9"/>
-    <w:semiHidden/>
     <w:unhideWhenUsed/>
     <w:qFormat/>
     <w:rsid w:val="00CA595A"/>
@@ -12522,7 +12587,6 @@
     <w:basedOn w:val="DefaultParagraphFont"/>
     <w:link w:val="Heading2"/>
     <w:uiPriority w:val="9"/>
-    <w:semiHidden/>
     <w:rsid w:val="00CA595A"/>
     <w:rPr>
       <w:rFonts w:asciiTheme="majorHAnsi" w:eastAsiaTheme="majorEastAsia" w:hAnsiTheme="majorHAnsi" w:cstheme="majorBidi"/>

</xml_diff>

<commit_message>
New task manager project started
</commit_message>
<xml_diff>
--- a/nextjs.docx
+++ b/nextjs.docx
@@ -941,7 +941,7 @@
       <w:pPr>
         <w:pStyle w:val="NoSpacing"/>
         <w:rPr>
-          <w:rFonts w:ascii="Segoe UI" w:hAnsi="Segoe UI" w:cs="Segoe UI"/>
+          <w:sz w:val="20"/>
         </w:rPr>
       </w:pPr>
       <w:hyperlink r:id="rId10" w:history="1">
@@ -949,10 +949,25 @@
           <w:rPr>
             <w:rStyle w:val="Hyperlink"/>
             <w:rFonts w:ascii="Segoe UI" w:hAnsi="Segoe UI" w:cs="Segoe UI"/>
+            <w:sz w:val="20"/>
           </w:rPr>
           <w:t>https://stackoverflow.com/questions/59996216/how-do-i-install-the-latest-version-of-next-js-with-yarn</w:t>
         </w:r>
       </w:hyperlink>
+    </w:p>
+    <w:p>
+      <w:pPr>
+        <w:pStyle w:val="NoSpacing"/>
+        <w:rPr>
+          <w:rFonts w:ascii="Segoe UI" w:hAnsi="Segoe UI" w:cs="Segoe UI"/>
+        </w:rPr>
+      </w:pPr>
+      <w:r>
+        <w:rPr>
+          <w:rFonts w:ascii="Segoe UI" w:hAnsi="Segoe UI" w:cs="Segoe UI"/>
+        </w:rPr>
+        <w:t>https://www.geeksforgeeks.org/next-js-installation/</w:t>
+      </w:r>
     </w:p>
     <w:p>
       <w:pPr>
@@ -10730,7 +10745,7 @@
             <w:rPr>
               <w:noProof/>
             </w:rPr>
-            <w:t>15</w:t>
+            <w:t>16</w:t>
           </w:r>
         </w:fldSimple>
       </w:p>

</xml_diff>